<commit_message>
continuing on thesis reference notes
</commit_message>
<xml_diff>
--- a/Documents References/Articoli references notes.docx
+++ b/Documents References/Articoli references notes.docx
@@ -855,11 +855,7 @@
       </w:pPr>
       <w:r>
         <w:rPr/>
-        <w:t xml:space="preserve">Cavity enhanced absorption spectroscopy (CEAS): it is a modification of CRDS: </w:t>
-      </w:r>
-      <w:r>
-        <w:rPr/>
-        <w:t>radiation is injected at a very small angle respect to the cavity axes. It results in the formation of a dense structure of a weak optical axial modes that makes the system more robust against instability in both cavity and laser spectrum.</w:t>
+        <w:t>Cavity enhanced absorption spectroscopy (CEAS): it is a modification of CRDS: radiation is injected at a very small angle respect to the cavity axes. It results in the formation of a dense structure of a weak optical axial modes that makes the system more robust against instability in both cavity and laser spectrum.</w:t>
       </w:r>
     </w:p>
     <w:p>
@@ -1226,6 +1222,350 @@
       <w:r>
         <w:rPr/>
         <w:t xml:space="preserve">QEPAS: sometimes wavelength modulation (WM) is employed to improve the QEPAS SNR, minimizing external acoustic noise for a QEPAS based sensor system </w:t>
+      </w:r>
+      <w:r>
+        <w:rPr/>
+        <w:t>(those are the WM QEPAS)</w:t>
+      </w:r>
+    </w:p>
+    <w:p>
+      <w:pPr>
+        <w:pStyle w:val="ListParagraph"/>
+        <w:numPr>
+          <w:ilvl w:val="0"/>
+          <w:numId w:val="5"/>
+        </w:numPr>
+        <w:spacing w:before="0" w:after="160"/>
+        <w:contextualSpacing/>
+        <w:rPr/>
+      </w:pPr>
+      <w:r>
+        <w:rPr/>
+        <w:t>QEPAS (WM): the wm description is based on an intensity representation of an optical wave, so that only the absorption of the sample is considered and dispersion effects due to the sample can be neglecte</w:t>
+      </w:r>
+      <w:r>
+        <w:rPr/>
+        <w:t>d. Those results are obtained after various modulation steps.</w:t>
+      </w:r>
+    </w:p>
+    <w:p>
+      <w:pPr>
+        <w:pStyle w:val="ListParagraph"/>
+        <w:numPr>
+          <w:ilvl w:val="0"/>
+          <w:numId w:val="5"/>
+        </w:numPr>
+        <w:spacing w:before="0" w:after="160"/>
+        <w:contextualSpacing/>
+        <w:rPr/>
+      </w:pPr>
+      <w:r>
+        <w:rPr/>
+        <w:t xml:space="preserve">Amplitude Modulation (AM) QEPAS: introduced because the vibrational spectra of most molecules consisting of more than five atoms are so dense that infrared absorption spectra consist in 100-200 cm-1 broad bands and spectroscopic identification of these species requires laser excitation sources with a wide spectral coverage </w:t>
+      </w:r>
+    </w:p>
+    <w:p>
+      <w:pPr>
+        <w:pStyle w:val="ListParagraph"/>
+        <w:numPr>
+          <w:ilvl w:val="0"/>
+          <w:numId w:val="5"/>
+        </w:numPr>
+        <w:spacing w:before="0" w:after="160"/>
+        <w:contextualSpacing/>
+        <w:rPr/>
+      </w:pPr>
+      <w:r>
+        <w:rPr/>
+        <w:t>Amplitude Modulation (AM) QEPAS: on a laser radiation. This is operated at f0 by means of square wave amplitude current modulation and QEPAS signals are detected by a lock-in amplifier at the same f0 frequency.</w:t>
+      </w:r>
+    </w:p>
+    <w:p>
+      <w:pPr>
+        <w:pStyle w:val="ListParagraph"/>
+        <w:numPr>
+          <w:ilvl w:val="0"/>
+          <w:numId w:val="5"/>
+        </w:numPr>
+        <w:spacing w:before="0" w:after="160"/>
+        <w:contextualSpacing/>
+        <w:rPr/>
+      </w:pPr>
+      <w:r>
+        <w:rPr/>
+        <w:t>Amplitude Modulation (AM) QEPAS are not background free. Residual radiation absorbed inside the gas cell produce a sound at the TF resonant frequency thus generating a coherent background.</w:t>
+      </w:r>
+    </w:p>
+    <w:p>
+      <w:pPr>
+        <w:pStyle w:val="ListParagraph"/>
+        <w:numPr>
+          <w:ilvl w:val="0"/>
+          <w:numId w:val="5"/>
+        </w:numPr>
+        <w:spacing w:before="0" w:after="160"/>
+        <w:contextualSpacing/>
+        <w:rPr/>
+      </w:pPr>
+      <w:r>
+        <w:rPr/>
+        <w:t xml:space="preserve">Amplitude Modulation (AM) QEPAS: background subtraction can be applied because generally it is stable over several hours. </w:t>
+      </w:r>
+      <w:r>
+        <w:rPr/>
+        <w:t>This is done also by the mean of normalization of signal and background for every spectral point and in post processing.</w:t>
+      </w:r>
+    </w:p>
+    <w:p>
+      <w:pPr>
+        <w:pStyle w:val="ListParagraph"/>
+        <w:numPr>
+          <w:ilvl w:val="0"/>
+          <w:numId w:val="5"/>
+        </w:numPr>
+        <w:spacing w:before="0" w:after="160"/>
+        <w:contextualSpacing/>
+        <w:rPr/>
+      </w:pPr>
+      <w:r>
+        <w:rPr/>
+        <w:t>Various architectures have been designed and implemented for the QEPAS realization (OB On-Beam QEPAS and Off-Beam QEPAS, which are characterized respectively by a perpendicular and parallel laser tube with respect to the QTF plane probing the acoustic vibration excited in the gas contained inside the ADM)</w:t>
+      </w:r>
+    </w:p>
+    <w:p>
+      <w:pPr>
+        <w:pStyle w:val="ListParagraph"/>
+        <w:numPr>
+          <w:ilvl w:val="0"/>
+          <w:numId w:val="5"/>
+        </w:numPr>
+        <w:spacing w:before="0" w:after="160"/>
+        <w:contextualSpacing/>
+        <w:rPr/>
+      </w:pPr>
+      <w:r>
+        <w:rPr/>
+        <w:t xml:space="preserve">And the fiber coupled QCL-QEPAS: </w:t>
+      </w:r>
+    </w:p>
+    <w:p>
+      <w:pPr>
+        <w:pStyle w:val="ListParagraph"/>
+        <w:numPr>
+          <w:ilvl w:val="0"/>
+          <w:numId w:val="5"/>
+        </w:numPr>
+        <w:spacing w:before="0" w:after="160"/>
+        <w:contextualSpacing/>
+        <w:rPr/>
+      </w:pPr>
+      <w:r>
+        <w:rPr/>
+        <w:t>QEPAS ranges of application in conclusion: they are demonstrated to be effective and mature for numerous real-world applications:</w:t>
+      </w:r>
+    </w:p>
+    <w:p>
+      <w:pPr>
+        <w:pStyle w:val="ListParagraph"/>
+        <w:numPr>
+          <w:ilvl w:val="1"/>
+          <w:numId w:val="5"/>
+        </w:numPr>
+        <w:spacing w:before="0" w:after="160"/>
+        <w:contextualSpacing/>
+        <w:rPr/>
+      </w:pPr>
+      <w:r>
+        <w:rPr/>
+        <w:t>environment monitoring (CO, CO2, CH4, H2CO, C2HF, C2HF5, N2O, NO2)</w:t>
+      </w:r>
+    </w:p>
+    <w:p>
+      <w:pPr>
+        <w:pStyle w:val="ListParagraph"/>
+        <w:numPr>
+          <w:ilvl w:val="1"/>
+          <w:numId w:val="5"/>
+        </w:numPr>
+        <w:spacing w:before="0" w:after="160"/>
+        <w:contextualSpacing/>
+        <w:rPr/>
+      </w:pPr>
+      <w:r>
+        <w:rPr/>
+        <w:t>industrial emission measurements such as at combustion sites and gas pipelines (Hcl, CO2, CH4, CO, Nox, CH2O)</w:t>
+      </w:r>
+    </w:p>
+    <w:p>
+      <w:pPr>
+        <w:pStyle w:val="ListParagraph"/>
+        <w:numPr>
+          <w:ilvl w:val="1"/>
+          <w:numId w:val="5"/>
+        </w:numPr>
+        <w:spacing w:before="0" w:after="160"/>
+        <w:contextualSpacing/>
+        <w:rPr/>
+      </w:pPr>
+      <w:r>
+        <w:rPr/>
+        <w:t>urban emission coming from automobile traffic (Nox, Sox)</w:t>
+      </w:r>
+    </w:p>
+    <w:p>
+      <w:pPr>
+        <w:pStyle w:val="ListParagraph"/>
+        <w:numPr>
+          <w:ilvl w:val="1"/>
+          <w:numId w:val="5"/>
+        </w:numPr>
+        <w:spacing w:before="0" w:after="160"/>
+        <w:contextualSpacing/>
+        <w:rPr/>
+      </w:pPr>
+      <w:r>
+        <w:rPr/>
+        <w:t>rural emission such as a horticultural greenhouse and fruit storage (C2H6, C2H4, CH4, N2o)</w:t>
+      </w:r>
+    </w:p>
+    <w:p>
+      <w:pPr>
+        <w:pStyle w:val="ListParagraph"/>
+        <w:numPr>
+          <w:ilvl w:val="1"/>
+          <w:numId w:val="5"/>
+        </w:numPr>
+        <w:spacing w:before="0" w:after="160"/>
+        <w:contextualSpacing/>
+        <w:rPr/>
+      </w:pPr>
+      <w:r>
+        <w:rPr/>
+        <w:t>control for manufacturing processes (SF6, Hcl)</w:t>
+      </w:r>
+    </w:p>
+    <w:p>
+      <w:pPr>
+        <w:pStyle w:val="ListParagraph"/>
+        <w:numPr>
+          <w:ilvl w:val="1"/>
+          <w:numId w:val="5"/>
+        </w:numPr>
+        <w:spacing w:before="0" w:after="160"/>
+        <w:contextualSpacing/>
+        <w:rPr/>
+      </w:pPr>
+      <w:r>
+        <w:rPr/>
+        <w:t>detection of medically important molecules (NO, CO, NH3, C2H6, H2S)</w:t>
+      </w:r>
+    </w:p>
+    <w:p>
+      <w:pPr>
+        <w:pStyle w:val="ListParagraph"/>
+        <w:numPr>
+          <w:ilvl w:val="1"/>
+          <w:numId w:val="5"/>
+        </w:numPr>
+        <w:spacing w:before="0" w:after="160"/>
+        <w:contextualSpacing/>
+        <w:rPr/>
+      </w:pPr>
+      <w:r>
+        <w:rPr/>
+        <w:t>toxic gases (CH2o, Hcl, HCN, N2H4 etc.)</w:t>
+      </w:r>
+    </w:p>
+    <w:p>
+      <w:pPr>
+        <w:pStyle w:val="ListParagraph"/>
+        <w:numPr>
+          <w:ilvl w:val="1"/>
+          <w:numId w:val="5"/>
+        </w:numPr>
+        <w:spacing w:before="0" w:after="160"/>
+        <w:contextualSpacing/>
+        <w:rPr/>
+      </w:pPr>
+      <w:r>
+        <w:rPr/>
+        <w:t>planetary science (H2O, CH4, CO, CO2, N2H4, C2H2)</w:t>
+      </w:r>
+    </w:p>
+    <w:p>
+      <w:pPr>
+        <w:pStyle w:val="ListParagraph"/>
+        <w:numPr>
+          <w:ilvl w:val="1"/>
+          <w:numId w:val="5"/>
+        </w:numPr>
+        <w:spacing w:before="0" w:after="160"/>
+        <w:contextualSpacing/>
+        <w:rPr/>
+      </w:pPr>
+      <w:r>
+        <w:rPr/>
+        <w:t>environmental monitoring</w:t>
+      </w:r>
+    </w:p>
+    <w:p>
+      <w:pPr>
+        <w:pStyle w:val="ListParagraph"/>
+        <w:spacing w:before="0" w:after="160"/>
+        <w:ind w:hanging="0"/>
+        <w:contextualSpacing/>
+        <w:rPr>
+          <w:rFonts w:ascii="Calibri" w:hAnsi="Calibri" w:eastAsia="Calibri" w:cs="" w:asciiTheme="minorHAnsi" w:cstheme="minorBidi" w:eastAsiaTheme="minorHAnsi" w:hAnsiTheme="minorHAnsi"/>
+          <w:color w:val="auto"/>
+          <w:kern w:val="2"/>
+          <w:sz w:val="22"/>
+          <w:szCs w:val="22"/>
+          <w:lang w:val="en-US" w:eastAsia="en-US" w:bidi="ar-SA"/>
+          <w14:ligatures w14:val="standardContextual"/>
+        </w:rPr>
+      </w:pPr>
+      <w:r>
+        <w:rPr>
+          <w:rFonts w:eastAsia="Calibri" w:cs="" w:cstheme="minorBidi" w:eastAsiaTheme="minorHAnsi"/>
+          <w:color w:val="auto"/>
+          <w:kern w:val="2"/>
+          <w:sz w:val="22"/>
+          <w:szCs w:val="22"/>
+          <w:lang w:val="en-US" w:eastAsia="en-US" w:bidi="ar-SA"/>
+          <w14:ligatures w14:val="standardContextual"/>
+        </w:rPr>
+      </w:r>
+    </w:p>
+    <w:p>
+      <w:pPr>
+        <w:pStyle w:val="ListParagraph"/>
+        <w:numPr>
+          <w:ilvl w:val="0"/>
+          <w:numId w:val="5"/>
+        </w:numPr>
+        <w:spacing w:before="0" w:after="160"/>
+        <w:contextualSpacing/>
+        <w:rPr>
+          <w:rFonts w:ascii="Calibri" w:hAnsi="Calibri" w:eastAsia="Calibri" w:cs="" w:asciiTheme="minorHAnsi" w:cstheme="minorBidi" w:eastAsiaTheme="minorHAnsi" w:hAnsiTheme="minorHAnsi"/>
+          <w:color w:val="auto"/>
+          <w:kern w:val="2"/>
+          <w:sz w:val="22"/>
+          <w:szCs w:val="22"/>
+          <w:lang w:val="en-US" w:eastAsia="en-US" w:bidi="ar-SA"/>
+          <w14:ligatures w14:val="standardContextual"/>
+        </w:rPr>
+      </w:pPr>
+      <w:r>
+        <w:rPr>
+          <w:rFonts w:eastAsia="Calibri" w:cs="" w:cstheme="minorBidi" w:eastAsiaTheme="minorHAnsi"/>
+          <w:color w:val="auto"/>
+          <w:kern w:val="2"/>
+          <w:sz w:val="22"/>
+          <w:szCs w:val="22"/>
+          <w:lang w:val="en-US" w:eastAsia="en-US" w:bidi="ar-SA"/>
+          <w14:ligatures w14:val="standardContextual"/>
+        </w:rPr>
+        <w:t>QEPAS have been for instance installed in a mobile laboratory to perform atmospheric CH4 and N2O detection near 2 urban landfill sites located in Houston: they recorded concentration values in a very good agreement (&lt;5% difference) with those measured by the Aerodyne Research Inc. “QCL mini monitor” multi-pass optical sensor having a CH4 detection sensitivity of 300 ppt and N2O detection sensitivity of 60ppt, both in 1 s which demostrates the precision, stability and applicability of the QEPAS sensing technique.</w:t>
       </w:r>
     </w:p>
     <w:sectPr>
@@ -2443,6 +2783,7 @@
     <w:qFormat/>
     <w:pPr>
       <w:widowControl/>
+      <w:suppressAutoHyphens w:val="true"/>
       <w:bidi w:val="0"/>
       <w:spacing w:lineRule="auto" w:line="259" w:before="0" w:after="160"/>
       <w:jc w:val="left"/>

</xml_diff>

<commit_message>
reading references on MOX and MQ sensors
taking notes and continuing thesis on added references.
</commit_message>
<xml_diff>
--- a/Documents References/Articoli references notes.docx
+++ b/Documents References/Articoli references notes.docx
@@ -44,15 +44,7 @@
         </w:numPr>
       </w:pPr>
       <w:r>
-        <w:t xml:space="preserve">CO2 long term exposure by humans can affect the organism: cognitive abilities, bones demineralization and kidney </w:t>
-      </w:r>
-      <w:proofErr w:type="gramStart"/>
-      <w:r>
-        <w:t>calcification</w:t>
-      </w:r>
-      <w:proofErr w:type="gramEnd"/>
-      <w:r>
-        <w:t xml:space="preserve"> </w:t>
+        <w:t xml:space="preserve">CO2 long term exposure by humans can affect the organism: cognitive abilities, bones demineralization and kidney calcification </w:t>
       </w:r>
     </w:p>
     <w:p>
@@ -64,13 +56,8 @@
         </w:numPr>
       </w:pPr>
       <w:r>
-        <w:t xml:space="preserve">Ventilation air quality dictated by </w:t>
-      </w:r>
-      <w:proofErr w:type="gramStart"/>
-      <w:r>
-        <w:t>sensors</w:t>
-      </w:r>
-      <w:proofErr w:type="gramEnd"/>
+        <w:t>Ventilation air quality dictated by sensors</w:t>
+      </w:r>
     </w:p>
     <w:p>
       <w:pPr>
@@ -80,13 +67,8 @@
           <w:numId w:val="2"/>
         </w:numPr>
       </w:pPr>
-      <w:proofErr w:type="gramStart"/>
-      <w:r>
-        <w:t>Also</w:t>
-      </w:r>
-      <w:proofErr w:type="gramEnd"/>
-      <w:r>
-        <w:t xml:space="preserve"> a low cost sensor can sometimes make the effect (electromechanical sensors and NDIR ones)</w:t>
+      <w:r>
+        <w:t>Also a low cost sensor can sometimes make the effect (electromechanical sensors and NDIR ones)</w:t>
       </w:r>
     </w:p>
     <w:p>
@@ -104,13 +86,8 @@
         <w:t>ELECTROMECHANICAL SENSORS:</w:t>
       </w:r>
       <w:r>
-        <w:t xml:space="preserve"> measurement of gas concentration by measuring the change in electrical </w:t>
-      </w:r>
-      <w:proofErr w:type="gramStart"/>
-      <w:r>
-        <w:t>properties</w:t>
-      </w:r>
-      <w:proofErr w:type="gramEnd"/>
+        <w:t xml:space="preserve"> measurement of gas concentration by measuring the change in electrical properties</w:t>
+      </w:r>
     </w:p>
     <w:p>
       <w:pPr>
@@ -273,13 +250,8 @@
         <w:t xml:space="preserve">path length of few centimeters is </w:t>
       </w:r>
       <w:r>
-        <w:t xml:space="preserve">sufficient to detect small changes in CO2 </w:t>
-      </w:r>
-      <w:proofErr w:type="gramStart"/>
-      <w:r>
-        <w:t>concentration</w:t>
-      </w:r>
-      <w:proofErr w:type="gramEnd"/>
+        <w:t>sufficient to detect small changes in CO2 concentration</w:t>
+      </w:r>
     </w:p>
     <w:p>
       <w:pPr>
@@ -299,13 +271,8 @@
         <w:t>e 83% of the total advanced CO2</w:t>
       </w:r>
       <w:r>
-        <w:t xml:space="preserve"> sensors are based on the NDIR </w:t>
-      </w:r>
-      <w:proofErr w:type="gramStart"/>
-      <w:r>
-        <w:t>technique</w:t>
-      </w:r>
-      <w:proofErr w:type="gramEnd"/>
+        <w:t xml:space="preserve"> sensors are based on the NDIR technique</w:t>
+      </w:r>
     </w:p>
     <w:p>
       <w:pPr>
@@ -316,16 +283,82 @@
         </w:numPr>
       </w:pPr>
       <w:r>
-        <w:t xml:space="preserve">NDIR CO2: are also bulky: long (several cm) interaction length is required for achieving ppm </w:t>
-      </w:r>
-      <w:proofErr w:type="gramStart"/>
-      <w:r>
-        <w:t>detection</w:t>
-      </w:r>
-      <w:proofErr w:type="gramEnd"/>
+        <w:t xml:space="preserve">NDIR CO2: are also bulky: long (several cm) interaction length is required for achieving ppm detection </w:t>
+      </w:r>
+    </w:p>
+    <w:p>
+      <w:pPr>
+        <w:pStyle w:val="ListParagraph"/>
+        <w:numPr>
+          <w:ilvl w:val="0"/>
+          <w:numId w:val="3"/>
+        </w:numPr>
+      </w:pPr>
+      <w:r>
+        <w:t xml:space="preserve">NDIR CO2: the cost is high because they are typically based on discrete co-assembled optical elements… in last </w:t>
+      </w:r>
+      <w:proofErr w:type="spellStart"/>
+      <w:r>
+        <w:t>years</w:t>
+      </w:r>
+      <w:proofErr w:type="spellEnd"/>
+      <w:r>
+        <w:t xml:space="preserve"> price and dimension changed giving them more interest in industry and academia</w:t>
+      </w:r>
+    </w:p>
+    <w:p>
+      <w:pPr>
+        <w:pStyle w:val="ListParagraph"/>
+        <w:numPr>
+          <w:ilvl w:val="0"/>
+          <w:numId w:val="3"/>
+        </w:numPr>
+      </w:pPr>
+      <w:r>
+        <w:t xml:space="preserve">NDIR CO2: decreasing the cost depending on the design of miniaturized ones, which can use a </w:t>
+      </w:r>
+      <w:r>
+        <w:rPr>
+          <w:shd w:val="clear" w:color="auto" w:fill="FFFF00"/>
+        </w:rPr>
+        <w:t>multi-pass cell or an optical cavity with various shapes.</w:t>
+      </w:r>
+    </w:p>
+    <w:p>
+      <w:pPr>
+        <w:pStyle w:val="ListParagraph"/>
+        <w:numPr>
+          <w:ilvl w:val="0"/>
+          <w:numId w:val="3"/>
+        </w:numPr>
+      </w:pPr>
+      <w:r>
+        <w:t>NDIR CO2: pre-concentrator coatings can be employed</w:t>
+      </w:r>
+      <w:r>
+        <w:rPr>
+          <w:shd w:val="clear" w:color="auto" w:fill="FFFF00"/>
+        </w:rPr>
+        <w:t xml:space="preserve"> to effectively amplify</w:t>
+      </w:r>
       <w:r>
         <w:t xml:space="preserve"> </w:t>
       </w:r>
+      <w:r>
+        <w:rPr>
+          <w:shd w:val="clear" w:color="auto" w:fill="FFFF00"/>
+        </w:rPr>
+        <w:t xml:space="preserve">the gas concentration in the vicinity of the optical field </w:t>
+      </w:r>
+      <w:r>
+        <w:rPr>
+          <w:rFonts w:ascii="Wingdings" w:eastAsia="Wingdings" w:hAnsi="Wingdings" w:cs="Wingdings"/>
+        </w:rPr>
+        <w:t></w:t>
+      </w:r>
+      <w:r>
+        <w:t xml:space="preserve"> the optical path length can be reduced </w:t>
+      </w:r>
     </w:p>
     <w:p>
       <w:pPr>
@@ -336,21 +369,26 @@
         </w:numPr>
       </w:pPr>
       <w:r>
-        <w:t xml:space="preserve">NDIR CO2: the cost is high because they are typically based on discrete co-assembled optical elements… in last </w:t>
-      </w:r>
-      <w:proofErr w:type="spellStart"/>
-      <w:r>
-        <w:t>years</w:t>
-      </w:r>
-      <w:proofErr w:type="spellEnd"/>
-      <w:r>
-        <w:t xml:space="preserve"> price and dimension changed giving them more interest in industry and </w:t>
-      </w:r>
-      <w:proofErr w:type="gramStart"/>
-      <w:r>
-        <w:t>academia</w:t>
-      </w:r>
-      <w:proofErr w:type="gramEnd"/>
+        <w:t>NDIR CO2: broadband i</w:t>
+      </w:r>
+      <w:r>
+        <w:rPr>
+          <w:shd w:val="clear" w:color="auto" w:fill="FFFF00"/>
+        </w:rPr>
+        <w:t>nfrared source + reflective gas tube + 2 optical</w:t>
+      </w:r>
+      <w:r>
+        <w:t xml:space="preserve"> </w:t>
+      </w:r>
+      <w:r>
+        <w:rPr>
+          <w:shd w:val="clear" w:color="auto" w:fill="FFFF00"/>
+        </w:rPr>
+        <w:t xml:space="preserve">detectors </w:t>
+      </w:r>
+      <w:r>
+        <w:t xml:space="preserve">that are sensing and reference … the overall mechanism allows for autocalibration </w:t>
+      </w:r>
     </w:p>
     <w:p>
       <w:pPr>
@@ -361,13 +399,7 @@
         </w:numPr>
       </w:pPr>
       <w:r>
-        <w:t xml:space="preserve">NDIR CO2: decreasing the cost depending on the design of miniaturized ones, which can use a </w:t>
-      </w:r>
-      <w:r>
-        <w:rPr>
-          <w:shd w:val="clear" w:color="auto" w:fill="FFFF00"/>
-        </w:rPr>
-        <w:t>multi-pass cell or an optical cavity with various shapes.</w:t>
+        <w:t xml:space="preserve">NDIR CO2: mid-IR led has a relatively narrow emission spectrum such that the need for optical filters can be eliminated without introducing notable cross-sensitivity by other gases </w:t>
       </w:r>
     </w:p>
     <w:p>
@@ -379,39 +411,7 @@
         </w:numPr>
       </w:pPr>
       <w:r>
-        <w:t>NDIR CO2: pre-concentrator coatings can be employed</w:t>
-      </w:r>
-      <w:r>
-        <w:rPr>
-          <w:shd w:val="clear" w:color="auto" w:fill="FFFF00"/>
-        </w:rPr>
-        <w:t xml:space="preserve"> to effectively amplify</w:t>
-      </w:r>
-      <w:r>
-        <w:t xml:space="preserve"> </w:t>
-      </w:r>
-      <w:r>
-        <w:rPr>
-          <w:shd w:val="clear" w:color="auto" w:fill="FFFF00"/>
-        </w:rPr>
-        <w:t xml:space="preserve">the gas concentration in the vicinity of the optical field </w:t>
-      </w:r>
-      <w:r>
-        <w:rPr>
-          <w:rFonts w:ascii="Wingdings" w:eastAsia="Wingdings" w:hAnsi="Wingdings" w:cs="Wingdings"/>
-        </w:rPr>
-        <w:t></w:t>
-      </w:r>
-      <w:r>
-        <w:t xml:space="preserve"> the optical path length can be </w:t>
-      </w:r>
-      <w:proofErr w:type="gramStart"/>
-      <w:r>
-        <w:t>reduced</w:t>
-      </w:r>
-      <w:proofErr w:type="gramEnd"/>
-      <w:r>
-        <w:t xml:space="preserve"> </w:t>
+        <w:t>NDIR CO2: why integrating cylinder? Multiple reflections can be experienced by the sensor before reaching the detector and thus a long effective path length on a small sensor footprint</w:t>
       </w:r>
     </w:p>
     <w:p>
@@ -423,98 +423,7 @@
         </w:numPr>
       </w:pPr>
       <w:r>
-        <w:t>NDIR CO2: broadband i</w:t>
-      </w:r>
-      <w:r>
-        <w:rPr>
-          <w:shd w:val="clear" w:color="auto" w:fill="FFFF00"/>
-        </w:rPr>
-        <w:t>nfrared source + reflective gas tube + 2 optical</w:t>
-      </w:r>
-      <w:r>
-        <w:t xml:space="preserve"> </w:t>
-      </w:r>
-      <w:r>
-        <w:rPr>
-          <w:shd w:val="clear" w:color="auto" w:fill="FFFF00"/>
-        </w:rPr>
-        <w:t xml:space="preserve">detectors </w:t>
-      </w:r>
-      <w:r>
-        <w:t xml:space="preserve">that are sensing and reference … the overall mechanism allows for </w:t>
-      </w:r>
-      <w:proofErr w:type="gramStart"/>
-      <w:r>
-        <w:t>autocalibration</w:t>
-      </w:r>
-      <w:proofErr w:type="gramEnd"/>
-      <w:r>
-        <w:t xml:space="preserve"> </w:t>
-      </w:r>
-    </w:p>
-    <w:p>
-      <w:pPr>
-        <w:pStyle w:val="ListParagraph"/>
-        <w:numPr>
-          <w:ilvl w:val="0"/>
-          <w:numId w:val="3"/>
-        </w:numPr>
-      </w:pPr>
-      <w:r>
-        <w:t xml:space="preserve">NDIR CO2: mid-IR led has a relatively narrow emission spectrum such that the need for optical filters can be eliminated without introducing notable cross-sensitivity by other </w:t>
-      </w:r>
-      <w:proofErr w:type="gramStart"/>
-      <w:r>
-        <w:t>gases</w:t>
-      </w:r>
-      <w:proofErr w:type="gramEnd"/>
-      <w:r>
-        <w:t xml:space="preserve"> </w:t>
-      </w:r>
-    </w:p>
-    <w:p>
-      <w:pPr>
-        <w:pStyle w:val="ListParagraph"/>
-        <w:numPr>
-          <w:ilvl w:val="0"/>
-          <w:numId w:val="3"/>
-        </w:numPr>
-      </w:pPr>
-      <w:r>
-        <w:t xml:space="preserve">NDIR CO2: why </w:t>
-      </w:r>
-      <w:proofErr w:type="gramStart"/>
-      <w:r>
-        <w:t>integrating</w:t>
-      </w:r>
-      <w:proofErr w:type="gramEnd"/>
-      <w:r>
-        <w:t xml:space="preserve"> cylinder? Multiple reflections can be experienced by the sensor before reaching the detector and thus a long effective path length on a small sensor </w:t>
-      </w:r>
-      <w:proofErr w:type="gramStart"/>
-      <w:r>
-        <w:t>footprint</w:t>
-      </w:r>
-      <w:proofErr w:type="gramEnd"/>
-    </w:p>
-    <w:p>
-      <w:pPr>
-        <w:pStyle w:val="ListParagraph"/>
-        <w:numPr>
-          <w:ilvl w:val="0"/>
-          <w:numId w:val="3"/>
-        </w:numPr>
-      </w:pPr>
-      <w:r>
-        <w:t xml:space="preserve">NDIR CO2: the response time of the sensor usually depends on the level to measure in ambient (usually few hundreds of ppm), usually it could be long but there’s not a big problem for applications such as air quality </w:t>
-      </w:r>
-      <w:proofErr w:type="gramStart"/>
-      <w:r>
-        <w:t>monitoring</w:t>
-      </w:r>
-      <w:proofErr w:type="gramEnd"/>
-      <w:r>
-        <w:t xml:space="preserve"> </w:t>
+        <w:t xml:space="preserve">NDIR CO2: the response time of the sensor usually depends on the level to measure in ambient (usually few hundreds of ppm), usually it could be long but there’s not a big problem for applications such as air quality monitoring </w:t>
       </w:r>
     </w:p>
     <w:p>
@@ -554,15 +463,7 @@
         <w:t xml:space="preserve"> that can be significant</w:t>
       </w:r>
       <w:r>
-        <w:t xml:space="preserve"> for some specific wavelength depending on the spectral overlap between the absorption band of the target gas and the water </w:t>
-      </w:r>
-      <w:proofErr w:type="gramStart"/>
-      <w:r>
-        <w:t>molecules</w:t>
-      </w:r>
-      <w:proofErr w:type="gramEnd"/>
-      <w:r>
-        <w:t xml:space="preserve"> </w:t>
+        <w:t xml:space="preserve"> for some specific wavelength depending on the spectral overlap between the absorption band of the target gas and the water molecules </w:t>
       </w:r>
     </w:p>
     <w:p>
@@ -586,15 +487,7 @@
         </w:numPr>
       </w:pPr>
       <w:r>
-        <w:t xml:space="preserve">It is negligible in common </w:t>
-      </w:r>
-      <w:proofErr w:type="gramStart"/>
-      <w:r>
-        <w:t>ranges</w:t>
-      </w:r>
-      <w:proofErr w:type="gramEnd"/>
-      <w:r>
-        <w:t xml:space="preserve"> </w:t>
+        <w:t xml:space="preserve">It is negligible in common ranges </w:t>
       </w:r>
     </w:p>
     <w:p>
@@ -606,15 +499,7 @@
         </w:numPr>
       </w:pPr>
       <w:r>
-        <w:t xml:space="preserve">All sensors: characteristics curves used for </w:t>
-      </w:r>
-      <w:proofErr w:type="gramStart"/>
-      <w:r>
-        <w:t>determine</w:t>
-      </w:r>
-      <w:proofErr w:type="gramEnd"/>
-      <w:r>
-        <w:t xml:space="preserve"> some points of concentrations dependent on T and RH (that are made variable during the measurement)</w:t>
+        <w:t>All sensors: characteristics curves used for determine some points of concentrations dependent on T and RH (that are made variable during the measurement)</w:t>
       </w:r>
     </w:p>
     <w:p>
@@ -638,13 +523,8 @@
         </w:numPr>
       </w:pPr>
       <w:r>
-        <w:t xml:space="preserve">Sometimes it could happen that the reference signal and the sensing signal change in opposite directions during this drift (led photodiode characteristics): strong correlation between the ambient temperature and the sensing signal whilst the worse correlation of the reference channel is not yet fully </w:t>
-      </w:r>
-      <w:proofErr w:type="gramStart"/>
-      <w:r>
-        <w:t>understood</w:t>
-      </w:r>
-      <w:proofErr w:type="gramEnd"/>
+        <w:t>Sometimes it could happen that the reference signal and the sensing signal change in opposite directions during this drift (led photodiode characteristics): strong correlation between the ambient temperature and the sensing signal whilst the worse correlation of the reference channel is not yet fully understood</w:t>
+      </w:r>
     </w:p>
     <w:p>
       <w:pPr>
@@ -682,15 +562,7 @@
         <w:t></w:t>
       </w:r>
       <w:r>
-        <w:t xml:space="preserve"> they are mainly classified based on the physical mechanism </w:t>
-      </w:r>
-      <w:proofErr w:type="gramStart"/>
-      <w:r>
-        <w:t>used</w:t>
-      </w:r>
-      <w:proofErr w:type="gramEnd"/>
-      <w:r>
-        <w:t xml:space="preserve"> </w:t>
+        <w:t xml:space="preserve"> they are mainly classified based on the physical mechanism used </w:t>
       </w:r>
     </w:p>
     <w:p>
@@ -736,16 +608,8 @@
         <w:rPr>
           <w:shd w:val="clear" w:color="auto" w:fill="00A933"/>
         </w:rPr>
-        <w:t xml:space="preserve">Suited for portable, battery powered </w:t>
-      </w:r>
-      <w:proofErr w:type="gramStart"/>
-      <w:r>
-        <w:rPr>
-          <w:shd w:val="clear" w:color="auto" w:fill="00A933"/>
-        </w:rPr>
-        <w:t>instruments</w:t>
-      </w:r>
-      <w:proofErr w:type="gramEnd"/>
+        <w:t>Suited for portable, battery powered instruments</w:t>
+      </w:r>
       <w:r>
         <w:t xml:space="preserve"> </w:t>
       </w:r>
@@ -765,16 +629,8 @@
         <w:rPr>
           <w:shd w:val="clear" w:color="auto" w:fill="00A933"/>
         </w:rPr>
-        <w:t xml:space="preserve">But there’s the influence of hysteresis and water </w:t>
-      </w:r>
-      <w:proofErr w:type="gramStart"/>
-      <w:r>
-        <w:rPr>
-          <w:shd w:val="clear" w:color="auto" w:fill="00A933"/>
-        </w:rPr>
-        <w:t>humidity</w:t>
-      </w:r>
-      <w:proofErr w:type="gramEnd"/>
+        <w:t>But there’s the influence of hysteresis and water humidity</w:t>
+      </w:r>
       <w:r>
         <w:rPr>
           <w:shd w:val="clear" w:color="auto" w:fill="FFFF00"/>
@@ -805,15 +661,7 @@
       </w:r>
       <w:proofErr w:type="spellEnd"/>
       <w:r>
-        <w:t xml:space="preserve"> final output </w:t>
-      </w:r>
-      <w:proofErr w:type="gramStart"/>
-      <w:r>
-        <w:t>value</w:t>
-      </w:r>
-      <w:proofErr w:type="gramEnd"/>
-      <w:r>
-        <w:t xml:space="preserve"> </w:t>
+        <w:t xml:space="preserve"> final output value </w:t>
       </w:r>
     </w:p>
     <w:p>
@@ -873,13 +721,8 @@
         <w:t>Semiconductor lasers as light source for sensors:</w:t>
       </w:r>
       <w:r>
-        <w:t xml:space="preserve"> limited by the available optical </w:t>
-      </w:r>
-      <w:proofErr w:type="gramStart"/>
-      <w:r>
-        <w:t>power</w:t>
-      </w:r>
-      <w:proofErr w:type="gramEnd"/>
+        <w:t xml:space="preserve"> limited by the available optical power</w:t>
+      </w:r>
     </w:p>
     <w:p>
       <w:pPr>
@@ -890,15 +733,7 @@
         </w:numPr>
       </w:pPr>
       <w:r>
-        <w:t xml:space="preserve">Mid-IR and previous analyzed NDIR are the common </w:t>
-      </w:r>
-      <w:proofErr w:type="gramStart"/>
-      <w:r>
-        <w:t>choice</w:t>
-      </w:r>
-      <w:proofErr w:type="gramEnd"/>
-      <w:r>
-        <w:t xml:space="preserve"> </w:t>
+        <w:t xml:space="preserve">Mid-IR and previous analyzed NDIR are the common choice </w:t>
       </w:r>
     </w:p>
     <w:p>
@@ -971,13 +806,8 @@
         <w:t>cavity ring down spectroscopy (CRDS):</w:t>
       </w:r>
       <w:r>
-        <w:t xml:space="preserve"> optical cavity with low loss and high reflectivity (&gt;99.9%): long optical path of up to several kilometers. Multiple reflections occur on mirrors after a </w:t>
-      </w:r>
-      <w:proofErr w:type="gramStart"/>
-      <w:r>
-        <w:t>pulse</w:t>
-      </w:r>
-      <w:proofErr w:type="gramEnd"/>
+        <w:t xml:space="preserve"> optical cavity with low loss and high reflectivity (&gt;99.9%): long optical path of up to several kilometers. Multiple reflections occur on mirrors after a pulse</w:t>
+      </w:r>
     </w:p>
     <w:p>
       <w:pPr>
@@ -998,35 +828,19 @@
       </w:r>
       <w:r>
         <w:lastRenderedPageBreak/>
-        <w:t xml:space="preserve">structure of a </w:t>
-      </w:r>
-      <w:proofErr w:type="gramStart"/>
-      <w:r>
-        <w:t>weak optical axial modes</w:t>
-      </w:r>
-      <w:proofErr w:type="gramEnd"/>
-      <w:r>
-        <w:t xml:space="preserve"> that makes the system more robust against instability in both cavity and laser spectrum.</w:t>
-      </w:r>
-    </w:p>
-    <w:p>
-      <w:pPr>
-        <w:pStyle w:val="ListParagraph"/>
-        <w:numPr>
-          <w:ilvl w:val="0"/>
-          <w:numId w:val="5"/>
-        </w:numPr>
-      </w:pPr>
-      <w:r>
-        <w:t xml:space="preserve">Cavity output spectroscopy (ICOS): </w:t>
-      </w:r>
-      <w:proofErr w:type="gramStart"/>
-      <w:r>
-        <w:t>similar to</w:t>
-      </w:r>
-      <w:proofErr w:type="gramEnd"/>
-      <w:r>
-        <w:t xml:space="preserve"> CEAS: measurement procedure is the comparison between signal amplitude both at input and output of cavity.</w:t>
+        <w:t>structure of a weak optical axial modes that makes the system more robust against instability in both cavity and laser spectrum.</w:t>
+      </w:r>
+    </w:p>
+    <w:p>
+      <w:pPr>
+        <w:pStyle w:val="ListParagraph"/>
+        <w:numPr>
+          <w:ilvl w:val="0"/>
+          <w:numId w:val="5"/>
+        </w:numPr>
+      </w:pPr>
+      <w:r>
+        <w:t>Cavity output spectroscopy (ICOS): similar to CEAS: measurement procedure is the comparison between signal amplitude both at input and output of cavity.</w:t>
       </w:r>
     </w:p>
     <w:p>
@@ -1044,15 +858,7 @@
         <w:t xml:space="preserve">Photo-acoustic spectroscopy (PAS): </w:t>
       </w:r>
       <w:r>
-        <w:t xml:space="preserve">one of the most robust and sensitive trace-gas optical detection techniques. Extremely high detection sensitivities with compact and relatively </w:t>
-      </w:r>
-      <w:proofErr w:type="gramStart"/>
-      <w:r>
-        <w:t>low cost</w:t>
-      </w:r>
-      <w:proofErr w:type="gramEnd"/>
-      <w:r>
-        <w:t xml:space="preserve"> absorption detection module (ADM)</w:t>
+        <w:t>one of the most robust and sensitive trace-gas optical detection techniques. Extremely high detection sensitivities with compact and relatively low cost absorption detection module (ADM)</w:t>
       </w:r>
     </w:p>
     <w:p>
@@ -1070,15 +876,7 @@
         <w:t>PAS:</w:t>
       </w:r>
       <w:r>
-        <w:t xml:space="preserve"> is based on optical absorption </w:t>
-      </w:r>
-      <w:proofErr w:type="gramStart"/>
-      <w:r>
-        <w:t>procedure</w:t>
-      </w:r>
-      <w:proofErr w:type="gramEnd"/>
-      <w:r>
-        <w:t xml:space="preserve"> as ICOS, CEAS and CRDS as well. It differs in the physical phenomenon used for the detection of the absorption signal.</w:t>
+        <w:t xml:space="preserve"> is based on optical absorption procedure as ICOS, CEAS and CRDS as well. It differs in the physical phenomenon used for the detection of the absorption signal.</w:t>
       </w:r>
     </w:p>
     <w:p>
@@ -1093,21 +891,28 @@
         <w:rPr>
           <w:shd w:val="clear" w:color="auto" w:fill="FF7B59"/>
         </w:rPr>
-        <w:t>PAS</w:t>
-      </w:r>
-      <w:proofErr w:type="gramStart"/>
+        <w:t>PAS: .</w:t>
+      </w:r>
+      <w:r>
+        <w:t>when light at a specific wavelength is absorbed by the gas sample, excited molecules will subsequently relax to the ground state either through emission of photons or by the means of non-radiative process: it produces localized heating in the gas which in turn results in an increase of the local pressure. If incident light intensity is modulated, generation of thermal energy in the sample will also be periodic and a pressure wave (a sound wave) will be produced having the same frequency of the light modulation.</w:t>
+      </w:r>
+    </w:p>
+    <w:p>
+      <w:pPr>
+        <w:pStyle w:val="ListParagraph"/>
+        <w:numPr>
+          <w:ilvl w:val="0"/>
+          <w:numId w:val="5"/>
+        </w:numPr>
+      </w:pPr>
       <w:r>
         <w:rPr>
           <w:shd w:val="clear" w:color="auto" w:fill="FF7B59"/>
         </w:rPr>
-        <w:t>: .</w:t>
-      </w:r>
-      <w:r>
-        <w:t>when</w:t>
-      </w:r>
-      <w:proofErr w:type="gramEnd"/>
-      <w:r>
-        <w:t xml:space="preserve"> light at a specific wavelength is absorbed by the gas sample, excited molecules will subsequently relax to the ground state either through emission of photons or by the means of non-radiative process: it produces localized heating in the gas which in turn results in an increase of the local pressure. If incident light intensity is modulated, generation of thermal energy in the sample will also be periodic and a pressure wave (a sound wave) will be produced having the same frequency of the light modulation.</w:t>
+        <w:t>PAS signal:</w:t>
+      </w:r>
+      <w:r>
+        <w:t xml:space="preserve"> can be amplified by tuning the modulation frequency to one of the acoustic resonances of the gas sample cell.</w:t>
       </w:r>
     </w:p>
     <w:p>
@@ -1122,10 +927,10 @@
         <w:rPr>
           <w:shd w:val="clear" w:color="auto" w:fill="FF7B59"/>
         </w:rPr>
-        <w:t>PAS signal:</w:t>
-      </w:r>
-      <w:r>
-        <w:t xml:space="preserve"> can be amplified by tuning the modulation frequency to one of the acoustic resonances of the gas sample cell.</w:t>
+        <w:t>PAS: i</w:t>
+      </w:r>
+      <w:r>
+        <w:t>n this strategy no optical detector is required and the resulting sound waves can be detected by a commercial hearing aid microphone.</w:t>
       </w:r>
     </w:p>
     <w:p>
@@ -1140,24 +945,6 @@
         <w:rPr>
           <w:shd w:val="clear" w:color="auto" w:fill="FF7B59"/>
         </w:rPr>
-        <w:t>PAS: i</w:t>
-      </w:r>
-      <w:r>
-        <w:t>n this strategy no optical detector is required and the resulting sound waves can be detected by a commercial hearing aid microphone.</w:t>
-      </w:r>
-    </w:p>
-    <w:p>
-      <w:pPr>
-        <w:pStyle w:val="ListParagraph"/>
-        <w:numPr>
-          <w:ilvl w:val="0"/>
-          <w:numId w:val="5"/>
-        </w:numPr>
-      </w:pPr>
-      <w:r>
-        <w:rPr>
-          <w:shd w:val="clear" w:color="auto" w:fill="FF7B59"/>
-        </w:rPr>
         <w:t xml:space="preserve">PAS: </w:t>
       </w:r>
       <w:r>
@@ -1173,15 +960,7 @@
         </w:numPr>
       </w:pPr>
       <w:r>
-        <w:t xml:space="preserve">PAS: </w:t>
-      </w:r>
-      <w:proofErr w:type="gramStart"/>
-      <w:r>
-        <w:t>also</w:t>
-      </w:r>
-      <w:proofErr w:type="gramEnd"/>
-      <w:r>
-        <w:t xml:space="preserve"> the noise can affect measurements as well. This noise is assumed to be independent from the optical excitation. </w:t>
+        <w:t xml:space="preserve">PAS: also the noise can affect measurements as well. This noise is assumed to be independent from the optical excitation. </w:t>
       </w:r>
     </w:p>
     <w:p>
@@ -1218,16 +997,8 @@
         <w:rPr>
           <w:lang w:val="fr-FR"/>
         </w:rPr>
-        <w:t xml:space="preserve"> and 3 main noise </w:t>
-      </w:r>
-      <w:proofErr w:type="gramStart"/>
-      <w:r>
-        <w:rPr>
-          <w:lang w:val="fr-FR"/>
-        </w:rPr>
-        <w:t>sources:</w:t>
-      </w:r>
-      <w:proofErr w:type="gramEnd"/>
+        <w:t xml:space="preserve"> and 3 main noise sources:</w:t>
+      </w:r>
     </w:p>
     <w:p>
       <w:pPr>
@@ -1238,13 +1009,8 @@
         </w:numPr>
       </w:pPr>
       <w:r>
-        <w:t xml:space="preserve">caused by the radiation that is incident upon the walls of the PAS absorption </w:t>
-      </w:r>
-      <w:proofErr w:type="gramStart"/>
-      <w:r>
-        <w:t>cell</w:t>
-      </w:r>
-      <w:proofErr w:type="gramEnd"/>
+        <w:t>caused by the radiation that is incident upon the walls of the PAS absorption cell</w:t>
+      </w:r>
     </w:p>
     <w:p>
       <w:pPr>
@@ -1254,13 +1020,8 @@
           <w:numId w:val="5"/>
         </w:numPr>
       </w:pPr>
-      <w:proofErr w:type="gramStart"/>
-      <w:r>
-        <w:t>non selective</w:t>
-      </w:r>
-      <w:proofErr w:type="gramEnd"/>
-      <w:r>
-        <w:t xml:space="preserve"> absorption of the gas cell window </w:t>
+      <w:r>
+        <w:t xml:space="preserve">non selective absorption of the gas cell window </w:t>
       </w:r>
     </w:p>
     <w:p>
@@ -1293,13 +1054,8 @@
         <w:t>signal to noise ratio improvement (SNR</w:t>
       </w:r>
       <w:r>
-        <w:t xml:space="preserve">): different designs for PAS cells have been proposed and implemented including a resonant cell with acoustic buffers, windowless and a differential </w:t>
-      </w:r>
-      <w:proofErr w:type="gramStart"/>
-      <w:r>
-        <w:t>cell</w:t>
-      </w:r>
-      <w:proofErr w:type="gramEnd"/>
+        <w:t>): different designs for PAS cells have been proposed and implemented including a resonant cell with acoustic buffers, windowless and a differential cell</w:t>
+      </w:r>
     </w:p>
     <w:p>
       <w:pPr>
@@ -1316,15 +1072,7 @@
         <w:t>PAS and differential cell: i</w:t>
       </w:r>
       <w:r>
-        <w:t xml:space="preserve">t includes 2 acoustic resonators equipped with microphones having </w:t>
-      </w:r>
-      <w:proofErr w:type="gramStart"/>
-      <w:r>
-        <w:t>same</w:t>
-      </w:r>
-      <w:proofErr w:type="gramEnd"/>
-      <w:r>
-        <w:t xml:space="preserve"> responsivity at the resonance frequency of the cell. Since the laser light excites only one of the 2 resonators, difference between the two signals removes noise components that are coherent in both resonators</w:t>
+        <w:t>t includes 2 acoustic resonators equipped with microphones having same responsivity at the resonance frequency of the cell. Since the laser light excites only one of the 2 resonators, difference between the two signals removes noise components that are coherent in both resonators</w:t>
       </w:r>
       <w:commentRangeStart w:id="0"/>
       <w:commentRangeEnd w:id="0"/>
@@ -1359,21 +1107,8 @@
         </w:numPr>
       </w:pPr>
       <w:r>
-        <w:t xml:space="preserve">PAS and other substances than CO2: nitric oxide (NO) from vehicle exhaust emissions, </w:t>
-      </w:r>
-      <w:proofErr w:type="gramStart"/>
-      <w:r>
-        <w:t>medicine</w:t>
-      </w:r>
-      <w:proofErr w:type="gramEnd"/>
-      <w:r>
-        <w:t xml:space="preserve"> and drug diffusion rates in skin and to detect trace concentrations of disease biomarkers such as ethylene (C2H4), ethane (C2H6) and pentane (C5H12) which are emitted by UV-exposed skin. NH3 for monitoring respiratory emission from cockroaches as well as detection of intake prohibited substances by </w:t>
-      </w:r>
-      <w:proofErr w:type="gramStart"/>
-      <w:r>
-        <w:t>athletes</w:t>
-      </w:r>
-      <w:proofErr w:type="gramEnd"/>
+        <w:t>PAS and other substances than CO2: nitric oxide (NO) from vehicle exhaust emissions, medicine and drug diffusion rates in skin and to detect trace concentrations of disease biomarkers such as ethylene (C2H4), ethane (C2H6) and pentane (C5H12) which are emitted by UV-exposed skin. NH3 for monitoring respiratory emission from cockroaches as well as detection of intake prohibited substances by athletes</w:t>
+      </w:r>
     </w:p>
     <w:p>
       <w:pPr>
@@ -1385,15 +1120,7 @@
       </w:pPr>
       <w:r>
         <w:lastRenderedPageBreak/>
-        <w:t xml:space="preserve">PAS </w:t>
-      </w:r>
-      <w:proofErr w:type="gramStart"/>
-      <w:r>
-        <w:t>low cost</w:t>
-      </w:r>
-      <w:proofErr w:type="gramEnd"/>
-      <w:r>
-        <w:t xml:space="preserve"> detectors on market: smoke detectors, toxic monitoring gas and oil sensors for monitoring hydrocarbons in water.</w:t>
+        <w:t>PAS low cost detectors on market: smoke detectors, toxic monitoring gas and oil sensors for monitoring hydrocarbons in water.</w:t>
       </w:r>
     </w:p>
     <w:p>
@@ -1411,15 +1138,7 @@
         <w:t>Quartz-enhanced photoacoustic spectroscopy (QEPAS)</w:t>
       </w:r>
       <w:r>
-        <w:t xml:space="preserve">: alternative approach to photo acoustic detection of trace gas utilizing a quartz tuning fork (QTF) as sharply acoustic transducer. It detects weak photo acoustic excitation and allowing the use of extremely small </w:t>
-      </w:r>
-      <w:proofErr w:type="gramStart"/>
-      <w:r>
-        <w:t>volumes</w:t>
-      </w:r>
-      <w:proofErr w:type="gramEnd"/>
-      <w:r>
-        <w:t xml:space="preserve"> </w:t>
+        <w:t xml:space="preserve">: alternative approach to photo acoustic detection of trace gas utilizing a quartz tuning fork (QTF) as sharply acoustic transducer. It detects weak photo acoustic excitation and allowing the use of extremely small volumes </w:t>
       </w:r>
     </w:p>
     <w:p>
@@ -1443,30 +1162,20 @@
         </w:numPr>
       </w:pPr>
       <w:r>
-        <w:t xml:space="preserve">QEPAS: the quartz crystal is low-loss and low-cost piezoelectric </w:t>
-      </w:r>
-      <w:proofErr w:type="gramStart"/>
-      <w:r>
-        <w:t>material</w:t>
-      </w:r>
-      <w:proofErr w:type="gramEnd"/>
-    </w:p>
-    <w:p>
-      <w:pPr>
-        <w:pStyle w:val="ListParagraph"/>
-        <w:numPr>
-          <w:ilvl w:val="0"/>
-          <w:numId w:val="5"/>
-        </w:numPr>
-      </w:pPr>
-      <w:r>
-        <w:t xml:space="preserve">QEPAS: QTF is a quadrupole which provides good environmental noise </w:t>
-      </w:r>
-      <w:proofErr w:type="gramStart"/>
-      <w:r>
-        <w:t>immunity</w:t>
-      </w:r>
-      <w:proofErr w:type="gramEnd"/>
+        <w:t>QEPAS: the quartz crystal is low-loss and low-cost piezoelectric material</w:t>
+      </w:r>
+    </w:p>
+    <w:p>
+      <w:pPr>
+        <w:pStyle w:val="ListParagraph"/>
+        <w:numPr>
+          <w:ilvl w:val="0"/>
+          <w:numId w:val="5"/>
+        </w:numPr>
+      </w:pPr>
+      <w:r>
+        <w:t>QEPAS: QTF is a quadrupole which provides good environmental noise immunity</w:t>
+      </w:r>
     </w:p>
     <w:p>
       <w:pPr>
@@ -1483,13 +1192,8 @@
         <w:t>QEPAS:</w:t>
       </w:r>
       <w:r>
-        <w:t xml:space="preserve"> the excitation laser beam passes through the gap between the prongs without touching </w:t>
-      </w:r>
-      <w:proofErr w:type="gramStart"/>
-      <w:r>
-        <w:t>them</w:t>
-      </w:r>
-      <w:proofErr w:type="gramEnd"/>
+        <w:t xml:space="preserve"> the excitation laser beam passes through the gap between the prongs without touching them</w:t>
+      </w:r>
     </w:p>
     <w:p>
       <w:pPr>
@@ -1556,75 +1260,43 @@
         </w:numPr>
       </w:pPr>
       <w:r>
-        <w:t xml:space="preserve">Amplitude Modulation (AM) QEPAS: introduced because the vibrational spectra of most molecules consisting of more than five atoms are so dense that infrared absorption spectra consist in 100-200 cm-1 broad bands and spectroscopic identification of these species requires laser excitation sources with a wide spectral </w:t>
-      </w:r>
-      <w:proofErr w:type="gramStart"/>
-      <w:r>
-        <w:t>coverage</w:t>
-      </w:r>
-      <w:proofErr w:type="gramEnd"/>
-      <w:r>
-        <w:t xml:space="preserve"> </w:t>
-      </w:r>
-    </w:p>
-    <w:p>
-      <w:pPr>
-        <w:pStyle w:val="ListParagraph"/>
-        <w:numPr>
-          <w:ilvl w:val="0"/>
-          <w:numId w:val="5"/>
-        </w:numPr>
-      </w:pPr>
-      <w:r>
-        <w:t xml:space="preserve">Amplitude Modulation (AM) QEPAS: on </w:t>
-      </w:r>
-      <w:proofErr w:type="gramStart"/>
-      <w:r>
-        <w:t>a laser</w:t>
-      </w:r>
-      <w:proofErr w:type="gramEnd"/>
-      <w:r>
-        <w:t xml:space="preserve"> radiation. This is operated at f0 by means of square wave amplitude current modulation and QEPAS signals are detected by a lock-in amplifier at the same f0 frequency.</w:t>
-      </w:r>
-    </w:p>
-    <w:p>
-      <w:pPr>
-        <w:pStyle w:val="ListParagraph"/>
-        <w:numPr>
-          <w:ilvl w:val="0"/>
-          <w:numId w:val="5"/>
-        </w:numPr>
-      </w:pPr>
-      <w:r>
-        <w:t xml:space="preserve">Amplitude Modulation (AM) QEPAS are not background free. Residual radiation absorbed inside the gas cell </w:t>
-      </w:r>
-      <w:proofErr w:type="gramStart"/>
-      <w:r>
-        <w:t>produce</w:t>
-      </w:r>
-      <w:proofErr w:type="gramEnd"/>
-      <w:r>
-        <w:t xml:space="preserve"> a sound at the TF resonant frequency thus generating a coherent background.</w:t>
-      </w:r>
-    </w:p>
-    <w:p>
-      <w:pPr>
-        <w:pStyle w:val="ListParagraph"/>
-        <w:numPr>
-          <w:ilvl w:val="0"/>
-          <w:numId w:val="5"/>
-        </w:numPr>
-      </w:pPr>
-      <w:r>
-        <w:t xml:space="preserve">Amplitude Modulation (AM) QEPAS: background subtraction can be applied because generally it is stable over several hours. This is done also by the </w:t>
-      </w:r>
-      <w:proofErr w:type="gramStart"/>
-      <w:r>
-        <w:t>mean</w:t>
-      </w:r>
-      <w:proofErr w:type="gramEnd"/>
-      <w:r>
-        <w:t xml:space="preserve"> of normalization of signal and background for every spectral point and in post processing.</w:t>
+        <w:t xml:space="preserve">Amplitude Modulation (AM) QEPAS: introduced because the vibrational spectra of most molecules consisting of more than five atoms are so dense that infrared absorption spectra consist in 100-200 cm-1 broad bands and spectroscopic identification of these species requires laser excitation sources with a wide spectral coverage </w:t>
+      </w:r>
+    </w:p>
+    <w:p>
+      <w:pPr>
+        <w:pStyle w:val="ListParagraph"/>
+        <w:numPr>
+          <w:ilvl w:val="0"/>
+          <w:numId w:val="5"/>
+        </w:numPr>
+      </w:pPr>
+      <w:r>
+        <w:t>Amplitude Modulation (AM) QEPAS: on a laser radiation. This is operated at f0 by means of square wave amplitude current modulation and QEPAS signals are detected by a lock-in amplifier at the same f0 frequency.</w:t>
+      </w:r>
+    </w:p>
+    <w:p>
+      <w:pPr>
+        <w:pStyle w:val="ListParagraph"/>
+        <w:numPr>
+          <w:ilvl w:val="0"/>
+          <w:numId w:val="5"/>
+        </w:numPr>
+      </w:pPr>
+      <w:r>
+        <w:t>Amplitude Modulation (AM) QEPAS are not background free. Residual radiation absorbed inside the gas cell produce a sound at the TF resonant frequency thus generating a coherent background.</w:t>
+      </w:r>
+    </w:p>
+    <w:p>
+      <w:pPr>
+        <w:pStyle w:val="ListParagraph"/>
+        <w:numPr>
+          <w:ilvl w:val="0"/>
+          <w:numId w:val="5"/>
+        </w:numPr>
+      </w:pPr>
+      <w:r>
+        <w:t>Amplitude Modulation (AM) QEPAS: background subtraction can be applied because generally it is stable over several hours. This is done also by the mean of normalization of signal and background for every spectral point and in post processing.</w:t>
       </w:r>
     </w:p>
     <w:p>
@@ -1847,10 +1519,417 @@
     </w:p>
     <w:p>
       <w:pPr>
-        <w:pStyle w:val="ListParagraph"/>
-        <w:numPr>
-          <w:ilvl w:val="0"/>
-          <w:numId w:val="5"/>
+        <w:pStyle w:val="Heading1"/>
+      </w:pPr>
+      <w:r>
+        <w:t>Analytical determination of load resistance value for MQ-series gas sensors: MQ-6 as case study</w:t>
+      </w:r>
+    </w:p>
+    <w:p>
+      <w:pPr>
+        <w:pStyle w:val="ListParagraph"/>
+        <w:numPr>
+          <w:ilvl w:val="0"/>
+          <w:numId w:val="8"/>
+        </w:numPr>
+      </w:pPr>
+      <w:r>
+        <w:t xml:space="preserve">MQ sensors: high sensitivity and low cost </w:t>
+      </w:r>
+    </w:p>
+    <w:p>
+      <w:pPr>
+        <w:pStyle w:val="ListParagraph"/>
+        <w:numPr>
+          <w:ilvl w:val="0"/>
+          <w:numId w:val="8"/>
+        </w:numPr>
+      </w:pPr>
+      <w:r>
+        <w:t xml:space="preserve">MQ sensors: process of load resistance selection is a matter not well studied </w:t>
+      </w:r>
+    </w:p>
+    <w:p>
+      <w:pPr>
+        <w:pStyle w:val="ListParagraph"/>
+        <w:numPr>
+          <w:ilvl w:val="0"/>
+          <w:numId w:val="8"/>
+        </w:numPr>
+      </w:pPr>
+      <w:r>
+        <w:t>MQ sensors: parametrical investigation of load resistance and power dissipation on LPG</w:t>
+      </w:r>
+    </w:p>
+    <w:p>
+      <w:pPr>
+        <w:pStyle w:val="ListParagraph"/>
+        <w:numPr>
+          <w:ilvl w:val="0"/>
+          <w:numId w:val="8"/>
+        </w:numPr>
+      </w:pPr>
+      <w:r>
+        <w:t>MQ sensors: metal oxide (MOX) semi-conductor gas s</w:t>
+      </w:r>
+      <w:r>
+        <w:t xml:space="preserve">ensors: wide applications in gas concentration sensing and detection because of their high sensitivity and low cost </w:t>
+      </w:r>
+    </w:p>
+    <w:p>
+      <w:pPr>
+        <w:pStyle w:val="ListParagraph"/>
+        <w:numPr>
+          <w:ilvl w:val="0"/>
+          <w:numId w:val="8"/>
+        </w:numPr>
+      </w:pPr>
+      <w:r>
+        <w:t>MOX sensors: consists of a micro AL2O3 ceramic tube, a sensitive layer of tin dioxide (S</w:t>
+      </w:r>
+      <w:r>
+        <w:t>nO2) and Nickel-Chromium alloys which serve as a heater coil</w:t>
+      </w:r>
+    </w:p>
+    <w:p>
+      <w:pPr>
+        <w:pStyle w:val="ListParagraph"/>
+        <w:numPr>
+          <w:ilvl w:val="0"/>
+          <w:numId w:val="8"/>
+        </w:numPr>
+      </w:pPr>
+      <w:r>
+        <w:t>MOX sensors: 6 pins, 4 of which are for signal and electrodes, remaining 2 for heating coils</w:t>
+      </w:r>
+    </w:p>
+    <w:p>
+      <w:pPr>
+        <w:pStyle w:val="ListParagraph"/>
+        <w:numPr>
+          <w:ilvl w:val="0"/>
+          <w:numId w:val="8"/>
+        </w:numPr>
+      </w:pPr>
+      <w:r>
+        <w:t>MOX sensors: tin dioxide (SnO2) semic</w:t>
+      </w:r>
+      <w:r>
+        <w:t xml:space="preserve">onductor is the sensor gas sensitive portion with a low conductivity in clean air </w:t>
+      </w:r>
+    </w:p>
+    <w:p>
+      <w:pPr>
+        <w:pStyle w:val="ListParagraph"/>
+        <w:numPr>
+          <w:ilvl w:val="0"/>
+          <w:numId w:val="8"/>
+        </w:numPr>
+      </w:pPr>
+      <w:r>
+        <w:t>MOX sensors and their principle: based on variation of their resistance when they come in contact with the gas to be sensed. Magnitude of the sensor output signal depends on the concentration and nature of the gas and the type of metal oxide used for the sensor sensing surface</w:t>
+      </w:r>
+    </w:p>
+    <w:p>
+      <w:pPr>
+        <w:pStyle w:val="ListParagraph"/>
+        <w:numPr>
+          <w:ilvl w:val="0"/>
+          <w:numId w:val="8"/>
+        </w:numPr>
+      </w:pPr>
+      <w:r>
+        <w:t>MOX sensors: made up of 2 elements, namely the heating and the sensing elements. These elements are normally powered independently either form the same or separate voltage surface</w:t>
+      </w:r>
+    </w:p>
+    <w:p>
+      <w:pPr>
+        <w:pStyle w:val="ListParagraph"/>
+        <w:numPr>
+          <w:ilvl w:val="0"/>
+          <w:numId w:val="8"/>
+        </w:numPr>
+      </w:pPr>
+      <w:r>
+        <w:t>MOX sensors: heater voltage will allow it to generate the required heat for maintaining the sensor in the active state while sensor voltage will allow the sensor to convert the sensed gas concentration to an appropriate voltage level across the load resistor connected in series with the sensing element</w:t>
+      </w:r>
+    </w:p>
+    <w:p>
+      <w:pPr>
+        <w:pStyle w:val="ListParagraph"/>
+        <w:numPr>
+          <w:ilvl w:val="0"/>
+          <w:numId w:val="8"/>
+        </w:numPr>
+      </w:pPr>
+      <w:r>
+        <w:t>MOX sensors: because of the characteristic of the sensing element a simple electrical equivalent circuit can be used to convert the sensed gas concentration to a corresponding signal usually voltage across the load resistor</w:t>
+      </w:r>
+    </w:p>
+    <w:p>
+      <w:pPr>
+        <w:pStyle w:val="ListParagraph"/>
+        <w:numPr>
+          <w:ilvl w:val="0"/>
+          <w:numId w:val="8"/>
+        </w:numPr>
+      </w:pPr>
+      <w:r>
+        <w:lastRenderedPageBreak/>
+        <w:t>MOX sensors and their calibration: those parameters must be known:</w:t>
+      </w:r>
+    </w:p>
+    <w:p>
+      <w:pPr>
+        <w:pStyle w:val="ListParagraph"/>
+        <w:numPr>
+          <w:ilvl w:val="1"/>
+          <w:numId w:val="8"/>
+        </w:numPr>
+      </w:pPr>
+      <w:proofErr w:type="spellStart"/>
+      <w:r>
+        <w:t>Vcc</w:t>
+      </w:r>
+      <w:proofErr w:type="spellEnd"/>
+      <w:r>
+        <w:t xml:space="preserve">: sensor calibration voltage </w:t>
+      </w:r>
+    </w:p>
+    <w:p>
+      <w:pPr>
+        <w:pStyle w:val="ListParagraph"/>
+        <w:numPr>
+          <w:ilvl w:val="1"/>
+          <w:numId w:val="8"/>
+        </w:numPr>
+      </w:pPr>
+      <w:r>
+        <w:t xml:space="preserve">VRL: sensor electrical equivalent circuit output voltage </w:t>
+      </w:r>
+    </w:p>
+    <w:p>
+      <w:pPr>
+        <w:pStyle w:val="ListParagraph"/>
+        <w:numPr>
+          <w:ilvl w:val="1"/>
+          <w:numId w:val="8"/>
+        </w:numPr>
+      </w:pPr>
+      <w:r>
+        <w:t xml:space="preserve">R0: sensor resistance for referent gas concentration and environmental conditions (temperature and humidity) </w:t>
+      </w:r>
+    </w:p>
+    <w:p>
+      <w:pPr>
+        <w:pStyle w:val="ListParagraph"/>
+        <w:numPr>
+          <w:ilvl w:val="1"/>
+          <w:numId w:val="8"/>
+        </w:numPr>
+      </w:pPr>
+      <w:r>
+        <w:t xml:space="preserve">RS: sensor resistance </w:t>
+      </w:r>
+    </w:p>
+    <w:p>
+      <w:pPr>
+        <w:pStyle w:val="ListParagraph"/>
+        <w:numPr>
+          <w:ilvl w:val="1"/>
+          <w:numId w:val="8"/>
+        </w:numPr>
+      </w:pPr>
+      <w:r>
+        <w:t xml:space="preserve">RL: load resistance </w:t>
+      </w:r>
+    </w:p>
+    <w:p>
+      <w:pPr>
+        <w:pStyle w:val="ListParagraph"/>
+        <w:numPr>
+          <w:ilvl w:val="0"/>
+          <w:numId w:val="8"/>
+        </w:numPr>
+      </w:pPr>
+      <w:r>
+        <w:t xml:space="preserve">MOX sensors and R0: this resistance is not explicitly given in the datasheet and has to be determined experimentally </w:t>
+      </w:r>
+    </w:p>
+    <w:p>
+      <w:pPr>
+        <w:pStyle w:val="ListParagraph"/>
+        <w:numPr>
+          <w:ilvl w:val="0"/>
+          <w:numId w:val="8"/>
+        </w:numPr>
+      </w:pPr>
+      <w:r>
+        <w:t>MOX sensors and R0: it must be determined for every sensor to be used because it is practically impossible to have similar gas sensors with the same value of R0</w:t>
+      </w:r>
+    </w:p>
+    <w:p>
+      <w:pPr>
+        <w:pStyle w:val="ListParagraph"/>
+        <w:numPr>
+          <w:ilvl w:val="0"/>
+          <w:numId w:val="8"/>
+        </w:numPr>
+      </w:pPr>
+      <w:r>
+        <w:t xml:space="preserve">MOX sensors: the value of R0 affects the results in general. This is because it is impossible to secure the reproducibility and stability of this class of sensors as a result of the impossibility of keeping the consistency of the manufacturing environment. It assures some variation in the sensor </w:t>
+      </w:r>
+      <w:proofErr w:type="spellStart"/>
+      <w:r>
+        <w:t>behaviour</w:t>
+      </w:r>
+      <w:proofErr w:type="spellEnd"/>
+      <w:r>
+        <w:t xml:space="preserve"> from one sensor to another and from one production batch to another.</w:t>
+      </w:r>
+    </w:p>
+    <w:p>
+      <w:pPr>
+        <w:pStyle w:val="ListParagraph"/>
+        <w:numPr>
+          <w:ilvl w:val="0"/>
+          <w:numId w:val="8"/>
+        </w:numPr>
+      </w:pPr>
+      <w:r>
+        <w:t>MOX sensors: after the R0 has been determined, it is possible to determine the sensor resistance at different gas concentrations value for various gases and different conditions (temperature and relative humidity (RH))</w:t>
+      </w:r>
+    </w:p>
+    <w:p>
+      <w:pPr>
+        <w:pStyle w:val="ListParagraph"/>
+        <w:numPr>
+          <w:ilvl w:val="0"/>
+          <w:numId w:val="8"/>
+        </w:numPr>
+      </w:pPr>
+      <w:r>
+        <w:t>MOX sensors: the sensor circuit sensitivity and the sensor power dissipation are both functions of the load resistance.</w:t>
+      </w:r>
+    </w:p>
+    <w:p>
+      <w:pPr>
+        <w:pStyle w:val="ListParagraph"/>
+        <w:numPr>
+          <w:ilvl w:val="0"/>
+          <w:numId w:val="8"/>
+        </w:numPr>
+      </w:pPr>
+      <w:r>
+        <w:t xml:space="preserve">MOX sensor, example of the MQ2 sensor: the 20 </w:t>
+      </w:r>
+      <w:proofErr w:type="spellStart"/>
+      <w:r>
+        <w:t>kohm</w:t>
+      </w:r>
+      <w:proofErr w:type="spellEnd"/>
+      <w:r>
+        <w:t xml:space="preserve"> load resistance as given in the sensor datasheet is used </w:t>
+      </w:r>
+    </w:p>
+    <w:p>
+      <w:pPr>
+        <w:pStyle w:val="ListParagraph"/>
+        <w:numPr>
+          <w:ilvl w:val="0"/>
+          <w:numId w:val="8"/>
+        </w:numPr>
+      </w:pPr>
+      <w:r>
+        <w:t>MOX sensor MQ sensors and selection of load resistance: it should be selected in such a way to optimize the alarm threshold value and keep the sensor power dissipation below the maximum allowable value. In some datasheet the manufacturer provides data on the value of load resistance to be used so that the resolution would be sufficient around the alarm point</w:t>
+      </w:r>
+    </w:p>
+    <w:p>
+      <w:pPr>
+        <w:pStyle w:val="ListParagraph"/>
+        <w:numPr>
+          <w:ilvl w:val="0"/>
+          <w:numId w:val="8"/>
+        </w:numPr>
+      </w:pPr>
+      <w:r>
+        <w:t xml:space="preserve">MOX sensor: the load resistance should be selected wisely: a lower value will result in less sensitivity while a higher value will give less accuracy </w:t>
+      </w:r>
+    </w:p>
+    <w:p>
+      <w:pPr>
+        <w:pStyle w:val="Heading1"/>
+      </w:pPr>
+      <w:r>
+        <w:t>Application of MQ-Sensors to Indoor Air Quality Monitoring in Lab based on IoT</w:t>
+      </w:r>
+    </w:p>
+    <w:p>
+      <w:pPr>
+        <w:pStyle w:val="ListParagraph"/>
+        <w:numPr>
+          <w:ilvl w:val="0"/>
+          <w:numId w:val="9"/>
+        </w:numPr>
+      </w:pPr>
+      <w:r>
+        <w:t xml:space="preserve">Indoor air quality: refers to the building’s residents’ air quality. State of bad or good content inside a building (residence, hospital, lab) that can impact the occupants’ health, comfort, performance and physical reactions </w:t>
+      </w:r>
+    </w:p>
+    <w:p>
+      <w:pPr>
+        <w:pStyle w:val="ListParagraph"/>
+        <w:numPr>
+          <w:ilvl w:val="0"/>
+          <w:numId w:val="9"/>
+        </w:numPr>
+      </w:pPr>
+      <w:r>
+        <w:t>Better indoor air quality is known as chemical (gaze) or biological (bacteria and fungi) or physical contaminants such as dust and the concentration of air pollutants in building does not exceed the environmental threshold.</w:t>
+      </w:r>
+    </w:p>
+    <w:p>
+      <w:pPr>
+        <w:pStyle w:val="ListParagraph"/>
+        <w:numPr>
+          <w:ilvl w:val="0"/>
+          <w:numId w:val="9"/>
+        </w:numPr>
+      </w:pPr>
+      <w:r>
+        <w:t xml:space="preserve">2 categories for air pollutants: primary and secondary categories. Primary: polluting elements directly generated by air contamination. An example is CO because is produced by combustion </w:t>
+      </w:r>
+    </w:p>
+    <w:p>
+      <w:pPr>
+        <w:pStyle w:val="ListParagraph"/>
+        <w:numPr>
+          <w:ilvl w:val="0"/>
+          <w:numId w:val="9"/>
+        </w:numPr>
+      </w:pPr>
+      <w:r>
+        <w:t xml:space="preserve">Secondary contaminants: created when main pollutants react in the atmosphere: photochemical smog produces ozone, which is one example of secondary contamination  </w:t>
+      </w:r>
+    </w:p>
+    <w:p>
+      <w:pPr>
+        <w:pStyle w:val="ListParagraph"/>
+        <w:numPr>
+          <w:ilvl w:val="0"/>
+          <w:numId w:val="9"/>
+        </w:numPr>
+      </w:pPr>
+      <w:r>
+        <w:t>IoT technology: can access information about the availability of indoor air quality monitoring in lab (IAQML) in real time by using Wireless Sensor Network (WSN) based monitoring systems.</w:t>
+      </w:r>
+    </w:p>
+    <w:p>
+      <w:pPr>
+        <w:pStyle w:val="ListParagraph"/>
+        <w:numPr>
+          <w:ilvl w:val="0"/>
+          <w:numId w:val="9"/>
         </w:numPr>
       </w:pPr>
     </w:p>
@@ -1971,6 +2050,232 @@
 <file path=word/numbering.xml><?xml version="1.0" encoding="utf-8"?>
 <w:numbering xmlns:wpc="http://schemas.microsoft.com/office/word/2010/wordprocessingCanvas" xmlns:cx="http://schemas.microsoft.com/office/drawing/2014/chartex" xmlns:cx1="http://schemas.microsoft.com/office/drawing/2015/9/8/chartex" xmlns:cx2="http://schemas.microsoft.com/office/drawing/2015/10/21/chartex" xmlns:cx3="http://schemas.microsoft.com/office/drawing/2016/5/9/chartex" xmlns:cx4="http://schemas.microsoft.com/office/drawing/2016/5/10/chartex" xmlns:cx5="http://schemas.microsoft.com/office/drawing/2016/5/11/chartex" xmlns:cx6="http://schemas.microsoft.com/office/drawing/2016/5/12/chartex" xmlns:cx7="http://schemas.microsoft.com/office/drawing/2016/5/13/chartex" xmlns:cx8="http://schemas.microsoft.com/office/drawing/2016/5/14/chartex" xmlns:mc="http://schemas.openxmlformats.org/markup-compatibility/2006" xmlns:aink="http://schemas.microsoft.com/office/drawing/2016/ink" xmlns:am3d="http://schemas.microsoft.com/office/drawing/2017/model3d" xmlns:o="urn:schemas-microsoft-com:office:office" xmlns:oel="http://schemas.microsoft.com/office/2019/extlst" xmlns:r="http://schemas.openxmlformats.org/officeDocument/2006/relationships" xmlns:m="http://schemas.openxmlformats.org/officeDocument/2006/math" xmlns:v="urn:schemas-microsoft-com:vml" xmlns:wp14="http://schemas.microsoft.com/office/word/2010/wordprocessingDrawing" xmlns:wp="http://schemas.openxmlformats.org/drawingml/2006/wordprocessingDrawing" xmlns:w10="urn:schemas-microsoft-com:office:word" xmlns:w="http://schemas.openxmlformats.org/wordprocessingml/2006/main" xmlns:w14="http://schemas.microsoft.com/office/word/2010/wordml" xmlns:w15="http://schemas.microsoft.com/office/word/2012/wordml" xmlns:w16cex="http://schemas.microsoft.com/office/word/2018/wordml/cex" xmlns:w16cid="http://schemas.microsoft.com/office/word/2016/wordml/cid" xmlns:w16="http://schemas.microsoft.com/office/word/2018/wordml" xmlns:w16sdtdh="http://schemas.microsoft.com/office/word/2020/wordml/sdtdatahash" xmlns:w16se="http://schemas.microsoft.com/office/word/2015/wordml/symex" xmlns:wpg="http://schemas.microsoft.com/office/word/2010/wordprocessingGroup" xmlns:wpi="http://schemas.microsoft.com/office/word/2010/wordprocessingInk" xmlns:wne="http://schemas.microsoft.com/office/word/2006/wordml" xmlns:wps="http://schemas.microsoft.com/office/word/2010/wordprocessingShape" mc:Ignorable="w14 w15 w16se w16cid w16 w16cex w16sdtdh wp14">
   <w:abstractNum w:abstractNumId="0" w15:restartNumberingAfterBreak="0">
+    <w:nsid w:val="17E72263"/>
+    <w:multiLevelType w:val="hybridMultilevel"/>
+    <w:tmpl w:val="E9DEA268"/>
+    <w:lvl w:ilvl="0" w:tplc="04100001">
+      <w:start w:val="1"/>
+      <w:numFmt w:val="bullet"/>
+      <w:lvlText w:val=""/>
+      <w:lvlJc w:val="left"/>
+      <w:pPr>
+        <w:ind w:left="720" w:hanging="360"/>
+      </w:pPr>
+      <w:rPr>
+        <w:rFonts w:ascii="Symbol" w:hAnsi="Symbol" w:hint="default"/>
+      </w:rPr>
+    </w:lvl>
+    <w:lvl w:ilvl="1" w:tplc="04100003">
+      <w:start w:val="1"/>
+      <w:numFmt w:val="bullet"/>
+      <w:lvlText w:val="o"/>
+      <w:lvlJc w:val="left"/>
+      <w:pPr>
+        <w:ind w:left="1440" w:hanging="360"/>
+      </w:pPr>
+      <w:rPr>
+        <w:rFonts w:ascii="Courier New" w:hAnsi="Courier New" w:cs="Courier New" w:hint="default"/>
+      </w:rPr>
+    </w:lvl>
+    <w:lvl w:ilvl="2" w:tplc="04100005" w:tentative="1">
+      <w:start w:val="1"/>
+      <w:numFmt w:val="bullet"/>
+      <w:lvlText w:val=""/>
+      <w:lvlJc w:val="left"/>
+      <w:pPr>
+        <w:ind w:left="2160" w:hanging="360"/>
+      </w:pPr>
+      <w:rPr>
+        <w:rFonts w:ascii="Wingdings" w:hAnsi="Wingdings" w:hint="default"/>
+      </w:rPr>
+    </w:lvl>
+    <w:lvl w:ilvl="3" w:tplc="04100001" w:tentative="1">
+      <w:start w:val="1"/>
+      <w:numFmt w:val="bullet"/>
+      <w:lvlText w:val=""/>
+      <w:lvlJc w:val="left"/>
+      <w:pPr>
+        <w:ind w:left="2880" w:hanging="360"/>
+      </w:pPr>
+      <w:rPr>
+        <w:rFonts w:ascii="Symbol" w:hAnsi="Symbol" w:hint="default"/>
+      </w:rPr>
+    </w:lvl>
+    <w:lvl w:ilvl="4" w:tplc="04100003" w:tentative="1">
+      <w:start w:val="1"/>
+      <w:numFmt w:val="bullet"/>
+      <w:lvlText w:val="o"/>
+      <w:lvlJc w:val="left"/>
+      <w:pPr>
+        <w:ind w:left="3600" w:hanging="360"/>
+      </w:pPr>
+      <w:rPr>
+        <w:rFonts w:ascii="Courier New" w:hAnsi="Courier New" w:cs="Courier New" w:hint="default"/>
+      </w:rPr>
+    </w:lvl>
+    <w:lvl w:ilvl="5" w:tplc="04100005" w:tentative="1">
+      <w:start w:val="1"/>
+      <w:numFmt w:val="bullet"/>
+      <w:lvlText w:val=""/>
+      <w:lvlJc w:val="left"/>
+      <w:pPr>
+        <w:ind w:left="4320" w:hanging="360"/>
+      </w:pPr>
+      <w:rPr>
+        <w:rFonts w:ascii="Wingdings" w:hAnsi="Wingdings" w:hint="default"/>
+      </w:rPr>
+    </w:lvl>
+    <w:lvl w:ilvl="6" w:tplc="04100001" w:tentative="1">
+      <w:start w:val="1"/>
+      <w:numFmt w:val="bullet"/>
+      <w:lvlText w:val=""/>
+      <w:lvlJc w:val="left"/>
+      <w:pPr>
+        <w:ind w:left="5040" w:hanging="360"/>
+      </w:pPr>
+      <w:rPr>
+        <w:rFonts w:ascii="Symbol" w:hAnsi="Symbol" w:hint="default"/>
+      </w:rPr>
+    </w:lvl>
+    <w:lvl w:ilvl="7" w:tplc="04100003" w:tentative="1">
+      <w:start w:val="1"/>
+      <w:numFmt w:val="bullet"/>
+      <w:lvlText w:val="o"/>
+      <w:lvlJc w:val="left"/>
+      <w:pPr>
+        <w:ind w:left="5760" w:hanging="360"/>
+      </w:pPr>
+      <w:rPr>
+        <w:rFonts w:ascii="Courier New" w:hAnsi="Courier New" w:cs="Courier New" w:hint="default"/>
+      </w:rPr>
+    </w:lvl>
+    <w:lvl w:ilvl="8" w:tplc="04100005" w:tentative="1">
+      <w:start w:val="1"/>
+      <w:numFmt w:val="bullet"/>
+      <w:lvlText w:val=""/>
+      <w:lvlJc w:val="left"/>
+      <w:pPr>
+        <w:ind w:left="6480" w:hanging="360"/>
+      </w:pPr>
+      <w:rPr>
+        <w:rFonts w:ascii="Wingdings" w:hAnsi="Wingdings" w:hint="default"/>
+      </w:rPr>
+    </w:lvl>
+  </w:abstractNum>
+  <w:abstractNum w:abstractNumId="1" w15:restartNumberingAfterBreak="0">
+    <w:nsid w:val="22B116B6"/>
+    <w:multiLevelType w:val="hybridMultilevel"/>
+    <w:tmpl w:val="F2D8130C"/>
+    <w:lvl w:ilvl="0" w:tplc="04100001">
+      <w:start w:val="1"/>
+      <w:numFmt w:val="bullet"/>
+      <w:lvlText w:val=""/>
+      <w:lvlJc w:val="left"/>
+      <w:pPr>
+        <w:ind w:left="720" w:hanging="360"/>
+      </w:pPr>
+      <w:rPr>
+        <w:rFonts w:ascii="Symbol" w:hAnsi="Symbol" w:hint="default"/>
+      </w:rPr>
+    </w:lvl>
+    <w:lvl w:ilvl="1" w:tplc="04100003" w:tentative="1">
+      <w:start w:val="1"/>
+      <w:numFmt w:val="bullet"/>
+      <w:lvlText w:val="o"/>
+      <w:lvlJc w:val="left"/>
+      <w:pPr>
+        <w:ind w:left="1440" w:hanging="360"/>
+      </w:pPr>
+      <w:rPr>
+        <w:rFonts w:ascii="Courier New" w:hAnsi="Courier New" w:cs="Courier New" w:hint="default"/>
+      </w:rPr>
+    </w:lvl>
+    <w:lvl w:ilvl="2" w:tplc="04100005" w:tentative="1">
+      <w:start w:val="1"/>
+      <w:numFmt w:val="bullet"/>
+      <w:lvlText w:val=""/>
+      <w:lvlJc w:val="left"/>
+      <w:pPr>
+        <w:ind w:left="2160" w:hanging="360"/>
+      </w:pPr>
+      <w:rPr>
+        <w:rFonts w:ascii="Wingdings" w:hAnsi="Wingdings" w:hint="default"/>
+      </w:rPr>
+    </w:lvl>
+    <w:lvl w:ilvl="3" w:tplc="04100001" w:tentative="1">
+      <w:start w:val="1"/>
+      <w:numFmt w:val="bullet"/>
+      <w:lvlText w:val=""/>
+      <w:lvlJc w:val="left"/>
+      <w:pPr>
+        <w:ind w:left="2880" w:hanging="360"/>
+      </w:pPr>
+      <w:rPr>
+        <w:rFonts w:ascii="Symbol" w:hAnsi="Symbol" w:hint="default"/>
+      </w:rPr>
+    </w:lvl>
+    <w:lvl w:ilvl="4" w:tplc="04100003" w:tentative="1">
+      <w:start w:val="1"/>
+      <w:numFmt w:val="bullet"/>
+      <w:lvlText w:val="o"/>
+      <w:lvlJc w:val="left"/>
+      <w:pPr>
+        <w:ind w:left="3600" w:hanging="360"/>
+      </w:pPr>
+      <w:rPr>
+        <w:rFonts w:ascii="Courier New" w:hAnsi="Courier New" w:cs="Courier New" w:hint="default"/>
+      </w:rPr>
+    </w:lvl>
+    <w:lvl w:ilvl="5" w:tplc="04100005" w:tentative="1">
+      <w:start w:val="1"/>
+      <w:numFmt w:val="bullet"/>
+      <w:lvlText w:val=""/>
+      <w:lvlJc w:val="left"/>
+      <w:pPr>
+        <w:ind w:left="4320" w:hanging="360"/>
+      </w:pPr>
+      <w:rPr>
+        <w:rFonts w:ascii="Wingdings" w:hAnsi="Wingdings" w:hint="default"/>
+      </w:rPr>
+    </w:lvl>
+    <w:lvl w:ilvl="6" w:tplc="04100001" w:tentative="1">
+      <w:start w:val="1"/>
+      <w:numFmt w:val="bullet"/>
+      <w:lvlText w:val=""/>
+      <w:lvlJc w:val="left"/>
+      <w:pPr>
+        <w:ind w:left="5040" w:hanging="360"/>
+      </w:pPr>
+      <w:rPr>
+        <w:rFonts w:ascii="Symbol" w:hAnsi="Symbol" w:hint="default"/>
+      </w:rPr>
+    </w:lvl>
+    <w:lvl w:ilvl="7" w:tplc="04100003" w:tentative="1">
+      <w:start w:val="1"/>
+      <w:numFmt w:val="bullet"/>
+      <w:lvlText w:val="o"/>
+      <w:lvlJc w:val="left"/>
+      <w:pPr>
+        <w:ind w:left="5760" w:hanging="360"/>
+      </w:pPr>
+      <w:rPr>
+        <w:rFonts w:ascii="Courier New" w:hAnsi="Courier New" w:cs="Courier New" w:hint="default"/>
+      </w:rPr>
+    </w:lvl>
+    <w:lvl w:ilvl="8" w:tplc="04100005" w:tentative="1">
+      <w:start w:val="1"/>
+      <w:numFmt w:val="bullet"/>
+      <w:lvlText w:val=""/>
+      <w:lvlJc w:val="left"/>
+      <w:pPr>
+        <w:ind w:left="6480" w:hanging="360"/>
+      </w:pPr>
+      <w:rPr>
+        <w:rFonts w:ascii="Wingdings" w:hAnsi="Wingdings" w:hint="default"/>
+      </w:rPr>
+    </w:lvl>
+  </w:abstractNum>
+  <w:abstractNum w:abstractNumId="2" w15:restartNumberingAfterBreak="0">
     <w:nsid w:val="231C1A4E"/>
     <w:multiLevelType w:val="multilevel"/>
     <w:tmpl w:val="A8EE66FC"/>
@@ -2110,7 +2415,7 @@
       </w:rPr>
     </w:lvl>
   </w:abstractNum>
-  <w:abstractNum w:abstractNumId="1" w15:restartNumberingAfterBreak="0">
+  <w:abstractNum w:abstractNumId="3" w15:restartNumberingAfterBreak="0">
     <w:nsid w:val="2FA7504C"/>
     <w:multiLevelType w:val="multilevel"/>
     <w:tmpl w:val="960CC334"/>
@@ -2250,7 +2555,7 @@
       </w:rPr>
     </w:lvl>
   </w:abstractNum>
-  <w:abstractNum w:abstractNumId="2" w15:restartNumberingAfterBreak="0">
+  <w:abstractNum w:abstractNumId="4" w15:restartNumberingAfterBreak="0">
     <w:nsid w:val="3A3D7F22"/>
     <w:multiLevelType w:val="multilevel"/>
     <w:tmpl w:val="3D0440E2"/>
@@ -2390,7 +2695,7 @@
       </w:rPr>
     </w:lvl>
   </w:abstractNum>
-  <w:abstractNum w:abstractNumId="3" w15:restartNumberingAfterBreak="0">
+  <w:abstractNum w:abstractNumId="5" w15:restartNumberingAfterBreak="0">
     <w:nsid w:val="3D506D96"/>
     <w:multiLevelType w:val="multilevel"/>
     <w:tmpl w:val="AB72C23A"/>
@@ -2512,7 +2817,7 @@
       </w:pPr>
     </w:lvl>
   </w:abstractNum>
-  <w:abstractNum w:abstractNumId="4" w15:restartNumberingAfterBreak="0">
+  <w:abstractNum w:abstractNumId="6" w15:restartNumberingAfterBreak="0">
     <w:nsid w:val="3DD719FC"/>
     <w:multiLevelType w:val="multilevel"/>
     <w:tmpl w:val="3E887340"/>
@@ -2652,7 +2957,7 @@
       </w:rPr>
     </w:lvl>
   </w:abstractNum>
-  <w:abstractNum w:abstractNumId="5" w15:restartNumberingAfterBreak="0">
+  <w:abstractNum w:abstractNumId="7" w15:restartNumberingAfterBreak="0">
     <w:nsid w:val="530D6FEC"/>
     <w:multiLevelType w:val="multilevel"/>
     <w:tmpl w:val="FD22CBAA"/>
@@ -2765,7 +3070,7 @@
       </w:pPr>
     </w:lvl>
   </w:abstractNum>
-  <w:abstractNum w:abstractNumId="6" w15:restartNumberingAfterBreak="0">
+  <w:abstractNum w:abstractNumId="8" w15:restartNumberingAfterBreak="0">
     <w:nsid w:val="6E9F2146"/>
     <w:multiLevelType w:val="hybridMultilevel"/>
     <w:tmpl w:val="1584AE4A"/>
@@ -2879,25 +3184,31 @@
     </w:lvl>
   </w:abstractNum>
   <w:num w:numId="1" w16cid:durableId="1558472700">
+    <w:abstractNumId w:val="7"/>
+  </w:num>
+  <w:num w:numId="2" w16cid:durableId="625310550">
+    <w:abstractNumId w:val="6"/>
+  </w:num>
+  <w:num w:numId="3" w16cid:durableId="922686729">
+    <w:abstractNumId w:val="2"/>
+  </w:num>
+  <w:num w:numId="4" w16cid:durableId="1114910888">
+    <w:abstractNumId w:val="4"/>
+  </w:num>
+  <w:num w:numId="5" w16cid:durableId="1532456718">
+    <w:abstractNumId w:val="3"/>
+  </w:num>
+  <w:num w:numId="6" w16cid:durableId="565607231">
     <w:abstractNumId w:val="5"/>
   </w:num>
-  <w:num w:numId="2" w16cid:durableId="625310550">
-    <w:abstractNumId w:val="4"/>
+  <w:num w:numId="7" w16cid:durableId="726533646">
+    <w:abstractNumId w:val="8"/>
   </w:num>
-  <w:num w:numId="3" w16cid:durableId="922686729">
+  <w:num w:numId="8" w16cid:durableId="1830827258">
     <w:abstractNumId w:val="0"/>
   </w:num>
-  <w:num w:numId="4" w16cid:durableId="1114910888">
-    <w:abstractNumId w:val="2"/>
-  </w:num>
-  <w:num w:numId="5" w16cid:durableId="1532456718">
+  <w:num w:numId="9" w16cid:durableId="635910468">
     <w:abstractNumId w:val="1"/>
-  </w:num>
-  <w:num w:numId="6" w16cid:durableId="565607231">
-    <w:abstractNumId w:val="3"/>
-  </w:num>
-  <w:num w:numId="7" w16cid:durableId="726533646">
-    <w:abstractNumId w:val="6"/>
   </w:num>
 </w:numbering>
 </file>

</xml_diff>

<commit_message>
conclusion of notes for UART
refernces of UART have been studied and are ready to be included in Thesis
</commit_message>
<xml_diff>
--- a/Documents References/Articoli references notes.docx
+++ b/Documents References/Articoli references notes.docx
@@ -2617,6 +2617,9 @@
         <w:jc w:val="center"/>
       </w:pPr>
       <w:r>
+        <w:rPr>
+          <w:noProof/>
+        </w:rPr>
         <w:drawing>
           <wp:inline distT="0" distB="0" distL="0" distR="0" wp14:anchorId="2EDDDE91" wp14:editId="2226FF91">
             <wp:extent cx="2775856" cy="793750"/>
@@ -2756,6 +2759,9 @@
         <w:jc w:val="center"/>
       </w:pPr>
       <w:r>
+        <w:rPr>
+          <w:noProof/>
+        </w:rPr>
         <w:drawing>
           <wp:inline distT="0" distB="0" distL="0" distR="0" wp14:anchorId="7664B021" wp14:editId="4759CED1">
             <wp:extent cx="2878630" cy="746125"/>
@@ -2822,6 +2828,1497 @@
         <w:pStyle w:val="Heading1"/>
       </w:pPr>
       <w:r>
+        <w:t>UART: A Hardware Communication Protocol Under</w:t>
+      </w:r>
+      <w:r>
+        <w:t xml:space="preserve">standing Universal Asynchronous Receiver / Transmitter </w:t>
+      </w:r>
+    </w:p>
+    <w:p>
+      <w:pPr>
+        <w:pStyle w:val="ListParagraph"/>
+        <w:numPr>
+          <w:ilvl w:val="0"/>
+          <w:numId w:val="14"/>
+        </w:numPr>
+        <w:rPr>
+          <w:lang w:val="fr-FR"/>
+        </w:rPr>
+      </w:pPr>
+      <w:r>
+        <w:rPr>
+          <w:lang w:val="fr-FR"/>
+        </w:rPr>
+        <w:t xml:space="preserve">UART : </w:t>
+      </w:r>
+      <w:r>
+        <w:rPr>
+          <w:lang w:val="fr-FR"/>
+        </w:rPr>
+        <w:t>Device to device communication pr</w:t>
+      </w:r>
+      <w:r>
+        <w:rPr>
+          <w:lang w:val="fr-FR"/>
+        </w:rPr>
+        <w:t xml:space="preserve">otocol </w:t>
+      </w:r>
+    </w:p>
+    <w:p>
+      <w:pPr>
+        <w:pStyle w:val="ListParagraph"/>
+        <w:numPr>
+          <w:ilvl w:val="0"/>
+          <w:numId w:val="14"/>
+        </w:numPr>
+      </w:pPr>
+      <w:r>
+        <w:t>UART : when properly configured i</w:t>
+      </w:r>
+      <w:r>
+        <w:t xml:space="preserve">t can work with many different types of serial protocols that involve transmitting and receiving data </w:t>
+      </w:r>
+    </w:p>
+    <w:p>
+      <w:pPr>
+        <w:pStyle w:val="ListParagraph"/>
+        <w:numPr>
+          <w:ilvl w:val="0"/>
+          <w:numId w:val="14"/>
+        </w:numPr>
+      </w:pPr>
+      <w:r>
+        <w:t>UART: serial communication protocols: data is</w:t>
+      </w:r>
+      <w:r>
+        <w:t xml:space="preserve"> transferred bit by bit using a single line or wire</w:t>
+      </w:r>
+    </w:p>
+    <w:p>
+      <w:pPr>
+        <w:pStyle w:val="ListParagraph"/>
+        <w:numPr>
+          <w:ilvl w:val="0"/>
+          <w:numId w:val="14"/>
+        </w:numPr>
+      </w:pPr>
+      <w:r>
+        <w:t xml:space="preserve">2 way communication: two wires are used for successful serial data transfer </w:t>
+      </w:r>
+    </w:p>
+    <w:p>
+      <w:pPr>
+        <w:pStyle w:val="ListParagraph"/>
+        <w:numPr>
+          <w:ilvl w:val="0"/>
+          <w:numId w:val="14"/>
+        </w:numPr>
+      </w:pPr>
+      <w:r>
+        <w:t xml:space="preserve">UART and serial communications positive aspect: depending on the application they need less circuitry and wires which reduces the cost of implementation </w:t>
+      </w:r>
+    </w:p>
+    <w:p>
+      <w:pPr>
+        <w:pStyle w:val="ListParagraph"/>
+        <w:numPr>
+          <w:ilvl w:val="0"/>
+          <w:numId w:val="14"/>
+        </w:numPr>
+      </w:pPr>
+      <w:r>
+        <w:t>UART: it is used by embedded systems, microcontrollers, computers for a device-to-device hardware communication protocol</w:t>
+      </w:r>
+    </w:p>
+    <w:p>
+      <w:pPr>
+        <w:pStyle w:val="ListParagraph"/>
+        <w:numPr>
+          <w:ilvl w:val="0"/>
+          <w:numId w:val="14"/>
+        </w:numPr>
+      </w:pPr>
+      <w:r>
+        <w:t>UART: it uses only 2 wires for its transmitting and receiving ends</w:t>
+      </w:r>
+    </w:p>
+    <w:p>
+      <w:pPr>
+        <w:pStyle w:val="ListParagraph"/>
+        <w:numPr>
+          <w:ilvl w:val="0"/>
+          <w:numId w:val="14"/>
+        </w:numPr>
+      </w:pPr>
+      <w:r>
+        <w:t xml:space="preserve">UART: not fully optimized all the time. Properly implementation of frame protocol is commonly disregarded when using the UART module inside the microcontroller </w:t>
+      </w:r>
+    </w:p>
+    <w:p>
+      <w:pPr>
+        <w:pStyle w:val="ListParagraph"/>
+        <w:numPr>
+          <w:ilvl w:val="0"/>
+          <w:numId w:val="14"/>
+        </w:numPr>
+      </w:pPr>
+      <w:r>
+        <w:t>UART: hardware communication protocol that uses asynchronous serial communication with configurable speed and asynchronous means there is no clock signal to synchronize the output bits from the transmitting device going to the receiving end</w:t>
+      </w:r>
+    </w:p>
+    <w:p>
+      <w:pPr>
+        <w:pStyle w:val="ListParagraph"/>
+        <w:numPr>
+          <w:ilvl w:val="0"/>
+          <w:numId w:val="14"/>
+        </w:numPr>
+      </w:pPr>
+      <w:r>
+        <w:t>Example of 2 UART directly communicating with each other:</w:t>
+      </w:r>
+    </w:p>
+    <w:p>
+      <w:pPr>
+        <w:jc w:val="center"/>
+      </w:pPr>
+      <w:r>
+        <w:drawing>
+          <wp:inline distT="0" distB="0" distL="0" distR="0" wp14:anchorId="5FD85C55" wp14:editId="78CAD58B">
+            <wp:extent cx="3371850" cy="1013656"/>
+            <wp:effectExtent l="0" t="0" r="0" b="0"/>
+            <wp:docPr id="922593269" name="Picture 1" descr="A blue and black line with a cross&#10;&#10;Description automatically generated with medium confidence"/>
+            <wp:cNvGraphicFramePr>
+              <a:graphicFrameLocks xmlns:a="http://schemas.openxmlformats.org/drawingml/2006/main" noChangeAspect="1"/>
+            </wp:cNvGraphicFramePr>
+            <a:graphic xmlns:a="http://schemas.openxmlformats.org/drawingml/2006/main">
+              <a:graphicData uri="http://schemas.openxmlformats.org/drawingml/2006/picture">
+                <pic:pic xmlns:pic="http://schemas.openxmlformats.org/drawingml/2006/picture">
+                  <pic:nvPicPr>
+                    <pic:cNvPr id="922593269" name="Picture 1" descr="A blue and black line with a cross&#10;&#10;Description automatically generated with medium confidence"/>
+                    <pic:cNvPicPr/>
+                  </pic:nvPicPr>
+                  <pic:blipFill>
+                    <a:blip r:embed="rId10"/>
+                    <a:stretch>
+                      <a:fillRect/>
+                    </a:stretch>
+                  </pic:blipFill>
+                  <pic:spPr>
+                    <a:xfrm>
+                      <a:off x="0" y="0"/>
+                      <a:ext cx="3389783" cy="1019047"/>
+                    </a:xfrm>
+                    <a:prstGeom prst="rect">
+                      <a:avLst/>
+                    </a:prstGeom>
+                  </pic:spPr>
+                </pic:pic>
+              </a:graphicData>
+            </a:graphic>
+          </wp:inline>
+        </w:drawing>
+      </w:r>
+    </w:p>
+    <w:p>
+      <w:pPr>
+        <w:pStyle w:val="ListParagraph"/>
+        <w:numPr>
+          <w:ilvl w:val="0"/>
+          <w:numId w:val="15"/>
+        </w:numPr>
+      </w:pPr>
+      <w:r>
+        <w:lastRenderedPageBreak/>
+        <w:t xml:space="preserve">UART and 2 signals: transmitter and receiver: they are hence used to transmit and receive serial data intended for serial communication </w:t>
+      </w:r>
+    </w:p>
+    <w:p>
+      <w:pPr>
+        <w:pStyle w:val="ListParagraph"/>
+        <w:numPr>
+          <w:ilvl w:val="0"/>
+          <w:numId w:val="15"/>
+        </w:numPr>
+      </w:pPr>
+      <w:r>
+        <w:t>UART and data bus connection:</w:t>
+      </w:r>
+    </w:p>
+    <w:p>
+      <w:pPr>
+        <w:jc w:val="center"/>
+      </w:pPr>
+      <w:r>
+        <w:drawing>
+          <wp:inline distT="0" distB="0" distL="0" distR="0" wp14:anchorId="08EDC484" wp14:editId="1E470D29">
+            <wp:extent cx="2733675" cy="1286958"/>
+            <wp:effectExtent l="0" t="0" r="0" b="8890"/>
+            <wp:docPr id="256771173" name="Picture 1" descr="A diagram of a computer network&#10;&#10;Description automatically generated"/>
+            <wp:cNvGraphicFramePr>
+              <a:graphicFrameLocks xmlns:a="http://schemas.openxmlformats.org/drawingml/2006/main" noChangeAspect="1"/>
+            </wp:cNvGraphicFramePr>
+            <a:graphic xmlns:a="http://schemas.openxmlformats.org/drawingml/2006/main">
+              <a:graphicData uri="http://schemas.openxmlformats.org/drawingml/2006/picture">
+                <pic:pic xmlns:pic="http://schemas.openxmlformats.org/drawingml/2006/picture">
+                  <pic:nvPicPr>
+                    <pic:cNvPr id="256771173" name="Picture 1" descr="A diagram of a computer network&#10;&#10;Description automatically generated"/>
+                    <pic:cNvPicPr/>
+                  </pic:nvPicPr>
+                  <pic:blipFill>
+                    <a:blip r:embed="rId11"/>
+                    <a:stretch>
+                      <a:fillRect/>
+                    </a:stretch>
+                  </pic:blipFill>
+                  <pic:spPr>
+                    <a:xfrm>
+                      <a:off x="0" y="0"/>
+                      <a:ext cx="2742497" cy="1291111"/>
+                    </a:xfrm>
+                    <a:prstGeom prst="rect">
+                      <a:avLst/>
+                    </a:prstGeom>
+                  </pic:spPr>
+                </pic:pic>
+              </a:graphicData>
+            </a:graphic>
+          </wp:inline>
+        </w:drawing>
+      </w:r>
+    </w:p>
+    <w:p>
+      <w:pPr>
+        <w:pStyle w:val="ListParagraph"/>
+        <w:numPr>
+          <w:ilvl w:val="0"/>
+          <w:numId w:val="16"/>
+        </w:numPr>
+      </w:pPr>
+      <w:r>
+        <w:t xml:space="preserve">Transmitting UART is connected to a controlling data bus that sends data in a parallel form </w:t>
+      </w:r>
+    </w:p>
+    <w:p>
+      <w:pPr>
+        <w:pStyle w:val="ListParagraph"/>
+        <w:numPr>
+          <w:ilvl w:val="1"/>
+          <w:numId w:val="16"/>
+        </w:numPr>
+      </w:pPr>
+      <w:r>
+        <w:t>Data are then transmitted on the transmission line (wire) serially bit by bit to the receiving UART</w:t>
+      </w:r>
+    </w:p>
+    <w:p>
+      <w:pPr>
+        <w:pStyle w:val="ListParagraph"/>
+        <w:numPr>
+          <w:ilvl w:val="1"/>
+          <w:numId w:val="16"/>
+        </w:numPr>
+      </w:pPr>
+      <w:r>
+        <w:t xml:space="preserve">The receiving UART in turns will convert the serial data into parallel for receiving device </w:t>
+      </w:r>
+    </w:p>
+    <w:p>
+      <w:pPr>
+        <w:pStyle w:val="ListParagraph"/>
+        <w:numPr>
+          <w:ilvl w:val="0"/>
+          <w:numId w:val="16"/>
+        </w:numPr>
+      </w:pPr>
+      <w:r>
+        <w:t>UART and baud rate: as for most serial communication, it needs to be set the same on both the transmitting and receiving device</w:t>
+      </w:r>
+    </w:p>
+    <w:p>
+      <w:pPr>
+        <w:pStyle w:val="ListParagraph"/>
+        <w:numPr>
+          <w:ilvl w:val="0"/>
+          <w:numId w:val="16"/>
+        </w:numPr>
+      </w:pPr>
+      <w:r>
+        <w:t xml:space="preserve">BAUD RATE: the rate at which information is transferred to a communication channel </w:t>
+      </w:r>
+    </w:p>
+    <w:p>
+      <w:pPr>
+        <w:pStyle w:val="ListParagraph"/>
+        <w:numPr>
+          <w:ilvl w:val="0"/>
+          <w:numId w:val="16"/>
+        </w:numPr>
+      </w:pPr>
+      <w:r>
+        <w:t>Serial port context: set baud rate</w:t>
+      </w:r>
+      <w:r>
+        <w:t xml:space="preserve"> will serve as the maximum number of bits per second to be transferred</w:t>
+      </w:r>
+    </w:p>
+    <w:p>
+      <w:pPr>
+        <w:pStyle w:val="ListParagraph"/>
+        <w:numPr>
+          <w:ilvl w:val="0"/>
+          <w:numId w:val="16"/>
+        </w:numPr>
+      </w:pPr>
+      <w:r>
+        <w:t>Summary UART</w:t>
+      </w:r>
+    </w:p>
+    <w:p>
+      <w:pPr>
+        <w:jc w:val="center"/>
+      </w:pPr>
+      <w:r>
+        <w:drawing>
+          <wp:inline distT="0" distB="0" distL="0" distR="0" wp14:anchorId="3D8F1EB0" wp14:editId="1AFFCF73">
+            <wp:extent cx="3067050" cy="983676"/>
+            <wp:effectExtent l="0" t="0" r="0" b="6985"/>
+            <wp:docPr id="630759607" name="Picture 1" descr="A close-up of a number&#10;&#10;Description automatically generated"/>
+            <wp:cNvGraphicFramePr>
+              <a:graphicFrameLocks xmlns:a="http://schemas.openxmlformats.org/drawingml/2006/main" noChangeAspect="1"/>
+            </wp:cNvGraphicFramePr>
+            <a:graphic xmlns:a="http://schemas.openxmlformats.org/drawingml/2006/main">
+              <a:graphicData uri="http://schemas.openxmlformats.org/drawingml/2006/picture">
+                <pic:pic xmlns:pic="http://schemas.openxmlformats.org/drawingml/2006/picture">
+                  <pic:nvPicPr>
+                    <pic:cNvPr id="630759607" name="Picture 1" descr="A close-up of a number&#10;&#10;Description automatically generated"/>
+                    <pic:cNvPicPr/>
+                  </pic:nvPicPr>
+                  <pic:blipFill>
+                    <a:blip r:embed="rId12"/>
+                    <a:stretch>
+                      <a:fillRect/>
+                    </a:stretch>
+                  </pic:blipFill>
+                  <pic:spPr>
+                    <a:xfrm>
+                      <a:off x="0" y="0"/>
+                      <a:ext cx="3077078" cy="986892"/>
+                    </a:xfrm>
+                    <a:prstGeom prst="rect">
+                      <a:avLst/>
+                    </a:prstGeom>
+                  </pic:spPr>
+                </pic:pic>
+              </a:graphicData>
+            </a:graphic>
+          </wp:inline>
+        </w:drawing>
+      </w:r>
+    </w:p>
+    <w:p>
+      <w:pPr>
+        <w:pStyle w:val="ListParagraph"/>
+        <w:numPr>
+          <w:ilvl w:val="0"/>
+          <w:numId w:val="17"/>
+        </w:numPr>
+      </w:pPr>
+      <w:r>
+        <w:t>UART: instead of a clock signal, the transmitter generates a bitstream based on its clock signal while the receiver is using its internal clock signal to sample the incoming data</w:t>
+      </w:r>
+    </w:p>
+    <w:p>
+      <w:pPr>
+        <w:pStyle w:val="ListParagraph"/>
+        <w:numPr>
+          <w:ilvl w:val="0"/>
+          <w:numId w:val="17"/>
+        </w:numPr>
+      </w:pPr>
+      <w:r>
+        <w:t>UART and point of synchronization: having the same baud rate at both sides</w:t>
+      </w:r>
+    </w:p>
+    <w:p>
+      <w:pPr>
+        <w:pStyle w:val="ListParagraph"/>
+        <w:numPr>
+          <w:ilvl w:val="0"/>
+          <w:numId w:val="17"/>
+        </w:numPr>
+      </w:pPr>
+      <w:r>
+        <w:t>UART: if not, there could be discrepancies during data handling. The difference of baud rate again is of 10%</w:t>
+      </w:r>
+    </w:p>
+    <w:p>
+      <w:pPr>
+        <w:pStyle w:val="ListParagraph"/>
+        <w:numPr>
+          <w:ilvl w:val="0"/>
+          <w:numId w:val="17"/>
+        </w:numPr>
+      </w:pPr>
+      <w:r>
+        <w:t xml:space="preserve">UART data transmission: in the form of packets </w:t>
+      </w:r>
+    </w:p>
+    <w:p>
+      <w:pPr>
+        <w:pStyle w:val="ListParagraph"/>
+        <w:numPr>
+          <w:ilvl w:val="0"/>
+          <w:numId w:val="17"/>
+        </w:numPr>
+      </w:pPr>
+      <w:r>
+        <w:t>UART and packet example:</w:t>
+      </w:r>
+    </w:p>
+    <w:p>
+      <w:pPr>
+        <w:jc w:val="center"/>
+      </w:pPr>
+      <w:r>
+        <w:drawing>
+          <wp:inline distT="0" distB="0" distL="0" distR="0" wp14:anchorId="2D85E75F" wp14:editId="35E1D6FC">
+            <wp:extent cx="3152775" cy="492140"/>
+            <wp:effectExtent l="0" t="0" r="0" b="3175"/>
+            <wp:docPr id="1382718433" name="Picture 1" descr="A blue rectangular sign with black text&#10;&#10;Description automatically generated"/>
+            <wp:cNvGraphicFramePr>
+              <a:graphicFrameLocks xmlns:a="http://schemas.openxmlformats.org/drawingml/2006/main" noChangeAspect="1"/>
+            </wp:cNvGraphicFramePr>
+            <a:graphic xmlns:a="http://schemas.openxmlformats.org/drawingml/2006/main">
+              <a:graphicData uri="http://schemas.openxmlformats.org/drawingml/2006/picture">
+                <pic:pic xmlns:pic="http://schemas.openxmlformats.org/drawingml/2006/picture">
+                  <pic:nvPicPr>
+                    <pic:cNvPr id="1382718433" name="Picture 1" descr="A blue rectangular sign with black text&#10;&#10;Description automatically generated"/>
+                    <pic:cNvPicPr/>
+                  </pic:nvPicPr>
+                  <pic:blipFill>
+                    <a:blip r:embed="rId13"/>
+                    <a:stretch>
+                      <a:fillRect/>
+                    </a:stretch>
+                  </pic:blipFill>
+                  <pic:spPr>
+                    <a:xfrm>
+                      <a:off x="0" y="0"/>
+                      <a:ext cx="3180803" cy="496515"/>
+                    </a:xfrm>
+                    <a:prstGeom prst="rect">
+                      <a:avLst/>
+                    </a:prstGeom>
+                  </pic:spPr>
+                </pic:pic>
+              </a:graphicData>
+            </a:graphic>
+          </wp:inline>
+        </w:drawing>
+      </w:r>
+    </w:p>
+    <w:p>
+      <w:pPr>
+        <w:pStyle w:val="ListParagraph"/>
+        <w:numPr>
+          <w:ilvl w:val="0"/>
+          <w:numId w:val="18"/>
+        </w:numPr>
+      </w:pPr>
+      <w:r>
+        <w:t>UART and START BIT: when not transmitting the UART transmission line is at high voltage level, to start the transfer of data, the transmitting UART pulls the transmission line from high to low for 1 clock cycle</w:t>
+      </w:r>
+    </w:p>
+    <w:p>
+      <w:pPr>
+        <w:pStyle w:val="ListParagraph"/>
+        <w:numPr>
+          <w:ilvl w:val="0"/>
+          <w:numId w:val="18"/>
+        </w:numPr>
+      </w:pPr>
+      <w:r>
+        <w:t xml:space="preserve">UART and the receiving device: when it detects the high to low voltage transition, it begins reading the bits in the data frame at the frequency of the baud rate </w:t>
+      </w:r>
+    </w:p>
+    <w:p>
+      <w:pPr>
+        <w:jc w:val="center"/>
+      </w:pPr>
+      <w:r>
+        <w:lastRenderedPageBreak/>
+        <w:drawing>
+          <wp:inline distT="0" distB="0" distL="0" distR="0" wp14:anchorId="422B25A8" wp14:editId="53C772B1">
+            <wp:extent cx="2940050" cy="563911"/>
+            <wp:effectExtent l="0" t="0" r="0" b="7620"/>
+            <wp:docPr id="64300176" name="Picture 1" descr="A blue rectangle with black text&#10;&#10;Description automatically generated"/>
+            <wp:cNvGraphicFramePr>
+              <a:graphicFrameLocks xmlns:a="http://schemas.openxmlformats.org/drawingml/2006/main" noChangeAspect="1"/>
+            </wp:cNvGraphicFramePr>
+            <a:graphic xmlns:a="http://schemas.openxmlformats.org/drawingml/2006/main">
+              <a:graphicData uri="http://schemas.openxmlformats.org/drawingml/2006/picture">
+                <pic:pic xmlns:pic="http://schemas.openxmlformats.org/drawingml/2006/picture">
+                  <pic:nvPicPr>
+                    <pic:cNvPr id="64300176" name="Picture 1" descr="A blue rectangle with black text&#10;&#10;Description automatically generated"/>
+                    <pic:cNvPicPr/>
+                  </pic:nvPicPr>
+                  <pic:blipFill>
+                    <a:blip r:embed="rId14"/>
+                    <a:stretch>
+                      <a:fillRect/>
+                    </a:stretch>
+                  </pic:blipFill>
+                  <pic:spPr>
+                    <a:xfrm>
+                      <a:off x="0" y="0"/>
+                      <a:ext cx="2959774" cy="567694"/>
+                    </a:xfrm>
+                    <a:prstGeom prst="rect">
+                      <a:avLst/>
+                    </a:prstGeom>
+                  </pic:spPr>
+                </pic:pic>
+              </a:graphicData>
+            </a:graphic>
+          </wp:inline>
+        </w:drawing>
+      </w:r>
+    </w:p>
+    <w:p>
+      <w:pPr>
+        <w:pStyle w:val="ListParagraph"/>
+        <w:numPr>
+          <w:ilvl w:val="0"/>
+          <w:numId w:val="19"/>
+        </w:numPr>
+      </w:pPr>
+      <w:r>
+        <w:t>UART and data frame: it contains the actual data being transferred. It can be 5 to 8 bits if parity bit is used, if not the data frame can be 9 bits. In most cases it is sent with the least significant bit first (LSB)</w:t>
+      </w:r>
+    </w:p>
+    <w:p>
+      <w:pPr>
+        <w:jc w:val="center"/>
+      </w:pPr>
+      <w:r>
+        <w:drawing>
+          <wp:inline distT="0" distB="0" distL="0" distR="0" wp14:anchorId="73F11CBB" wp14:editId="435A2C2B">
+            <wp:extent cx="3076575" cy="511059"/>
+            <wp:effectExtent l="0" t="0" r="0" b="3810"/>
+            <wp:docPr id="485532851" name="Picture 1" descr="A blue rectangle with black text&#10;&#10;Description automatically generated"/>
+            <wp:cNvGraphicFramePr>
+              <a:graphicFrameLocks xmlns:a="http://schemas.openxmlformats.org/drawingml/2006/main" noChangeAspect="1"/>
+            </wp:cNvGraphicFramePr>
+            <a:graphic xmlns:a="http://schemas.openxmlformats.org/drawingml/2006/main">
+              <a:graphicData uri="http://schemas.openxmlformats.org/drawingml/2006/picture">
+                <pic:pic xmlns:pic="http://schemas.openxmlformats.org/drawingml/2006/picture">
+                  <pic:nvPicPr>
+                    <pic:cNvPr id="485532851" name="Picture 1" descr="A blue rectangle with black text&#10;&#10;Description automatically generated"/>
+                    <pic:cNvPicPr/>
+                  </pic:nvPicPr>
+                  <pic:blipFill>
+                    <a:blip r:embed="rId15"/>
+                    <a:stretch>
+                      <a:fillRect/>
+                    </a:stretch>
+                  </pic:blipFill>
+                  <pic:spPr>
+                    <a:xfrm>
+                      <a:off x="0" y="0"/>
+                      <a:ext cx="3095726" cy="514240"/>
+                    </a:xfrm>
+                    <a:prstGeom prst="rect">
+                      <a:avLst/>
+                    </a:prstGeom>
+                  </pic:spPr>
+                </pic:pic>
+              </a:graphicData>
+            </a:graphic>
+          </wp:inline>
+        </w:drawing>
+      </w:r>
+    </w:p>
+    <w:p>
+      <w:pPr>
+        <w:pStyle w:val="ListParagraph"/>
+        <w:numPr>
+          <w:ilvl w:val="0"/>
+          <w:numId w:val="19"/>
+        </w:numPr>
+      </w:pPr>
+      <w:r>
+        <w:t>Parity describes the evenness or oddness of a number and it is used for receiving UART to tell if any data has changed during transmission.</w:t>
+      </w:r>
+    </w:p>
+    <w:p>
+      <w:pPr>
+        <w:pStyle w:val="ListParagraph"/>
+        <w:numPr>
+          <w:ilvl w:val="0"/>
+          <w:numId w:val="19"/>
+        </w:numPr>
+      </w:pPr>
+      <w:r>
+        <w:t xml:space="preserve">Bits can be changed by electromagnetic radiation, mismatched baud rate or long distance data transfer </w:t>
+      </w:r>
+    </w:p>
+    <w:p>
+      <w:pPr>
+        <w:pStyle w:val="ListParagraph"/>
+        <w:numPr>
+          <w:ilvl w:val="0"/>
+          <w:numId w:val="19"/>
+        </w:numPr>
+      </w:pPr>
+      <w:r>
+        <w:t>UART reads the data frame after the receiving and counts the number of bits with a value of 1 and checks if the total is even or odd number. If the parity bit is 0 (even number), the 1 or logic-high bit in the data frame should total to an even number. If the parity bit is a 1 (odd parity) the 1 bit or logic highs in the data frame should total to an odd number</w:t>
+      </w:r>
+    </w:p>
+    <w:p>
+      <w:pPr>
+        <w:pStyle w:val="ListParagraph"/>
+        <w:numPr>
+          <w:ilvl w:val="0"/>
+          <w:numId w:val="19"/>
+        </w:numPr>
+      </w:pPr>
+      <w:r>
+        <w:t xml:space="preserve">UART: when the parity bit matches the data, UART knows that the transmission is free of errors. </w:t>
+      </w:r>
+    </w:p>
+    <w:p>
+      <w:pPr>
+        <w:jc w:val="center"/>
+      </w:pPr>
+      <w:r>
+        <w:drawing>
+          <wp:inline distT="0" distB="0" distL="0" distR="0" wp14:anchorId="0CDD84BA" wp14:editId="4C9D8F18">
+            <wp:extent cx="3565525" cy="469921"/>
+            <wp:effectExtent l="0" t="0" r="0" b="6350"/>
+            <wp:docPr id="1708860696" name="Picture 1" descr="A blue rectangle with black text&#10;&#10;Description automatically generated"/>
+            <wp:cNvGraphicFramePr>
+              <a:graphicFrameLocks xmlns:a="http://schemas.openxmlformats.org/drawingml/2006/main" noChangeAspect="1"/>
+            </wp:cNvGraphicFramePr>
+            <a:graphic xmlns:a="http://schemas.openxmlformats.org/drawingml/2006/main">
+              <a:graphicData uri="http://schemas.openxmlformats.org/drawingml/2006/picture">
+                <pic:pic xmlns:pic="http://schemas.openxmlformats.org/drawingml/2006/picture">
+                  <pic:nvPicPr>
+                    <pic:cNvPr id="1708860696" name="Picture 1" descr="A blue rectangle with black text&#10;&#10;Description automatically generated"/>
+                    <pic:cNvPicPr/>
+                  </pic:nvPicPr>
+                  <pic:blipFill>
+                    <a:blip r:embed="rId16"/>
+                    <a:stretch>
+                      <a:fillRect/>
+                    </a:stretch>
+                  </pic:blipFill>
+                  <pic:spPr>
+                    <a:xfrm>
+                      <a:off x="0" y="0"/>
+                      <a:ext cx="3589533" cy="473085"/>
+                    </a:xfrm>
+                    <a:prstGeom prst="rect">
+                      <a:avLst/>
+                    </a:prstGeom>
+                  </pic:spPr>
+                </pic:pic>
+              </a:graphicData>
+            </a:graphic>
+          </wp:inline>
+        </w:drawing>
+      </w:r>
+    </w:p>
+    <w:p>
+      <w:pPr>
+        <w:pStyle w:val="ListParagraph"/>
+        <w:numPr>
+          <w:ilvl w:val="0"/>
+          <w:numId w:val="20"/>
+        </w:numPr>
+      </w:pPr>
+      <w:r>
+        <w:t>UART and stop bit: to signal the end of the data packet, sending UART drives the data transmission line from a low voltage to a high voltage for one (1) or two (2) bits duration</w:t>
+      </w:r>
+    </w:p>
+    <w:p>
+      <w:pPr>
+        <w:pStyle w:val="ListParagraph"/>
+        <w:numPr>
+          <w:ilvl w:val="0"/>
+          <w:numId w:val="20"/>
+        </w:numPr>
+      </w:pPr>
+      <w:r>
+        <w:t xml:space="preserve">STEPS OF UART TRANSMISSION </w:t>
+      </w:r>
+    </w:p>
+    <w:p>
+      <w:pPr>
+        <w:pStyle w:val="ListParagraph"/>
+        <w:numPr>
+          <w:ilvl w:val="1"/>
+          <w:numId w:val="20"/>
+        </w:numPr>
+      </w:pPr>
+      <w:r>
+        <w:t>1. The transmitting UART receives data in parallel from the data bus</w:t>
+      </w:r>
+    </w:p>
+    <w:p>
+      <w:pPr>
+        <w:jc w:val="center"/>
+      </w:pPr>
+      <w:r>
+        <w:drawing>
+          <wp:inline distT="0" distB="0" distL="0" distR="0" wp14:anchorId="4832BFF8" wp14:editId="24E27673">
+            <wp:extent cx="1949108" cy="2095500"/>
+            <wp:effectExtent l="0" t="0" r="0" b="0"/>
+            <wp:docPr id="902510753" name="Picture 1" descr="A diagram of data flow&#10;&#10;Description automatically generated"/>
+            <wp:cNvGraphicFramePr>
+              <a:graphicFrameLocks xmlns:a="http://schemas.openxmlformats.org/drawingml/2006/main" noChangeAspect="1"/>
+            </wp:cNvGraphicFramePr>
+            <a:graphic xmlns:a="http://schemas.openxmlformats.org/drawingml/2006/main">
+              <a:graphicData uri="http://schemas.openxmlformats.org/drawingml/2006/picture">
+                <pic:pic xmlns:pic="http://schemas.openxmlformats.org/drawingml/2006/picture">
+                  <pic:nvPicPr>
+                    <pic:cNvPr id="902510753" name="Picture 1" descr="A diagram of data flow&#10;&#10;Description automatically generated"/>
+                    <pic:cNvPicPr/>
+                  </pic:nvPicPr>
+                  <pic:blipFill>
+                    <a:blip r:embed="rId17"/>
+                    <a:stretch>
+                      <a:fillRect/>
+                    </a:stretch>
+                  </pic:blipFill>
+                  <pic:spPr>
+                    <a:xfrm>
+                      <a:off x="0" y="0"/>
+                      <a:ext cx="1952148" cy="2098769"/>
+                    </a:xfrm>
+                    <a:prstGeom prst="rect">
+                      <a:avLst/>
+                    </a:prstGeom>
+                  </pic:spPr>
+                </pic:pic>
+              </a:graphicData>
+            </a:graphic>
+          </wp:inline>
+        </w:drawing>
+      </w:r>
+    </w:p>
+    <w:p>
+      <w:pPr>
+        <w:pStyle w:val="ListParagraph"/>
+        <w:numPr>
+          <w:ilvl w:val="1"/>
+          <w:numId w:val="20"/>
+        </w:numPr>
+      </w:pPr>
+      <w:r>
+        <w:t xml:space="preserve">2. The transmitting UART adds the start bit, parity bit and the stop bits to the data frame </w:t>
+      </w:r>
+    </w:p>
+    <w:p>
+      <w:pPr>
+        <w:jc w:val="center"/>
+      </w:pPr>
+      <w:r>
+        <w:lastRenderedPageBreak/>
+        <w:drawing>
+          <wp:inline distT="0" distB="0" distL="0" distR="0" wp14:anchorId="62A0667A" wp14:editId="49D87C54">
+            <wp:extent cx="2073275" cy="1247236"/>
+            <wp:effectExtent l="0" t="0" r="3175" b="0"/>
+            <wp:docPr id="99737297" name="Picture 1" descr="A diagram of a device&#10;&#10;Description automatically generated"/>
+            <wp:cNvGraphicFramePr>
+              <a:graphicFrameLocks xmlns:a="http://schemas.openxmlformats.org/drawingml/2006/main" noChangeAspect="1"/>
+            </wp:cNvGraphicFramePr>
+            <a:graphic xmlns:a="http://schemas.openxmlformats.org/drawingml/2006/main">
+              <a:graphicData uri="http://schemas.openxmlformats.org/drawingml/2006/picture">
+                <pic:pic xmlns:pic="http://schemas.openxmlformats.org/drawingml/2006/picture">
+                  <pic:nvPicPr>
+                    <pic:cNvPr id="99737297" name="Picture 1" descr="A diagram of a device&#10;&#10;Description automatically generated"/>
+                    <pic:cNvPicPr/>
+                  </pic:nvPicPr>
+                  <pic:blipFill>
+                    <a:blip r:embed="rId18"/>
+                    <a:stretch>
+                      <a:fillRect/>
+                    </a:stretch>
+                  </pic:blipFill>
+                  <pic:spPr>
+                    <a:xfrm>
+                      <a:off x="0" y="0"/>
+                      <a:ext cx="2079005" cy="1250683"/>
+                    </a:xfrm>
+                    <a:prstGeom prst="rect">
+                      <a:avLst/>
+                    </a:prstGeom>
+                  </pic:spPr>
+                </pic:pic>
+              </a:graphicData>
+            </a:graphic>
+          </wp:inline>
+        </w:drawing>
+      </w:r>
+    </w:p>
+    <w:p>
+      <w:pPr>
+        <w:pStyle w:val="ListParagraph"/>
+        <w:numPr>
+          <w:ilvl w:val="1"/>
+          <w:numId w:val="20"/>
+        </w:numPr>
+      </w:pPr>
+      <w:r>
+        <w:t xml:space="preserve">3. The entire packet is sent serially starting from start bit to stop bit from the transmitting UART to the receiving UART. The receiving UART samples data line at the preconfigured baud rate </w:t>
+      </w:r>
+    </w:p>
+    <w:p>
+      <w:pPr>
+        <w:jc w:val="center"/>
+      </w:pPr>
+      <w:r>
+        <w:drawing>
+          <wp:inline distT="0" distB="0" distL="0" distR="0" wp14:anchorId="0CCC7696" wp14:editId="334C9155">
+            <wp:extent cx="2752725" cy="1287850"/>
+            <wp:effectExtent l="0" t="0" r="0" b="7620"/>
+            <wp:docPr id="1138780917" name="Picture 1" descr="A line drawing of numbers&#10;&#10;Description automatically generated"/>
+            <wp:cNvGraphicFramePr>
+              <a:graphicFrameLocks xmlns:a="http://schemas.openxmlformats.org/drawingml/2006/main" noChangeAspect="1"/>
+            </wp:cNvGraphicFramePr>
+            <a:graphic xmlns:a="http://schemas.openxmlformats.org/drawingml/2006/main">
+              <a:graphicData uri="http://schemas.openxmlformats.org/drawingml/2006/picture">
+                <pic:pic xmlns:pic="http://schemas.openxmlformats.org/drawingml/2006/picture">
+                  <pic:nvPicPr>
+                    <pic:cNvPr id="1138780917" name="Picture 1" descr="A line drawing of numbers&#10;&#10;Description automatically generated"/>
+                    <pic:cNvPicPr/>
+                  </pic:nvPicPr>
+                  <pic:blipFill>
+                    <a:blip r:embed="rId19"/>
+                    <a:stretch>
+                      <a:fillRect/>
+                    </a:stretch>
+                  </pic:blipFill>
+                  <pic:spPr>
+                    <a:xfrm>
+                      <a:off x="0" y="0"/>
+                      <a:ext cx="2761284" cy="1291854"/>
+                    </a:xfrm>
+                    <a:prstGeom prst="rect">
+                      <a:avLst/>
+                    </a:prstGeom>
+                  </pic:spPr>
+                </pic:pic>
+              </a:graphicData>
+            </a:graphic>
+          </wp:inline>
+        </w:drawing>
+      </w:r>
+    </w:p>
+    <w:p>
+      <w:pPr>
+        <w:pStyle w:val="ListParagraph"/>
+        <w:numPr>
+          <w:ilvl w:val="1"/>
+          <w:numId w:val="20"/>
+        </w:numPr>
+      </w:pPr>
+      <w:r>
+        <w:t xml:space="preserve">4. Receiving UART discards the start bit, parity bit and stop bit from the data frame </w:t>
+      </w:r>
+    </w:p>
+    <w:p>
+      <w:pPr>
+        <w:jc w:val="center"/>
+      </w:pPr>
+      <w:r>
+        <w:drawing>
+          <wp:inline distT="0" distB="0" distL="0" distR="0" wp14:anchorId="7E35AF2B" wp14:editId="5483C835">
+            <wp:extent cx="2416175" cy="1417678"/>
+            <wp:effectExtent l="0" t="0" r="3175" b="0"/>
+            <wp:docPr id="648335224" name="Picture 1" descr="A diagram of a data frame&#10;&#10;Description automatically generated"/>
+            <wp:cNvGraphicFramePr>
+              <a:graphicFrameLocks xmlns:a="http://schemas.openxmlformats.org/drawingml/2006/main" noChangeAspect="1"/>
+            </wp:cNvGraphicFramePr>
+            <a:graphic xmlns:a="http://schemas.openxmlformats.org/drawingml/2006/main">
+              <a:graphicData uri="http://schemas.openxmlformats.org/drawingml/2006/picture">
+                <pic:pic xmlns:pic="http://schemas.openxmlformats.org/drawingml/2006/picture">
+                  <pic:nvPicPr>
+                    <pic:cNvPr id="648335224" name="Picture 1" descr="A diagram of a data frame&#10;&#10;Description automatically generated"/>
+                    <pic:cNvPicPr/>
+                  </pic:nvPicPr>
+                  <pic:blipFill>
+                    <a:blip r:embed="rId20"/>
+                    <a:stretch>
+                      <a:fillRect/>
+                    </a:stretch>
+                  </pic:blipFill>
+                  <pic:spPr>
+                    <a:xfrm>
+                      <a:off x="0" y="0"/>
+                      <a:ext cx="2421366" cy="1420724"/>
+                    </a:xfrm>
+                    <a:prstGeom prst="rect">
+                      <a:avLst/>
+                    </a:prstGeom>
+                  </pic:spPr>
+                </pic:pic>
+              </a:graphicData>
+            </a:graphic>
+          </wp:inline>
+        </w:drawing>
+      </w:r>
+    </w:p>
+    <w:p>
+      <w:pPr>
+        <w:pStyle w:val="ListParagraph"/>
+        <w:numPr>
+          <w:ilvl w:val="1"/>
+          <w:numId w:val="20"/>
+        </w:numPr>
+      </w:pPr>
+      <w:r>
+        <w:t xml:space="preserve">5. The receiving UART converts the serial data back into parallel and transfers it to the data bus on the receiving end  </w:t>
+      </w:r>
+    </w:p>
+    <w:p>
+      <w:pPr>
+        <w:jc w:val="center"/>
+      </w:pPr>
+      <w:r>
+        <w:drawing>
+          <wp:inline distT="0" distB="0" distL="0" distR="0" wp14:anchorId="3291191D" wp14:editId="655163B2">
+            <wp:extent cx="2281219" cy="2457450"/>
+            <wp:effectExtent l="0" t="0" r="5080" b="0"/>
+            <wp:docPr id="341533892" name="Picture 1" descr="A diagram of a data center&#10;&#10;Description automatically generated"/>
+            <wp:cNvGraphicFramePr>
+              <a:graphicFrameLocks xmlns:a="http://schemas.openxmlformats.org/drawingml/2006/main" noChangeAspect="1"/>
+            </wp:cNvGraphicFramePr>
+            <a:graphic xmlns:a="http://schemas.openxmlformats.org/drawingml/2006/main">
+              <a:graphicData uri="http://schemas.openxmlformats.org/drawingml/2006/picture">
+                <pic:pic xmlns:pic="http://schemas.openxmlformats.org/drawingml/2006/picture">
+                  <pic:nvPicPr>
+                    <pic:cNvPr id="341533892" name="Picture 1" descr="A diagram of a data center&#10;&#10;Description automatically generated"/>
+                    <pic:cNvPicPr/>
+                  </pic:nvPicPr>
+                  <pic:blipFill>
+                    <a:blip r:embed="rId21"/>
+                    <a:stretch>
+                      <a:fillRect/>
+                    </a:stretch>
+                  </pic:blipFill>
+                  <pic:spPr>
+                    <a:xfrm>
+                      <a:off x="0" y="0"/>
+                      <a:ext cx="2284360" cy="2460834"/>
+                    </a:xfrm>
+                    <a:prstGeom prst="rect">
+                      <a:avLst/>
+                    </a:prstGeom>
+                  </pic:spPr>
+                </pic:pic>
+              </a:graphicData>
+            </a:graphic>
+          </wp:inline>
+        </w:drawing>
+      </w:r>
+    </w:p>
+    <w:p>
+      <w:pPr>
+        <w:pStyle w:val="ListParagraph"/>
+        <w:numPr>
+          <w:ilvl w:val="0"/>
+          <w:numId w:val="21"/>
+        </w:numPr>
+      </w:pPr>
+      <w:r>
+        <w:lastRenderedPageBreak/>
+        <w:t>UART and frame protocol: that is the introduction of added value for security and protection on each device (not fully introduced yet)</w:t>
+      </w:r>
+    </w:p>
+    <w:p>
+      <w:pPr>
+        <w:pStyle w:val="ListParagraph"/>
+        <w:numPr>
+          <w:ilvl w:val="0"/>
+          <w:numId w:val="21"/>
+        </w:numPr>
+      </w:pPr>
+      <w:r>
+        <w:t xml:space="preserve">UART and importance of added bits: for instance when 2 device use the same UART frame protocol, there are tendencies that when connecting to the same UART without checking the configuration, the device will be connected to different pins that may cause malfunctions in the system </w:t>
+      </w:r>
+    </w:p>
+    <w:p>
+      <w:pPr>
+        <w:pStyle w:val="ListParagraph"/>
+        <w:numPr>
+          <w:ilvl w:val="0"/>
+          <w:numId w:val="21"/>
+        </w:numPr>
+      </w:pPr>
+      <w:r>
+        <w:t xml:space="preserve">UART: on the other end the implementation of this secure stuff ensures security as well because of the need to parse the information received in alignment with the design frame protocol. Each frame protocol is specifically designed to be unique and secure </w:t>
+      </w:r>
+    </w:p>
+    <w:p>
+      <w:pPr>
+        <w:pStyle w:val="ListParagraph"/>
+        <w:numPr>
+          <w:ilvl w:val="0"/>
+          <w:numId w:val="21"/>
+        </w:numPr>
+      </w:pPr>
+      <w:r>
+        <w:t>UART: in designing a frame protocol, designers ca</w:t>
+      </w:r>
+      <w:r>
+        <w:t>n set the desired headers and trailers, including CRC to different devices</w:t>
+      </w:r>
+    </w:p>
+    <w:p>
+      <w:pPr>
+        <w:pStyle w:val="ListParagraph"/>
+        <w:numPr>
+          <w:ilvl w:val="0"/>
+          <w:numId w:val="21"/>
+        </w:numPr>
+      </w:pPr>
+      <w:r>
+        <w:t>Sample UART frame protocol:</w:t>
+      </w:r>
+    </w:p>
+    <w:p>
+      <w:pPr>
+        <w:jc w:val="center"/>
+      </w:pPr>
+      <w:r>
+        <w:drawing>
+          <wp:inline distT="0" distB="0" distL="0" distR="0" wp14:anchorId="10857D83" wp14:editId="0EACA88C">
+            <wp:extent cx="3727450" cy="588545"/>
+            <wp:effectExtent l="0" t="0" r="0" b="2540"/>
+            <wp:docPr id="749027642" name="Picture 1" descr="A blue rectangle with black text&#10;&#10;Description automatically generated"/>
+            <wp:cNvGraphicFramePr>
+              <a:graphicFrameLocks xmlns:a="http://schemas.openxmlformats.org/drawingml/2006/main" noChangeAspect="1"/>
+            </wp:cNvGraphicFramePr>
+            <a:graphic xmlns:a="http://schemas.openxmlformats.org/drawingml/2006/main">
+              <a:graphicData uri="http://schemas.openxmlformats.org/drawingml/2006/picture">
+                <pic:pic xmlns:pic="http://schemas.openxmlformats.org/drawingml/2006/picture">
+                  <pic:nvPicPr>
+                    <pic:cNvPr id="749027642" name="Picture 1" descr="A blue rectangle with black text&#10;&#10;Description automatically generated"/>
+                    <pic:cNvPicPr/>
+                  </pic:nvPicPr>
+                  <pic:blipFill>
+                    <a:blip r:embed="rId22"/>
+                    <a:stretch>
+                      <a:fillRect/>
+                    </a:stretch>
+                  </pic:blipFill>
+                  <pic:spPr>
+                    <a:xfrm>
+                      <a:off x="0" y="0"/>
+                      <a:ext cx="3747260" cy="591673"/>
+                    </a:xfrm>
+                    <a:prstGeom prst="rect">
+                      <a:avLst/>
+                    </a:prstGeom>
+                  </pic:spPr>
+                </pic:pic>
+              </a:graphicData>
+            </a:graphic>
+          </wp:inline>
+        </w:drawing>
+      </w:r>
+    </w:p>
+    <w:p>
+      <w:pPr>
+        <w:pStyle w:val="ListParagraph"/>
+        <w:numPr>
+          <w:ilvl w:val="0"/>
+          <w:numId w:val="22"/>
+        </w:numPr>
+      </w:pPr>
+      <w:r>
+        <w:t>Header 1 (H1 is 0xAB) and Header 2 (H2 is 0xCD): it is a unique identifier that determines if we are communicating with the correct device</w:t>
+      </w:r>
+    </w:p>
+    <w:p>
+      <w:pPr>
+        <w:pStyle w:val="ListParagraph"/>
+        <w:numPr>
+          <w:ilvl w:val="0"/>
+          <w:numId w:val="22"/>
+        </w:numPr>
+      </w:pPr>
+      <w:r>
+        <w:t>Command (CMD) selection: it depends on the list of command designed to create the communication between 2 devices</w:t>
+      </w:r>
+    </w:p>
+    <w:p>
+      <w:pPr>
+        <w:pStyle w:val="ListParagraph"/>
+        <w:numPr>
+          <w:ilvl w:val="0"/>
+          <w:numId w:val="22"/>
+        </w:numPr>
+      </w:pPr>
+      <w:r>
+        <w:t>Data length (DL) per command: it will be based on the command chosen. We can maximize the length of data depending on the command chosen, so it can vary based on the selection. In that case, the data length can be adjusted</w:t>
+      </w:r>
+    </w:p>
+    <w:p>
+      <w:pPr>
+        <w:pStyle w:val="ListParagraph"/>
+        <w:numPr>
+          <w:ilvl w:val="0"/>
+          <w:numId w:val="22"/>
+        </w:numPr>
+      </w:pPr>
+      <w:r>
+        <w:t>Data n (varying data): the payload to be transferred from devices</w:t>
+      </w:r>
+    </w:p>
+    <w:p>
+      <w:pPr>
+        <w:pStyle w:val="ListParagraph"/>
+        <w:numPr>
+          <w:ilvl w:val="0"/>
+          <w:numId w:val="22"/>
+        </w:numPr>
+      </w:pPr>
+      <w:r>
+        <w:t xml:space="preserve">Trailer 1 (T1 is 0XE1) and trailer 2 (T2 is 0XE2): they are data that are added after the transmission is ended. Just like the header they can be uniquely identified </w:t>
+      </w:r>
+    </w:p>
+    <w:p>
+      <w:pPr>
+        <w:pStyle w:val="ListParagraph"/>
+        <w:numPr>
+          <w:ilvl w:val="0"/>
+          <w:numId w:val="22"/>
+        </w:numPr>
+      </w:pPr>
+      <w:r>
+        <w:t>Cycling redundancy checking (CRC Formula): it is an added error detecting mode to detect accidental changes to raw data. CRC value of the transmitting device must always be equal to the CRC computation on the receiver’s end</w:t>
+      </w:r>
+    </w:p>
+    <w:p>
+      <w:pPr>
+        <w:pStyle w:val="ListParagraph"/>
+        <w:numPr>
+          <w:ilvl w:val="1"/>
+          <w:numId w:val="22"/>
+        </w:numPr>
+      </w:pPr>
+      <w:r>
+        <w:t xml:space="preserve">It is advisable to add security by implementing frame protocols for each UART device. The frame protocol needs identical configurations on both the transmitting and receiving devices </w:t>
+      </w:r>
+    </w:p>
+    <w:p>
+      <w:pPr>
+        <w:pStyle w:val="ListParagraph"/>
+        <w:numPr>
+          <w:ilvl w:val="0"/>
+          <w:numId w:val="22"/>
+        </w:numPr>
+      </w:pPr>
+      <w:r>
+        <w:t xml:space="preserve">UART OPERATIONS </w:t>
+      </w:r>
+    </w:p>
+    <w:p>
+      <w:pPr>
+        <w:pStyle w:val="ListParagraph"/>
+        <w:numPr>
+          <w:ilvl w:val="1"/>
+          <w:numId w:val="22"/>
+        </w:numPr>
+      </w:pPr>
+      <w:r>
+        <w:t xml:space="preserve">FIRST: checking the data sheet interface of the device and getting the UART address in memory map for that device </w:t>
+      </w:r>
+    </w:p>
+    <w:p>
+      <w:pPr>
+        <w:pStyle w:val="ListParagraph"/>
+        <w:numPr>
+          <w:ilvl w:val="1"/>
+          <w:numId w:val="22"/>
+        </w:numPr>
+      </w:pPr>
+      <w:r>
+        <w:t xml:space="preserve">SECOND: checking the specific details for the UART port, such as the operation mode, data bits length, the parity bit and stop bits </w:t>
+      </w:r>
+    </w:p>
+    <w:p>
+      <w:pPr>
+        <w:pStyle w:val="ListParagraph"/>
+        <w:numPr>
+          <w:ilvl w:val="2"/>
+          <w:numId w:val="22"/>
+        </w:numPr>
+      </w:pPr>
+      <w:r>
+        <w:t xml:space="preserve">A sample port details in datasheet </w:t>
+      </w:r>
+    </w:p>
+    <w:p>
+      <w:pPr>
+        <w:pStyle w:val="ListParagraph"/>
+        <w:numPr>
+          <w:ilvl w:val="1"/>
+          <w:numId w:val="22"/>
+        </w:numPr>
+      </w:pPr>
+      <w:r>
+        <w:t>THIRD: checking the UART operation details, including the baud rate computation, sample formula (it can varies depending on the device):</w:t>
+      </w:r>
+    </w:p>
+    <w:p>
+      <w:pPr>
+        <w:pStyle w:val="ListParagraph"/>
+        <w:numPr>
+          <w:ilvl w:val="2"/>
+          <w:numId w:val="22"/>
+        </w:numPr>
+      </w:pPr>
+      <w:r>
+        <w:t>(getting parameters for the Raspberry and Arduino)</w:t>
+      </w:r>
+    </w:p>
+    <w:p>
+      <w:pPr>
+        <w:pStyle w:val="ListParagraph"/>
+        <w:numPr>
+          <w:ilvl w:val="1"/>
+          <w:numId w:val="22"/>
+        </w:numPr>
+      </w:pPr>
+      <w:r>
+        <w:t xml:space="preserve">Some concepts for getting the BAUD RATE formula </w:t>
+      </w:r>
+    </w:p>
+    <w:p>
+      <w:pPr>
+        <w:jc w:val="center"/>
+      </w:pPr>
+      <w:r>
+        <w:lastRenderedPageBreak/>
+        <w:drawing>
+          <wp:inline distT="0" distB="0" distL="0" distR="0" wp14:anchorId="3CFFEC25" wp14:editId="70E77DA9">
+            <wp:extent cx="1800225" cy="878635"/>
+            <wp:effectExtent l="0" t="0" r="0" b="0"/>
+            <wp:docPr id="923558232" name="Picture 1" descr="A yellow text on a white background&#10;&#10;Description automatically generated"/>
+            <wp:cNvGraphicFramePr>
+              <a:graphicFrameLocks xmlns:a="http://schemas.openxmlformats.org/drawingml/2006/main" noChangeAspect="1"/>
+            </wp:cNvGraphicFramePr>
+            <a:graphic xmlns:a="http://schemas.openxmlformats.org/drawingml/2006/main">
+              <a:graphicData uri="http://schemas.openxmlformats.org/drawingml/2006/picture">
+                <pic:pic xmlns:pic="http://schemas.openxmlformats.org/drawingml/2006/picture">
+                  <pic:nvPicPr>
+                    <pic:cNvPr id="923558232" name="Picture 1" descr="A yellow text on a white background&#10;&#10;Description automatically generated"/>
+                    <pic:cNvPicPr/>
+                  </pic:nvPicPr>
+                  <pic:blipFill>
+                    <a:blip r:embed="rId23"/>
+                    <a:stretch>
+                      <a:fillRect/>
+                    </a:stretch>
+                  </pic:blipFill>
+                  <pic:spPr>
+                    <a:xfrm>
+                      <a:off x="0" y="0"/>
+                      <a:ext cx="1806803" cy="881846"/>
+                    </a:xfrm>
+                    <a:prstGeom prst="rect">
+                      <a:avLst/>
+                    </a:prstGeom>
+                  </pic:spPr>
+                </pic:pic>
+              </a:graphicData>
+            </a:graphic>
+          </wp:inline>
+        </w:drawing>
+      </w:r>
+    </w:p>
+    <w:p>
+      <w:pPr>
+        <w:pStyle w:val="ListParagraph"/>
+        <w:numPr>
+          <w:ilvl w:val="2"/>
+          <w:numId w:val="22"/>
+        </w:numPr>
+      </w:pPr>
+      <w:r>
+        <w:t>OSR (oversample rate): varies from 0 to 3</w:t>
+      </w:r>
+    </w:p>
+    <w:p>
+      <w:pPr>
+        <w:pStyle w:val="ListParagraph"/>
+        <w:numPr>
+          <w:ilvl w:val="2"/>
+          <w:numId w:val="22"/>
+        </w:numPr>
+      </w:pPr>
+      <w:r>
+        <w:t>DIV (baud rate divider): 1 to 65535</w:t>
+      </w:r>
+    </w:p>
+    <w:p>
+      <w:pPr>
+        <w:pStyle w:val="ListParagraph"/>
+        <w:numPr>
+          <w:ilvl w:val="2"/>
+          <w:numId w:val="22"/>
+        </w:numPr>
+      </w:pPr>
+      <w:r>
+        <w:t>M (DIVM fractional baud rate M): 1 to 3</w:t>
+      </w:r>
+    </w:p>
+    <w:p>
+      <w:pPr>
+        <w:pStyle w:val="ListParagraph"/>
+        <w:numPr>
+          <w:ilvl w:val="2"/>
+          <w:numId w:val="22"/>
+        </w:numPr>
+      </w:pPr>
+      <w:r>
+        <w:t>N (DIVM fractional baud rate M): 0 to 2047</w:t>
+      </w:r>
+    </w:p>
+    <w:p>
+      <w:pPr>
+        <w:pStyle w:val="ListParagraph"/>
+        <w:numPr>
+          <w:ilvl w:val="1"/>
+          <w:numId w:val="22"/>
+        </w:numPr>
+      </w:pPr>
+      <w:r>
+        <w:t xml:space="preserve">FOURTH: for the baud rate, make sure to check the peripheral clock (PCLK) to use </w:t>
+      </w:r>
+    </w:p>
+    <w:p>
+      <w:pPr>
+        <w:pStyle w:val="ListParagraph"/>
+        <w:numPr>
+          <w:ilvl w:val="1"/>
+          <w:numId w:val="22"/>
+        </w:numPr>
+      </w:pPr>
+      <w:r>
+        <w:t>FIFTH: check the detailed registers for UART configuration. Taking a look at the parameters in computing the baud rate such as UART_LCR2, UART_DIV and UART_FBR</w:t>
+      </w:r>
+    </w:p>
+    <w:p>
+      <w:pPr>
+        <w:pStyle w:val="ListParagraph"/>
+        <w:numPr>
+          <w:ilvl w:val="1"/>
+          <w:numId w:val="22"/>
+        </w:numPr>
+      </w:pPr>
+      <w:r>
+        <w:t>SIXTH: under each register check the details and substitute the values to compute for the baud rate, then start implementing the UART</w:t>
+      </w:r>
+    </w:p>
+    <w:p>
+      <w:pPr>
+        <w:pStyle w:val="ListParagraph"/>
+        <w:numPr>
+          <w:ilvl w:val="0"/>
+          <w:numId w:val="22"/>
+        </w:numPr>
+      </w:pPr>
+      <w:r>
+        <w:t>Those operational concepts are important because of robust, quality-driven products development</w:t>
+      </w:r>
+    </w:p>
+    <w:p>
+      <w:pPr>
+        <w:pStyle w:val="ListParagraph"/>
+        <w:numPr>
+          <w:ilvl w:val="0"/>
+          <w:numId w:val="22"/>
+        </w:numPr>
+      </w:pPr>
+      <w:r>
+        <w:t>UART is one of the most commonly used hardware communication protocol, this knowledge can enable design flexibility in future designs</w:t>
+      </w:r>
+    </w:p>
+    <w:p>
+      <w:pPr>
+        <w:pStyle w:val="ListParagraph"/>
+        <w:numPr>
+          <w:ilvl w:val="0"/>
+          <w:numId w:val="22"/>
+        </w:numPr>
+      </w:pPr>
+      <w:r>
+        <w:t>UART and Use cases:</w:t>
+      </w:r>
+    </w:p>
+    <w:p>
+      <w:pPr>
+        <w:pStyle w:val="ListParagraph"/>
+        <w:numPr>
+          <w:ilvl w:val="1"/>
+          <w:numId w:val="22"/>
+        </w:numPr>
+      </w:pPr>
+      <w:r>
+        <w:t>Debugging: early detection of system bugs is important during development. Adding UART can help in this scenario by capturing messages from the system</w:t>
+      </w:r>
+    </w:p>
+    <w:p>
+      <w:pPr>
+        <w:pStyle w:val="ListParagraph"/>
+        <w:numPr>
+          <w:ilvl w:val="1"/>
+          <w:numId w:val="22"/>
+        </w:numPr>
+      </w:pPr>
+      <w:r>
+        <w:t>Manufacturing function-level tracing: logs are very important in manufacturing. They determine functionalities by alerting operators to what is happening on the manufacturing line</w:t>
+      </w:r>
+    </w:p>
+    <w:p>
+      <w:pPr>
+        <w:pStyle w:val="ListParagraph"/>
+        <w:numPr>
+          <w:ilvl w:val="1"/>
+          <w:numId w:val="22"/>
+        </w:numPr>
+      </w:pPr>
+      <w:r>
+        <w:t>Customer or client updates: software updates are highly important. Having complete, dynamic hardware with update-capable software is important to having a complete system</w:t>
+      </w:r>
+    </w:p>
+    <w:p>
+      <w:pPr>
+        <w:pStyle w:val="ListParagraph"/>
+        <w:numPr>
+          <w:ilvl w:val="1"/>
+          <w:numId w:val="22"/>
+        </w:numPr>
+      </w:pPr>
+      <w:r>
+        <w:t>Testing / verification: verifying products before they leave the manufacturing process helps deliver the best quality products possible to customers.</w:t>
+      </w:r>
+    </w:p>
+    <w:p>
+      <w:pPr>
+        <w:jc w:val="center"/>
+      </w:pPr>
+    </w:p>
+    <w:p>
+      <w:pPr>
+        <w:pStyle w:val="Heading1"/>
+      </w:pPr>
+      <w:r>
         <w:t>All links</w:t>
       </w:r>
     </w:p>
@@ -2869,7 +4366,7 @@
           <w:numId w:val="6"/>
         </w:numPr>
       </w:pPr>
-      <w:hyperlink r:id="rId10">
+      <w:hyperlink r:id="rId24">
         <w:r>
           <w:rPr>
             <w:rStyle w:val="Hyperlink"/>
@@ -3193,6 +4690,345 @@
     </w:lvl>
   </w:abstractNum>
   <w:abstractNum w:abstractNumId="2" w15:restartNumberingAfterBreak="0">
+    <w:nsid w:val="0DB76090"/>
+    <w:multiLevelType w:val="hybridMultilevel"/>
+    <w:tmpl w:val="945E5794"/>
+    <w:lvl w:ilvl="0" w:tplc="04100001">
+      <w:start w:val="1"/>
+      <w:numFmt w:val="bullet"/>
+      <w:lvlText w:val=""/>
+      <w:lvlJc w:val="left"/>
+      <w:pPr>
+        <w:ind w:left="720" w:hanging="360"/>
+      </w:pPr>
+      <w:rPr>
+        <w:rFonts w:ascii="Symbol" w:hAnsi="Symbol" w:hint="default"/>
+      </w:rPr>
+    </w:lvl>
+    <w:lvl w:ilvl="1" w:tplc="04100003" w:tentative="1">
+      <w:start w:val="1"/>
+      <w:numFmt w:val="bullet"/>
+      <w:lvlText w:val="o"/>
+      <w:lvlJc w:val="left"/>
+      <w:pPr>
+        <w:ind w:left="1440" w:hanging="360"/>
+      </w:pPr>
+      <w:rPr>
+        <w:rFonts w:ascii="Courier New" w:hAnsi="Courier New" w:cs="Courier New" w:hint="default"/>
+      </w:rPr>
+    </w:lvl>
+    <w:lvl w:ilvl="2" w:tplc="04100005" w:tentative="1">
+      <w:start w:val="1"/>
+      <w:numFmt w:val="bullet"/>
+      <w:lvlText w:val=""/>
+      <w:lvlJc w:val="left"/>
+      <w:pPr>
+        <w:ind w:left="2160" w:hanging="360"/>
+      </w:pPr>
+      <w:rPr>
+        <w:rFonts w:ascii="Wingdings" w:hAnsi="Wingdings" w:hint="default"/>
+      </w:rPr>
+    </w:lvl>
+    <w:lvl w:ilvl="3" w:tplc="04100001" w:tentative="1">
+      <w:start w:val="1"/>
+      <w:numFmt w:val="bullet"/>
+      <w:lvlText w:val=""/>
+      <w:lvlJc w:val="left"/>
+      <w:pPr>
+        <w:ind w:left="2880" w:hanging="360"/>
+      </w:pPr>
+      <w:rPr>
+        <w:rFonts w:ascii="Symbol" w:hAnsi="Symbol" w:hint="default"/>
+      </w:rPr>
+    </w:lvl>
+    <w:lvl w:ilvl="4" w:tplc="04100003" w:tentative="1">
+      <w:start w:val="1"/>
+      <w:numFmt w:val="bullet"/>
+      <w:lvlText w:val="o"/>
+      <w:lvlJc w:val="left"/>
+      <w:pPr>
+        <w:ind w:left="3600" w:hanging="360"/>
+      </w:pPr>
+      <w:rPr>
+        <w:rFonts w:ascii="Courier New" w:hAnsi="Courier New" w:cs="Courier New" w:hint="default"/>
+      </w:rPr>
+    </w:lvl>
+    <w:lvl w:ilvl="5" w:tplc="04100005" w:tentative="1">
+      <w:start w:val="1"/>
+      <w:numFmt w:val="bullet"/>
+      <w:lvlText w:val=""/>
+      <w:lvlJc w:val="left"/>
+      <w:pPr>
+        <w:ind w:left="4320" w:hanging="360"/>
+      </w:pPr>
+      <w:rPr>
+        <w:rFonts w:ascii="Wingdings" w:hAnsi="Wingdings" w:hint="default"/>
+      </w:rPr>
+    </w:lvl>
+    <w:lvl w:ilvl="6" w:tplc="04100001" w:tentative="1">
+      <w:start w:val="1"/>
+      <w:numFmt w:val="bullet"/>
+      <w:lvlText w:val=""/>
+      <w:lvlJc w:val="left"/>
+      <w:pPr>
+        <w:ind w:left="5040" w:hanging="360"/>
+      </w:pPr>
+      <w:rPr>
+        <w:rFonts w:ascii="Symbol" w:hAnsi="Symbol" w:hint="default"/>
+      </w:rPr>
+    </w:lvl>
+    <w:lvl w:ilvl="7" w:tplc="04100003" w:tentative="1">
+      <w:start w:val="1"/>
+      <w:numFmt w:val="bullet"/>
+      <w:lvlText w:val="o"/>
+      <w:lvlJc w:val="left"/>
+      <w:pPr>
+        <w:ind w:left="5760" w:hanging="360"/>
+      </w:pPr>
+      <w:rPr>
+        <w:rFonts w:ascii="Courier New" w:hAnsi="Courier New" w:cs="Courier New" w:hint="default"/>
+      </w:rPr>
+    </w:lvl>
+    <w:lvl w:ilvl="8" w:tplc="04100005" w:tentative="1">
+      <w:start w:val="1"/>
+      <w:numFmt w:val="bullet"/>
+      <w:lvlText w:val=""/>
+      <w:lvlJc w:val="left"/>
+      <w:pPr>
+        <w:ind w:left="6480" w:hanging="360"/>
+      </w:pPr>
+      <w:rPr>
+        <w:rFonts w:ascii="Wingdings" w:hAnsi="Wingdings" w:hint="default"/>
+      </w:rPr>
+    </w:lvl>
+  </w:abstractNum>
+  <w:abstractNum w:abstractNumId="3" w15:restartNumberingAfterBreak="0">
+    <w:nsid w:val="17EA2793"/>
+    <w:multiLevelType w:val="hybridMultilevel"/>
+    <w:tmpl w:val="FAD2CEA6"/>
+    <w:lvl w:ilvl="0" w:tplc="04100001">
+      <w:start w:val="1"/>
+      <w:numFmt w:val="bullet"/>
+      <w:lvlText w:val=""/>
+      <w:lvlJc w:val="left"/>
+      <w:pPr>
+        <w:ind w:left="720" w:hanging="360"/>
+      </w:pPr>
+      <w:rPr>
+        <w:rFonts w:ascii="Symbol" w:hAnsi="Symbol" w:hint="default"/>
+      </w:rPr>
+    </w:lvl>
+    <w:lvl w:ilvl="1" w:tplc="04100003" w:tentative="1">
+      <w:start w:val="1"/>
+      <w:numFmt w:val="bullet"/>
+      <w:lvlText w:val="o"/>
+      <w:lvlJc w:val="left"/>
+      <w:pPr>
+        <w:ind w:left="1440" w:hanging="360"/>
+      </w:pPr>
+      <w:rPr>
+        <w:rFonts w:ascii="Courier New" w:hAnsi="Courier New" w:cs="Courier New" w:hint="default"/>
+      </w:rPr>
+    </w:lvl>
+    <w:lvl w:ilvl="2" w:tplc="04100005" w:tentative="1">
+      <w:start w:val="1"/>
+      <w:numFmt w:val="bullet"/>
+      <w:lvlText w:val=""/>
+      <w:lvlJc w:val="left"/>
+      <w:pPr>
+        <w:ind w:left="2160" w:hanging="360"/>
+      </w:pPr>
+      <w:rPr>
+        <w:rFonts w:ascii="Wingdings" w:hAnsi="Wingdings" w:hint="default"/>
+      </w:rPr>
+    </w:lvl>
+    <w:lvl w:ilvl="3" w:tplc="04100001" w:tentative="1">
+      <w:start w:val="1"/>
+      <w:numFmt w:val="bullet"/>
+      <w:lvlText w:val=""/>
+      <w:lvlJc w:val="left"/>
+      <w:pPr>
+        <w:ind w:left="2880" w:hanging="360"/>
+      </w:pPr>
+      <w:rPr>
+        <w:rFonts w:ascii="Symbol" w:hAnsi="Symbol" w:hint="default"/>
+      </w:rPr>
+    </w:lvl>
+    <w:lvl w:ilvl="4" w:tplc="04100003" w:tentative="1">
+      <w:start w:val="1"/>
+      <w:numFmt w:val="bullet"/>
+      <w:lvlText w:val="o"/>
+      <w:lvlJc w:val="left"/>
+      <w:pPr>
+        <w:ind w:left="3600" w:hanging="360"/>
+      </w:pPr>
+      <w:rPr>
+        <w:rFonts w:ascii="Courier New" w:hAnsi="Courier New" w:cs="Courier New" w:hint="default"/>
+      </w:rPr>
+    </w:lvl>
+    <w:lvl w:ilvl="5" w:tplc="04100005" w:tentative="1">
+      <w:start w:val="1"/>
+      <w:numFmt w:val="bullet"/>
+      <w:lvlText w:val=""/>
+      <w:lvlJc w:val="left"/>
+      <w:pPr>
+        <w:ind w:left="4320" w:hanging="360"/>
+      </w:pPr>
+      <w:rPr>
+        <w:rFonts w:ascii="Wingdings" w:hAnsi="Wingdings" w:hint="default"/>
+      </w:rPr>
+    </w:lvl>
+    <w:lvl w:ilvl="6" w:tplc="04100001" w:tentative="1">
+      <w:start w:val="1"/>
+      <w:numFmt w:val="bullet"/>
+      <w:lvlText w:val=""/>
+      <w:lvlJc w:val="left"/>
+      <w:pPr>
+        <w:ind w:left="5040" w:hanging="360"/>
+      </w:pPr>
+      <w:rPr>
+        <w:rFonts w:ascii="Symbol" w:hAnsi="Symbol" w:hint="default"/>
+      </w:rPr>
+    </w:lvl>
+    <w:lvl w:ilvl="7" w:tplc="04100003" w:tentative="1">
+      <w:start w:val="1"/>
+      <w:numFmt w:val="bullet"/>
+      <w:lvlText w:val="o"/>
+      <w:lvlJc w:val="left"/>
+      <w:pPr>
+        <w:ind w:left="5760" w:hanging="360"/>
+      </w:pPr>
+      <w:rPr>
+        <w:rFonts w:ascii="Courier New" w:hAnsi="Courier New" w:cs="Courier New" w:hint="default"/>
+      </w:rPr>
+    </w:lvl>
+    <w:lvl w:ilvl="8" w:tplc="04100005" w:tentative="1">
+      <w:start w:val="1"/>
+      <w:numFmt w:val="bullet"/>
+      <w:lvlText w:val=""/>
+      <w:lvlJc w:val="left"/>
+      <w:pPr>
+        <w:ind w:left="6480" w:hanging="360"/>
+      </w:pPr>
+      <w:rPr>
+        <w:rFonts w:ascii="Wingdings" w:hAnsi="Wingdings" w:hint="default"/>
+      </w:rPr>
+    </w:lvl>
+  </w:abstractNum>
+  <w:abstractNum w:abstractNumId="4" w15:restartNumberingAfterBreak="0">
+    <w:nsid w:val="1CA228CB"/>
+    <w:multiLevelType w:val="hybridMultilevel"/>
+    <w:tmpl w:val="927C4240"/>
+    <w:lvl w:ilvl="0" w:tplc="04100001">
+      <w:start w:val="1"/>
+      <w:numFmt w:val="bullet"/>
+      <w:lvlText w:val=""/>
+      <w:lvlJc w:val="left"/>
+      <w:pPr>
+        <w:ind w:left="720" w:hanging="360"/>
+      </w:pPr>
+      <w:rPr>
+        <w:rFonts w:ascii="Symbol" w:hAnsi="Symbol" w:hint="default"/>
+      </w:rPr>
+    </w:lvl>
+    <w:lvl w:ilvl="1" w:tplc="04100003" w:tentative="1">
+      <w:start w:val="1"/>
+      <w:numFmt w:val="bullet"/>
+      <w:lvlText w:val="o"/>
+      <w:lvlJc w:val="left"/>
+      <w:pPr>
+        <w:ind w:left="1440" w:hanging="360"/>
+      </w:pPr>
+      <w:rPr>
+        <w:rFonts w:ascii="Courier New" w:hAnsi="Courier New" w:cs="Courier New" w:hint="default"/>
+      </w:rPr>
+    </w:lvl>
+    <w:lvl w:ilvl="2" w:tplc="04100005" w:tentative="1">
+      <w:start w:val="1"/>
+      <w:numFmt w:val="bullet"/>
+      <w:lvlText w:val=""/>
+      <w:lvlJc w:val="left"/>
+      <w:pPr>
+        <w:ind w:left="2160" w:hanging="360"/>
+      </w:pPr>
+      <w:rPr>
+        <w:rFonts w:ascii="Wingdings" w:hAnsi="Wingdings" w:hint="default"/>
+      </w:rPr>
+    </w:lvl>
+    <w:lvl w:ilvl="3" w:tplc="04100001" w:tentative="1">
+      <w:start w:val="1"/>
+      <w:numFmt w:val="bullet"/>
+      <w:lvlText w:val=""/>
+      <w:lvlJc w:val="left"/>
+      <w:pPr>
+        <w:ind w:left="2880" w:hanging="360"/>
+      </w:pPr>
+      <w:rPr>
+        <w:rFonts w:ascii="Symbol" w:hAnsi="Symbol" w:hint="default"/>
+      </w:rPr>
+    </w:lvl>
+    <w:lvl w:ilvl="4" w:tplc="04100003" w:tentative="1">
+      <w:start w:val="1"/>
+      <w:numFmt w:val="bullet"/>
+      <w:lvlText w:val="o"/>
+      <w:lvlJc w:val="left"/>
+      <w:pPr>
+        <w:ind w:left="3600" w:hanging="360"/>
+      </w:pPr>
+      <w:rPr>
+        <w:rFonts w:ascii="Courier New" w:hAnsi="Courier New" w:cs="Courier New" w:hint="default"/>
+      </w:rPr>
+    </w:lvl>
+    <w:lvl w:ilvl="5" w:tplc="04100005" w:tentative="1">
+      <w:start w:val="1"/>
+      <w:numFmt w:val="bullet"/>
+      <w:lvlText w:val=""/>
+      <w:lvlJc w:val="left"/>
+      <w:pPr>
+        <w:ind w:left="4320" w:hanging="360"/>
+      </w:pPr>
+      <w:rPr>
+        <w:rFonts w:ascii="Wingdings" w:hAnsi="Wingdings" w:hint="default"/>
+      </w:rPr>
+    </w:lvl>
+    <w:lvl w:ilvl="6" w:tplc="04100001" w:tentative="1">
+      <w:start w:val="1"/>
+      <w:numFmt w:val="bullet"/>
+      <w:lvlText w:val=""/>
+      <w:lvlJc w:val="left"/>
+      <w:pPr>
+        <w:ind w:left="5040" w:hanging="360"/>
+      </w:pPr>
+      <w:rPr>
+        <w:rFonts w:ascii="Symbol" w:hAnsi="Symbol" w:hint="default"/>
+      </w:rPr>
+    </w:lvl>
+    <w:lvl w:ilvl="7" w:tplc="04100003" w:tentative="1">
+      <w:start w:val="1"/>
+      <w:numFmt w:val="bullet"/>
+      <w:lvlText w:val="o"/>
+      <w:lvlJc w:val="left"/>
+      <w:pPr>
+        <w:ind w:left="5760" w:hanging="360"/>
+      </w:pPr>
+      <w:rPr>
+        <w:rFonts w:ascii="Courier New" w:hAnsi="Courier New" w:cs="Courier New" w:hint="default"/>
+      </w:rPr>
+    </w:lvl>
+    <w:lvl w:ilvl="8" w:tplc="04100005" w:tentative="1">
+      <w:start w:val="1"/>
+      <w:numFmt w:val="bullet"/>
+      <w:lvlText w:val=""/>
+      <w:lvlJc w:val="left"/>
+      <w:pPr>
+        <w:ind w:left="6480" w:hanging="360"/>
+      </w:pPr>
+      <w:rPr>
+        <w:rFonts w:ascii="Wingdings" w:hAnsi="Wingdings" w:hint="default"/>
+      </w:rPr>
+    </w:lvl>
+  </w:abstractNum>
+  <w:abstractNum w:abstractNumId="5" w15:restartNumberingAfterBreak="0">
     <w:nsid w:val="1EF303BE"/>
     <w:multiLevelType w:val="multilevel"/>
     <w:tmpl w:val="9AB6CC2C"/>
@@ -3332,7 +5168,120 @@
       </w:rPr>
     </w:lvl>
   </w:abstractNum>
-  <w:abstractNum w:abstractNumId="3" w15:restartNumberingAfterBreak="0">
+  <w:abstractNum w:abstractNumId="6" w15:restartNumberingAfterBreak="0">
+    <w:nsid w:val="257A7010"/>
+    <w:multiLevelType w:val="hybridMultilevel"/>
+    <w:tmpl w:val="B80AD7CA"/>
+    <w:lvl w:ilvl="0" w:tplc="04100001">
+      <w:start w:val="1"/>
+      <w:numFmt w:val="bullet"/>
+      <w:lvlText w:val=""/>
+      <w:lvlJc w:val="left"/>
+      <w:pPr>
+        <w:ind w:left="720" w:hanging="360"/>
+      </w:pPr>
+      <w:rPr>
+        <w:rFonts w:ascii="Symbol" w:hAnsi="Symbol" w:hint="default"/>
+      </w:rPr>
+    </w:lvl>
+    <w:lvl w:ilvl="1" w:tplc="04100003">
+      <w:start w:val="1"/>
+      <w:numFmt w:val="bullet"/>
+      <w:lvlText w:val="o"/>
+      <w:lvlJc w:val="left"/>
+      <w:pPr>
+        <w:ind w:left="1440" w:hanging="360"/>
+      </w:pPr>
+      <w:rPr>
+        <w:rFonts w:ascii="Courier New" w:hAnsi="Courier New" w:cs="Courier New" w:hint="default"/>
+      </w:rPr>
+    </w:lvl>
+    <w:lvl w:ilvl="2" w:tplc="04100005">
+      <w:start w:val="1"/>
+      <w:numFmt w:val="bullet"/>
+      <w:lvlText w:val=""/>
+      <w:lvlJc w:val="left"/>
+      <w:pPr>
+        <w:ind w:left="2160" w:hanging="360"/>
+      </w:pPr>
+      <w:rPr>
+        <w:rFonts w:ascii="Wingdings" w:hAnsi="Wingdings" w:hint="default"/>
+      </w:rPr>
+    </w:lvl>
+    <w:lvl w:ilvl="3" w:tplc="04100001" w:tentative="1">
+      <w:start w:val="1"/>
+      <w:numFmt w:val="bullet"/>
+      <w:lvlText w:val=""/>
+      <w:lvlJc w:val="left"/>
+      <w:pPr>
+        <w:ind w:left="2880" w:hanging="360"/>
+      </w:pPr>
+      <w:rPr>
+        <w:rFonts w:ascii="Symbol" w:hAnsi="Symbol" w:hint="default"/>
+      </w:rPr>
+    </w:lvl>
+    <w:lvl w:ilvl="4" w:tplc="04100003" w:tentative="1">
+      <w:start w:val="1"/>
+      <w:numFmt w:val="bullet"/>
+      <w:lvlText w:val="o"/>
+      <w:lvlJc w:val="left"/>
+      <w:pPr>
+        <w:ind w:left="3600" w:hanging="360"/>
+      </w:pPr>
+      <w:rPr>
+        <w:rFonts w:ascii="Courier New" w:hAnsi="Courier New" w:cs="Courier New" w:hint="default"/>
+      </w:rPr>
+    </w:lvl>
+    <w:lvl w:ilvl="5" w:tplc="04100005" w:tentative="1">
+      <w:start w:val="1"/>
+      <w:numFmt w:val="bullet"/>
+      <w:lvlText w:val=""/>
+      <w:lvlJc w:val="left"/>
+      <w:pPr>
+        <w:ind w:left="4320" w:hanging="360"/>
+      </w:pPr>
+      <w:rPr>
+        <w:rFonts w:ascii="Wingdings" w:hAnsi="Wingdings" w:hint="default"/>
+      </w:rPr>
+    </w:lvl>
+    <w:lvl w:ilvl="6" w:tplc="04100001" w:tentative="1">
+      <w:start w:val="1"/>
+      <w:numFmt w:val="bullet"/>
+      <w:lvlText w:val=""/>
+      <w:lvlJc w:val="left"/>
+      <w:pPr>
+        <w:ind w:left="5040" w:hanging="360"/>
+      </w:pPr>
+      <w:rPr>
+        <w:rFonts w:ascii="Symbol" w:hAnsi="Symbol" w:hint="default"/>
+      </w:rPr>
+    </w:lvl>
+    <w:lvl w:ilvl="7" w:tplc="04100003" w:tentative="1">
+      <w:start w:val="1"/>
+      <w:numFmt w:val="bullet"/>
+      <w:lvlText w:val="o"/>
+      <w:lvlJc w:val="left"/>
+      <w:pPr>
+        <w:ind w:left="5760" w:hanging="360"/>
+      </w:pPr>
+      <w:rPr>
+        <w:rFonts w:ascii="Courier New" w:hAnsi="Courier New" w:cs="Courier New" w:hint="default"/>
+      </w:rPr>
+    </w:lvl>
+    <w:lvl w:ilvl="8" w:tplc="04100005" w:tentative="1">
+      <w:start w:val="1"/>
+      <w:numFmt w:val="bullet"/>
+      <w:lvlText w:val=""/>
+      <w:lvlJc w:val="left"/>
+      <w:pPr>
+        <w:ind w:left="6480" w:hanging="360"/>
+      </w:pPr>
+      <w:rPr>
+        <w:rFonts w:ascii="Wingdings" w:hAnsi="Wingdings" w:hint="default"/>
+      </w:rPr>
+    </w:lvl>
+  </w:abstractNum>
+  <w:abstractNum w:abstractNumId="7" w15:restartNumberingAfterBreak="0">
     <w:nsid w:val="2A345916"/>
     <w:multiLevelType w:val="multilevel"/>
     <w:tmpl w:val="CC60FF5A"/>
@@ -3472,7 +5421,120 @@
       </w:rPr>
     </w:lvl>
   </w:abstractNum>
-  <w:abstractNum w:abstractNumId="4" w15:restartNumberingAfterBreak="0">
+  <w:abstractNum w:abstractNumId="8" w15:restartNumberingAfterBreak="0">
+    <w:nsid w:val="3F167BE9"/>
+    <w:multiLevelType w:val="hybridMultilevel"/>
+    <w:tmpl w:val="BED21EA0"/>
+    <w:lvl w:ilvl="0" w:tplc="04100001">
+      <w:start w:val="1"/>
+      <w:numFmt w:val="bullet"/>
+      <w:lvlText w:val=""/>
+      <w:lvlJc w:val="left"/>
+      <w:pPr>
+        <w:ind w:left="720" w:hanging="360"/>
+      </w:pPr>
+      <w:rPr>
+        <w:rFonts w:ascii="Symbol" w:hAnsi="Symbol" w:hint="default"/>
+      </w:rPr>
+    </w:lvl>
+    <w:lvl w:ilvl="1" w:tplc="04100003" w:tentative="1">
+      <w:start w:val="1"/>
+      <w:numFmt w:val="bullet"/>
+      <w:lvlText w:val="o"/>
+      <w:lvlJc w:val="left"/>
+      <w:pPr>
+        <w:ind w:left="1440" w:hanging="360"/>
+      </w:pPr>
+      <w:rPr>
+        <w:rFonts w:ascii="Courier New" w:hAnsi="Courier New" w:cs="Courier New" w:hint="default"/>
+      </w:rPr>
+    </w:lvl>
+    <w:lvl w:ilvl="2" w:tplc="04100005" w:tentative="1">
+      <w:start w:val="1"/>
+      <w:numFmt w:val="bullet"/>
+      <w:lvlText w:val=""/>
+      <w:lvlJc w:val="left"/>
+      <w:pPr>
+        <w:ind w:left="2160" w:hanging="360"/>
+      </w:pPr>
+      <w:rPr>
+        <w:rFonts w:ascii="Wingdings" w:hAnsi="Wingdings" w:hint="default"/>
+      </w:rPr>
+    </w:lvl>
+    <w:lvl w:ilvl="3" w:tplc="04100001" w:tentative="1">
+      <w:start w:val="1"/>
+      <w:numFmt w:val="bullet"/>
+      <w:lvlText w:val=""/>
+      <w:lvlJc w:val="left"/>
+      <w:pPr>
+        <w:ind w:left="2880" w:hanging="360"/>
+      </w:pPr>
+      <w:rPr>
+        <w:rFonts w:ascii="Symbol" w:hAnsi="Symbol" w:hint="default"/>
+      </w:rPr>
+    </w:lvl>
+    <w:lvl w:ilvl="4" w:tplc="04100003" w:tentative="1">
+      <w:start w:val="1"/>
+      <w:numFmt w:val="bullet"/>
+      <w:lvlText w:val="o"/>
+      <w:lvlJc w:val="left"/>
+      <w:pPr>
+        <w:ind w:left="3600" w:hanging="360"/>
+      </w:pPr>
+      <w:rPr>
+        <w:rFonts w:ascii="Courier New" w:hAnsi="Courier New" w:cs="Courier New" w:hint="default"/>
+      </w:rPr>
+    </w:lvl>
+    <w:lvl w:ilvl="5" w:tplc="04100005" w:tentative="1">
+      <w:start w:val="1"/>
+      <w:numFmt w:val="bullet"/>
+      <w:lvlText w:val=""/>
+      <w:lvlJc w:val="left"/>
+      <w:pPr>
+        <w:ind w:left="4320" w:hanging="360"/>
+      </w:pPr>
+      <w:rPr>
+        <w:rFonts w:ascii="Wingdings" w:hAnsi="Wingdings" w:hint="default"/>
+      </w:rPr>
+    </w:lvl>
+    <w:lvl w:ilvl="6" w:tplc="04100001" w:tentative="1">
+      <w:start w:val="1"/>
+      <w:numFmt w:val="bullet"/>
+      <w:lvlText w:val=""/>
+      <w:lvlJc w:val="left"/>
+      <w:pPr>
+        <w:ind w:left="5040" w:hanging="360"/>
+      </w:pPr>
+      <w:rPr>
+        <w:rFonts w:ascii="Symbol" w:hAnsi="Symbol" w:hint="default"/>
+      </w:rPr>
+    </w:lvl>
+    <w:lvl w:ilvl="7" w:tplc="04100003" w:tentative="1">
+      <w:start w:val="1"/>
+      <w:numFmt w:val="bullet"/>
+      <w:lvlText w:val="o"/>
+      <w:lvlJc w:val="left"/>
+      <w:pPr>
+        <w:ind w:left="5760" w:hanging="360"/>
+      </w:pPr>
+      <w:rPr>
+        <w:rFonts w:ascii="Courier New" w:hAnsi="Courier New" w:cs="Courier New" w:hint="default"/>
+      </w:rPr>
+    </w:lvl>
+    <w:lvl w:ilvl="8" w:tplc="04100005" w:tentative="1">
+      <w:start w:val="1"/>
+      <w:numFmt w:val="bullet"/>
+      <w:lvlText w:val=""/>
+      <w:lvlJc w:val="left"/>
+      <w:pPr>
+        <w:ind w:left="6480" w:hanging="360"/>
+      </w:pPr>
+      <w:rPr>
+        <w:rFonts w:ascii="Wingdings" w:hAnsi="Wingdings" w:hint="default"/>
+      </w:rPr>
+    </w:lvl>
+  </w:abstractNum>
+  <w:abstractNum w:abstractNumId="9" w15:restartNumberingAfterBreak="0">
     <w:nsid w:val="3FDF19B8"/>
     <w:multiLevelType w:val="multilevel"/>
     <w:tmpl w:val="DE5E485E"/>
@@ -3594,7 +5656,120 @@
       </w:pPr>
     </w:lvl>
   </w:abstractNum>
-  <w:abstractNum w:abstractNumId="5" w15:restartNumberingAfterBreak="0">
+  <w:abstractNum w:abstractNumId="10" w15:restartNumberingAfterBreak="0">
+    <w:nsid w:val="477E7139"/>
+    <w:multiLevelType w:val="hybridMultilevel"/>
+    <w:tmpl w:val="EE4C681C"/>
+    <w:lvl w:ilvl="0" w:tplc="04100001">
+      <w:start w:val="1"/>
+      <w:numFmt w:val="bullet"/>
+      <w:lvlText w:val=""/>
+      <w:lvlJc w:val="left"/>
+      <w:pPr>
+        <w:ind w:left="720" w:hanging="360"/>
+      </w:pPr>
+      <w:rPr>
+        <w:rFonts w:ascii="Symbol" w:hAnsi="Symbol" w:hint="default"/>
+      </w:rPr>
+    </w:lvl>
+    <w:lvl w:ilvl="1" w:tplc="04100003" w:tentative="1">
+      <w:start w:val="1"/>
+      <w:numFmt w:val="bullet"/>
+      <w:lvlText w:val="o"/>
+      <w:lvlJc w:val="left"/>
+      <w:pPr>
+        <w:ind w:left="1440" w:hanging="360"/>
+      </w:pPr>
+      <w:rPr>
+        <w:rFonts w:ascii="Courier New" w:hAnsi="Courier New" w:cs="Courier New" w:hint="default"/>
+      </w:rPr>
+    </w:lvl>
+    <w:lvl w:ilvl="2" w:tplc="04100005" w:tentative="1">
+      <w:start w:val="1"/>
+      <w:numFmt w:val="bullet"/>
+      <w:lvlText w:val=""/>
+      <w:lvlJc w:val="left"/>
+      <w:pPr>
+        <w:ind w:left="2160" w:hanging="360"/>
+      </w:pPr>
+      <w:rPr>
+        <w:rFonts w:ascii="Wingdings" w:hAnsi="Wingdings" w:hint="default"/>
+      </w:rPr>
+    </w:lvl>
+    <w:lvl w:ilvl="3" w:tplc="04100001" w:tentative="1">
+      <w:start w:val="1"/>
+      <w:numFmt w:val="bullet"/>
+      <w:lvlText w:val=""/>
+      <w:lvlJc w:val="left"/>
+      <w:pPr>
+        <w:ind w:left="2880" w:hanging="360"/>
+      </w:pPr>
+      <w:rPr>
+        <w:rFonts w:ascii="Symbol" w:hAnsi="Symbol" w:hint="default"/>
+      </w:rPr>
+    </w:lvl>
+    <w:lvl w:ilvl="4" w:tplc="04100003" w:tentative="1">
+      <w:start w:val="1"/>
+      <w:numFmt w:val="bullet"/>
+      <w:lvlText w:val="o"/>
+      <w:lvlJc w:val="left"/>
+      <w:pPr>
+        <w:ind w:left="3600" w:hanging="360"/>
+      </w:pPr>
+      <w:rPr>
+        <w:rFonts w:ascii="Courier New" w:hAnsi="Courier New" w:cs="Courier New" w:hint="default"/>
+      </w:rPr>
+    </w:lvl>
+    <w:lvl w:ilvl="5" w:tplc="04100005" w:tentative="1">
+      <w:start w:val="1"/>
+      <w:numFmt w:val="bullet"/>
+      <w:lvlText w:val=""/>
+      <w:lvlJc w:val="left"/>
+      <w:pPr>
+        <w:ind w:left="4320" w:hanging="360"/>
+      </w:pPr>
+      <w:rPr>
+        <w:rFonts w:ascii="Wingdings" w:hAnsi="Wingdings" w:hint="default"/>
+      </w:rPr>
+    </w:lvl>
+    <w:lvl w:ilvl="6" w:tplc="04100001" w:tentative="1">
+      <w:start w:val="1"/>
+      <w:numFmt w:val="bullet"/>
+      <w:lvlText w:val=""/>
+      <w:lvlJc w:val="left"/>
+      <w:pPr>
+        <w:ind w:left="5040" w:hanging="360"/>
+      </w:pPr>
+      <w:rPr>
+        <w:rFonts w:ascii="Symbol" w:hAnsi="Symbol" w:hint="default"/>
+      </w:rPr>
+    </w:lvl>
+    <w:lvl w:ilvl="7" w:tplc="04100003" w:tentative="1">
+      <w:start w:val="1"/>
+      <w:numFmt w:val="bullet"/>
+      <w:lvlText w:val="o"/>
+      <w:lvlJc w:val="left"/>
+      <w:pPr>
+        <w:ind w:left="5760" w:hanging="360"/>
+      </w:pPr>
+      <w:rPr>
+        <w:rFonts w:ascii="Courier New" w:hAnsi="Courier New" w:cs="Courier New" w:hint="default"/>
+      </w:rPr>
+    </w:lvl>
+    <w:lvl w:ilvl="8" w:tplc="04100005" w:tentative="1">
+      <w:start w:val="1"/>
+      <w:numFmt w:val="bullet"/>
+      <w:lvlText w:val=""/>
+      <w:lvlJc w:val="left"/>
+      <w:pPr>
+        <w:ind w:left="6480" w:hanging="360"/>
+      </w:pPr>
+      <w:rPr>
+        <w:rFonts w:ascii="Wingdings" w:hAnsi="Wingdings" w:hint="default"/>
+      </w:rPr>
+    </w:lvl>
+  </w:abstractNum>
+  <w:abstractNum w:abstractNumId="11" w15:restartNumberingAfterBreak="0">
     <w:nsid w:val="4A1E36FA"/>
     <w:multiLevelType w:val="hybridMultilevel"/>
     <w:tmpl w:val="AF6E95FE"/>
@@ -3707,7 +5882,7 @@
       </w:rPr>
     </w:lvl>
   </w:abstractNum>
-  <w:abstractNum w:abstractNumId="6" w15:restartNumberingAfterBreak="0">
+  <w:abstractNum w:abstractNumId="12" w15:restartNumberingAfterBreak="0">
     <w:nsid w:val="56C934EA"/>
     <w:multiLevelType w:val="hybridMultilevel"/>
     <w:tmpl w:val="60EA64A4"/>
@@ -3820,7 +5995,7 @@
       </w:rPr>
     </w:lvl>
   </w:abstractNum>
-  <w:abstractNum w:abstractNumId="7" w15:restartNumberingAfterBreak="0">
+  <w:abstractNum w:abstractNumId="13" w15:restartNumberingAfterBreak="0">
     <w:nsid w:val="61676607"/>
     <w:multiLevelType w:val="multilevel"/>
     <w:tmpl w:val="D92C23C2"/>
@@ -3960,7 +6135,7 @@
       </w:rPr>
     </w:lvl>
   </w:abstractNum>
-  <w:abstractNum w:abstractNumId="8" w15:restartNumberingAfterBreak="0">
+  <w:abstractNum w:abstractNumId="14" w15:restartNumberingAfterBreak="0">
     <w:nsid w:val="620E7D1E"/>
     <w:multiLevelType w:val="hybridMultilevel"/>
     <w:tmpl w:val="8E98D5D6"/>
@@ -4073,7 +6248,7 @@
       </w:rPr>
     </w:lvl>
   </w:abstractNum>
-  <w:abstractNum w:abstractNumId="9" w15:restartNumberingAfterBreak="0">
+  <w:abstractNum w:abstractNumId="15" w15:restartNumberingAfterBreak="0">
     <w:nsid w:val="65123309"/>
     <w:multiLevelType w:val="multilevel"/>
     <w:tmpl w:val="417818D6"/>
@@ -4213,7 +6388,7 @@
       </w:rPr>
     </w:lvl>
   </w:abstractNum>
-  <w:abstractNum w:abstractNumId="10" w15:restartNumberingAfterBreak="0">
+  <w:abstractNum w:abstractNumId="16" w15:restartNumberingAfterBreak="0">
     <w:nsid w:val="6C361288"/>
     <w:multiLevelType w:val="multilevel"/>
     <w:tmpl w:val="6420AEF0"/>
@@ -4353,7 +6528,120 @@
       </w:rPr>
     </w:lvl>
   </w:abstractNum>
-  <w:abstractNum w:abstractNumId="11" w15:restartNumberingAfterBreak="0">
+  <w:abstractNum w:abstractNumId="17" w15:restartNumberingAfterBreak="0">
+    <w:nsid w:val="73997498"/>
+    <w:multiLevelType w:val="hybridMultilevel"/>
+    <w:tmpl w:val="76EA701E"/>
+    <w:lvl w:ilvl="0" w:tplc="04100001">
+      <w:start w:val="1"/>
+      <w:numFmt w:val="bullet"/>
+      <w:lvlText w:val=""/>
+      <w:lvlJc w:val="left"/>
+      <w:pPr>
+        <w:ind w:left="720" w:hanging="360"/>
+      </w:pPr>
+      <w:rPr>
+        <w:rFonts w:ascii="Symbol" w:hAnsi="Symbol" w:hint="default"/>
+      </w:rPr>
+    </w:lvl>
+    <w:lvl w:ilvl="1" w:tplc="04100003">
+      <w:start w:val="1"/>
+      <w:numFmt w:val="bullet"/>
+      <w:lvlText w:val="o"/>
+      <w:lvlJc w:val="left"/>
+      <w:pPr>
+        <w:ind w:left="1440" w:hanging="360"/>
+      </w:pPr>
+      <w:rPr>
+        <w:rFonts w:ascii="Courier New" w:hAnsi="Courier New" w:cs="Courier New" w:hint="default"/>
+      </w:rPr>
+    </w:lvl>
+    <w:lvl w:ilvl="2" w:tplc="04100005" w:tentative="1">
+      <w:start w:val="1"/>
+      <w:numFmt w:val="bullet"/>
+      <w:lvlText w:val=""/>
+      <w:lvlJc w:val="left"/>
+      <w:pPr>
+        <w:ind w:left="2160" w:hanging="360"/>
+      </w:pPr>
+      <w:rPr>
+        <w:rFonts w:ascii="Wingdings" w:hAnsi="Wingdings" w:hint="default"/>
+      </w:rPr>
+    </w:lvl>
+    <w:lvl w:ilvl="3" w:tplc="04100001" w:tentative="1">
+      <w:start w:val="1"/>
+      <w:numFmt w:val="bullet"/>
+      <w:lvlText w:val=""/>
+      <w:lvlJc w:val="left"/>
+      <w:pPr>
+        <w:ind w:left="2880" w:hanging="360"/>
+      </w:pPr>
+      <w:rPr>
+        <w:rFonts w:ascii="Symbol" w:hAnsi="Symbol" w:hint="default"/>
+      </w:rPr>
+    </w:lvl>
+    <w:lvl w:ilvl="4" w:tplc="04100003" w:tentative="1">
+      <w:start w:val="1"/>
+      <w:numFmt w:val="bullet"/>
+      <w:lvlText w:val="o"/>
+      <w:lvlJc w:val="left"/>
+      <w:pPr>
+        <w:ind w:left="3600" w:hanging="360"/>
+      </w:pPr>
+      <w:rPr>
+        <w:rFonts w:ascii="Courier New" w:hAnsi="Courier New" w:cs="Courier New" w:hint="default"/>
+      </w:rPr>
+    </w:lvl>
+    <w:lvl w:ilvl="5" w:tplc="04100005" w:tentative="1">
+      <w:start w:val="1"/>
+      <w:numFmt w:val="bullet"/>
+      <w:lvlText w:val=""/>
+      <w:lvlJc w:val="left"/>
+      <w:pPr>
+        <w:ind w:left="4320" w:hanging="360"/>
+      </w:pPr>
+      <w:rPr>
+        <w:rFonts w:ascii="Wingdings" w:hAnsi="Wingdings" w:hint="default"/>
+      </w:rPr>
+    </w:lvl>
+    <w:lvl w:ilvl="6" w:tplc="04100001" w:tentative="1">
+      <w:start w:val="1"/>
+      <w:numFmt w:val="bullet"/>
+      <w:lvlText w:val=""/>
+      <w:lvlJc w:val="left"/>
+      <w:pPr>
+        <w:ind w:left="5040" w:hanging="360"/>
+      </w:pPr>
+      <w:rPr>
+        <w:rFonts w:ascii="Symbol" w:hAnsi="Symbol" w:hint="default"/>
+      </w:rPr>
+    </w:lvl>
+    <w:lvl w:ilvl="7" w:tplc="04100003" w:tentative="1">
+      <w:start w:val="1"/>
+      <w:numFmt w:val="bullet"/>
+      <w:lvlText w:val="o"/>
+      <w:lvlJc w:val="left"/>
+      <w:pPr>
+        <w:ind w:left="5760" w:hanging="360"/>
+      </w:pPr>
+      <w:rPr>
+        <w:rFonts w:ascii="Courier New" w:hAnsi="Courier New" w:cs="Courier New" w:hint="default"/>
+      </w:rPr>
+    </w:lvl>
+    <w:lvl w:ilvl="8" w:tplc="04100005" w:tentative="1">
+      <w:start w:val="1"/>
+      <w:numFmt w:val="bullet"/>
+      <w:lvlText w:val=""/>
+      <w:lvlJc w:val="left"/>
+      <w:pPr>
+        <w:ind w:left="6480" w:hanging="360"/>
+      </w:pPr>
+      <w:rPr>
+        <w:rFonts w:ascii="Wingdings" w:hAnsi="Wingdings" w:hint="default"/>
+      </w:rPr>
+    </w:lvl>
+  </w:abstractNum>
+  <w:abstractNum w:abstractNumId="18" w15:restartNumberingAfterBreak="0">
     <w:nsid w:val="79254DC5"/>
     <w:multiLevelType w:val="multilevel"/>
     <w:tmpl w:val="7862DF44"/>
@@ -4493,7 +6781,7 @@
       </w:rPr>
     </w:lvl>
   </w:abstractNum>
-  <w:abstractNum w:abstractNumId="12" w15:restartNumberingAfterBreak="0">
+  <w:abstractNum w:abstractNumId="19" w15:restartNumberingAfterBreak="0">
     <w:nsid w:val="7A31786A"/>
     <w:multiLevelType w:val="multilevel"/>
     <w:tmpl w:val="9AA2B914"/>
@@ -4630,6 +6918,232 @@
       </w:pPr>
       <w:rPr>
         <w:rFonts w:ascii="Wingdings" w:hAnsi="Wingdings" w:cs="Wingdings" w:hint="default"/>
+      </w:rPr>
+    </w:lvl>
+  </w:abstractNum>
+  <w:abstractNum w:abstractNumId="20" w15:restartNumberingAfterBreak="0">
+    <w:nsid w:val="7DBD200B"/>
+    <w:multiLevelType w:val="hybridMultilevel"/>
+    <w:tmpl w:val="1ECCDB64"/>
+    <w:lvl w:ilvl="0" w:tplc="04100001">
+      <w:start w:val="1"/>
+      <w:numFmt w:val="bullet"/>
+      <w:lvlText w:val=""/>
+      <w:lvlJc w:val="left"/>
+      <w:pPr>
+        <w:ind w:left="720" w:hanging="360"/>
+      </w:pPr>
+      <w:rPr>
+        <w:rFonts w:ascii="Symbol" w:hAnsi="Symbol" w:hint="default"/>
+      </w:rPr>
+    </w:lvl>
+    <w:lvl w:ilvl="1" w:tplc="04100003">
+      <w:start w:val="1"/>
+      <w:numFmt w:val="bullet"/>
+      <w:lvlText w:val="o"/>
+      <w:lvlJc w:val="left"/>
+      <w:pPr>
+        <w:ind w:left="1440" w:hanging="360"/>
+      </w:pPr>
+      <w:rPr>
+        <w:rFonts w:ascii="Courier New" w:hAnsi="Courier New" w:cs="Courier New" w:hint="default"/>
+      </w:rPr>
+    </w:lvl>
+    <w:lvl w:ilvl="2" w:tplc="04100005" w:tentative="1">
+      <w:start w:val="1"/>
+      <w:numFmt w:val="bullet"/>
+      <w:lvlText w:val=""/>
+      <w:lvlJc w:val="left"/>
+      <w:pPr>
+        <w:ind w:left="2160" w:hanging="360"/>
+      </w:pPr>
+      <w:rPr>
+        <w:rFonts w:ascii="Wingdings" w:hAnsi="Wingdings" w:hint="default"/>
+      </w:rPr>
+    </w:lvl>
+    <w:lvl w:ilvl="3" w:tplc="04100001" w:tentative="1">
+      <w:start w:val="1"/>
+      <w:numFmt w:val="bullet"/>
+      <w:lvlText w:val=""/>
+      <w:lvlJc w:val="left"/>
+      <w:pPr>
+        <w:ind w:left="2880" w:hanging="360"/>
+      </w:pPr>
+      <w:rPr>
+        <w:rFonts w:ascii="Symbol" w:hAnsi="Symbol" w:hint="default"/>
+      </w:rPr>
+    </w:lvl>
+    <w:lvl w:ilvl="4" w:tplc="04100003" w:tentative="1">
+      <w:start w:val="1"/>
+      <w:numFmt w:val="bullet"/>
+      <w:lvlText w:val="o"/>
+      <w:lvlJc w:val="left"/>
+      <w:pPr>
+        <w:ind w:left="3600" w:hanging="360"/>
+      </w:pPr>
+      <w:rPr>
+        <w:rFonts w:ascii="Courier New" w:hAnsi="Courier New" w:cs="Courier New" w:hint="default"/>
+      </w:rPr>
+    </w:lvl>
+    <w:lvl w:ilvl="5" w:tplc="04100005" w:tentative="1">
+      <w:start w:val="1"/>
+      <w:numFmt w:val="bullet"/>
+      <w:lvlText w:val=""/>
+      <w:lvlJc w:val="left"/>
+      <w:pPr>
+        <w:ind w:left="4320" w:hanging="360"/>
+      </w:pPr>
+      <w:rPr>
+        <w:rFonts w:ascii="Wingdings" w:hAnsi="Wingdings" w:hint="default"/>
+      </w:rPr>
+    </w:lvl>
+    <w:lvl w:ilvl="6" w:tplc="04100001" w:tentative="1">
+      <w:start w:val="1"/>
+      <w:numFmt w:val="bullet"/>
+      <w:lvlText w:val=""/>
+      <w:lvlJc w:val="left"/>
+      <w:pPr>
+        <w:ind w:left="5040" w:hanging="360"/>
+      </w:pPr>
+      <w:rPr>
+        <w:rFonts w:ascii="Symbol" w:hAnsi="Symbol" w:hint="default"/>
+      </w:rPr>
+    </w:lvl>
+    <w:lvl w:ilvl="7" w:tplc="04100003" w:tentative="1">
+      <w:start w:val="1"/>
+      <w:numFmt w:val="bullet"/>
+      <w:lvlText w:val="o"/>
+      <w:lvlJc w:val="left"/>
+      <w:pPr>
+        <w:ind w:left="5760" w:hanging="360"/>
+      </w:pPr>
+      <w:rPr>
+        <w:rFonts w:ascii="Courier New" w:hAnsi="Courier New" w:cs="Courier New" w:hint="default"/>
+      </w:rPr>
+    </w:lvl>
+    <w:lvl w:ilvl="8" w:tplc="04100005" w:tentative="1">
+      <w:start w:val="1"/>
+      <w:numFmt w:val="bullet"/>
+      <w:lvlText w:val=""/>
+      <w:lvlJc w:val="left"/>
+      <w:pPr>
+        <w:ind w:left="6480" w:hanging="360"/>
+      </w:pPr>
+      <w:rPr>
+        <w:rFonts w:ascii="Wingdings" w:hAnsi="Wingdings" w:hint="default"/>
+      </w:rPr>
+    </w:lvl>
+  </w:abstractNum>
+  <w:abstractNum w:abstractNumId="21" w15:restartNumberingAfterBreak="0">
+    <w:nsid w:val="7E2E6C41"/>
+    <w:multiLevelType w:val="hybridMultilevel"/>
+    <w:tmpl w:val="76809C4C"/>
+    <w:lvl w:ilvl="0" w:tplc="04100001">
+      <w:start w:val="1"/>
+      <w:numFmt w:val="bullet"/>
+      <w:lvlText w:val=""/>
+      <w:lvlJc w:val="left"/>
+      <w:pPr>
+        <w:ind w:left="720" w:hanging="360"/>
+      </w:pPr>
+      <w:rPr>
+        <w:rFonts w:ascii="Symbol" w:hAnsi="Symbol" w:hint="default"/>
+      </w:rPr>
+    </w:lvl>
+    <w:lvl w:ilvl="1" w:tplc="04100003" w:tentative="1">
+      <w:start w:val="1"/>
+      <w:numFmt w:val="bullet"/>
+      <w:lvlText w:val="o"/>
+      <w:lvlJc w:val="left"/>
+      <w:pPr>
+        <w:ind w:left="1440" w:hanging="360"/>
+      </w:pPr>
+      <w:rPr>
+        <w:rFonts w:ascii="Courier New" w:hAnsi="Courier New" w:cs="Courier New" w:hint="default"/>
+      </w:rPr>
+    </w:lvl>
+    <w:lvl w:ilvl="2" w:tplc="04100005" w:tentative="1">
+      <w:start w:val="1"/>
+      <w:numFmt w:val="bullet"/>
+      <w:lvlText w:val=""/>
+      <w:lvlJc w:val="left"/>
+      <w:pPr>
+        <w:ind w:left="2160" w:hanging="360"/>
+      </w:pPr>
+      <w:rPr>
+        <w:rFonts w:ascii="Wingdings" w:hAnsi="Wingdings" w:hint="default"/>
+      </w:rPr>
+    </w:lvl>
+    <w:lvl w:ilvl="3" w:tplc="04100001" w:tentative="1">
+      <w:start w:val="1"/>
+      <w:numFmt w:val="bullet"/>
+      <w:lvlText w:val=""/>
+      <w:lvlJc w:val="left"/>
+      <w:pPr>
+        <w:ind w:left="2880" w:hanging="360"/>
+      </w:pPr>
+      <w:rPr>
+        <w:rFonts w:ascii="Symbol" w:hAnsi="Symbol" w:hint="default"/>
+      </w:rPr>
+    </w:lvl>
+    <w:lvl w:ilvl="4" w:tplc="04100003" w:tentative="1">
+      <w:start w:val="1"/>
+      <w:numFmt w:val="bullet"/>
+      <w:lvlText w:val="o"/>
+      <w:lvlJc w:val="left"/>
+      <w:pPr>
+        <w:ind w:left="3600" w:hanging="360"/>
+      </w:pPr>
+      <w:rPr>
+        <w:rFonts w:ascii="Courier New" w:hAnsi="Courier New" w:cs="Courier New" w:hint="default"/>
+      </w:rPr>
+    </w:lvl>
+    <w:lvl w:ilvl="5" w:tplc="04100005" w:tentative="1">
+      <w:start w:val="1"/>
+      <w:numFmt w:val="bullet"/>
+      <w:lvlText w:val=""/>
+      <w:lvlJc w:val="left"/>
+      <w:pPr>
+        <w:ind w:left="4320" w:hanging="360"/>
+      </w:pPr>
+      <w:rPr>
+        <w:rFonts w:ascii="Wingdings" w:hAnsi="Wingdings" w:hint="default"/>
+      </w:rPr>
+    </w:lvl>
+    <w:lvl w:ilvl="6" w:tplc="04100001" w:tentative="1">
+      <w:start w:val="1"/>
+      <w:numFmt w:val="bullet"/>
+      <w:lvlText w:val=""/>
+      <w:lvlJc w:val="left"/>
+      <w:pPr>
+        <w:ind w:left="5040" w:hanging="360"/>
+      </w:pPr>
+      <w:rPr>
+        <w:rFonts w:ascii="Symbol" w:hAnsi="Symbol" w:hint="default"/>
+      </w:rPr>
+    </w:lvl>
+    <w:lvl w:ilvl="7" w:tplc="04100003" w:tentative="1">
+      <w:start w:val="1"/>
+      <w:numFmt w:val="bullet"/>
+      <w:lvlText w:val="o"/>
+      <w:lvlJc w:val="left"/>
+      <w:pPr>
+        <w:ind w:left="5760" w:hanging="360"/>
+      </w:pPr>
+      <w:rPr>
+        <w:rFonts w:ascii="Courier New" w:hAnsi="Courier New" w:cs="Courier New" w:hint="default"/>
+      </w:rPr>
+    </w:lvl>
+    <w:lvl w:ilvl="8" w:tplc="04100005" w:tentative="1">
+      <w:start w:val="1"/>
+      <w:numFmt w:val="bullet"/>
+      <w:lvlText w:val=""/>
+      <w:lvlJc w:val="left"/>
+      <w:pPr>
+        <w:ind w:left="6480" w:hanging="360"/>
+      </w:pPr>
+      <w:rPr>
+        <w:rFonts w:ascii="Wingdings" w:hAnsi="Wingdings" w:hint="default"/>
       </w:rPr>
     </w:lvl>
   </w:abstractNum>
@@ -4637,40 +7151,67 @@
     <w:abstractNumId w:val="0"/>
   </w:num>
   <w:num w:numId="2" w16cid:durableId="1757480451">
-    <w:abstractNumId w:val="12"/>
+    <w:abstractNumId w:val="19"/>
   </w:num>
   <w:num w:numId="3" w16cid:durableId="590820843">
     <w:abstractNumId w:val="1"/>
   </w:num>
   <w:num w:numId="4" w16cid:durableId="1869374027">
+    <w:abstractNumId w:val="13"/>
+  </w:num>
+  <w:num w:numId="5" w16cid:durableId="1146045404">
+    <w:abstractNumId w:val="5"/>
+  </w:num>
+  <w:num w:numId="6" w16cid:durableId="369190561">
+    <w:abstractNumId w:val="16"/>
+  </w:num>
+  <w:num w:numId="7" w16cid:durableId="478350836">
     <w:abstractNumId w:val="7"/>
   </w:num>
-  <w:num w:numId="5" w16cid:durableId="1146045404">
+  <w:num w:numId="8" w16cid:durableId="1636182998">
+    <w:abstractNumId w:val="18"/>
+  </w:num>
+  <w:num w:numId="9" w16cid:durableId="2015719589">
+    <w:abstractNumId w:val="15"/>
+  </w:num>
+  <w:num w:numId="10" w16cid:durableId="785200583">
+    <w:abstractNumId w:val="9"/>
+  </w:num>
+  <w:num w:numId="11" w16cid:durableId="288047710">
+    <w:abstractNumId w:val="12"/>
+  </w:num>
+  <w:num w:numId="12" w16cid:durableId="1016542030">
+    <w:abstractNumId w:val="14"/>
+  </w:num>
+  <w:num w:numId="13" w16cid:durableId="1500392542">
+    <w:abstractNumId w:val="11"/>
+  </w:num>
+  <w:num w:numId="14" w16cid:durableId="2093548191">
+    <w:abstractNumId w:val="10"/>
+  </w:num>
+  <w:num w:numId="15" w16cid:durableId="383339201">
     <w:abstractNumId w:val="2"/>
   </w:num>
-  <w:num w:numId="6" w16cid:durableId="369190561">
-    <w:abstractNumId w:val="10"/>
+  <w:num w:numId="16" w16cid:durableId="1978493191">
+    <w:abstractNumId w:val="17"/>
   </w:num>
-  <w:num w:numId="7" w16cid:durableId="478350836">
+  <w:num w:numId="17" w16cid:durableId="1273126945">
     <w:abstractNumId w:val="3"/>
   </w:num>
-  <w:num w:numId="8" w16cid:durableId="1636182998">
-    <w:abstractNumId w:val="11"/>
+  <w:num w:numId="18" w16cid:durableId="95057313">
+    <w:abstractNumId w:val="21"/>
   </w:num>
-  <w:num w:numId="9" w16cid:durableId="2015719589">
-    <w:abstractNumId w:val="9"/>
-  </w:num>
-  <w:num w:numId="10" w16cid:durableId="785200583">
+  <w:num w:numId="19" w16cid:durableId="547423399">
     <w:abstractNumId w:val="4"/>
   </w:num>
-  <w:num w:numId="11" w16cid:durableId="288047710">
-    <w:abstractNumId w:val="6"/>
+  <w:num w:numId="20" w16cid:durableId="2085880097">
+    <w:abstractNumId w:val="20"/>
   </w:num>
-  <w:num w:numId="12" w16cid:durableId="1016542030">
+  <w:num w:numId="21" w16cid:durableId="1566716065">
     <w:abstractNumId w:val="8"/>
   </w:num>
-  <w:num w:numId="13" w16cid:durableId="1500392542">
-    <w:abstractNumId w:val="5"/>
+  <w:num w:numId="22" w16cid:durableId="1382555133">
+    <w:abstractNumId w:val="6"/>
   </w:num>
 </w:numbering>
 </file>

</xml_diff>

<commit_message>
reading of the first I2C reference
</commit_message>
<xml_diff>
--- a/Documents References/Articoli references notes.docx
+++ b/Documents References/Articoli references notes.docx
@@ -2983,6 +2983,9 @@
         <w:jc w:val="center"/>
       </w:pPr>
       <w:r>
+        <w:rPr>
+          <w:noProof/>
+        </w:rPr>
         <w:drawing>
           <wp:inline distT="0" distB="0" distL="0" distR="0" wp14:anchorId="5FD85C55" wp14:editId="78CAD58B">
             <wp:extent cx="3371850" cy="1013656"/>
@@ -3050,6 +3053,9 @@
         <w:jc w:val="center"/>
       </w:pPr>
       <w:r>
+        <w:rPr>
+          <w:noProof/>
+        </w:rPr>
         <w:drawing>
           <wp:inline distT="0" distB="0" distL="0" distR="0" wp14:anchorId="08EDC484" wp14:editId="1E470D29">
             <wp:extent cx="2733675" cy="1286958"/>
@@ -3179,6 +3185,9 @@
         <w:jc w:val="center"/>
       </w:pPr>
       <w:r>
+        <w:rPr>
+          <w:noProof/>
+        </w:rPr>
         <w:drawing>
           <wp:inline distT="0" distB="0" distL="0" distR="0" wp14:anchorId="3D8F1EB0" wp14:editId="1AFFCF73">
             <wp:extent cx="3067050" cy="983676"/>
@@ -3281,6 +3290,9 @@
         <w:jc w:val="center"/>
       </w:pPr>
       <w:r>
+        <w:rPr>
+          <w:noProof/>
+        </w:rPr>
         <w:drawing>
           <wp:inline distT="0" distB="0" distL="0" distR="0" wp14:anchorId="2D85E75F" wp14:editId="35E1D6FC">
             <wp:extent cx="3152775" cy="492140"/>
@@ -3347,6 +3359,9 @@
         <w:jc w:val="center"/>
       </w:pPr>
       <w:r>
+        <w:rPr>
+          <w:noProof/>
+        </w:rPr>
         <w:lastRenderedPageBreak/>
         <w:drawing>
           <wp:inline distT="0" distB="0" distL="0" distR="0" wp14:anchorId="422B25A8" wp14:editId="53C772B1">
@@ -3402,6 +3417,9 @@
         <w:jc w:val="center"/>
       </w:pPr>
       <w:r>
+        <w:rPr>
+          <w:noProof/>
+        </w:rPr>
         <w:drawing>
           <wp:inline distT="0" distB="0" distL="0" distR="0" wp14:anchorId="73F11CBB" wp14:editId="435A2C2B">
             <wp:extent cx="3076575" cy="511059"/>
@@ -3492,6 +3510,9 @@
         <w:jc w:val="center"/>
       </w:pPr>
       <w:r>
+        <w:rPr>
+          <w:noProof/>
+        </w:rPr>
         <w:drawing>
           <wp:inline distT="0" distB="0" distL="0" distR="0" wp14:anchorId="0CDD84BA" wp14:editId="4C9D8F18">
             <wp:extent cx="3565525" cy="469921"/>
@@ -3570,6 +3591,9 @@
         <w:jc w:val="center"/>
       </w:pPr>
       <w:r>
+        <w:rPr>
+          <w:noProof/>
+        </w:rPr>
         <w:drawing>
           <wp:inline distT="0" distB="0" distL="0" distR="0" wp14:anchorId="4832BFF8" wp14:editId="24E27673">
             <wp:extent cx="1949108" cy="2095500"/>
@@ -3624,6 +3648,9 @@
         <w:jc w:val="center"/>
       </w:pPr>
       <w:r>
+        <w:rPr>
+          <w:noProof/>
+        </w:rPr>
         <w:lastRenderedPageBreak/>
         <w:drawing>
           <wp:inline distT="0" distB="0" distL="0" distR="0" wp14:anchorId="62A0667A" wp14:editId="49D87C54">
@@ -3679,6 +3706,9 @@
         <w:jc w:val="center"/>
       </w:pPr>
       <w:r>
+        <w:rPr>
+          <w:noProof/>
+        </w:rPr>
         <w:drawing>
           <wp:inline distT="0" distB="0" distL="0" distR="0" wp14:anchorId="0CCC7696" wp14:editId="334C9155">
             <wp:extent cx="2752725" cy="1287850"/>
@@ -3733,6 +3763,9 @@
         <w:jc w:val="center"/>
       </w:pPr>
       <w:r>
+        <w:rPr>
+          <w:noProof/>
+        </w:rPr>
         <w:drawing>
           <wp:inline distT="0" distB="0" distL="0" distR="0" wp14:anchorId="7E35AF2B" wp14:editId="5483C835">
             <wp:extent cx="2416175" cy="1417678"/>
@@ -3787,6 +3820,9 @@
         <w:jc w:val="center"/>
       </w:pPr>
       <w:r>
+        <w:rPr>
+          <w:noProof/>
+        </w:rPr>
         <w:drawing>
           <wp:inline distT="0" distB="0" distL="0" distR="0" wp14:anchorId="3291191D" wp14:editId="655163B2">
             <wp:extent cx="2281219" cy="2457450"/>
@@ -3893,6 +3929,9 @@
         <w:jc w:val="center"/>
       </w:pPr>
       <w:r>
+        <w:rPr>
+          <w:noProof/>
+        </w:rPr>
         <w:drawing>
           <wp:inline distT="0" distB="0" distL="0" distR="0" wp14:anchorId="10857D83" wp14:editId="0EACA88C">
             <wp:extent cx="3727450" cy="588545"/>
@@ -4103,6 +4142,9 @@
         <w:jc w:val="center"/>
       </w:pPr>
       <w:r>
+        <w:rPr>
+          <w:noProof/>
+        </w:rPr>
         <w:lastRenderedPageBreak/>
         <w:drawing>
           <wp:inline distT="0" distB="0" distL="0" distR="0" wp14:anchorId="3CFFEC25" wp14:editId="70E77DA9">
@@ -4311,8 +4353,634 @@
     </w:p>
     <w:p>
       <w:pPr>
+        <w:pStyle w:val="Heading1"/>
+      </w:pPr>
+      <w:r>
+        <w:t>A flexible Hardware architecture for slave device of I2C bus</w:t>
+      </w:r>
+    </w:p>
+    <w:p>
+      <w:pPr>
+        <w:pStyle w:val="ListParagraph"/>
+        <w:numPr>
+          <w:ilvl w:val="0"/>
+          <w:numId w:val="23"/>
+        </w:numPr>
+      </w:pPr>
+      <w:r>
+        <w:t>I2C: division between protocol level</w:t>
+      </w:r>
+      <w:r>
+        <w:t xml:space="preserve"> and application level for the paper</w:t>
+      </w:r>
+    </w:p>
+    <w:p>
+      <w:pPr>
+        <w:pStyle w:val="ListParagraph"/>
+        <w:numPr>
+          <w:ilvl w:val="0"/>
+          <w:numId w:val="23"/>
+        </w:numPr>
+      </w:pPr>
+      <w:r>
+        <w:t>I2C protocol level: implements the basic operations of I2C procol</w:t>
+      </w:r>
+    </w:p>
+    <w:p>
+      <w:pPr>
+        <w:pStyle w:val="ListParagraph"/>
+        <w:numPr>
+          <w:ilvl w:val="0"/>
+          <w:numId w:val="23"/>
+        </w:numPr>
+      </w:pPr>
+      <w:r>
+        <w:t>I2C application level: bases on protocol level aiming</w:t>
+      </w:r>
+      <w:r>
+        <w:t xml:space="preserve"> to the demand of various applications </w:t>
+      </w:r>
+    </w:p>
+    <w:p>
+      <w:pPr>
+        <w:pStyle w:val="ListParagraph"/>
+        <w:numPr>
+          <w:ilvl w:val="0"/>
+          <w:numId w:val="23"/>
+        </w:numPr>
+      </w:pPr>
+      <w:r>
+        <w:t xml:space="preserve">I2C inter integrated circuit: communication protocol very suitable for communications between on-board peripherals to transfer low/medium speed data </w:t>
+      </w:r>
+    </w:p>
+    <w:p>
+      <w:pPr>
+        <w:pStyle w:val="ListParagraph"/>
+        <w:numPr>
+          <w:ilvl w:val="0"/>
+          <w:numId w:val="23"/>
+        </w:numPr>
+      </w:pPr>
+      <w:r>
+        <w:t xml:space="preserve">I2C: widely used in various controllers, sensors and some other integrated circuits </w:t>
+      </w:r>
+    </w:p>
+    <w:p>
+      <w:pPr>
+        <w:pStyle w:val="ListParagraph"/>
+        <w:numPr>
+          <w:ilvl w:val="0"/>
+          <w:numId w:val="23"/>
+        </w:numPr>
+      </w:pPr>
+      <w:r>
+        <w:t>I2C: no central server to resolve data conflicts, th</w:t>
+      </w:r>
+      <w:r>
+        <w:t>at are hence resolved by the wired-and configurations of the serial data (SDA) signal and serial clock (SCL) signal</w:t>
+      </w:r>
+    </w:p>
+    <w:p>
+      <w:pPr>
+        <w:pStyle w:val="ListParagraph"/>
+        <w:numPr>
+          <w:ilvl w:val="0"/>
+          <w:numId w:val="23"/>
+        </w:numPr>
+      </w:pPr>
+      <w:r>
+        <w:t xml:space="preserve">I2C: in addition to SDA and SCL there’s also the acknowledgement signal sent by the receiver when every byte is transferred. This prevents the data loss of the SDA signal </w:t>
+      </w:r>
+    </w:p>
+    <w:p>
+      <w:pPr>
+        <w:pStyle w:val="ListParagraph"/>
+        <w:numPr>
+          <w:ilvl w:val="0"/>
+          <w:numId w:val="23"/>
+        </w:numPr>
+      </w:pPr>
+      <w:r>
+        <w:t>I2C protocol: defines the time s</w:t>
+      </w:r>
+      <w:r>
+        <w:t xml:space="preserve">equence of writing or reading one or several data, every byte must be accurately specified </w:t>
+      </w:r>
+    </w:p>
+    <w:p>
+      <w:pPr>
+        <w:pStyle w:val="ListParagraph"/>
+        <w:numPr>
+          <w:ilvl w:val="0"/>
+          <w:numId w:val="23"/>
+        </w:numPr>
+      </w:pPr>
+      <w:r>
+        <w:lastRenderedPageBreak/>
+        <w:t>I2C can be implemented in hardware with the utilization of FPGA</w:t>
+      </w:r>
+    </w:p>
+    <w:p>
+      <w:pPr>
+        <w:pStyle w:val="ListParagraph"/>
+        <w:numPr>
+          <w:ilvl w:val="0"/>
+          <w:numId w:val="23"/>
+        </w:numPr>
+      </w:pPr>
+      <w:r>
+        <w:t>I2C adopted protocols in the reference: protocol level signal level and interface level in the proposed methods</w:t>
+      </w:r>
+    </w:p>
+    <w:p>
+      <w:pPr>
+        <w:pStyle w:val="ListParagraph"/>
+        <w:numPr>
+          <w:ilvl w:val="0"/>
+          <w:numId w:val="23"/>
+        </w:numPr>
+      </w:pPr>
+      <w:r>
+        <w:t>I2C protocol level: signal and s</w:t>
+      </w:r>
+      <w:r>
+        <w:t>tate defined by basic I2C protocol</w:t>
+      </w:r>
+    </w:p>
+    <w:p>
+      <w:pPr>
+        <w:pStyle w:val="ListParagraph"/>
+        <w:numPr>
+          <w:ilvl w:val="0"/>
+          <w:numId w:val="23"/>
+        </w:numPr>
+      </w:pPr>
+      <w:r>
+        <w:t>I2C: there could be the communication with many devices in the same bus network and each device is recognized by its unique address</w:t>
+      </w:r>
+    </w:p>
+    <w:p>
+      <w:pPr>
+        <w:pStyle w:val="ListParagraph"/>
+        <w:numPr>
+          <w:ilvl w:val="0"/>
+          <w:numId w:val="23"/>
+        </w:numPr>
+      </w:pPr>
+      <w:r>
+        <w:t xml:space="preserve">I2C: data is transmitted by 2 wire, bidirectional serial bus (SDA and SCL) of I2C bus network </w:t>
+      </w:r>
+    </w:p>
+    <w:p>
+      <w:pPr>
+        <w:pStyle w:val="ListParagraph"/>
+        <w:numPr>
+          <w:ilvl w:val="0"/>
+          <w:numId w:val="23"/>
+        </w:numPr>
+      </w:pPr>
+      <w:r>
+        <w:t>I2C: for the transfer start and end there’s proper signals (start and stop)</w:t>
+      </w:r>
+    </w:p>
+    <w:p>
+      <w:pPr>
         <w:jc w:val="center"/>
       </w:pPr>
+      <w:r>
+        <w:drawing>
+          <wp:inline distT="0" distB="0" distL="0" distR="0" wp14:anchorId="51EB9849" wp14:editId="08A1C74F">
+            <wp:extent cx="3463925" cy="1130217"/>
+            <wp:effectExtent l="0" t="0" r="3175" b="0"/>
+            <wp:docPr id="825383065" name="Picture 1" descr="A black and white image of a rectangular object&#10;&#10;Description automatically generated"/>
+            <wp:cNvGraphicFramePr>
+              <a:graphicFrameLocks xmlns:a="http://schemas.openxmlformats.org/drawingml/2006/main" noChangeAspect="1"/>
+            </wp:cNvGraphicFramePr>
+            <a:graphic xmlns:a="http://schemas.openxmlformats.org/drawingml/2006/main">
+              <a:graphicData uri="http://schemas.openxmlformats.org/drawingml/2006/picture">
+                <pic:pic xmlns:pic="http://schemas.openxmlformats.org/drawingml/2006/picture">
+                  <pic:nvPicPr>
+                    <pic:cNvPr id="825383065" name="Picture 1" descr="A black and white image of a rectangular object&#10;&#10;Description automatically generated"/>
+                    <pic:cNvPicPr/>
+                  </pic:nvPicPr>
+                  <pic:blipFill>
+                    <a:blip r:embed="rId24"/>
+                    <a:stretch>
+                      <a:fillRect/>
+                    </a:stretch>
+                  </pic:blipFill>
+                  <pic:spPr>
+                    <a:xfrm>
+                      <a:off x="0" y="0"/>
+                      <a:ext cx="3473139" cy="1133223"/>
+                    </a:xfrm>
+                    <a:prstGeom prst="rect">
+                      <a:avLst/>
+                    </a:prstGeom>
+                  </pic:spPr>
+                </pic:pic>
+              </a:graphicData>
+            </a:graphic>
+          </wp:inline>
+        </w:drawing>
+      </w:r>
+    </w:p>
+    <w:p>
+      <w:pPr>
+        <w:pStyle w:val="ListParagraph"/>
+        <w:numPr>
+          <w:ilvl w:val="0"/>
+          <w:numId w:val="24"/>
+        </w:numPr>
+      </w:pPr>
+      <w:r>
+        <w:t xml:space="preserve">I2C: negative and positive edge of SDA in the high level of SCL represent the start signal and the stop signal respectively </w:t>
+      </w:r>
+    </w:p>
+    <w:p>
+      <w:pPr>
+        <w:pStyle w:val="ListParagraph"/>
+        <w:numPr>
+          <w:ilvl w:val="0"/>
+          <w:numId w:val="24"/>
+        </w:numPr>
+      </w:pPr>
+      <w:r>
+        <w:t xml:space="preserve">I2C: the signal of SDA would not reverse in the high level of SCL when the other signals are transmitted </w:t>
+      </w:r>
+    </w:p>
+    <w:p>
+      <w:pPr>
+        <w:pStyle w:val="ListParagraph"/>
+        <w:numPr>
+          <w:ilvl w:val="0"/>
+          <w:numId w:val="24"/>
+        </w:numPr>
+      </w:pPr>
+      <w:r>
+        <w:t xml:space="preserve">I2C: ACK: it is the acknowledgment bit and NACK must be transmitted after transmitting the data of one byte in the I2C protocol </w:t>
+      </w:r>
+    </w:p>
+    <w:p>
+      <w:pPr>
+        <w:pStyle w:val="ListParagraph"/>
+        <w:numPr>
+          <w:ilvl w:val="0"/>
+          <w:numId w:val="24"/>
+        </w:numPr>
+      </w:pPr>
+      <w:r>
+        <w:t xml:space="preserve">I2C messages: the address frame and the data frame </w:t>
+      </w:r>
+    </w:p>
+    <w:p>
+      <w:pPr>
+        <w:pStyle w:val="ListParagraph"/>
+        <w:numPr>
+          <w:ilvl w:val="0"/>
+          <w:numId w:val="24"/>
+        </w:numPr>
+      </w:pPr>
+      <w:r>
+        <w:t>I2C address frame: it is transmitted after the start signal, the higher seven bits of the address frame represent the address of slave device, the last one bit the operator (high level and low level represent the operator of read and write</w:t>
+      </w:r>
+    </w:p>
+    <w:p>
+      <w:pPr>
+        <w:pStyle w:val="ListParagraph"/>
+        <w:numPr>
+          <w:ilvl w:val="0"/>
+          <w:numId w:val="24"/>
+        </w:numPr>
+      </w:pPr>
+      <w:r>
+        <w:t xml:space="preserve">I2C data frames: follow the address frame closely. This phase will transmit several bytes continuously until the stop signal is coming and the meaning of every byte would be different in various applications </w:t>
+      </w:r>
+    </w:p>
+    <w:p>
+      <w:pPr>
+        <w:jc w:val="center"/>
+      </w:pPr>
+      <w:r>
+        <w:drawing>
+          <wp:inline distT="0" distB="0" distL="0" distR="0" wp14:anchorId="4D29C999" wp14:editId="2B8FBC85">
+            <wp:extent cx="2822575" cy="1795170"/>
+            <wp:effectExtent l="0" t="0" r="0" b="0"/>
+            <wp:docPr id="1675685556" name="Picture 1" descr="A diagram of a computer hardware architecture&#10;&#10;Description automatically generated"/>
+            <wp:cNvGraphicFramePr>
+              <a:graphicFrameLocks xmlns:a="http://schemas.openxmlformats.org/drawingml/2006/main" noChangeAspect="1"/>
+            </wp:cNvGraphicFramePr>
+            <a:graphic xmlns:a="http://schemas.openxmlformats.org/drawingml/2006/main">
+              <a:graphicData uri="http://schemas.openxmlformats.org/drawingml/2006/picture">
+                <pic:pic xmlns:pic="http://schemas.openxmlformats.org/drawingml/2006/picture">
+                  <pic:nvPicPr>
+                    <pic:cNvPr id="1675685556" name="Picture 1" descr="A diagram of a computer hardware architecture&#10;&#10;Description automatically generated"/>
+                    <pic:cNvPicPr/>
+                  </pic:nvPicPr>
+                  <pic:blipFill>
+                    <a:blip r:embed="rId25"/>
+                    <a:stretch>
+                      <a:fillRect/>
+                    </a:stretch>
+                  </pic:blipFill>
+                  <pic:spPr>
+                    <a:xfrm>
+                      <a:off x="0" y="0"/>
+                      <a:ext cx="2828207" cy="1798752"/>
+                    </a:xfrm>
+                    <a:prstGeom prst="rect">
+                      <a:avLst/>
+                    </a:prstGeom>
+                  </pic:spPr>
+                </pic:pic>
+              </a:graphicData>
+            </a:graphic>
+          </wp:inline>
+        </w:drawing>
+      </w:r>
+    </w:p>
+    <w:p>
+      <w:pPr>
+        <w:pStyle w:val="ListParagraph"/>
+        <w:numPr>
+          <w:ilvl w:val="0"/>
+          <w:numId w:val="24"/>
+        </w:numPr>
+      </w:pPr>
+      <w:r>
+        <w:t xml:space="preserve">I2C designed hw architecture of protocol level for the paper in question: registers for SCL and SDA in which the signal is sampled by CLK signal </w:t>
+      </w:r>
+    </w:p>
+    <w:p>
+      <w:pPr>
+        <w:pStyle w:val="ListParagraph"/>
+        <w:numPr>
+          <w:ilvl w:val="0"/>
+          <w:numId w:val="24"/>
+        </w:numPr>
+      </w:pPr>
+      <w:r>
+        <w:t>I2C: this CLK signal frequency needs not to change for different band rate, because much higher than the band rate of I2C bus</w:t>
+      </w:r>
+    </w:p>
+    <w:p>
+      <w:pPr>
+        <w:pStyle w:val="ListParagraph"/>
+        <w:numPr>
+          <w:ilvl w:val="0"/>
+          <w:numId w:val="24"/>
+        </w:numPr>
+      </w:pPr>
+      <w:r>
+        <w:lastRenderedPageBreak/>
+        <w:t xml:space="preserve">I2C SCL and SDA sampled signals are buffered by registers, then the shift-register is used to obtain the posedge and negative edge of SDA signal and SCL signal </w:t>
+      </w:r>
+    </w:p>
+    <w:p>
+      <w:pPr>
+        <w:pStyle w:val="ListParagraph"/>
+        <w:numPr>
+          <w:ilvl w:val="0"/>
+          <w:numId w:val="24"/>
+        </w:numPr>
+      </w:pPr>
+      <w:r>
+        <w:t>I2C and SCL and SDA edge signals for computing additional modules:</w:t>
+      </w:r>
+    </w:p>
+    <w:p>
+      <w:pPr>
+        <w:pStyle w:val="ListParagraph"/>
+        <w:numPr>
+          <w:ilvl w:val="1"/>
+          <w:numId w:val="24"/>
+        </w:numPr>
+      </w:pPr>
+      <w:r>
+        <w:t xml:space="preserve">Com Start: for generating the start signal depending on SCL and SDA </w:t>
+      </w:r>
+    </w:p>
+    <w:p>
+      <w:pPr>
+        <w:pStyle w:val="ListParagraph"/>
+        <w:numPr>
+          <w:ilvl w:val="1"/>
+          <w:numId w:val="24"/>
+        </w:numPr>
+      </w:pPr>
+      <w:r>
+        <w:t>Com Stop: transfer ended</w:t>
+      </w:r>
+    </w:p>
+    <w:p>
+      <w:pPr>
+        <w:pStyle w:val="ListParagraph"/>
+        <w:numPr>
+          <w:ilvl w:val="1"/>
+          <w:numId w:val="24"/>
+        </w:numPr>
+      </w:pPr>
+      <w:r>
+        <w:t xml:space="preserve">Sel Device: module used to </w:t>
+      </w:r>
+      <w:r>
+        <w:t xml:space="preserve">compare the device address sent by master and the local device address to determine if this slave device is selected or not and that’s also the determination of the type of operation (reading operation or writing operation). Result of this module is seint to the modules of Tran. Data Recv Data and the application level for the following operations </w:t>
+      </w:r>
+    </w:p>
+    <w:p>
+      <w:pPr>
+        <w:pStyle w:val="ListParagraph"/>
+        <w:numPr>
+          <w:ilvl w:val="1"/>
+          <w:numId w:val="24"/>
+        </w:numPr>
+      </w:pPr>
+      <w:r>
+        <w:t xml:space="preserve">Tran Data: when local slave device is selected and the reading operation is enabled. This module sends the data provided by application level to the master device. Data must be converted to the serial data before sending to the output buffer. State of this module should be provided to the application level for determining the next operation by application level </w:t>
+      </w:r>
+    </w:p>
+    <w:p>
+      <w:pPr>
+        <w:pStyle w:val="ListParagraph"/>
+        <w:numPr>
+          <w:ilvl w:val="1"/>
+          <w:numId w:val="24"/>
+        </w:numPr>
+      </w:pPr>
+      <w:r>
+        <w:t>Recv data: enabled with the writing operation enabled. This module receives the data sent by the master. When the transfer is completed, the module sends a completing signal to the application level. This last one would obtain the received byte</w:t>
+      </w:r>
+    </w:p>
+    <w:p>
+      <w:pPr>
+        <w:pStyle w:val="ListParagraph"/>
+        <w:numPr>
+          <w:ilvl w:val="1"/>
+          <w:numId w:val="24"/>
+        </w:numPr>
+      </w:pPr>
+      <w:r>
+        <w:t xml:space="preserve">Tran Data and Recv Data could be executed circularly until received stop signal </w:t>
+      </w:r>
+    </w:p>
+    <w:p>
+      <w:pPr>
+        <w:pStyle w:val="ListParagraph"/>
+        <w:numPr>
+          <w:ilvl w:val="0"/>
+          <w:numId w:val="24"/>
+        </w:numPr>
+      </w:pPr>
+      <w:r>
+        <w:t>I2C and designed HW architecture of application level: implementation based on protocol level and by the FSM:</w:t>
+      </w:r>
+    </w:p>
+    <w:p>
+      <w:pPr>
+        <w:jc w:val="center"/>
+      </w:pPr>
+      <w:r>
+        <w:drawing>
+          <wp:inline distT="0" distB="0" distL="0" distR="0" wp14:anchorId="18828147" wp14:editId="0566D3D5">
+            <wp:extent cx="1874572" cy="2755900"/>
+            <wp:effectExtent l="0" t="0" r="0" b="6350"/>
+            <wp:docPr id="939770617" name="Picture 1" descr="A diagram of a computer system&#10;&#10;Description automatically generated"/>
+            <wp:cNvGraphicFramePr>
+              <a:graphicFrameLocks xmlns:a="http://schemas.openxmlformats.org/drawingml/2006/main" noChangeAspect="1"/>
+            </wp:cNvGraphicFramePr>
+            <a:graphic xmlns:a="http://schemas.openxmlformats.org/drawingml/2006/main">
+              <a:graphicData uri="http://schemas.openxmlformats.org/drawingml/2006/picture">
+                <pic:pic xmlns:pic="http://schemas.openxmlformats.org/drawingml/2006/picture">
+                  <pic:nvPicPr>
+                    <pic:cNvPr id="939770617" name="Picture 1" descr="A diagram of a computer system&#10;&#10;Description automatically generated"/>
+                    <pic:cNvPicPr/>
+                  </pic:nvPicPr>
+                  <pic:blipFill>
+                    <a:blip r:embed="rId26"/>
+                    <a:stretch>
+                      <a:fillRect/>
+                    </a:stretch>
+                  </pic:blipFill>
+                  <pic:spPr>
+                    <a:xfrm>
+                      <a:off x="0" y="0"/>
+                      <a:ext cx="1878178" cy="2761202"/>
+                    </a:xfrm>
+                    <a:prstGeom prst="rect">
+                      <a:avLst/>
+                    </a:prstGeom>
+                  </pic:spPr>
+                </pic:pic>
+              </a:graphicData>
+            </a:graphic>
+          </wp:inline>
+        </w:drawing>
+      </w:r>
+    </w:p>
+    <w:p>
+      <w:pPr>
+        <w:pStyle w:val="ListParagraph"/>
+        <w:numPr>
+          <w:ilvl w:val="0"/>
+          <w:numId w:val="25"/>
+        </w:numPr>
+      </w:pPr>
+      <w:r>
+        <w:t xml:space="preserve">Idle state: local device listens to SDA and SCL signals until the device receives the start signal </w:t>
+      </w:r>
+    </w:p>
+    <w:p>
+      <w:pPr>
+        <w:pStyle w:val="ListParagraph"/>
+        <w:numPr>
+          <w:ilvl w:val="0"/>
+          <w:numId w:val="25"/>
+        </w:numPr>
+      </w:pPr>
+      <w:r>
+        <w:t>After the start signal there’s the judgement on the provided address with the following possibilities</w:t>
+      </w:r>
+    </w:p>
+    <w:p>
+      <w:pPr>
+        <w:pStyle w:val="ListParagraph"/>
+        <w:numPr>
+          <w:ilvl w:val="1"/>
+          <w:numId w:val="25"/>
+        </w:numPr>
+      </w:pPr>
+      <w:r>
+        <w:t>Current Address Reading (CAR): read the data of several bytes from the beginning of the first address of register files. Operation would complete when the slave device receives a NACK signal and then the stop signal after it (both are sent by the master device)</w:t>
+      </w:r>
+    </w:p>
+    <w:p>
+      <w:pPr>
+        <w:pStyle w:val="ListParagraph"/>
+        <w:numPr>
+          <w:ilvl w:val="1"/>
+          <w:numId w:val="25"/>
+        </w:numPr>
+      </w:pPr>
+      <w:r>
+        <w:lastRenderedPageBreak/>
+        <w:t>Random sequential reading (RSR): read several bytes from the beginning of subaddress which is a 16 bits data. Subaddress is written by the master firstly, secondly the master will send the start signal and the local device address again. Then there’s the transfer of corresponding bytes one by one by the slave until it receives again the NACK and stop signals</w:t>
+      </w:r>
+    </w:p>
+    <w:p>
+      <w:pPr>
+        <w:pStyle w:val="ListParagraph"/>
+        <w:numPr>
+          <w:ilvl w:val="1"/>
+          <w:numId w:val="25"/>
+        </w:numPr>
+      </w:pPr>
+      <w:r>
+        <w:t xml:space="preserve">Random sequential writing (RSW): master writes the data of one or several bytes from the beginning of subaddress to the slave device in this category. The master also writes the subaddress to slave device firstly. The slave would receive the corresponding bytes sent by master until the stop signal is received </w:t>
+      </w:r>
+    </w:p>
+    <w:p>
+      <w:pPr>
+        <w:pStyle w:val="ListParagraph"/>
+        <w:numPr>
+          <w:ilvl w:val="0"/>
+          <w:numId w:val="25"/>
+        </w:numPr>
+      </w:pPr>
+      <w:r>
+        <w:t xml:space="preserve">I2C application protocol: there could some mechanisms of reset to idle state when the circuit enters the error state and over the time threshold. This module is also introduced for security reasons and for the I2C protection </w:t>
+      </w:r>
+    </w:p>
+    <w:p>
+      <w:pPr>
+        <w:pStyle w:val="ListParagraph"/>
+        <w:numPr>
+          <w:ilvl w:val="0"/>
+          <w:numId w:val="25"/>
+        </w:numPr>
+      </w:pPr>
+      <w:r>
+        <w:t>I2C slave device in bus: on</w:t>
+      </w:r>
+      <w:r>
+        <w:t>e of the most vital components in lots of chips</w:t>
+      </w:r>
+    </w:p>
+    <w:p>
+      <w:pPr>
+        <w:pStyle w:val="ListParagraph"/>
+        <w:numPr>
+          <w:ilvl w:val="0"/>
+          <w:numId w:val="25"/>
+        </w:numPr>
+      </w:pPr>
+      <w:r>
+        <w:t>I2C: while this protocol defines uniquely the basic operations: start, stop, writing several bytes and reading several bytes, various applications can customize these operations in sort of combinations of basic operations. Different applications for this needs different architecture and a flexible hw architecture is urgently needed</w:t>
+      </w:r>
+    </w:p>
+    <w:p>
+      <w:pPr>
+        <w:jc w:val="center"/>
+      </w:pPr>
     </w:p>
     <w:p>
       <w:pPr>
@@ -4366,7 +5034,7 @@
           <w:numId w:val="6"/>
         </w:numPr>
       </w:pPr>
-      <w:hyperlink r:id="rId24">
+      <w:hyperlink r:id="rId27">
         <w:r>
           <w:rPr>
             <w:rStyle w:val="Hyperlink"/>
@@ -4803,6 +5471,119 @@
     </w:lvl>
   </w:abstractNum>
   <w:abstractNum w:abstractNumId="3" w15:restartNumberingAfterBreak="0">
+    <w:nsid w:val="1205096D"/>
+    <w:multiLevelType w:val="hybridMultilevel"/>
+    <w:tmpl w:val="94527B7E"/>
+    <w:lvl w:ilvl="0" w:tplc="04100001">
+      <w:start w:val="1"/>
+      <w:numFmt w:val="bullet"/>
+      <w:lvlText w:val=""/>
+      <w:lvlJc w:val="left"/>
+      <w:pPr>
+        <w:ind w:left="720" w:hanging="360"/>
+      </w:pPr>
+      <w:rPr>
+        <w:rFonts w:ascii="Symbol" w:hAnsi="Symbol" w:hint="default"/>
+      </w:rPr>
+    </w:lvl>
+    <w:lvl w:ilvl="1" w:tplc="04100003" w:tentative="1">
+      <w:start w:val="1"/>
+      <w:numFmt w:val="bullet"/>
+      <w:lvlText w:val="o"/>
+      <w:lvlJc w:val="left"/>
+      <w:pPr>
+        <w:ind w:left="1440" w:hanging="360"/>
+      </w:pPr>
+      <w:rPr>
+        <w:rFonts w:ascii="Courier New" w:hAnsi="Courier New" w:cs="Courier New" w:hint="default"/>
+      </w:rPr>
+    </w:lvl>
+    <w:lvl w:ilvl="2" w:tplc="04100005" w:tentative="1">
+      <w:start w:val="1"/>
+      <w:numFmt w:val="bullet"/>
+      <w:lvlText w:val=""/>
+      <w:lvlJc w:val="left"/>
+      <w:pPr>
+        <w:ind w:left="2160" w:hanging="360"/>
+      </w:pPr>
+      <w:rPr>
+        <w:rFonts w:ascii="Wingdings" w:hAnsi="Wingdings" w:hint="default"/>
+      </w:rPr>
+    </w:lvl>
+    <w:lvl w:ilvl="3" w:tplc="04100001" w:tentative="1">
+      <w:start w:val="1"/>
+      <w:numFmt w:val="bullet"/>
+      <w:lvlText w:val=""/>
+      <w:lvlJc w:val="left"/>
+      <w:pPr>
+        <w:ind w:left="2880" w:hanging="360"/>
+      </w:pPr>
+      <w:rPr>
+        <w:rFonts w:ascii="Symbol" w:hAnsi="Symbol" w:hint="default"/>
+      </w:rPr>
+    </w:lvl>
+    <w:lvl w:ilvl="4" w:tplc="04100003" w:tentative="1">
+      <w:start w:val="1"/>
+      <w:numFmt w:val="bullet"/>
+      <w:lvlText w:val="o"/>
+      <w:lvlJc w:val="left"/>
+      <w:pPr>
+        <w:ind w:left="3600" w:hanging="360"/>
+      </w:pPr>
+      <w:rPr>
+        <w:rFonts w:ascii="Courier New" w:hAnsi="Courier New" w:cs="Courier New" w:hint="default"/>
+      </w:rPr>
+    </w:lvl>
+    <w:lvl w:ilvl="5" w:tplc="04100005" w:tentative="1">
+      <w:start w:val="1"/>
+      <w:numFmt w:val="bullet"/>
+      <w:lvlText w:val=""/>
+      <w:lvlJc w:val="left"/>
+      <w:pPr>
+        <w:ind w:left="4320" w:hanging="360"/>
+      </w:pPr>
+      <w:rPr>
+        <w:rFonts w:ascii="Wingdings" w:hAnsi="Wingdings" w:hint="default"/>
+      </w:rPr>
+    </w:lvl>
+    <w:lvl w:ilvl="6" w:tplc="04100001" w:tentative="1">
+      <w:start w:val="1"/>
+      <w:numFmt w:val="bullet"/>
+      <w:lvlText w:val=""/>
+      <w:lvlJc w:val="left"/>
+      <w:pPr>
+        <w:ind w:left="5040" w:hanging="360"/>
+      </w:pPr>
+      <w:rPr>
+        <w:rFonts w:ascii="Symbol" w:hAnsi="Symbol" w:hint="default"/>
+      </w:rPr>
+    </w:lvl>
+    <w:lvl w:ilvl="7" w:tplc="04100003" w:tentative="1">
+      <w:start w:val="1"/>
+      <w:numFmt w:val="bullet"/>
+      <w:lvlText w:val="o"/>
+      <w:lvlJc w:val="left"/>
+      <w:pPr>
+        <w:ind w:left="5760" w:hanging="360"/>
+      </w:pPr>
+      <w:rPr>
+        <w:rFonts w:ascii="Courier New" w:hAnsi="Courier New" w:cs="Courier New" w:hint="default"/>
+      </w:rPr>
+    </w:lvl>
+    <w:lvl w:ilvl="8" w:tplc="04100005" w:tentative="1">
+      <w:start w:val="1"/>
+      <w:numFmt w:val="bullet"/>
+      <w:lvlText w:val=""/>
+      <w:lvlJc w:val="left"/>
+      <w:pPr>
+        <w:ind w:left="6480" w:hanging="360"/>
+      </w:pPr>
+      <w:rPr>
+        <w:rFonts w:ascii="Wingdings" w:hAnsi="Wingdings" w:hint="default"/>
+      </w:rPr>
+    </w:lvl>
+  </w:abstractNum>
+  <w:abstractNum w:abstractNumId="4" w15:restartNumberingAfterBreak="0">
     <w:nsid w:val="17EA2793"/>
     <w:multiLevelType w:val="hybridMultilevel"/>
     <w:tmpl w:val="FAD2CEA6"/>
@@ -4915,7 +5696,7 @@
       </w:rPr>
     </w:lvl>
   </w:abstractNum>
-  <w:abstractNum w:abstractNumId="4" w15:restartNumberingAfterBreak="0">
+  <w:abstractNum w:abstractNumId="5" w15:restartNumberingAfterBreak="0">
     <w:nsid w:val="1CA228CB"/>
     <w:multiLevelType w:val="hybridMultilevel"/>
     <w:tmpl w:val="927C4240"/>
@@ -5028,7 +5809,7 @@
       </w:rPr>
     </w:lvl>
   </w:abstractNum>
-  <w:abstractNum w:abstractNumId="5" w15:restartNumberingAfterBreak="0">
+  <w:abstractNum w:abstractNumId="6" w15:restartNumberingAfterBreak="0">
     <w:nsid w:val="1EF303BE"/>
     <w:multiLevelType w:val="multilevel"/>
     <w:tmpl w:val="9AB6CC2C"/>
@@ -5168,7 +5949,7 @@
       </w:rPr>
     </w:lvl>
   </w:abstractNum>
-  <w:abstractNum w:abstractNumId="6" w15:restartNumberingAfterBreak="0">
+  <w:abstractNum w:abstractNumId="7" w15:restartNumberingAfterBreak="0">
     <w:nsid w:val="257A7010"/>
     <w:multiLevelType w:val="hybridMultilevel"/>
     <w:tmpl w:val="B80AD7CA"/>
@@ -5281,7 +6062,120 @@
       </w:rPr>
     </w:lvl>
   </w:abstractNum>
-  <w:abstractNum w:abstractNumId="7" w15:restartNumberingAfterBreak="0">
+  <w:abstractNum w:abstractNumId="8" w15:restartNumberingAfterBreak="0">
+    <w:nsid w:val="2A220B06"/>
+    <w:multiLevelType w:val="hybridMultilevel"/>
+    <w:tmpl w:val="2C2053C2"/>
+    <w:lvl w:ilvl="0" w:tplc="04100001">
+      <w:start w:val="1"/>
+      <w:numFmt w:val="bullet"/>
+      <w:lvlText w:val=""/>
+      <w:lvlJc w:val="left"/>
+      <w:pPr>
+        <w:ind w:left="720" w:hanging="360"/>
+      </w:pPr>
+      <w:rPr>
+        <w:rFonts w:ascii="Symbol" w:hAnsi="Symbol" w:hint="default"/>
+      </w:rPr>
+    </w:lvl>
+    <w:lvl w:ilvl="1" w:tplc="04100003">
+      <w:start w:val="1"/>
+      <w:numFmt w:val="bullet"/>
+      <w:lvlText w:val="o"/>
+      <w:lvlJc w:val="left"/>
+      <w:pPr>
+        <w:ind w:left="1440" w:hanging="360"/>
+      </w:pPr>
+      <w:rPr>
+        <w:rFonts w:ascii="Courier New" w:hAnsi="Courier New" w:cs="Courier New" w:hint="default"/>
+      </w:rPr>
+    </w:lvl>
+    <w:lvl w:ilvl="2" w:tplc="04100005" w:tentative="1">
+      <w:start w:val="1"/>
+      <w:numFmt w:val="bullet"/>
+      <w:lvlText w:val=""/>
+      <w:lvlJc w:val="left"/>
+      <w:pPr>
+        <w:ind w:left="2160" w:hanging="360"/>
+      </w:pPr>
+      <w:rPr>
+        <w:rFonts w:ascii="Wingdings" w:hAnsi="Wingdings" w:hint="default"/>
+      </w:rPr>
+    </w:lvl>
+    <w:lvl w:ilvl="3" w:tplc="04100001" w:tentative="1">
+      <w:start w:val="1"/>
+      <w:numFmt w:val="bullet"/>
+      <w:lvlText w:val=""/>
+      <w:lvlJc w:val="left"/>
+      <w:pPr>
+        <w:ind w:left="2880" w:hanging="360"/>
+      </w:pPr>
+      <w:rPr>
+        <w:rFonts w:ascii="Symbol" w:hAnsi="Symbol" w:hint="default"/>
+      </w:rPr>
+    </w:lvl>
+    <w:lvl w:ilvl="4" w:tplc="04100003" w:tentative="1">
+      <w:start w:val="1"/>
+      <w:numFmt w:val="bullet"/>
+      <w:lvlText w:val="o"/>
+      <w:lvlJc w:val="left"/>
+      <w:pPr>
+        <w:ind w:left="3600" w:hanging="360"/>
+      </w:pPr>
+      <w:rPr>
+        <w:rFonts w:ascii="Courier New" w:hAnsi="Courier New" w:cs="Courier New" w:hint="default"/>
+      </w:rPr>
+    </w:lvl>
+    <w:lvl w:ilvl="5" w:tplc="04100005" w:tentative="1">
+      <w:start w:val="1"/>
+      <w:numFmt w:val="bullet"/>
+      <w:lvlText w:val=""/>
+      <w:lvlJc w:val="left"/>
+      <w:pPr>
+        <w:ind w:left="4320" w:hanging="360"/>
+      </w:pPr>
+      <w:rPr>
+        <w:rFonts w:ascii="Wingdings" w:hAnsi="Wingdings" w:hint="default"/>
+      </w:rPr>
+    </w:lvl>
+    <w:lvl w:ilvl="6" w:tplc="04100001" w:tentative="1">
+      <w:start w:val="1"/>
+      <w:numFmt w:val="bullet"/>
+      <w:lvlText w:val=""/>
+      <w:lvlJc w:val="left"/>
+      <w:pPr>
+        <w:ind w:left="5040" w:hanging="360"/>
+      </w:pPr>
+      <w:rPr>
+        <w:rFonts w:ascii="Symbol" w:hAnsi="Symbol" w:hint="default"/>
+      </w:rPr>
+    </w:lvl>
+    <w:lvl w:ilvl="7" w:tplc="04100003" w:tentative="1">
+      <w:start w:val="1"/>
+      <w:numFmt w:val="bullet"/>
+      <w:lvlText w:val="o"/>
+      <w:lvlJc w:val="left"/>
+      <w:pPr>
+        <w:ind w:left="5760" w:hanging="360"/>
+      </w:pPr>
+      <w:rPr>
+        <w:rFonts w:ascii="Courier New" w:hAnsi="Courier New" w:cs="Courier New" w:hint="default"/>
+      </w:rPr>
+    </w:lvl>
+    <w:lvl w:ilvl="8" w:tplc="04100005" w:tentative="1">
+      <w:start w:val="1"/>
+      <w:numFmt w:val="bullet"/>
+      <w:lvlText w:val=""/>
+      <w:lvlJc w:val="left"/>
+      <w:pPr>
+        <w:ind w:left="6480" w:hanging="360"/>
+      </w:pPr>
+      <w:rPr>
+        <w:rFonts w:ascii="Wingdings" w:hAnsi="Wingdings" w:hint="default"/>
+      </w:rPr>
+    </w:lvl>
+  </w:abstractNum>
+  <w:abstractNum w:abstractNumId="9" w15:restartNumberingAfterBreak="0">
     <w:nsid w:val="2A345916"/>
     <w:multiLevelType w:val="multilevel"/>
     <w:tmpl w:val="CC60FF5A"/>
@@ -5421,7 +6315,7 @@
       </w:rPr>
     </w:lvl>
   </w:abstractNum>
-  <w:abstractNum w:abstractNumId="8" w15:restartNumberingAfterBreak="0">
+  <w:abstractNum w:abstractNumId="10" w15:restartNumberingAfterBreak="0">
     <w:nsid w:val="3F167BE9"/>
     <w:multiLevelType w:val="hybridMultilevel"/>
     <w:tmpl w:val="BED21EA0"/>
@@ -5534,7 +6428,7 @@
       </w:rPr>
     </w:lvl>
   </w:abstractNum>
-  <w:abstractNum w:abstractNumId="9" w15:restartNumberingAfterBreak="0">
+  <w:abstractNum w:abstractNumId="11" w15:restartNumberingAfterBreak="0">
     <w:nsid w:val="3FDF19B8"/>
     <w:multiLevelType w:val="multilevel"/>
     <w:tmpl w:val="DE5E485E"/>
@@ -5656,7 +6550,120 @@
       </w:pPr>
     </w:lvl>
   </w:abstractNum>
-  <w:abstractNum w:abstractNumId="10" w15:restartNumberingAfterBreak="0">
+  <w:abstractNum w:abstractNumId="12" w15:restartNumberingAfterBreak="0">
+    <w:nsid w:val="46EC033C"/>
+    <w:multiLevelType w:val="hybridMultilevel"/>
+    <w:tmpl w:val="84CCEA90"/>
+    <w:lvl w:ilvl="0" w:tplc="04100001">
+      <w:start w:val="1"/>
+      <w:numFmt w:val="bullet"/>
+      <w:lvlText w:val=""/>
+      <w:lvlJc w:val="left"/>
+      <w:pPr>
+        <w:ind w:left="720" w:hanging="360"/>
+      </w:pPr>
+      <w:rPr>
+        <w:rFonts w:ascii="Symbol" w:hAnsi="Symbol" w:hint="default"/>
+      </w:rPr>
+    </w:lvl>
+    <w:lvl w:ilvl="1" w:tplc="04100003">
+      <w:start w:val="1"/>
+      <w:numFmt w:val="bullet"/>
+      <w:lvlText w:val="o"/>
+      <w:lvlJc w:val="left"/>
+      <w:pPr>
+        <w:ind w:left="1440" w:hanging="360"/>
+      </w:pPr>
+      <w:rPr>
+        <w:rFonts w:ascii="Courier New" w:hAnsi="Courier New" w:cs="Courier New" w:hint="default"/>
+      </w:rPr>
+    </w:lvl>
+    <w:lvl w:ilvl="2" w:tplc="04100005" w:tentative="1">
+      <w:start w:val="1"/>
+      <w:numFmt w:val="bullet"/>
+      <w:lvlText w:val=""/>
+      <w:lvlJc w:val="left"/>
+      <w:pPr>
+        <w:ind w:left="2160" w:hanging="360"/>
+      </w:pPr>
+      <w:rPr>
+        <w:rFonts w:ascii="Wingdings" w:hAnsi="Wingdings" w:hint="default"/>
+      </w:rPr>
+    </w:lvl>
+    <w:lvl w:ilvl="3" w:tplc="04100001" w:tentative="1">
+      <w:start w:val="1"/>
+      <w:numFmt w:val="bullet"/>
+      <w:lvlText w:val=""/>
+      <w:lvlJc w:val="left"/>
+      <w:pPr>
+        <w:ind w:left="2880" w:hanging="360"/>
+      </w:pPr>
+      <w:rPr>
+        <w:rFonts w:ascii="Symbol" w:hAnsi="Symbol" w:hint="default"/>
+      </w:rPr>
+    </w:lvl>
+    <w:lvl w:ilvl="4" w:tplc="04100003" w:tentative="1">
+      <w:start w:val="1"/>
+      <w:numFmt w:val="bullet"/>
+      <w:lvlText w:val="o"/>
+      <w:lvlJc w:val="left"/>
+      <w:pPr>
+        <w:ind w:left="3600" w:hanging="360"/>
+      </w:pPr>
+      <w:rPr>
+        <w:rFonts w:ascii="Courier New" w:hAnsi="Courier New" w:cs="Courier New" w:hint="default"/>
+      </w:rPr>
+    </w:lvl>
+    <w:lvl w:ilvl="5" w:tplc="04100005" w:tentative="1">
+      <w:start w:val="1"/>
+      <w:numFmt w:val="bullet"/>
+      <w:lvlText w:val=""/>
+      <w:lvlJc w:val="left"/>
+      <w:pPr>
+        <w:ind w:left="4320" w:hanging="360"/>
+      </w:pPr>
+      <w:rPr>
+        <w:rFonts w:ascii="Wingdings" w:hAnsi="Wingdings" w:hint="default"/>
+      </w:rPr>
+    </w:lvl>
+    <w:lvl w:ilvl="6" w:tplc="04100001" w:tentative="1">
+      <w:start w:val="1"/>
+      <w:numFmt w:val="bullet"/>
+      <w:lvlText w:val=""/>
+      <w:lvlJc w:val="left"/>
+      <w:pPr>
+        <w:ind w:left="5040" w:hanging="360"/>
+      </w:pPr>
+      <w:rPr>
+        <w:rFonts w:ascii="Symbol" w:hAnsi="Symbol" w:hint="default"/>
+      </w:rPr>
+    </w:lvl>
+    <w:lvl w:ilvl="7" w:tplc="04100003" w:tentative="1">
+      <w:start w:val="1"/>
+      <w:numFmt w:val="bullet"/>
+      <w:lvlText w:val="o"/>
+      <w:lvlJc w:val="left"/>
+      <w:pPr>
+        <w:ind w:left="5760" w:hanging="360"/>
+      </w:pPr>
+      <w:rPr>
+        <w:rFonts w:ascii="Courier New" w:hAnsi="Courier New" w:cs="Courier New" w:hint="default"/>
+      </w:rPr>
+    </w:lvl>
+    <w:lvl w:ilvl="8" w:tplc="04100005" w:tentative="1">
+      <w:start w:val="1"/>
+      <w:numFmt w:val="bullet"/>
+      <w:lvlText w:val=""/>
+      <w:lvlJc w:val="left"/>
+      <w:pPr>
+        <w:ind w:left="6480" w:hanging="360"/>
+      </w:pPr>
+      <w:rPr>
+        <w:rFonts w:ascii="Wingdings" w:hAnsi="Wingdings" w:hint="default"/>
+      </w:rPr>
+    </w:lvl>
+  </w:abstractNum>
+  <w:abstractNum w:abstractNumId="13" w15:restartNumberingAfterBreak="0">
     <w:nsid w:val="477E7139"/>
     <w:multiLevelType w:val="hybridMultilevel"/>
     <w:tmpl w:val="EE4C681C"/>
@@ -5769,7 +6776,7 @@
       </w:rPr>
     </w:lvl>
   </w:abstractNum>
-  <w:abstractNum w:abstractNumId="11" w15:restartNumberingAfterBreak="0">
+  <w:abstractNum w:abstractNumId="14" w15:restartNumberingAfterBreak="0">
     <w:nsid w:val="4A1E36FA"/>
     <w:multiLevelType w:val="hybridMultilevel"/>
     <w:tmpl w:val="AF6E95FE"/>
@@ -5882,7 +6889,7 @@
       </w:rPr>
     </w:lvl>
   </w:abstractNum>
-  <w:abstractNum w:abstractNumId="12" w15:restartNumberingAfterBreak="0">
+  <w:abstractNum w:abstractNumId="15" w15:restartNumberingAfterBreak="0">
     <w:nsid w:val="56C934EA"/>
     <w:multiLevelType w:val="hybridMultilevel"/>
     <w:tmpl w:val="60EA64A4"/>
@@ -5995,7 +7002,7 @@
       </w:rPr>
     </w:lvl>
   </w:abstractNum>
-  <w:abstractNum w:abstractNumId="13" w15:restartNumberingAfterBreak="0">
+  <w:abstractNum w:abstractNumId="16" w15:restartNumberingAfterBreak="0">
     <w:nsid w:val="61676607"/>
     <w:multiLevelType w:val="multilevel"/>
     <w:tmpl w:val="D92C23C2"/>
@@ -6135,7 +7142,7 @@
       </w:rPr>
     </w:lvl>
   </w:abstractNum>
-  <w:abstractNum w:abstractNumId="14" w15:restartNumberingAfterBreak="0">
+  <w:abstractNum w:abstractNumId="17" w15:restartNumberingAfterBreak="0">
     <w:nsid w:val="620E7D1E"/>
     <w:multiLevelType w:val="hybridMultilevel"/>
     <w:tmpl w:val="8E98D5D6"/>
@@ -6248,7 +7255,7 @@
       </w:rPr>
     </w:lvl>
   </w:abstractNum>
-  <w:abstractNum w:abstractNumId="15" w15:restartNumberingAfterBreak="0">
+  <w:abstractNum w:abstractNumId="18" w15:restartNumberingAfterBreak="0">
     <w:nsid w:val="65123309"/>
     <w:multiLevelType w:val="multilevel"/>
     <w:tmpl w:val="417818D6"/>
@@ -6388,7 +7395,7 @@
       </w:rPr>
     </w:lvl>
   </w:abstractNum>
-  <w:abstractNum w:abstractNumId="16" w15:restartNumberingAfterBreak="0">
+  <w:abstractNum w:abstractNumId="19" w15:restartNumberingAfterBreak="0">
     <w:nsid w:val="6C361288"/>
     <w:multiLevelType w:val="multilevel"/>
     <w:tmpl w:val="6420AEF0"/>
@@ -6528,7 +7535,7 @@
       </w:rPr>
     </w:lvl>
   </w:abstractNum>
-  <w:abstractNum w:abstractNumId="17" w15:restartNumberingAfterBreak="0">
+  <w:abstractNum w:abstractNumId="20" w15:restartNumberingAfterBreak="0">
     <w:nsid w:val="73997498"/>
     <w:multiLevelType w:val="hybridMultilevel"/>
     <w:tmpl w:val="76EA701E"/>
@@ -6641,7 +7648,7 @@
       </w:rPr>
     </w:lvl>
   </w:abstractNum>
-  <w:abstractNum w:abstractNumId="18" w15:restartNumberingAfterBreak="0">
+  <w:abstractNum w:abstractNumId="21" w15:restartNumberingAfterBreak="0">
     <w:nsid w:val="79254DC5"/>
     <w:multiLevelType w:val="multilevel"/>
     <w:tmpl w:val="7862DF44"/>
@@ -6781,7 +7788,7 @@
       </w:rPr>
     </w:lvl>
   </w:abstractNum>
-  <w:abstractNum w:abstractNumId="19" w15:restartNumberingAfterBreak="0">
+  <w:abstractNum w:abstractNumId="22" w15:restartNumberingAfterBreak="0">
     <w:nsid w:val="7A31786A"/>
     <w:multiLevelType w:val="multilevel"/>
     <w:tmpl w:val="9AA2B914"/>
@@ -6921,7 +7928,7 @@
       </w:rPr>
     </w:lvl>
   </w:abstractNum>
-  <w:abstractNum w:abstractNumId="20" w15:restartNumberingAfterBreak="0">
+  <w:abstractNum w:abstractNumId="23" w15:restartNumberingAfterBreak="0">
     <w:nsid w:val="7DBD200B"/>
     <w:multiLevelType w:val="hybridMultilevel"/>
     <w:tmpl w:val="1ECCDB64"/>
@@ -7034,7 +8041,7 @@
       </w:rPr>
     </w:lvl>
   </w:abstractNum>
-  <w:abstractNum w:abstractNumId="21" w15:restartNumberingAfterBreak="0">
+  <w:abstractNum w:abstractNumId="24" w15:restartNumberingAfterBreak="0">
     <w:nsid w:val="7E2E6C41"/>
     <w:multiLevelType w:val="hybridMultilevel"/>
     <w:tmpl w:val="76809C4C"/>
@@ -7151,67 +8158,76 @@
     <w:abstractNumId w:val="0"/>
   </w:num>
   <w:num w:numId="2" w16cid:durableId="1757480451">
-    <w:abstractNumId w:val="19"/>
+    <w:abstractNumId w:val="22"/>
   </w:num>
   <w:num w:numId="3" w16cid:durableId="590820843">
     <w:abstractNumId w:val="1"/>
   </w:num>
   <w:num w:numId="4" w16cid:durableId="1869374027">
-    <w:abstractNumId w:val="13"/>
+    <w:abstractNumId w:val="16"/>
   </w:num>
   <w:num w:numId="5" w16cid:durableId="1146045404">
-    <w:abstractNumId w:val="5"/>
+    <w:abstractNumId w:val="6"/>
   </w:num>
   <w:num w:numId="6" w16cid:durableId="369190561">
-    <w:abstractNumId w:val="16"/>
+    <w:abstractNumId w:val="19"/>
   </w:num>
   <w:num w:numId="7" w16cid:durableId="478350836">
-    <w:abstractNumId w:val="7"/>
+    <w:abstractNumId w:val="9"/>
   </w:num>
   <w:num w:numId="8" w16cid:durableId="1636182998">
+    <w:abstractNumId w:val="21"/>
+  </w:num>
+  <w:num w:numId="9" w16cid:durableId="2015719589">
     <w:abstractNumId w:val="18"/>
   </w:num>
-  <w:num w:numId="9" w16cid:durableId="2015719589">
+  <w:num w:numId="10" w16cid:durableId="785200583">
+    <w:abstractNumId w:val="11"/>
+  </w:num>
+  <w:num w:numId="11" w16cid:durableId="288047710">
     <w:abstractNumId w:val="15"/>
   </w:num>
-  <w:num w:numId="10" w16cid:durableId="785200583">
-    <w:abstractNumId w:val="9"/>
+  <w:num w:numId="12" w16cid:durableId="1016542030">
+    <w:abstractNumId w:val="17"/>
   </w:num>
-  <w:num w:numId="11" w16cid:durableId="288047710">
-    <w:abstractNumId w:val="12"/>
-  </w:num>
-  <w:num w:numId="12" w16cid:durableId="1016542030">
+  <w:num w:numId="13" w16cid:durableId="1500392542">
     <w:abstractNumId w:val="14"/>
   </w:num>
-  <w:num w:numId="13" w16cid:durableId="1500392542">
-    <w:abstractNumId w:val="11"/>
-  </w:num>
   <w:num w:numId="14" w16cid:durableId="2093548191">
-    <w:abstractNumId w:val="10"/>
+    <w:abstractNumId w:val="13"/>
   </w:num>
   <w:num w:numId="15" w16cid:durableId="383339201">
     <w:abstractNumId w:val="2"/>
   </w:num>
   <w:num w:numId="16" w16cid:durableId="1978493191">
-    <w:abstractNumId w:val="17"/>
+    <w:abstractNumId w:val="20"/>
   </w:num>
   <w:num w:numId="17" w16cid:durableId="1273126945">
+    <w:abstractNumId w:val="4"/>
+  </w:num>
+  <w:num w:numId="18" w16cid:durableId="95057313">
+    <w:abstractNumId w:val="24"/>
+  </w:num>
+  <w:num w:numId="19" w16cid:durableId="547423399">
+    <w:abstractNumId w:val="5"/>
+  </w:num>
+  <w:num w:numId="20" w16cid:durableId="2085880097">
+    <w:abstractNumId w:val="23"/>
+  </w:num>
+  <w:num w:numId="21" w16cid:durableId="1566716065">
+    <w:abstractNumId w:val="10"/>
+  </w:num>
+  <w:num w:numId="22" w16cid:durableId="1382555133">
+    <w:abstractNumId w:val="7"/>
+  </w:num>
+  <w:num w:numId="23" w16cid:durableId="750003022">
     <w:abstractNumId w:val="3"/>
   </w:num>
-  <w:num w:numId="18" w16cid:durableId="95057313">
-    <w:abstractNumId w:val="21"/>
+  <w:num w:numId="24" w16cid:durableId="954675624">
+    <w:abstractNumId w:val="12"/>
   </w:num>
-  <w:num w:numId="19" w16cid:durableId="547423399">
-    <w:abstractNumId w:val="4"/>
-  </w:num>
-  <w:num w:numId="20" w16cid:durableId="2085880097">
-    <w:abstractNumId w:val="20"/>
-  </w:num>
-  <w:num w:numId="21" w16cid:durableId="1566716065">
+  <w:num w:numId="25" w16cid:durableId="1131366225">
     <w:abstractNumId w:val="8"/>
-  </w:num>
-  <w:num w:numId="22" w16cid:durableId="1382555133">
-    <w:abstractNumId w:val="6"/>
   </w:num>
 </w:numbering>
 </file>

</xml_diff>

<commit_message>
reading second reference on I2C
</commit_message>
<xml_diff>
--- a/Documents References/Articoli references notes.docx
+++ b/Documents References/Articoli references notes.docx
@@ -4548,6 +4548,9 @@
         <w:jc w:val="center"/>
       </w:pPr>
       <w:r>
+        <w:rPr>
+          <w:noProof/>
+        </w:rPr>
         <w:drawing>
           <wp:inline distT="0" distB="0" distL="0" distR="0" wp14:anchorId="51EB9849" wp14:editId="08A1C74F">
             <wp:extent cx="3463925" cy="1130217"/>
@@ -4662,6 +4665,9 @@
         <w:jc w:val="center"/>
       </w:pPr>
       <w:r>
+        <w:rPr>
+          <w:noProof/>
+        </w:rPr>
         <w:drawing>
           <wp:inline distT="0" distB="0" distL="0" distR="0" wp14:anchorId="4D29C999" wp14:editId="2B8FBC85">
             <wp:extent cx="2822575" cy="1795170"/>
@@ -4840,6 +4846,9 @@
         <w:jc w:val="center"/>
       </w:pPr>
       <w:r>
+        <w:rPr>
+          <w:noProof/>
+        </w:rPr>
         <w:drawing>
           <wp:inline distT="0" distB="0" distL="0" distR="0" wp14:anchorId="18828147" wp14:editId="0566D3D5">
             <wp:extent cx="1874572" cy="2755900"/>
@@ -4935,18 +4944,30 @@
         </w:numPr>
       </w:pPr>
       <w:r>
-        <w:t xml:space="preserve">Random sequential writing (RSW): master writes the data of one or several bytes from the beginning of subaddress to the slave device in this category. The master also writes the subaddress to slave device firstly. The slave would receive the corresponding bytes sent by master until the stop signal is received </w:t>
-      </w:r>
-    </w:p>
-    <w:p>
-      <w:pPr>
-        <w:pStyle w:val="ListParagraph"/>
-        <w:numPr>
-          <w:ilvl w:val="0"/>
+        <w:t xml:space="preserve">Random sequential writing (RSW): master writes the data of one or several bytes from the beginning of subaddress to the slave device in this category. The master also writes </w:t>
+      </w:r>
+    </w:p>
+    <w:p>
+      <w:pPr>
+        <w:pStyle w:val="ListParagraph"/>
+        <w:numPr>
+          <w:ilvl w:val="1"/>
           <w:numId w:val="25"/>
         </w:numPr>
       </w:pPr>
       <w:r>
+        <w:t xml:space="preserve">the subaddress to slave device firstly. The slave would receive the corresponding bytes sent by master until the stop signal is received </w:t>
+      </w:r>
+    </w:p>
+    <w:p>
+      <w:pPr>
+        <w:pStyle w:val="ListParagraph"/>
+        <w:numPr>
+          <w:ilvl w:val="0"/>
+          <w:numId w:val="25"/>
+        </w:numPr>
+      </w:pPr>
+      <w:r>
         <w:t xml:space="preserve">I2C application protocol: there could some mechanisms of reset to idle state when the circuit enters the error state and over the time threshold. This module is also introduced for security reasons and for the I2C protection </w:t>
       </w:r>
     </w:p>
@@ -4979,9 +5000,939 @@
     </w:p>
     <w:p>
       <w:pPr>
+        <w:pStyle w:val="Heading1"/>
+      </w:pPr>
+      <w:r>
+        <w:t xml:space="preserve">Review of I2C protocol </w:t>
+      </w:r>
+    </w:p>
+    <w:p>
+      <w:pPr>
+        <w:pStyle w:val="ListParagraph"/>
+        <w:numPr>
+          <w:ilvl w:val="0"/>
+          <w:numId w:val="26"/>
+        </w:numPr>
+      </w:pPr>
+      <w:r>
+        <w:t xml:space="preserve">I2C: easy communication without data loss, with excellent speed compared to other protocols </w:t>
+      </w:r>
+    </w:p>
+    <w:p>
+      <w:pPr>
+        <w:pStyle w:val="ListParagraph"/>
+        <w:numPr>
+          <w:ilvl w:val="0"/>
+          <w:numId w:val="26"/>
+        </w:numPr>
+      </w:pPr>
+      <w:r>
+        <w:t xml:space="preserve">I2C: only 2 wires for communication needed, high speed communication and control in parameters with its development </w:t>
+      </w:r>
+    </w:p>
+    <w:p>
+      <w:pPr>
+        <w:pStyle w:val="ListParagraph"/>
+        <w:numPr>
+          <w:ilvl w:val="0"/>
+          <w:numId w:val="26"/>
+        </w:numPr>
+      </w:pPr>
+      <w:r>
+        <w:t>I2C: used in data surveillance for accuracy and efficiency with a design method developed in VHDL, simulated on MODELSIM or Xilinx and can be implemented on FPGA board.</w:t>
+      </w:r>
+    </w:p>
+    <w:p>
+      <w:pPr>
+        <w:pStyle w:val="ListParagraph"/>
+        <w:numPr>
+          <w:ilvl w:val="0"/>
+          <w:numId w:val="26"/>
+        </w:numPr>
+      </w:pPr>
+      <w:r>
+        <w:t>Serial interfaces: they allow processors to communicate without the need for shared memory and the problems they can create. There are several serial communication protocols like UART, CAN, USB, SPI, Inter IC</w:t>
+      </w:r>
+    </w:p>
+    <w:p>
+      <w:pPr>
+        <w:pStyle w:val="ListParagraph"/>
+        <w:numPr>
+          <w:ilvl w:val="0"/>
+          <w:numId w:val="26"/>
+        </w:numPr>
+      </w:pPr>
+      <w:r>
+        <w:t>Serial interfaces: USB, SPI and UARTS are all just one type to point type protocol. USB uses multiplexer to communicate with other devices</w:t>
+      </w:r>
+    </w:p>
+    <w:p>
+      <w:pPr>
+        <w:pStyle w:val="ListParagraph"/>
+        <w:numPr>
+          <w:ilvl w:val="0"/>
+          <w:numId w:val="26"/>
+        </w:numPr>
+      </w:pPr>
+      <w:r>
+        <w:t>Serial Interfaces: only I2C and CAN protocols use software addressing but ONLY i2c is very simple to design and easy to maintain.</w:t>
+      </w:r>
+    </w:p>
+    <w:p>
+      <w:pPr>
+        <w:pStyle w:val="ListParagraph"/>
+        <w:numPr>
+          <w:ilvl w:val="0"/>
+          <w:numId w:val="26"/>
+        </w:numPr>
+      </w:pPr>
+      <w:r>
+        <w:t>Serial interfaces examples: sensors communication with personal computers</w:t>
+      </w:r>
+    </w:p>
+    <w:p>
+      <w:pPr>
+        <w:pStyle w:val="ListParagraph"/>
+        <w:numPr>
+          <w:ilvl w:val="0"/>
+          <w:numId w:val="26"/>
+        </w:numPr>
+      </w:pPr>
+      <w:r>
+        <w:t>This table summarizes the prons and cons of the various protocols utilization:</w:t>
+      </w:r>
+    </w:p>
+    <w:p>
+      <w:pPr>
         <w:jc w:val="center"/>
       </w:pPr>
-    </w:p>
+      <w:r>
+        <w:drawing>
+          <wp:inline distT="0" distB="0" distL="0" distR="0" wp14:anchorId="57DF9724" wp14:editId="6CC4AB0D">
+            <wp:extent cx="5943600" cy="1810385"/>
+            <wp:effectExtent l="0" t="0" r="0" b="0"/>
+            <wp:docPr id="1238671023" name="Picture 1" descr="A white table with black text&#10;&#10;Description automatically generated"/>
+            <wp:cNvGraphicFramePr>
+              <a:graphicFrameLocks xmlns:a="http://schemas.openxmlformats.org/drawingml/2006/main" noChangeAspect="1"/>
+            </wp:cNvGraphicFramePr>
+            <a:graphic xmlns:a="http://schemas.openxmlformats.org/drawingml/2006/main">
+              <a:graphicData uri="http://schemas.openxmlformats.org/drawingml/2006/picture">
+                <pic:pic xmlns:pic="http://schemas.openxmlformats.org/drawingml/2006/picture">
+                  <pic:nvPicPr>
+                    <pic:cNvPr id="1238671023" name="Picture 1" descr="A white table with black text&#10;&#10;Description automatically generated"/>
+                    <pic:cNvPicPr/>
+                  </pic:nvPicPr>
+                  <pic:blipFill>
+                    <a:blip r:embed="rId27"/>
+                    <a:stretch>
+                      <a:fillRect/>
+                    </a:stretch>
+                  </pic:blipFill>
+                  <pic:spPr>
+                    <a:xfrm>
+                      <a:off x="0" y="0"/>
+                      <a:ext cx="5943600" cy="1810385"/>
+                    </a:xfrm>
+                    <a:prstGeom prst="rect">
+                      <a:avLst/>
+                    </a:prstGeom>
+                  </pic:spPr>
+                </pic:pic>
+              </a:graphicData>
+            </a:graphic>
+          </wp:inline>
+        </w:drawing>
+      </w:r>
+    </w:p>
+    <w:p>
+      <w:pPr>
+        <w:pStyle w:val="ListParagraph"/>
+        <w:numPr>
+          <w:ilvl w:val="0"/>
+          <w:numId w:val="27"/>
+        </w:numPr>
+      </w:pPr>
+      <w:r>
+        <w:lastRenderedPageBreak/>
+        <w:t xml:space="preserve">I2C physical size and power requirement get reduce over the years, the main reason for it is more number of transistors can be integrated into smaller size and less number of interconnections wire present in between ICs can be possible </w:t>
+      </w:r>
+    </w:p>
+    <w:p>
+      <w:pPr>
+        <w:jc w:val="center"/>
+      </w:pPr>
+      <w:r>
+        <w:drawing>
+          <wp:inline distT="0" distB="0" distL="0" distR="0" wp14:anchorId="547B3F92" wp14:editId="34FA606F">
+            <wp:extent cx="3914274" cy="1334031"/>
+            <wp:effectExtent l="0" t="0" r="0" b="0"/>
+            <wp:docPr id="1163630916" name="Picture 1" descr="A diagram of a logic&#10;&#10;Description automatically generated"/>
+            <wp:cNvGraphicFramePr>
+              <a:graphicFrameLocks xmlns:a="http://schemas.openxmlformats.org/drawingml/2006/main" noChangeAspect="1"/>
+            </wp:cNvGraphicFramePr>
+            <a:graphic xmlns:a="http://schemas.openxmlformats.org/drawingml/2006/main">
+              <a:graphicData uri="http://schemas.openxmlformats.org/drawingml/2006/picture">
+                <pic:pic xmlns:pic="http://schemas.openxmlformats.org/drawingml/2006/picture">
+                  <pic:nvPicPr>
+                    <pic:cNvPr id="1163630916" name="Picture 1" descr="A diagram of a logic&#10;&#10;Description automatically generated"/>
+                    <pic:cNvPicPr/>
+                  </pic:nvPicPr>
+                  <pic:blipFill>
+                    <a:blip r:embed="rId28"/>
+                    <a:stretch>
+                      <a:fillRect/>
+                    </a:stretch>
+                  </pic:blipFill>
+                  <pic:spPr>
+                    <a:xfrm>
+                      <a:off x="0" y="0"/>
+                      <a:ext cx="3927128" cy="1338412"/>
+                    </a:xfrm>
+                    <a:prstGeom prst="rect">
+                      <a:avLst/>
+                    </a:prstGeom>
+                  </pic:spPr>
+                </pic:pic>
+              </a:graphicData>
+            </a:graphic>
+          </wp:inline>
+        </w:drawing>
+      </w:r>
+    </w:p>
+    <w:p>
+      <w:pPr>
+        <w:pStyle w:val="ListParagraph"/>
+        <w:numPr>
+          <w:ilvl w:val="0"/>
+          <w:numId w:val="27"/>
+        </w:numPr>
+      </w:pPr>
+      <w:r>
+        <w:t>I2C bus: physically consists of two active wires and a ground connection. The 2 active wires are Serial Clock (SCL) and serial data (SDA).</w:t>
+      </w:r>
+    </w:p>
+    <w:p>
+      <w:pPr>
+        <w:pStyle w:val="ListParagraph"/>
+        <w:numPr>
+          <w:ilvl w:val="0"/>
+          <w:numId w:val="27"/>
+        </w:numPr>
+      </w:pPr>
+      <w:r>
+        <w:t xml:space="preserve">I2C wires: bidirectional half duplex in nature which carry information between the devices connected to the bus </w:t>
+      </w:r>
+    </w:p>
+    <w:p>
+      <w:pPr>
+        <w:pStyle w:val="ListParagraph"/>
+        <w:numPr>
+          <w:ilvl w:val="0"/>
+          <w:numId w:val="27"/>
+        </w:numPr>
+      </w:pPr>
+      <w:r>
+        <w:t>I2C connected devices: acknowledged by a unique address whether it is a microcontroller, LCD driver, memory or keyboard interface and can operate as either transmitter or receiver depending on its function.</w:t>
+      </w:r>
+    </w:p>
+    <w:p>
+      <w:pPr>
+        <w:pStyle w:val="ListParagraph"/>
+        <w:numPr>
+          <w:ilvl w:val="0"/>
+          <w:numId w:val="27"/>
+        </w:numPr>
+      </w:pPr>
+      <w:r>
+        <w:t>I2C device connection possibility: it is wide, devices can be added or removed easily which is very useful for low maintenance and control application in embedded system</w:t>
+      </w:r>
+    </w:p>
+    <w:p>
+      <w:pPr>
+        <w:jc w:val="center"/>
+      </w:pPr>
+      <w:r>
+        <w:drawing>
+          <wp:inline distT="0" distB="0" distL="0" distR="0" wp14:anchorId="74B34B06" wp14:editId="6CAB7B6C">
+            <wp:extent cx="2534652" cy="1628322"/>
+            <wp:effectExtent l="0" t="0" r="0" b="0"/>
+            <wp:docPr id="23386253" name="Picture 1" descr="A diagram of a system&#10;&#10;Description automatically generated"/>
+            <wp:cNvGraphicFramePr>
+              <a:graphicFrameLocks xmlns:a="http://schemas.openxmlformats.org/drawingml/2006/main" noChangeAspect="1"/>
+            </wp:cNvGraphicFramePr>
+            <a:graphic xmlns:a="http://schemas.openxmlformats.org/drawingml/2006/main">
+              <a:graphicData uri="http://schemas.openxmlformats.org/drawingml/2006/picture">
+                <pic:pic xmlns:pic="http://schemas.openxmlformats.org/drawingml/2006/picture">
+                  <pic:nvPicPr>
+                    <pic:cNvPr id="23386253" name="Picture 1" descr="A diagram of a system&#10;&#10;Description automatically generated"/>
+                    <pic:cNvPicPr/>
+                  </pic:nvPicPr>
+                  <pic:blipFill>
+                    <a:blip r:embed="rId29"/>
+                    <a:stretch>
+                      <a:fillRect/>
+                    </a:stretch>
+                  </pic:blipFill>
+                  <pic:spPr>
+                    <a:xfrm>
+                      <a:off x="0" y="0"/>
+                      <a:ext cx="2540858" cy="1632309"/>
+                    </a:xfrm>
+                    <a:prstGeom prst="rect">
+                      <a:avLst/>
+                    </a:prstGeom>
+                  </pic:spPr>
+                </pic:pic>
+              </a:graphicData>
+            </a:graphic>
+          </wp:inline>
+        </w:drawing>
+      </w:r>
+    </w:p>
+    <w:p>
+      <w:pPr>
+        <w:pStyle w:val="ListParagraph"/>
+        <w:numPr>
+          <w:ilvl w:val="0"/>
+          <w:numId w:val="28"/>
+        </w:numPr>
+      </w:pPr>
+      <w:r>
+        <w:t>I2C proposed system:</w:t>
+      </w:r>
+    </w:p>
+    <w:p>
+      <w:pPr>
+        <w:pStyle w:val="ListParagraph"/>
+        <w:numPr>
+          <w:ilvl w:val="1"/>
+          <w:numId w:val="28"/>
+        </w:numPr>
+      </w:pPr>
+      <w:r>
+        <w:t>I2C master top comprises of</w:t>
+      </w:r>
+    </w:p>
+    <w:p>
+      <w:pPr>
+        <w:pStyle w:val="ListParagraph"/>
+        <w:numPr>
+          <w:ilvl w:val="2"/>
+          <w:numId w:val="28"/>
+        </w:numPr>
+      </w:pPr>
+      <w:r>
+        <w:t>Prescale register: used to reduce high frequency electrical signal to lower frequency by integer division</w:t>
+      </w:r>
+    </w:p>
+    <w:p>
+      <w:pPr>
+        <w:pStyle w:val="ListParagraph"/>
+        <w:numPr>
+          <w:ilvl w:val="2"/>
+          <w:numId w:val="28"/>
+        </w:numPr>
+      </w:pPr>
+      <w:r>
+        <w:t>Command register</w:t>
+      </w:r>
+    </w:p>
+    <w:p>
+      <w:pPr>
+        <w:pStyle w:val="ListParagraph"/>
+        <w:numPr>
+          <w:ilvl w:val="2"/>
+          <w:numId w:val="28"/>
+        </w:numPr>
+      </w:pPr>
+      <w:r>
+        <w:t xml:space="preserve">Status register: it is where the data comes in the origin and depending on this data it is issued the command register  </w:t>
+      </w:r>
+    </w:p>
+    <w:p>
+      <w:pPr>
+        <w:pStyle w:val="ListParagraph"/>
+        <w:numPr>
+          <w:ilvl w:val="2"/>
+          <w:numId w:val="28"/>
+        </w:numPr>
+      </w:pPr>
+      <w:r>
+        <w:t>Transmit register</w:t>
+      </w:r>
+    </w:p>
+    <w:p>
+      <w:pPr>
+        <w:pStyle w:val="ListParagraph"/>
+        <w:numPr>
+          <w:ilvl w:val="2"/>
+          <w:numId w:val="28"/>
+        </w:numPr>
+      </w:pPr>
+      <w:r>
+        <w:t>Receive register</w:t>
+      </w:r>
+    </w:p>
+    <w:p>
+      <w:pPr>
+        <w:pStyle w:val="ListParagraph"/>
+        <w:ind w:left="2160"/>
+      </w:pPr>
+      <w:r>
+        <w:t xml:space="preserve">Those last 2 registers are for deciding whether to transmit or receive the data and this data is transmitted parallel to data I/O register </w:t>
+      </w:r>
+    </w:p>
+    <w:p>
+      <w:pPr>
+        <w:pStyle w:val="ListParagraph"/>
+        <w:numPr>
+          <w:ilvl w:val="1"/>
+          <w:numId w:val="28"/>
+        </w:numPr>
+      </w:pPr>
+      <w:r>
+        <w:t>I2C master byte controller: byte command co</w:t>
+      </w:r>
+      <w:r>
+        <w:t xml:space="preserve">ntroller and data I/O shift register. The byte command controller is the heart of I2C communication traffic at the byte level and is a state machine that generates different states of I2C byte operations based on the </w:t>
+      </w:r>
+      <w:r>
+        <w:lastRenderedPageBreak/>
+        <w:t>command register bits. The data I/O shift register is a component which contains and deals with the data associated with the present I2C write and read transactions.</w:t>
+      </w:r>
+    </w:p>
+    <w:p>
+      <w:pPr>
+        <w:pStyle w:val="ListParagraph"/>
+        <w:numPr>
+          <w:ilvl w:val="1"/>
+          <w:numId w:val="28"/>
+        </w:numPr>
+      </w:pPr>
+      <w:r>
+        <w:t>I2C master bit controller involves clock generator and a bit command controller. During the transmission, data is shifted bit by bit into the command bit controller and from there it is transferred to SDA. During reception data comes on SDA and then to bit controller</w:t>
+      </w:r>
+    </w:p>
+    <w:p>
+      <w:pPr>
+        <w:jc w:val="center"/>
+      </w:pPr>
+      <w:r>
+        <w:drawing>
+          <wp:inline distT="0" distB="0" distL="0" distR="0" wp14:anchorId="43FC3691" wp14:editId="5B919083">
+            <wp:extent cx="3681663" cy="1902586"/>
+            <wp:effectExtent l="0" t="0" r="0" b="2540"/>
+            <wp:docPr id="594050712" name="Picture 1" descr="A diagram of a computer system&#10;&#10;Description automatically generated"/>
+            <wp:cNvGraphicFramePr>
+              <a:graphicFrameLocks xmlns:a="http://schemas.openxmlformats.org/drawingml/2006/main" noChangeAspect="1"/>
+            </wp:cNvGraphicFramePr>
+            <a:graphic xmlns:a="http://schemas.openxmlformats.org/drawingml/2006/main">
+              <a:graphicData uri="http://schemas.openxmlformats.org/drawingml/2006/picture">
+                <pic:pic xmlns:pic="http://schemas.openxmlformats.org/drawingml/2006/picture">
+                  <pic:nvPicPr>
+                    <pic:cNvPr id="594050712" name="Picture 1" descr="A diagram of a computer system&#10;&#10;Description automatically generated"/>
+                    <pic:cNvPicPr/>
+                  </pic:nvPicPr>
+                  <pic:blipFill>
+                    <a:blip r:embed="rId30"/>
+                    <a:stretch>
+                      <a:fillRect/>
+                    </a:stretch>
+                  </pic:blipFill>
+                  <pic:spPr>
+                    <a:xfrm>
+                      <a:off x="0" y="0"/>
+                      <a:ext cx="3688991" cy="1906373"/>
+                    </a:xfrm>
+                    <a:prstGeom prst="rect">
+                      <a:avLst/>
+                    </a:prstGeom>
+                  </pic:spPr>
+                </pic:pic>
+              </a:graphicData>
+            </a:graphic>
+          </wp:inline>
+        </w:drawing>
+      </w:r>
+    </w:p>
+    <w:p>
+      <w:pPr>
+        <w:pStyle w:val="ListParagraph"/>
+        <w:numPr>
+          <w:ilvl w:val="0"/>
+          <w:numId w:val="28"/>
+        </w:numPr>
+      </w:pPr>
+      <w:r>
+        <w:t xml:space="preserve">I2C working – start and stop conditions: start condition issued on bus before the transaction. </w:t>
+      </w:r>
+    </w:p>
+    <w:p>
+      <w:pPr>
+        <w:pStyle w:val="ListParagraph"/>
+        <w:numPr>
+          <w:ilvl w:val="0"/>
+          <w:numId w:val="28"/>
+        </w:numPr>
+      </w:pPr>
+      <w:r>
+        <w:t>I2C start condition: acts as a signal to all connected ICs that something is about to be transmitted</w:t>
+      </w:r>
+    </w:p>
+    <w:p>
+      <w:pPr>
+        <w:pStyle w:val="ListParagraph"/>
+        <w:numPr>
+          <w:ilvl w:val="0"/>
+          <w:numId w:val="28"/>
+        </w:numPr>
+      </w:pPr>
+      <w:r>
+        <w:t>I2C stop condition: after a message is completed. This is a signal for all the devices on the bus that the bus is available again (idle).</w:t>
+      </w:r>
+    </w:p>
+    <w:p>
+      <w:pPr>
+        <w:pStyle w:val="ListParagraph"/>
+        <w:numPr>
+          <w:ilvl w:val="0"/>
+          <w:numId w:val="28"/>
+        </w:numPr>
+      </w:pPr>
+      <w:r>
+        <w:t>I2C: if a chip was accessed and has received data during the last transaction it will now process this information (if not already processed during the reception of the message)</w:t>
+      </w:r>
+    </w:p>
+    <w:p>
+      <w:pPr>
+        <w:jc w:val="center"/>
+      </w:pPr>
+      <w:r>
+        <w:drawing>
+          <wp:inline distT="0" distB="0" distL="0" distR="0" wp14:anchorId="6B2232F9" wp14:editId="45854C96">
+            <wp:extent cx="4628147" cy="706584"/>
+            <wp:effectExtent l="0" t="0" r="1270" b="0"/>
+            <wp:docPr id="280257536" name="Picture 1" descr="A white rectangular object with black text&#10;&#10;Description automatically generated"/>
+            <wp:cNvGraphicFramePr>
+              <a:graphicFrameLocks xmlns:a="http://schemas.openxmlformats.org/drawingml/2006/main" noChangeAspect="1"/>
+            </wp:cNvGraphicFramePr>
+            <a:graphic xmlns:a="http://schemas.openxmlformats.org/drawingml/2006/main">
+              <a:graphicData uri="http://schemas.openxmlformats.org/drawingml/2006/picture">
+                <pic:pic xmlns:pic="http://schemas.openxmlformats.org/drawingml/2006/picture">
+                  <pic:nvPicPr>
+                    <pic:cNvPr id="280257536" name="Picture 1" descr="A white rectangular object with black text&#10;&#10;Description automatically generated"/>
+                    <pic:cNvPicPr/>
+                  </pic:nvPicPr>
+                  <pic:blipFill>
+                    <a:blip r:embed="rId31"/>
+                    <a:stretch>
+                      <a:fillRect/>
+                    </a:stretch>
+                  </pic:blipFill>
+                  <pic:spPr>
+                    <a:xfrm>
+                      <a:off x="0" y="0"/>
+                      <a:ext cx="4655833" cy="710811"/>
+                    </a:xfrm>
+                    <a:prstGeom prst="rect">
+                      <a:avLst/>
+                    </a:prstGeom>
+                  </pic:spPr>
+                </pic:pic>
+              </a:graphicData>
+            </a:graphic>
+          </wp:inline>
+        </w:drawing>
+      </w:r>
+    </w:p>
+    <w:p>
+      <w:pPr>
+        <w:pStyle w:val="ListParagraph"/>
+        <w:numPr>
+          <w:ilvl w:val="0"/>
+          <w:numId w:val="29"/>
+        </w:numPr>
+      </w:pPr>
+      <w:r>
+        <w:t>I2C and transmitting a byte to a slave device: after start condition a byte can be transmitted to a slave by the master. The first byte identifies the slave on the bus (address) and the mode of operation. Meaning of all following bytes depends on slave:</w:t>
+      </w:r>
+    </w:p>
+    <w:p>
+      <w:pPr>
+        <w:jc w:val="center"/>
+      </w:pPr>
+      <w:r>
+        <w:drawing>
+          <wp:inline distT="0" distB="0" distL="0" distR="0" wp14:anchorId="7E241D2C" wp14:editId="03529BD9">
+            <wp:extent cx="4736432" cy="1056589"/>
+            <wp:effectExtent l="0" t="0" r="0" b="0"/>
+            <wp:docPr id="1449943976" name="Picture 1" descr="A screenshot of a computer&#10;&#10;Description automatically generated"/>
+            <wp:cNvGraphicFramePr>
+              <a:graphicFrameLocks xmlns:a="http://schemas.openxmlformats.org/drawingml/2006/main" noChangeAspect="1"/>
+            </wp:cNvGraphicFramePr>
+            <a:graphic xmlns:a="http://schemas.openxmlformats.org/drawingml/2006/main">
+              <a:graphicData uri="http://schemas.openxmlformats.org/drawingml/2006/picture">
+                <pic:pic xmlns:pic="http://schemas.openxmlformats.org/drawingml/2006/picture">
+                  <pic:nvPicPr>
+                    <pic:cNvPr id="1449943976" name="Picture 1" descr="A screenshot of a computer&#10;&#10;Description automatically generated"/>
+                    <pic:cNvPicPr/>
+                  </pic:nvPicPr>
+                  <pic:blipFill>
+                    <a:blip r:embed="rId32"/>
+                    <a:stretch>
+                      <a:fillRect/>
+                    </a:stretch>
+                  </pic:blipFill>
+                  <pic:spPr>
+                    <a:xfrm>
+                      <a:off x="0" y="0"/>
+                      <a:ext cx="4750202" cy="1059661"/>
+                    </a:xfrm>
+                    <a:prstGeom prst="rect">
+                      <a:avLst/>
+                    </a:prstGeom>
+                  </pic:spPr>
+                </pic:pic>
+              </a:graphicData>
+            </a:graphic>
+          </wp:inline>
+        </w:drawing>
+      </w:r>
+    </w:p>
+    <w:p>
+      <w:pPr>
+        <w:pStyle w:val="ListParagraph"/>
+        <w:numPr>
+          <w:ilvl w:val="0"/>
+          <w:numId w:val="29"/>
+        </w:numPr>
+      </w:pPr>
+      <w:r>
+        <w:t xml:space="preserve">I2C and receiving a byte from a slave device: once the slave has been addressed and the slave has acknowledged this, a byte can be received from the slave if the R/W bit in the address was set to READ (1) </w:t>
+      </w:r>
+    </w:p>
+    <w:p>
+      <w:pPr>
+        <w:jc w:val="center"/>
+      </w:pPr>
+      <w:r>
+        <w:lastRenderedPageBreak/>
+        <w:drawing>
+          <wp:inline distT="0" distB="0" distL="0" distR="0" wp14:anchorId="531E7593" wp14:editId="719030F9">
+            <wp:extent cx="4443663" cy="941905"/>
+            <wp:effectExtent l="0" t="0" r="0" b="0"/>
+            <wp:docPr id="1930002479" name="Picture 1" descr="A blue line with black text&#10;&#10;Description automatically generated"/>
+            <wp:cNvGraphicFramePr>
+              <a:graphicFrameLocks xmlns:a="http://schemas.openxmlformats.org/drawingml/2006/main" noChangeAspect="1"/>
+            </wp:cNvGraphicFramePr>
+            <a:graphic xmlns:a="http://schemas.openxmlformats.org/drawingml/2006/main">
+              <a:graphicData uri="http://schemas.openxmlformats.org/drawingml/2006/picture">
+                <pic:pic xmlns:pic="http://schemas.openxmlformats.org/drawingml/2006/picture">
+                  <pic:nvPicPr>
+                    <pic:cNvPr id="1930002479" name="Picture 1" descr="A blue line with black text&#10;&#10;Description automatically generated"/>
+                    <pic:cNvPicPr/>
+                  </pic:nvPicPr>
+                  <pic:blipFill>
+                    <a:blip r:embed="rId33"/>
+                    <a:stretch>
+                      <a:fillRect/>
+                    </a:stretch>
+                  </pic:blipFill>
+                  <pic:spPr>
+                    <a:xfrm>
+                      <a:off x="0" y="0"/>
+                      <a:ext cx="4459910" cy="945349"/>
+                    </a:xfrm>
+                    <a:prstGeom prst="rect">
+                      <a:avLst/>
+                    </a:prstGeom>
+                  </pic:spPr>
+                </pic:pic>
+              </a:graphicData>
+            </a:graphic>
+          </wp:inline>
+        </w:drawing>
+      </w:r>
+    </w:p>
+    <w:p>
+      <w:pPr>
+        <w:pStyle w:val="ListParagraph"/>
+        <w:numPr>
+          <w:ilvl w:val="0"/>
+          <w:numId w:val="29"/>
+        </w:numPr>
+      </w:pPr>
+      <w:r>
+        <w:t>Getting acknowledge ACK from a slave device: when address or data byte has been transmitted onto the bus it must be acknowledged by the slave(s): In case of an address if the address matches its own then that slave and only that slave will respond to the address with an ACK</w:t>
+      </w:r>
+    </w:p>
+    <w:p>
+      <w:pPr>
+        <w:pStyle w:val="ListParagraph"/>
+        <w:numPr>
+          <w:ilvl w:val="0"/>
+          <w:numId w:val="29"/>
+        </w:numPr>
+      </w:pPr>
+      <w:r>
+        <w:t xml:space="preserve">Giving acknowledge (ACK) from a slave device: upon reception of a byte from a slave the master must acknowledge this to the slave device. If there’s no data left to receive the master will send a not-acknowledge (NACK) signal and will stop the data transaction </w:t>
+      </w:r>
+    </w:p>
+    <w:p>
+      <w:pPr>
+        <w:jc w:val="center"/>
+      </w:pPr>
+      <w:r>
+        <w:drawing>
+          <wp:inline distT="0" distB="0" distL="0" distR="0" wp14:anchorId="5FDDF1D7" wp14:editId="456A223F">
+            <wp:extent cx="2903621" cy="2132932"/>
+            <wp:effectExtent l="0" t="0" r="0" b="1270"/>
+            <wp:docPr id="1573253726" name="Picture 1" descr="A diagram of a computer system&#10;&#10;Description automatically generated"/>
+            <wp:cNvGraphicFramePr>
+              <a:graphicFrameLocks xmlns:a="http://schemas.openxmlformats.org/drawingml/2006/main" noChangeAspect="1"/>
+            </wp:cNvGraphicFramePr>
+            <a:graphic xmlns:a="http://schemas.openxmlformats.org/drawingml/2006/main">
+              <a:graphicData uri="http://schemas.openxmlformats.org/drawingml/2006/picture">
+                <pic:pic xmlns:pic="http://schemas.openxmlformats.org/drawingml/2006/picture">
+                  <pic:nvPicPr>
+                    <pic:cNvPr id="1573253726" name="Picture 1" descr="A diagram of a computer system&#10;&#10;Description automatically generated"/>
+                    <pic:cNvPicPr/>
+                  </pic:nvPicPr>
+                  <pic:blipFill>
+                    <a:blip r:embed="rId34"/>
+                    <a:stretch>
+                      <a:fillRect/>
+                    </a:stretch>
+                  </pic:blipFill>
+                  <pic:spPr>
+                    <a:xfrm>
+                      <a:off x="0" y="0"/>
+                      <a:ext cx="2909770" cy="2137449"/>
+                    </a:xfrm>
+                    <a:prstGeom prst="rect">
+                      <a:avLst/>
+                    </a:prstGeom>
+                  </pic:spPr>
+                </pic:pic>
+              </a:graphicData>
+            </a:graphic>
+          </wp:inline>
+        </w:drawing>
+      </w:r>
+    </w:p>
+    <w:p>
+      <w:pPr>
+        <w:jc w:val="center"/>
+      </w:pPr>
+      <w:r>
+        <w:rPr>
+          <w:noProof/>
+        </w:rPr>
+        <w:drawing>
+          <wp:inline distT="0" distB="0" distL="0" distR="0" wp14:anchorId="676418D8" wp14:editId="1390B9E8">
+            <wp:extent cx="2400287" cy="2181727"/>
+            <wp:effectExtent l="0" t="0" r="635" b="0"/>
+            <wp:docPr id="1200862193" name="Picture 1"/>
+            <wp:cNvGraphicFramePr>
+              <a:graphicFrameLocks xmlns:a="http://schemas.openxmlformats.org/drawingml/2006/main" noChangeAspect="1"/>
+            </wp:cNvGraphicFramePr>
+            <a:graphic xmlns:a="http://schemas.openxmlformats.org/drawingml/2006/main">
+              <a:graphicData uri="http://schemas.openxmlformats.org/drawingml/2006/picture">
+                <pic:pic xmlns:pic="http://schemas.openxmlformats.org/drawingml/2006/picture">
+                  <pic:nvPicPr>
+                    <pic:cNvPr id="0" name="Picture 2"/>
+                    <pic:cNvPicPr>
+                      <a:picLocks noChangeAspect="1" noChangeArrowheads="1"/>
+                    </pic:cNvPicPr>
+                  </pic:nvPicPr>
+                  <pic:blipFill>
+                    <a:blip r:embed="rId35">
+                      <a:extLst>
+                        <a:ext uri="{28A0092B-C50C-407E-A947-70E740481C1C}">
+                          <a14:useLocalDpi xmlns:a14="http://schemas.microsoft.com/office/drawing/2010/main" val="0"/>
+                        </a:ext>
+                      </a:extLst>
+                    </a:blip>
+                    <a:srcRect/>
+                    <a:stretch>
+                      <a:fillRect/>
+                    </a:stretch>
+                  </pic:blipFill>
+                  <pic:spPr bwMode="auto">
+                    <a:xfrm>
+                      <a:off x="0" y="0"/>
+                      <a:ext cx="2404395" cy="2185461"/>
+                    </a:xfrm>
+                    <a:prstGeom prst="rect">
+                      <a:avLst/>
+                    </a:prstGeom>
+                    <a:noFill/>
+                  </pic:spPr>
+                </pic:pic>
+              </a:graphicData>
+            </a:graphic>
+          </wp:inline>
+        </w:drawing>
+      </w:r>
+    </w:p>
+    <w:p>
+      <w:pPr>
+        <w:pStyle w:val="ListParagraph"/>
+        <w:numPr>
+          <w:ilvl w:val="0"/>
+          <w:numId w:val="30"/>
+        </w:numPr>
+      </w:pPr>
+      <w:r>
+        <w:t>Features of I2C:</w:t>
+      </w:r>
+    </w:p>
+    <w:p>
+      <w:pPr>
+        <w:pStyle w:val="ListParagraph"/>
+        <w:numPr>
+          <w:ilvl w:val="1"/>
+          <w:numId w:val="30"/>
+        </w:numPr>
+      </w:pPr>
+      <w:r>
+        <w:t xml:space="preserve">Multimaster serial ended computer bus </w:t>
+      </w:r>
+    </w:p>
+    <w:p>
+      <w:pPr>
+        <w:pStyle w:val="ListParagraph"/>
+        <w:numPr>
+          <w:ilvl w:val="1"/>
+          <w:numId w:val="30"/>
+        </w:numPr>
+      </w:pPr>
+      <w:r>
+        <w:t xml:space="preserve">I2C has 2 wire bi-directional serial bus </w:t>
+      </w:r>
+    </w:p>
+    <w:p>
+      <w:pPr>
+        <w:pStyle w:val="ListParagraph"/>
+        <w:numPr>
+          <w:ilvl w:val="1"/>
+          <w:numId w:val="30"/>
+        </w:numPr>
+      </w:pPr>
+      <w:r>
+        <w:t>It is a simple and efficient method for data exchange</w:t>
+      </w:r>
+    </w:p>
+    <w:p>
+      <w:pPr>
+        <w:pStyle w:val="ListParagraph"/>
+        <w:numPr>
+          <w:ilvl w:val="1"/>
+          <w:numId w:val="30"/>
+        </w:numPr>
+      </w:pPr>
+      <w:r>
+        <w:t xml:space="preserve">I2C protocol have low bandwidth </w:t>
+      </w:r>
+    </w:p>
+    <w:p>
+      <w:pPr>
+        <w:pStyle w:val="ListParagraph"/>
+        <w:numPr>
+          <w:ilvl w:val="1"/>
+          <w:numId w:val="30"/>
+        </w:numPr>
+      </w:pPr>
+      <w:r>
+        <w:t>It is a short distance protocol</w:t>
+      </w:r>
+    </w:p>
+    <w:p>
+      <w:pPr>
+        <w:pStyle w:val="ListParagraph"/>
+        <w:numPr>
+          <w:ilvl w:val="0"/>
+          <w:numId w:val="30"/>
+        </w:numPr>
+      </w:pPr>
+      <w:r>
+        <w:t>Advantages of I2C</w:t>
+      </w:r>
+    </w:p>
+    <w:p>
+      <w:pPr>
+        <w:pStyle w:val="ListParagraph"/>
+        <w:numPr>
+          <w:ilvl w:val="1"/>
+          <w:numId w:val="30"/>
+        </w:numPr>
+      </w:pPr>
+      <w:r>
+        <w:lastRenderedPageBreak/>
+        <w:t>Used for security sensitive applications like sensor connections, RFID, biometric devices etc</w:t>
+      </w:r>
+    </w:p>
+    <w:p>
+      <w:pPr>
+        <w:pStyle w:val="ListParagraph"/>
+        <w:numPr>
+          <w:ilvl w:val="1"/>
+          <w:numId w:val="30"/>
+        </w:numPr>
+      </w:pPr>
+      <w:r>
+        <w:t xml:space="preserve">Common communication standards between microcontrollers and sensors </w:t>
+      </w:r>
+    </w:p>
+    <w:p>
+      <w:pPr>
+        <w:pStyle w:val="ListParagraph"/>
+        <w:numPr>
+          <w:ilvl w:val="1"/>
+          <w:numId w:val="30"/>
+        </w:numPr>
+      </w:pPr>
+      <w:r>
+        <w:t xml:space="preserve">Each device is recognized by its unique address and can operates as either a transmitter or receiver, depending upon the function of the device </w:t>
+      </w:r>
+    </w:p>
+    <w:p>
+      <w:pPr>
+        <w:pStyle w:val="ListParagraph"/>
+        <w:numPr>
+          <w:ilvl w:val="1"/>
+          <w:numId w:val="30"/>
+        </w:numPr>
+      </w:pPr>
+      <w:r>
+        <w:t>It provides enhance security system</w:t>
+      </w:r>
+    </w:p>
+    <w:p>
+      <w:pPr>
+        <w:pStyle w:val="ListParagraph"/>
+        <w:numPr>
+          <w:ilvl w:val="1"/>
+          <w:numId w:val="30"/>
+        </w:numPr>
+      </w:pPr>
+      <w:r>
+        <w:t>Compatible with FPGA</w:t>
+      </w:r>
+    </w:p>
+    <w:p>
+      <w:pPr>
+        <w:pStyle w:val="ListParagraph"/>
+        <w:numPr>
+          <w:ilvl w:val="0"/>
+          <w:numId w:val="30"/>
+        </w:numPr>
+      </w:pPr>
+      <w:r>
+        <w:t>I2C in an ideal surveillance architecture: following characteristics: high performance, flexibility, easy upgradability, low development cost and migration path to lower cost as the application matures and volume ramps.</w:t>
+      </w:r>
+    </w:p>
+    <w:p/>
     <w:p>
       <w:pPr>
         <w:pStyle w:val="Heading1"/>
@@ -5034,7 +5985,7 @@
           <w:numId w:val="6"/>
         </w:numPr>
       </w:pPr>
-      <w:hyperlink r:id="rId27">
+      <w:hyperlink r:id="rId36">
         <w:r>
           <w:rPr>
             <w:rStyle w:val="Hyperlink"/>
@@ -5584,6 +6535,119 @@
     </w:lvl>
   </w:abstractNum>
   <w:abstractNum w:abstractNumId="4" w15:restartNumberingAfterBreak="0">
+    <w:nsid w:val="14775260"/>
+    <w:multiLevelType w:val="hybridMultilevel"/>
+    <w:tmpl w:val="6DB8AAE6"/>
+    <w:lvl w:ilvl="0" w:tplc="04100001">
+      <w:start w:val="1"/>
+      <w:numFmt w:val="bullet"/>
+      <w:lvlText w:val=""/>
+      <w:lvlJc w:val="left"/>
+      <w:pPr>
+        <w:ind w:left="720" w:hanging="360"/>
+      </w:pPr>
+      <w:rPr>
+        <w:rFonts w:ascii="Symbol" w:hAnsi="Symbol" w:hint="default"/>
+      </w:rPr>
+    </w:lvl>
+    <w:lvl w:ilvl="1" w:tplc="04100003">
+      <w:start w:val="1"/>
+      <w:numFmt w:val="bullet"/>
+      <w:lvlText w:val="o"/>
+      <w:lvlJc w:val="left"/>
+      <w:pPr>
+        <w:ind w:left="1440" w:hanging="360"/>
+      </w:pPr>
+      <w:rPr>
+        <w:rFonts w:ascii="Courier New" w:hAnsi="Courier New" w:cs="Courier New" w:hint="default"/>
+      </w:rPr>
+    </w:lvl>
+    <w:lvl w:ilvl="2" w:tplc="04100005">
+      <w:start w:val="1"/>
+      <w:numFmt w:val="bullet"/>
+      <w:lvlText w:val=""/>
+      <w:lvlJc w:val="left"/>
+      <w:pPr>
+        <w:ind w:left="2160" w:hanging="360"/>
+      </w:pPr>
+      <w:rPr>
+        <w:rFonts w:ascii="Wingdings" w:hAnsi="Wingdings" w:hint="default"/>
+      </w:rPr>
+    </w:lvl>
+    <w:lvl w:ilvl="3" w:tplc="04100001" w:tentative="1">
+      <w:start w:val="1"/>
+      <w:numFmt w:val="bullet"/>
+      <w:lvlText w:val=""/>
+      <w:lvlJc w:val="left"/>
+      <w:pPr>
+        <w:ind w:left="2880" w:hanging="360"/>
+      </w:pPr>
+      <w:rPr>
+        <w:rFonts w:ascii="Symbol" w:hAnsi="Symbol" w:hint="default"/>
+      </w:rPr>
+    </w:lvl>
+    <w:lvl w:ilvl="4" w:tplc="04100003" w:tentative="1">
+      <w:start w:val="1"/>
+      <w:numFmt w:val="bullet"/>
+      <w:lvlText w:val="o"/>
+      <w:lvlJc w:val="left"/>
+      <w:pPr>
+        <w:ind w:left="3600" w:hanging="360"/>
+      </w:pPr>
+      <w:rPr>
+        <w:rFonts w:ascii="Courier New" w:hAnsi="Courier New" w:cs="Courier New" w:hint="default"/>
+      </w:rPr>
+    </w:lvl>
+    <w:lvl w:ilvl="5" w:tplc="04100005" w:tentative="1">
+      <w:start w:val="1"/>
+      <w:numFmt w:val="bullet"/>
+      <w:lvlText w:val=""/>
+      <w:lvlJc w:val="left"/>
+      <w:pPr>
+        <w:ind w:left="4320" w:hanging="360"/>
+      </w:pPr>
+      <w:rPr>
+        <w:rFonts w:ascii="Wingdings" w:hAnsi="Wingdings" w:hint="default"/>
+      </w:rPr>
+    </w:lvl>
+    <w:lvl w:ilvl="6" w:tplc="04100001" w:tentative="1">
+      <w:start w:val="1"/>
+      <w:numFmt w:val="bullet"/>
+      <w:lvlText w:val=""/>
+      <w:lvlJc w:val="left"/>
+      <w:pPr>
+        <w:ind w:left="5040" w:hanging="360"/>
+      </w:pPr>
+      <w:rPr>
+        <w:rFonts w:ascii="Symbol" w:hAnsi="Symbol" w:hint="default"/>
+      </w:rPr>
+    </w:lvl>
+    <w:lvl w:ilvl="7" w:tplc="04100003" w:tentative="1">
+      <w:start w:val="1"/>
+      <w:numFmt w:val="bullet"/>
+      <w:lvlText w:val="o"/>
+      <w:lvlJc w:val="left"/>
+      <w:pPr>
+        <w:ind w:left="5760" w:hanging="360"/>
+      </w:pPr>
+      <w:rPr>
+        <w:rFonts w:ascii="Courier New" w:hAnsi="Courier New" w:cs="Courier New" w:hint="default"/>
+      </w:rPr>
+    </w:lvl>
+    <w:lvl w:ilvl="8" w:tplc="04100005" w:tentative="1">
+      <w:start w:val="1"/>
+      <w:numFmt w:val="bullet"/>
+      <w:lvlText w:val=""/>
+      <w:lvlJc w:val="left"/>
+      <w:pPr>
+        <w:ind w:left="6480" w:hanging="360"/>
+      </w:pPr>
+      <w:rPr>
+        <w:rFonts w:ascii="Wingdings" w:hAnsi="Wingdings" w:hint="default"/>
+      </w:rPr>
+    </w:lvl>
+  </w:abstractNum>
+  <w:abstractNum w:abstractNumId="5" w15:restartNumberingAfterBreak="0">
     <w:nsid w:val="17EA2793"/>
     <w:multiLevelType w:val="hybridMultilevel"/>
     <w:tmpl w:val="FAD2CEA6"/>
@@ -5696,7 +6760,120 @@
       </w:rPr>
     </w:lvl>
   </w:abstractNum>
-  <w:abstractNum w:abstractNumId="5" w15:restartNumberingAfterBreak="0">
+  <w:abstractNum w:abstractNumId="6" w15:restartNumberingAfterBreak="0">
+    <w:nsid w:val="1B646FBA"/>
+    <w:multiLevelType w:val="hybridMultilevel"/>
+    <w:tmpl w:val="FBE64228"/>
+    <w:lvl w:ilvl="0" w:tplc="04100001">
+      <w:start w:val="1"/>
+      <w:numFmt w:val="bullet"/>
+      <w:lvlText w:val=""/>
+      <w:lvlJc w:val="left"/>
+      <w:pPr>
+        <w:ind w:left="720" w:hanging="360"/>
+      </w:pPr>
+      <w:rPr>
+        <w:rFonts w:ascii="Symbol" w:hAnsi="Symbol" w:hint="default"/>
+      </w:rPr>
+    </w:lvl>
+    <w:lvl w:ilvl="1" w:tplc="04100003" w:tentative="1">
+      <w:start w:val="1"/>
+      <w:numFmt w:val="bullet"/>
+      <w:lvlText w:val="o"/>
+      <w:lvlJc w:val="left"/>
+      <w:pPr>
+        <w:ind w:left="1440" w:hanging="360"/>
+      </w:pPr>
+      <w:rPr>
+        <w:rFonts w:ascii="Courier New" w:hAnsi="Courier New" w:cs="Courier New" w:hint="default"/>
+      </w:rPr>
+    </w:lvl>
+    <w:lvl w:ilvl="2" w:tplc="04100005" w:tentative="1">
+      <w:start w:val="1"/>
+      <w:numFmt w:val="bullet"/>
+      <w:lvlText w:val=""/>
+      <w:lvlJc w:val="left"/>
+      <w:pPr>
+        <w:ind w:left="2160" w:hanging="360"/>
+      </w:pPr>
+      <w:rPr>
+        <w:rFonts w:ascii="Wingdings" w:hAnsi="Wingdings" w:hint="default"/>
+      </w:rPr>
+    </w:lvl>
+    <w:lvl w:ilvl="3" w:tplc="04100001" w:tentative="1">
+      <w:start w:val="1"/>
+      <w:numFmt w:val="bullet"/>
+      <w:lvlText w:val=""/>
+      <w:lvlJc w:val="left"/>
+      <w:pPr>
+        <w:ind w:left="2880" w:hanging="360"/>
+      </w:pPr>
+      <w:rPr>
+        <w:rFonts w:ascii="Symbol" w:hAnsi="Symbol" w:hint="default"/>
+      </w:rPr>
+    </w:lvl>
+    <w:lvl w:ilvl="4" w:tplc="04100003" w:tentative="1">
+      <w:start w:val="1"/>
+      <w:numFmt w:val="bullet"/>
+      <w:lvlText w:val="o"/>
+      <w:lvlJc w:val="left"/>
+      <w:pPr>
+        <w:ind w:left="3600" w:hanging="360"/>
+      </w:pPr>
+      <w:rPr>
+        <w:rFonts w:ascii="Courier New" w:hAnsi="Courier New" w:cs="Courier New" w:hint="default"/>
+      </w:rPr>
+    </w:lvl>
+    <w:lvl w:ilvl="5" w:tplc="04100005" w:tentative="1">
+      <w:start w:val="1"/>
+      <w:numFmt w:val="bullet"/>
+      <w:lvlText w:val=""/>
+      <w:lvlJc w:val="left"/>
+      <w:pPr>
+        <w:ind w:left="4320" w:hanging="360"/>
+      </w:pPr>
+      <w:rPr>
+        <w:rFonts w:ascii="Wingdings" w:hAnsi="Wingdings" w:hint="default"/>
+      </w:rPr>
+    </w:lvl>
+    <w:lvl w:ilvl="6" w:tplc="04100001" w:tentative="1">
+      <w:start w:val="1"/>
+      <w:numFmt w:val="bullet"/>
+      <w:lvlText w:val=""/>
+      <w:lvlJc w:val="left"/>
+      <w:pPr>
+        <w:ind w:left="5040" w:hanging="360"/>
+      </w:pPr>
+      <w:rPr>
+        <w:rFonts w:ascii="Symbol" w:hAnsi="Symbol" w:hint="default"/>
+      </w:rPr>
+    </w:lvl>
+    <w:lvl w:ilvl="7" w:tplc="04100003" w:tentative="1">
+      <w:start w:val="1"/>
+      <w:numFmt w:val="bullet"/>
+      <w:lvlText w:val="o"/>
+      <w:lvlJc w:val="left"/>
+      <w:pPr>
+        <w:ind w:left="5760" w:hanging="360"/>
+      </w:pPr>
+      <w:rPr>
+        <w:rFonts w:ascii="Courier New" w:hAnsi="Courier New" w:cs="Courier New" w:hint="default"/>
+      </w:rPr>
+    </w:lvl>
+    <w:lvl w:ilvl="8" w:tplc="04100005" w:tentative="1">
+      <w:start w:val="1"/>
+      <w:numFmt w:val="bullet"/>
+      <w:lvlText w:val=""/>
+      <w:lvlJc w:val="left"/>
+      <w:pPr>
+        <w:ind w:left="6480" w:hanging="360"/>
+      </w:pPr>
+      <w:rPr>
+        <w:rFonts w:ascii="Wingdings" w:hAnsi="Wingdings" w:hint="default"/>
+      </w:rPr>
+    </w:lvl>
+  </w:abstractNum>
+  <w:abstractNum w:abstractNumId="7" w15:restartNumberingAfterBreak="0">
     <w:nsid w:val="1CA228CB"/>
     <w:multiLevelType w:val="hybridMultilevel"/>
     <w:tmpl w:val="927C4240"/>
@@ -5809,7 +6986,7 @@
       </w:rPr>
     </w:lvl>
   </w:abstractNum>
-  <w:abstractNum w:abstractNumId="6" w15:restartNumberingAfterBreak="0">
+  <w:abstractNum w:abstractNumId="8" w15:restartNumberingAfterBreak="0">
     <w:nsid w:val="1EF303BE"/>
     <w:multiLevelType w:val="multilevel"/>
     <w:tmpl w:val="9AB6CC2C"/>
@@ -5949,7 +7126,7 @@
       </w:rPr>
     </w:lvl>
   </w:abstractNum>
-  <w:abstractNum w:abstractNumId="7" w15:restartNumberingAfterBreak="0">
+  <w:abstractNum w:abstractNumId="9" w15:restartNumberingAfterBreak="0">
     <w:nsid w:val="257A7010"/>
     <w:multiLevelType w:val="hybridMultilevel"/>
     <w:tmpl w:val="B80AD7CA"/>
@@ -6062,7 +7239,7 @@
       </w:rPr>
     </w:lvl>
   </w:abstractNum>
-  <w:abstractNum w:abstractNumId="8" w15:restartNumberingAfterBreak="0">
+  <w:abstractNum w:abstractNumId="10" w15:restartNumberingAfterBreak="0">
     <w:nsid w:val="2A220B06"/>
     <w:multiLevelType w:val="hybridMultilevel"/>
     <w:tmpl w:val="2C2053C2"/>
@@ -6175,7 +7352,7 @@
       </w:rPr>
     </w:lvl>
   </w:abstractNum>
-  <w:abstractNum w:abstractNumId="9" w15:restartNumberingAfterBreak="0">
+  <w:abstractNum w:abstractNumId="11" w15:restartNumberingAfterBreak="0">
     <w:nsid w:val="2A345916"/>
     <w:multiLevelType w:val="multilevel"/>
     <w:tmpl w:val="CC60FF5A"/>
@@ -6315,7 +7492,120 @@
       </w:rPr>
     </w:lvl>
   </w:abstractNum>
-  <w:abstractNum w:abstractNumId="10" w15:restartNumberingAfterBreak="0">
+  <w:abstractNum w:abstractNumId="12" w15:restartNumberingAfterBreak="0">
+    <w:nsid w:val="2E581932"/>
+    <w:multiLevelType w:val="hybridMultilevel"/>
+    <w:tmpl w:val="711CABF0"/>
+    <w:lvl w:ilvl="0" w:tplc="04100001">
+      <w:start w:val="1"/>
+      <w:numFmt w:val="bullet"/>
+      <w:lvlText w:val=""/>
+      <w:lvlJc w:val="left"/>
+      <w:pPr>
+        <w:ind w:left="720" w:hanging="360"/>
+      </w:pPr>
+      <w:rPr>
+        <w:rFonts w:ascii="Symbol" w:hAnsi="Symbol" w:hint="default"/>
+      </w:rPr>
+    </w:lvl>
+    <w:lvl w:ilvl="1" w:tplc="04100003">
+      <w:start w:val="1"/>
+      <w:numFmt w:val="bullet"/>
+      <w:lvlText w:val="o"/>
+      <w:lvlJc w:val="left"/>
+      <w:pPr>
+        <w:ind w:left="1440" w:hanging="360"/>
+      </w:pPr>
+      <w:rPr>
+        <w:rFonts w:ascii="Courier New" w:hAnsi="Courier New" w:cs="Courier New" w:hint="default"/>
+      </w:rPr>
+    </w:lvl>
+    <w:lvl w:ilvl="2" w:tplc="04100005" w:tentative="1">
+      <w:start w:val="1"/>
+      <w:numFmt w:val="bullet"/>
+      <w:lvlText w:val=""/>
+      <w:lvlJc w:val="left"/>
+      <w:pPr>
+        <w:ind w:left="2160" w:hanging="360"/>
+      </w:pPr>
+      <w:rPr>
+        <w:rFonts w:ascii="Wingdings" w:hAnsi="Wingdings" w:hint="default"/>
+      </w:rPr>
+    </w:lvl>
+    <w:lvl w:ilvl="3" w:tplc="04100001" w:tentative="1">
+      <w:start w:val="1"/>
+      <w:numFmt w:val="bullet"/>
+      <w:lvlText w:val=""/>
+      <w:lvlJc w:val="left"/>
+      <w:pPr>
+        <w:ind w:left="2880" w:hanging="360"/>
+      </w:pPr>
+      <w:rPr>
+        <w:rFonts w:ascii="Symbol" w:hAnsi="Symbol" w:hint="default"/>
+      </w:rPr>
+    </w:lvl>
+    <w:lvl w:ilvl="4" w:tplc="04100003" w:tentative="1">
+      <w:start w:val="1"/>
+      <w:numFmt w:val="bullet"/>
+      <w:lvlText w:val="o"/>
+      <w:lvlJc w:val="left"/>
+      <w:pPr>
+        <w:ind w:left="3600" w:hanging="360"/>
+      </w:pPr>
+      <w:rPr>
+        <w:rFonts w:ascii="Courier New" w:hAnsi="Courier New" w:cs="Courier New" w:hint="default"/>
+      </w:rPr>
+    </w:lvl>
+    <w:lvl w:ilvl="5" w:tplc="04100005" w:tentative="1">
+      <w:start w:val="1"/>
+      <w:numFmt w:val="bullet"/>
+      <w:lvlText w:val=""/>
+      <w:lvlJc w:val="left"/>
+      <w:pPr>
+        <w:ind w:left="4320" w:hanging="360"/>
+      </w:pPr>
+      <w:rPr>
+        <w:rFonts w:ascii="Wingdings" w:hAnsi="Wingdings" w:hint="default"/>
+      </w:rPr>
+    </w:lvl>
+    <w:lvl w:ilvl="6" w:tplc="04100001" w:tentative="1">
+      <w:start w:val="1"/>
+      <w:numFmt w:val="bullet"/>
+      <w:lvlText w:val=""/>
+      <w:lvlJc w:val="left"/>
+      <w:pPr>
+        <w:ind w:left="5040" w:hanging="360"/>
+      </w:pPr>
+      <w:rPr>
+        <w:rFonts w:ascii="Symbol" w:hAnsi="Symbol" w:hint="default"/>
+      </w:rPr>
+    </w:lvl>
+    <w:lvl w:ilvl="7" w:tplc="04100003" w:tentative="1">
+      <w:start w:val="1"/>
+      <w:numFmt w:val="bullet"/>
+      <w:lvlText w:val="o"/>
+      <w:lvlJc w:val="left"/>
+      <w:pPr>
+        <w:ind w:left="5760" w:hanging="360"/>
+      </w:pPr>
+      <w:rPr>
+        <w:rFonts w:ascii="Courier New" w:hAnsi="Courier New" w:cs="Courier New" w:hint="default"/>
+      </w:rPr>
+    </w:lvl>
+    <w:lvl w:ilvl="8" w:tplc="04100005" w:tentative="1">
+      <w:start w:val="1"/>
+      <w:numFmt w:val="bullet"/>
+      <w:lvlText w:val=""/>
+      <w:lvlJc w:val="left"/>
+      <w:pPr>
+        <w:ind w:left="6480" w:hanging="360"/>
+      </w:pPr>
+      <w:rPr>
+        <w:rFonts w:ascii="Wingdings" w:hAnsi="Wingdings" w:hint="default"/>
+      </w:rPr>
+    </w:lvl>
+  </w:abstractNum>
+  <w:abstractNum w:abstractNumId="13" w15:restartNumberingAfterBreak="0">
     <w:nsid w:val="3F167BE9"/>
     <w:multiLevelType w:val="hybridMultilevel"/>
     <w:tmpl w:val="BED21EA0"/>
@@ -6428,7 +7718,7 @@
       </w:rPr>
     </w:lvl>
   </w:abstractNum>
-  <w:abstractNum w:abstractNumId="11" w15:restartNumberingAfterBreak="0">
+  <w:abstractNum w:abstractNumId="14" w15:restartNumberingAfterBreak="0">
     <w:nsid w:val="3FDF19B8"/>
     <w:multiLevelType w:val="multilevel"/>
     <w:tmpl w:val="DE5E485E"/>
@@ -6550,7 +7840,7 @@
       </w:pPr>
     </w:lvl>
   </w:abstractNum>
-  <w:abstractNum w:abstractNumId="12" w15:restartNumberingAfterBreak="0">
+  <w:abstractNum w:abstractNumId="15" w15:restartNumberingAfterBreak="0">
     <w:nsid w:val="46EC033C"/>
     <w:multiLevelType w:val="hybridMultilevel"/>
     <w:tmpl w:val="84CCEA90"/>
@@ -6663,7 +7953,7 @@
       </w:rPr>
     </w:lvl>
   </w:abstractNum>
-  <w:abstractNum w:abstractNumId="13" w15:restartNumberingAfterBreak="0">
+  <w:abstractNum w:abstractNumId="16" w15:restartNumberingAfterBreak="0">
     <w:nsid w:val="477E7139"/>
     <w:multiLevelType w:val="hybridMultilevel"/>
     <w:tmpl w:val="EE4C681C"/>
@@ -6776,7 +8066,7 @@
       </w:rPr>
     </w:lvl>
   </w:abstractNum>
-  <w:abstractNum w:abstractNumId="14" w15:restartNumberingAfterBreak="0">
+  <w:abstractNum w:abstractNumId="17" w15:restartNumberingAfterBreak="0">
     <w:nsid w:val="4A1E36FA"/>
     <w:multiLevelType w:val="hybridMultilevel"/>
     <w:tmpl w:val="AF6E95FE"/>
@@ -6889,7 +8179,7 @@
       </w:rPr>
     </w:lvl>
   </w:abstractNum>
-  <w:abstractNum w:abstractNumId="15" w15:restartNumberingAfterBreak="0">
+  <w:abstractNum w:abstractNumId="18" w15:restartNumberingAfterBreak="0">
     <w:nsid w:val="56C934EA"/>
     <w:multiLevelType w:val="hybridMultilevel"/>
     <w:tmpl w:val="60EA64A4"/>
@@ -7002,7 +8292,7 @@
       </w:rPr>
     </w:lvl>
   </w:abstractNum>
-  <w:abstractNum w:abstractNumId="16" w15:restartNumberingAfterBreak="0">
+  <w:abstractNum w:abstractNumId="19" w15:restartNumberingAfterBreak="0">
     <w:nsid w:val="61676607"/>
     <w:multiLevelType w:val="multilevel"/>
     <w:tmpl w:val="D92C23C2"/>
@@ -7142,7 +8432,7 @@
       </w:rPr>
     </w:lvl>
   </w:abstractNum>
-  <w:abstractNum w:abstractNumId="17" w15:restartNumberingAfterBreak="0">
+  <w:abstractNum w:abstractNumId="20" w15:restartNumberingAfterBreak="0">
     <w:nsid w:val="620E7D1E"/>
     <w:multiLevelType w:val="hybridMultilevel"/>
     <w:tmpl w:val="8E98D5D6"/>
@@ -7255,7 +8545,7 @@
       </w:rPr>
     </w:lvl>
   </w:abstractNum>
-  <w:abstractNum w:abstractNumId="18" w15:restartNumberingAfterBreak="0">
+  <w:abstractNum w:abstractNumId="21" w15:restartNumberingAfterBreak="0">
     <w:nsid w:val="65123309"/>
     <w:multiLevelType w:val="multilevel"/>
     <w:tmpl w:val="417818D6"/>
@@ -7395,7 +8685,120 @@
       </w:rPr>
     </w:lvl>
   </w:abstractNum>
-  <w:abstractNum w:abstractNumId="19" w15:restartNumberingAfterBreak="0">
+  <w:abstractNum w:abstractNumId="22" w15:restartNumberingAfterBreak="0">
+    <w:nsid w:val="68C060FF"/>
+    <w:multiLevelType w:val="hybridMultilevel"/>
+    <w:tmpl w:val="8110B1AC"/>
+    <w:lvl w:ilvl="0" w:tplc="04100001">
+      <w:start w:val="1"/>
+      <w:numFmt w:val="bullet"/>
+      <w:lvlText w:val=""/>
+      <w:lvlJc w:val="left"/>
+      <w:pPr>
+        <w:ind w:left="720" w:hanging="360"/>
+      </w:pPr>
+      <w:rPr>
+        <w:rFonts w:ascii="Symbol" w:hAnsi="Symbol" w:hint="default"/>
+      </w:rPr>
+    </w:lvl>
+    <w:lvl w:ilvl="1" w:tplc="04100003" w:tentative="1">
+      <w:start w:val="1"/>
+      <w:numFmt w:val="bullet"/>
+      <w:lvlText w:val="o"/>
+      <w:lvlJc w:val="left"/>
+      <w:pPr>
+        <w:ind w:left="1440" w:hanging="360"/>
+      </w:pPr>
+      <w:rPr>
+        <w:rFonts w:ascii="Courier New" w:hAnsi="Courier New" w:cs="Courier New" w:hint="default"/>
+      </w:rPr>
+    </w:lvl>
+    <w:lvl w:ilvl="2" w:tplc="04100005" w:tentative="1">
+      <w:start w:val="1"/>
+      <w:numFmt w:val="bullet"/>
+      <w:lvlText w:val=""/>
+      <w:lvlJc w:val="left"/>
+      <w:pPr>
+        <w:ind w:left="2160" w:hanging="360"/>
+      </w:pPr>
+      <w:rPr>
+        <w:rFonts w:ascii="Wingdings" w:hAnsi="Wingdings" w:hint="default"/>
+      </w:rPr>
+    </w:lvl>
+    <w:lvl w:ilvl="3" w:tplc="04100001" w:tentative="1">
+      <w:start w:val="1"/>
+      <w:numFmt w:val="bullet"/>
+      <w:lvlText w:val=""/>
+      <w:lvlJc w:val="left"/>
+      <w:pPr>
+        <w:ind w:left="2880" w:hanging="360"/>
+      </w:pPr>
+      <w:rPr>
+        <w:rFonts w:ascii="Symbol" w:hAnsi="Symbol" w:hint="default"/>
+      </w:rPr>
+    </w:lvl>
+    <w:lvl w:ilvl="4" w:tplc="04100003" w:tentative="1">
+      <w:start w:val="1"/>
+      <w:numFmt w:val="bullet"/>
+      <w:lvlText w:val="o"/>
+      <w:lvlJc w:val="left"/>
+      <w:pPr>
+        <w:ind w:left="3600" w:hanging="360"/>
+      </w:pPr>
+      <w:rPr>
+        <w:rFonts w:ascii="Courier New" w:hAnsi="Courier New" w:cs="Courier New" w:hint="default"/>
+      </w:rPr>
+    </w:lvl>
+    <w:lvl w:ilvl="5" w:tplc="04100005" w:tentative="1">
+      <w:start w:val="1"/>
+      <w:numFmt w:val="bullet"/>
+      <w:lvlText w:val=""/>
+      <w:lvlJc w:val="left"/>
+      <w:pPr>
+        <w:ind w:left="4320" w:hanging="360"/>
+      </w:pPr>
+      <w:rPr>
+        <w:rFonts w:ascii="Wingdings" w:hAnsi="Wingdings" w:hint="default"/>
+      </w:rPr>
+    </w:lvl>
+    <w:lvl w:ilvl="6" w:tplc="04100001" w:tentative="1">
+      <w:start w:val="1"/>
+      <w:numFmt w:val="bullet"/>
+      <w:lvlText w:val=""/>
+      <w:lvlJc w:val="left"/>
+      <w:pPr>
+        <w:ind w:left="5040" w:hanging="360"/>
+      </w:pPr>
+      <w:rPr>
+        <w:rFonts w:ascii="Symbol" w:hAnsi="Symbol" w:hint="default"/>
+      </w:rPr>
+    </w:lvl>
+    <w:lvl w:ilvl="7" w:tplc="04100003" w:tentative="1">
+      <w:start w:val="1"/>
+      <w:numFmt w:val="bullet"/>
+      <w:lvlText w:val="o"/>
+      <w:lvlJc w:val="left"/>
+      <w:pPr>
+        <w:ind w:left="5760" w:hanging="360"/>
+      </w:pPr>
+      <w:rPr>
+        <w:rFonts w:ascii="Courier New" w:hAnsi="Courier New" w:cs="Courier New" w:hint="default"/>
+      </w:rPr>
+    </w:lvl>
+    <w:lvl w:ilvl="8" w:tplc="04100005" w:tentative="1">
+      <w:start w:val="1"/>
+      <w:numFmt w:val="bullet"/>
+      <w:lvlText w:val=""/>
+      <w:lvlJc w:val="left"/>
+      <w:pPr>
+        <w:ind w:left="6480" w:hanging="360"/>
+      </w:pPr>
+      <w:rPr>
+        <w:rFonts w:ascii="Wingdings" w:hAnsi="Wingdings" w:hint="default"/>
+      </w:rPr>
+    </w:lvl>
+  </w:abstractNum>
+  <w:abstractNum w:abstractNumId="23" w15:restartNumberingAfterBreak="0">
     <w:nsid w:val="6C361288"/>
     <w:multiLevelType w:val="multilevel"/>
     <w:tmpl w:val="6420AEF0"/>
@@ -7535,7 +8938,7 @@
       </w:rPr>
     </w:lvl>
   </w:abstractNum>
-  <w:abstractNum w:abstractNumId="20" w15:restartNumberingAfterBreak="0">
+  <w:abstractNum w:abstractNumId="24" w15:restartNumberingAfterBreak="0">
     <w:nsid w:val="73997498"/>
     <w:multiLevelType w:val="hybridMultilevel"/>
     <w:tmpl w:val="76EA701E"/>
@@ -7648,7 +9051,120 @@
       </w:rPr>
     </w:lvl>
   </w:abstractNum>
-  <w:abstractNum w:abstractNumId="21" w15:restartNumberingAfterBreak="0">
+  <w:abstractNum w:abstractNumId="25" w15:restartNumberingAfterBreak="0">
+    <w:nsid w:val="7647579F"/>
+    <w:multiLevelType w:val="hybridMultilevel"/>
+    <w:tmpl w:val="71344430"/>
+    <w:lvl w:ilvl="0" w:tplc="04100001">
+      <w:start w:val="1"/>
+      <w:numFmt w:val="bullet"/>
+      <w:lvlText w:val=""/>
+      <w:lvlJc w:val="left"/>
+      <w:pPr>
+        <w:ind w:left="720" w:hanging="360"/>
+      </w:pPr>
+      <w:rPr>
+        <w:rFonts w:ascii="Symbol" w:hAnsi="Symbol" w:hint="default"/>
+      </w:rPr>
+    </w:lvl>
+    <w:lvl w:ilvl="1" w:tplc="04100003" w:tentative="1">
+      <w:start w:val="1"/>
+      <w:numFmt w:val="bullet"/>
+      <w:lvlText w:val="o"/>
+      <w:lvlJc w:val="left"/>
+      <w:pPr>
+        <w:ind w:left="1440" w:hanging="360"/>
+      </w:pPr>
+      <w:rPr>
+        <w:rFonts w:ascii="Courier New" w:hAnsi="Courier New" w:cs="Courier New" w:hint="default"/>
+      </w:rPr>
+    </w:lvl>
+    <w:lvl w:ilvl="2" w:tplc="04100005" w:tentative="1">
+      <w:start w:val="1"/>
+      <w:numFmt w:val="bullet"/>
+      <w:lvlText w:val=""/>
+      <w:lvlJc w:val="left"/>
+      <w:pPr>
+        <w:ind w:left="2160" w:hanging="360"/>
+      </w:pPr>
+      <w:rPr>
+        <w:rFonts w:ascii="Wingdings" w:hAnsi="Wingdings" w:hint="default"/>
+      </w:rPr>
+    </w:lvl>
+    <w:lvl w:ilvl="3" w:tplc="04100001" w:tentative="1">
+      <w:start w:val="1"/>
+      <w:numFmt w:val="bullet"/>
+      <w:lvlText w:val=""/>
+      <w:lvlJc w:val="left"/>
+      <w:pPr>
+        <w:ind w:left="2880" w:hanging="360"/>
+      </w:pPr>
+      <w:rPr>
+        <w:rFonts w:ascii="Symbol" w:hAnsi="Symbol" w:hint="default"/>
+      </w:rPr>
+    </w:lvl>
+    <w:lvl w:ilvl="4" w:tplc="04100003" w:tentative="1">
+      <w:start w:val="1"/>
+      <w:numFmt w:val="bullet"/>
+      <w:lvlText w:val="o"/>
+      <w:lvlJc w:val="left"/>
+      <w:pPr>
+        <w:ind w:left="3600" w:hanging="360"/>
+      </w:pPr>
+      <w:rPr>
+        <w:rFonts w:ascii="Courier New" w:hAnsi="Courier New" w:cs="Courier New" w:hint="default"/>
+      </w:rPr>
+    </w:lvl>
+    <w:lvl w:ilvl="5" w:tplc="04100005" w:tentative="1">
+      <w:start w:val="1"/>
+      <w:numFmt w:val="bullet"/>
+      <w:lvlText w:val=""/>
+      <w:lvlJc w:val="left"/>
+      <w:pPr>
+        <w:ind w:left="4320" w:hanging="360"/>
+      </w:pPr>
+      <w:rPr>
+        <w:rFonts w:ascii="Wingdings" w:hAnsi="Wingdings" w:hint="default"/>
+      </w:rPr>
+    </w:lvl>
+    <w:lvl w:ilvl="6" w:tplc="04100001" w:tentative="1">
+      <w:start w:val="1"/>
+      <w:numFmt w:val="bullet"/>
+      <w:lvlText w:val=""/>
+      <w:lvlJc w:val="left"/>
+      <w:pPr>
+        <w:ind w:left="5040" w:hanging="360"/>
+      </w:pPr>
+      <w:rPr>
+        <w:rFonts w:ascii="Symbol" w:hAnsi="Symbol" w:hint="default"/>
+      </w:rPr>
+    </w:lvl>
+    <w:lvl w:ilvl="7" w:tplc="04100003" w:tentative="1">
+      <w:start w:val="1"/>
+      <w:numFmt w:val="bullet"/>
+      <w:lvlText w:val="o"/>
+      <w:lvlJc w:val="left"/>
+      <w:pPr>
+        <w:ind w:left="5760" w:hanging="360"/>
+      </w:pPr>
+      <w:rPr>
+        <w:rFonts w:ascii="Courier New" w:hAnsi="Courier New" w:cs="Courier New" w:hint="default"/>
+      </w:rPr>
+    </w:lvl>
+    <w:lvl w:ilvl="8" w:tplc="04100005" w:tentative="1">
+      <w:start w:val="1"/>
+      <w:numFmt w:val="bullet"/>
+      <w:lvlText w:val=""/>
+      <w:lvlJc w:val="left"/>
+      <w:pPr>
+        <w:ind w:left="6480" w:hanging="360"/>
+      </w:pPr>
+      <w:rPr>
+        <w:rFonts w:ascii="Wingdings" w:hAnsi="Wingdings" w:hint="default"/>
+      </w:rPr>
+    </w:lvl>
+  </w:abstractNum>
+  <w:abstractNum w:abstractNumId="26" w15:restartNumberingAfterBreak="0">
     <w:nsid w:val="79254DC5"/>
     <w:multiLevelType w:val="multilevel"/>
     <w:tmpl w:val="7862DF44"/>
@@ -7788,7 +9304,7 @@
       </w:rPr>
     </w:lvl>
   </w:abstractNum>
-  <w:abstractNum w:abstractNumId="22" w15:restartNumberingAfterBreak="0">
+  <w:abstractNum w:abstractNumId="27" w15:restartNumberingAfterBreak="0">
     <w:nsid w:val="7A31786A"/>
     <w:multiLevelType w:val="multilevel"/>
     <w:tmpl w:val="9AA2B914"/>
@@ -7928,7 +9444,7 @@
       </w:rPr>
     </w:lvl>
   </w:abstractNum>
-  <w:abstractNum w:abstractNumId="23" w15:restartNumberingAfterBreak="0">
+  <w:abstractNum w:abstractNumId="28" w15:restartNumberingAfterBreak="0">
     <w:nsid w:val="7DBD200B"/>
     <w:multiLevelType w:val="hybridMultilevel"/>
     <w:tmpl w:val="1ECCDB64"/>
@@ -8041,7 +9557,7 @@
       </w:rPr>
     </w:lvl>
   </w:abstractNum>
-  <w:abstractNum w:abstractNumId="24" w15:restartNumberingAfterBreak="0">
+  <w:abstractNum w:abstractNumId="29" w15:restartNumberingAfterBreak="0">
     <w:nsid w:val="7E2E6C41"/>
     <w:multiLevelType w:val="hybridMultilevel"/>
     <w:tmpl w:val="76809C4C"/>
@@ -8158,76 +9674,91 @@
     <w:abstractNumId w:val="0"/>
   </w:num>
   <w:num w:numId="2" w16cid:durableId="1757480451">
-    <w:abstractNumId w:val="22"/>
+    <w:abstractNumId w:val="27"/>
   </w:num>
   <w:num w:numId="3" w16cid:durableId="590820843">
     <w:abstractNumId w:val="1"/>
   </w:num>
   <w:num w:numId="4" w16cid:durableId="1869374027">
-    <w:abstractNumId w:val="16"/>
+    <w:abstractNumId w:val="19"/>
   </w:num>
   <w:num w:numId="5" w16cid:durableId="1146045404">
-    <w:abstractNumId w:val="6"/>
+    <w:abstractNumId w:val="8"/>
   </w:num>
   <w:num w:numId="6" w16cid:durableId="369190561">
-    <w:abstractNumId w:val="19"/>
+    <w:abstractNumId w:val="23"/>
   </w:num>
   <w:num w:numId="7" w16cid:durableId="478350836">
-    <w:abstractNumId w:val="9"/>
+    <w:abstractNumId w:val="11"/>
   </w:num>
   <w:num w:numId="8" w16cid:durableId="1636182998">
+    <w:abstractNumId w:val="26"/>
+  </w:num>
+  <w:num w:numId="9" w16cid:durableId="2015719589">
     <w:abstractNumId w:val="21"/>
   </w:num>
-  <w:num w:numId="9" w16cid:durableId="2015719589">
+  <w:num w:numId="10" w16cid:durableId="785200583">
+    <w:abstractNumId w:val="14"/>
+  </w:num>
+  <w:num w:numId="11" w16cid:durableId="288047710">
     <w:abstractNumId w:val="18"/>
   </w:num>
-  <w:num w:numId="10" w16cid:durableId="785200583">
-    <w:abstractNumId w:val="11"/>
+  <w:num w:numId="12" w16cid:durableId="1016542030">
+    <w:abstractNumId w:val="20"/>
   </w:num>
-  <w:num w:numId="11" w16cid:durableId="288047710">
-    <w:abstractNumId w:val="15"/>
-  </w:num>
-  <w:num w:numId="12" w16cid:durableId="1016542030">
+  <w:num w:numId="13" w16cid:durableId="1500392542">
     <w:abstractNumId w:val="17"/>
   </w:num>
-  <w:num w:numId="13" w16cid:durableId="1500392542">
-    <w:abstractNumId w:val="14"/>
-  </w:num>
   <w:num w:numId="14" w16cid:durableId="2093548191">
-    <w:abstractNumId w:val="13"/>
+    <w:abstractNumId w:val="16"/>
   </w:num>
   <w:num w:numId="15" w16cid:durableId="383339201">
     <w:abstractNumId w:val="2"/>
   </w:num>
   <w:num w:numId="16" w16cid:durableId="1978493191">
-    <w:abstractNumId w:val="20"/>
+    <w:abstractNumId w:val="24"/>
   </w:num>
   <w:num w:numId="17" w16cid:durableId="1273126945">
-    <w:abstractNumId w:val="4"/>
+    <w:abstractNumId w:val="5"/>
   </w:num>
   <w:num w:numId="18" w16cid:durableId="95057313">
-    <w:abstractNumId w:val="24"/>
+    <w:abstractNumId w:val="29"/>
   </w:num>
   <w:num w:numId="19" w16cid:durableId="547423399">
-    <w:abstractNumId w:val="5"/>
+    <w:abstractNumId w:val="7"/>
   </w:num>
   <w:num w:numId="20" w16cid:durableId="2085880097">
-    <w:abstractNumId w:val="23"/>
+    <w:abstractNumId w:val="28"/>
   </w:num>
   <w:num w:numId="21" w16cid:durableId="1566716065">
-    <w:abstractNumId w:val="10"/>
+    <w:abstractNumId w:val="13"/>
   </w:num>
   <w:num w:numId="22" w16cid:durableId="1382555133">
-    <w:abstractNumId w:val="7"/>
+    <w:abstractNumId w:val="9"/>
   </w:num>
   <w:num w:numId="23" w16cid:durableId="750003022">
     <w:abstractNumId w:val="3"/>
   </w:num>
   <w:num w:numId="24" w16cid:durableId="954675624">
-    <w:abstractNumId w:val="12"/>
+    <w:abstractNumId w:val="15"/>
   </w:num>
   <w:num w:numId="25" w16cid:durableId="1131366225">
-    <w:abstractNumId w:val="8"/>
+    <w:abstractNumId w:val="10"/>
+  </w:num>
+  <w:num w:numId="26" w16cid:durableId="9531048">
+    <w:abstractNumId w:val="25"/>
+  </w:num>
+  <w:num w:numId="27" w16cid:durableId="966471678">
+    <w:abstractNumId w:val="22"/>
+  </w:num>
+  <w:num w:numId="28" w16cid:durableId="1406298706">
+    <w:abstractNumId w:val="4"/>
+  </w:num>
+  <w:num w:numId="29" w16cid:durableId="1255043727">
+    <w:abstractNumId w:val="6"/>
+  </w:num>
+  <w:num w:numId="30" w16cid:durableId="13920530">
+    <w:abstractNumId w:val="12"/>
   </w:num>
 </w:numbering>
 </file>

</xml_diff>

<commit_message>
continuing the study on SPI
</commit_message>
<xml_diff>
--- a/Documents References/Articoli references notes.docx
+++ b/Documents References/Articoli references notes.docx
@@ -6,8 +6,13 @@
       <w:pPr>
         <w:pStyle w:val="Title"/>
       </w:pPr>
-      <w:r>
-        <w:t xml:space="preserve">Articoli references notes </w:t>
+      <w:proofErr w:type="spellStart"/>
+      <w:r>
+        <w:t>Articoli</w:t>
+      </w:r>
+      <w:proofErr w:type="spellEnd"/>
+      <w:r>
+        <w:t xml:space="preserve"> references notes </w:t>
       </w:r>
     </w:p>
     <w:p>
@@ -19,7 +24,15 @@
         </w:numPr>
       </w:pPr>
       <w:r>
-        <w:t>A Miniaturised, Fully Integrated NDIR CO2 Sensor On-Chip</w:t>
+        <w:t xml:space="preserve">A </w:t>
+      </w:r>
+      <w:proofErr w:type="spellStart"/>
+      <w:r>
+        <w:t>Miniaturised</w:t>
+      </w:r>
+      <w:proofErr w:type="spellEnd"/>
+      <w:r>
+        <w:t>, Fully Integrated NDIR CO2 Sensor On-Chip</w:t>
       </w:r>
     </w:p>
     <w:p>
@@ -282,7 +295,15 @@
         </w:numPr>
       </w:pPr>
       <w:r>
-        <w:t>NDIR CO2: the cost is high because they are typically based on discrete co-assembled optical elements… in last years price and dimension changed giving them more interest in industry and academia</w:t>
+        <w:t xml:space="preserve">NDIR CO2: the cost is high because they are typically based on discrete co-assembled optical elements… in last </w:t>
+      </w:r>
+      <w:proofErr w:type="spellStart"/>
+      <w:r>
+        <w:t>years</w:t>
+      </w:r>
+      <w:proofErr w:type="spellEnd"/>
+      <w:r>
+        <w:t xml:space="preserve"> price and dimension changed giving them more interest in industry and academia</w:t>
       </w:r>
     </w:p>
     <w:p>
@@ -632,7 +653,15 @@
         <w:t>Slow time response:</w:t>
       </w:r>
       <w:r>
-        <w:t xml:space="preserve"> fluctuations of gas and power up can make minutes for the sensor to reach 90% of tis final output value </w:t>
+        <w:t xml:space="preserve"> fluctuations of gas and power up can make minutes for the sensor to reach 90% of </w:t>
+      </w:r>
+      <w:proofErr w:type="spellStart"/>
+      <w:r>
+        <w:t>tis</w:t>
+      </w:r>
+      <w:proofErr w:type="spellEnd"/>
+      <w:r>
+        <w:t xml:space="preserve"> final output value </w:t>
       </w:r>
     </w:p>
     <w:p>
@@ -727,8 +756,13 @@
           <w:numId w:val="4"/>
         </w:numPr>
       </w:pPr>
-      <w:r>
-        <w:t>Interband cascade lasers (ICLs)</w:t>
+      <w:proofErr w:type="spellStart"/>
+      <w:r>
+        <w:t>Interband</w:t>
+      </w:r>
+      <w:proofErr w:type="spellEnd"/>
+      <w:r>
+        <w:t xml:space="preserve"> cascade lasers (ICLs)</w:t>
       </w:r>
     </w:p>
     <w:p>
@@ -1206,7 +1240,15 @@
         </w:numPr>
       </w:pPr>
       <w:r>
-        <w:t>QEPAS (WM): the wm description is based on an intensity representation of an optical wave, so that only the absorption of the sample is considered and dispersion effects due to the sample can be neglected. Those results are obtained after various modulation steps.</w:t>
+        <w:t xml:space="preserve">QEPAS (WM): the </w:t>
+      </w:r>
+      <w:proofErr w:type="spellStart"/>
+      <w:r>
+        <w:t>wm</w:t>
+      </w:r>
+      <w:proofErr w:type="spellEnd"/>
+      <w:r>
+        <w:t xml:space="preserve"> description is based on an intensity representation of an optical wave, so that only the absorption of the sample is considered and dispersion effects due to the sample can be neglected. Those results are obtained after various modulation steps.</w:t>
       </w:r>
     </w:p>
     <w:p>
@@ -1323,7 +1365,23 @@
         </w:numPr>
       </w:pPr>
       <w:r>
-        <w:t>industrial emission measurements such as at combustion sites and gas pipelines (Hcl, CO2, CH4, CO, Nox, CH2O)</w:t>
+        <w:t>industrial emission measurements such as at combustion sites and gas pipelines (</w:t>
+      </w:r>
+      <w:proofErr w:type="spellStart"/>
+      <w:r>
+        <w:t>Hcl</w:t>
+      </w:r>
+      <w:proofErr w:type="spellEnd"/>
+      <w:r>
+        <w:t xml:space="preserve">, CO2, CH4, CO, </w:t>
+      </w:r>
+      <w:proofErr w:type="spellStart"/>
+      <w:r>
+        <w:t>Nox</w:t>
+      </w:r>
+      <w:proofErr w:type="spellEnd"/>
+      <w:r>
+        <w:t>, CH2O)</w:t>
       </w:r>
     </w:p>
     <w:p>
@@ -1335,7 +1393,15 @@
         </w:numPr>
       </w:pPr>
       <w:r>
-        <w:t>urban emission coming from automobile traffic (Nox, Sox)</w:t>
+        <w:t>urban emission coming from automobile traffic (</w:t>
+      </w:r>
+      <w:proofErr w:type="spellStart"/>
+      <w:r>
+        <w:t>Nox</w:t>
+      </w:r>
+      <w:proofErr w:type="spellEnd"/>
+      <w:r>
+        <w:t>, Sox)</w:t>
       </w:r>
     </w:p>
     <w:p>
@@ -1359,7 +1425,15 @@
         </w:numPr>
       </w:pPr>
       <w:r>
-        <w:t>control for manufacturing processes (SF6, Hcl)</w:t>
+        <w:t xml:space="preserve">control for manufacturing processes (SF6, </w:t>
+      </w:r>
+      <w:proofErr w:type="spellStart"/>
+      <w:r>
+        <w:t>Hcl</w:t>
+      </w:r>
+      <w:proofErr w:type="spellEnd"/>
+      <w:r>
+        <w:t>)</w:t>
       </w:r>
     </w:p>
     <w:p>
@@ -1383,7 +1457,15 @@
         </w:numPr>
       </w:pPr>
       <w:r>
-        <w:t>toxic gases (CH2o, Hcl, HCN, N2H4 etc.)</w:t>
+        <w:t xml:space="preserve">toxic gases (CH2o, </w:t>
+      </w:r>
+      <w:proofErr w:type="spellStart"/>
+      <w:r>
+        <w:t>Hcl</w:t>
+      </w:r>
+      <w:proofErr w:type="spellEnd"/>
+      <w:r>
+        <w:t>, HCN, N2H4 etc.)</w:t>
       </w:r>
     </w:p>
     <w:p>
@@ -1424,7 +1506,15 @@
         </w:numPr>
       </w:pPr>
       <w:r>
-        <w:t>QEPAS have been for instance installed in a mobile laboratory to perform atmospheric CH4 and N2O detection near 2 urban landfill sites located in Houston: they recorded concentration values in a very good agreement (&lt;5% difference) with those measured by the Aerodyne Research Inc. “QCL mini monitor” multi-pass optical sensor having a CH4 detection sensitivity of 300 ppt and N2O detection sensitivity of 60ppt, both in 1 s which demostrates the precision, stability and applicability of the QEPAS sensing technique.</w:t>
+        <w:t xml:space="preserve">QEPAS have been for instance installed in a mobile laboratory to perform atmospheric CH4 and N2O detection near 2 urban landfill sites located in Houston: they recorded concentration values in a very good agreement (&lt;5% difference) with those measured by the Aerodyne Research Inc. “QCL mini monitor” multi-pass optical sensor having a CH4 detection sensitivity of 300 ppt and N2O detection sensitivity of 60ppt, both in 1 s which </w:t>
+      </w:r>
+      <w:proofErr w:type="spellStart"/>
+      <w:r>
+        <w:t>demostrates</w:t>
+      </w:r>
+      <w:proofErr w:type="spellEnd"/>
+      <w:r>
+        <w:t xml:space="preserve"> the precision, stability and applicability of the QEPAS sensing technique.</w:t>
       </w:r>
     </w:p>
     <w:p>
@@ -1588,8 +1678,13 @@
           <w:numId w:val="7"/>
         </w:numPr>
       </w:pPr>
-      <w:r>
-        <w:t xml:space="preserve">Vcc: sensor calibration voltage </w:t>
+      <w:proofErr w:type="spellStart"/>
+      <w:r>
+        <w:t>Vcc</w:t>
+      </w:r>
+      <w:proofErr w:type="spellEnd"/>
+      <w:r>
+        <w:t xml:space="preserve">: sensor calibration voltage </w:t>
       </w:r>
     </w:p>
     <w:p>
@@ -1673,7 +1768,15 @@
         </w:numPr>
       </w:pPr>
       <w:r>
-        <w:t>MOX sensors: the value of R0 affects the results in general. This is because it is impossible to secure the reproducibility and stability of this class of sensors as a result of the impossibility of keeping the consistency of the manufacturing environment. It assures some variation in the sensor behaviour from one sensor to another and from one production batch to another.</w:t>
+        <w:t xml:space="preserve">MOX sensors: the value of R0 affects the results in general. This is because it is impossible to secure the reproducibility and stability of this class of sensors as a result of the impossibility of keeping the consistency of the manufacturing environment. It assures some variation in the sensor </w:t>
+      </w:r>
+      <w:proofErr w:type="spellStart"/>
+      <w:r>
+        <w:t>behaviour</w:t>
+      </w:r>
+      <w:proofErr w:type="spellEnd"/>
+      <w:r>
+        <w:t xml:space="preserve"> from one sensor to another and from one production batch to another.</w:t>
       </w:r>
     </w:p>
     <w:p>
@@ -1709,7 +1812,15 @@
         </w:numPr>
       </w:pPr>
       <w:r>
-        <w:t xml:space="preserve">MOX sensor, example of the MQ2 sensor: the 20 kohm load resistance as given in the sensor datasheet is used </w:t>
+        <w:t xml:space="preserve">MOX sensor, example of the MQ2 sensor: the 20 </w:t>
+      </w:r>
+      <w:proofErr w:type="spellStart"/>
+      <w:r>
+        <w:t>kohm</w:t>
+      </w:r>
+      <w:proofErr w:type="spellEnd"/>
+      <w:r>
+        <w:t xml:space="preserve"> load resistance as given in the sensor datasheet is used </w:t>
       </w:r>
     </w:p>
     <w:p>
@@ -2474,7 +2585,15 @@
         <w:t>1.5 STOP BIT:</w:t>
       </w:r>
       <w:r>
-        <w:t xml:space="preserve"> the switch is for stop_half bit state and stays there for just half the baud clock cycle before switching to start state</w:t>
+        <w:t xml:space="preserve"> the switch is for </w:t>
+      </w:r>
+      <w:proofErr w:type="spellStart"/>
+      <w:r>
+        <w:t>stop_half</w:t>
+      </w:r>
+      <w:proofErr w:type="spellEnd"/>
+      <w:r>
+        <w:t xml:space="preserve"> bit state and stays there for just half the baud clock cycle before switching to start state</w:t>
       </w:r>
     </w:p>
     <w:p>
@@ -2528,7 +2647,21 @@
         <w:rPr>
           <w:highlight w:val="yellow"/>
         </w:rPr>
-        <w:t>UART: stop_halfbit: is for 5 bit data bits with 1.5 stop bit. The FSM will stay in this state for only half baud clock cycle and then switch to start state</w:t>
+        <w:t xml:space="preserve">UART: </w:t>
+      </w:r>
+      <w:proofErr w:type="spellStart"/>
+      <w:r>
+        <w:rPr>
+          <w:highlight w:val="yellow"/>
+        </w:rPr>
+        <w:t>stop_halfbit</w:t>
+      </w:r>
+      <w:proofErr w:type="spellEnd"/>
+      <w:r>
+        <w:rPr>
+          <w:highlight w:val="yellow"/>
+        </w:rPr>
+        <w:t>: is for 5 bit data bits with 1.5 stop bit. The FSM will stay in this state for only half baud clock cycle and then switch to start state</w:t>
       </w:r>
     </w:p>
     <w:p>
@@ -3277,17 +3410,53 @@
         </w:rPr>
         <w:t xml:space="preserve">UART : </w:t>
       </w:r>
+      <w:proofErr w:type="spellStart"/>
       <w:r>
         <w:rPr>
           <w:lang w:val="fr-FR"/>
         </w:rPr>
-        <w:t>Device to device communication pr</w:t>
-      </w:r>
+        <w:t>Device</w:t>
+      </w:r>
+      <w:proofErr w:type="spellEnd"/>
       <w:r>
         <w:rPr>
           <w:lang w:val="fr-FR"/>
         </w:rPr>
-        <w:t xml:space="preserve">otocol </w:t>
+        <w:t xml:space="preserve"> to </w:t>
+      </w:r>
+      <w:proofErr w:type="spellStart"/>
+      <w:r>
+        <w:rPr>
+          <w:lang w:val="fr-FR"/>
+        </w:rPr>
+        <w:t>device</w:t>
+      </w:r>
+      <w:proofErr w:type="spellEnd"/>
+      <w:r>
+        <w:rPr>
+          <w:lang w:val="fr-FR"/>
+        </w:rPr>
+        <w:t xml:space="preserve"> communication </w:t>
+      </w:r>
+      <w:proofErr w:type="spellStart"/>
+      <w:r>
+        <w:rPr>
+          <w:lang w:val="fr-FR"/>
+        </w:rPr>
+        <w:t>pr</w:t>
+      </w:r>
+      <w:r>
+        <w:rPr>
+          <w:lang w:val="fr-FR"/>
+        </w:rPr>
+        <w:t>otocol</w:t>
+      </w:r>
+      <w:proofErr w:type="spellEnd"/>
+      <w:r>
+        <w:rPr>
+          <w:lang w:val="fr-FR"/>
+        </w:rPr>
+        <w:t xml:space="preserve"> </w:t>
       </w:r>
     </w:p>
     <w:p>
@@ -3867,7 +4036,15 @@
         <w:t>UART and START BIT</w:t>
       </w:r>
       <w:r>
-        <w:t>: when not transmitting the UART transmission line is at high voltage level, to start the transfer of data, the transmitting UART pulls the transmission line from high to low for 1 clock cycle</w:t>
+        <w:t xml:space="preserve">: when not transmitting the UART transmission line is at high voltage level, to start the transfer of data, the transmitting UART pulls the transmission line from high </w:t>
+      </w:r>
+      <w:proofErr w:type="spellStart"/>
+      <w:r>
+        <w:t>to</w:t>
+      </w:r>
+      <w:proofErr w:type="spellEnd"/>
+      <w:r>
+        <w:t xml:space="preserve"> low for 1 clock cycle</w:t>
       </w:r>
     </w:p>
     <w:p>
@@ -5043,8 +5220,16 @@
         <w:rPr>
           <w:highlight w:val="yellow"/>
         </w:rPr>
-        <w:t>I2C protocol level: implements the basic operations of I2C procol</w:t>
-      </w:r>
+        <w:t xml:space="preserve">I2C protocol level: implements the basic operations of I2C </w:t>
+      </w:r>
+      <w:proofErr w:type="spellStart"/>
+      <w:r>
+        <w:rPr>
+          <w:highlight w:val="yellow"/>
+        </w:rPr>
+        <w:t>procol</w:t>
+      </w:r>
+      <w:proofErr w:type="spellEnd"/>
     </w:p>
     <w:p>
       <w:pPr>
@@ -5124,7 +5309,15 @@
         </w:numPr>
       </w:pPr>
       <w:r>
-        <w:t xml:space="preserve">I2C: in addition to SDA and SCL there’s also the acknowledgement signal sent by the receiver when every byte is transferred. This prevents the data loss of the SDA signal </w:t>
+        <w:t xml:space="preserve">I2C: in addition to SDA and SCL there’s also the acknowledgement signal sent by the receiver when every </w:t>
+      </w:r>
+      <w:proofErr w:type="spellStart"/>
+      <w:r>
+        <w:t>byte</w:t>
+      </w:r>
+      <w:proofErr w:type="spellEnd"/>
+      <w:r>
+        <w:t xml:space="preserve"> is transferred. This prevents the data loss of the SDA signal </w:t>
       </w:r>
     </w:p>
     <w:p>
@@ -5467,7 +5660,15 @@
         </w:numPr>
       </w:pPr>
       <w:r>
-        <w:t xml:space="preserve">I2C designed hw architecture of protocol level for the paper in question: registers for SCL and SDA in </w:t>
+        <w:t xml:space="preserve">I2C designed </w:t>
+      </w:r>
+      <w:proofErr w:type="spellStart"/>
+      <w:r>
+        <w:t>hw</w:t>
+      </w:r>
+      <w:proofErr w:type="spellEnd"/>
+      <w:r>
+        <w:t xml:space="preserve"> architecture of protocol level for the paper in question: registers for SCL and SDA in </w:t>
       </w:r>
       <w:r>
         <w:rPr>
@@ -5525,7 +5726,21 @@
         <w:rPr>
           <w:highlight w:val="yellow"/>
         </w:rPr>
-        <w:t>obtain the posedge and negative edge of SDA signal and SCL signal</w:t>
+        <w:t xml:space="preserve">obtain the </w:t>
+      </w:r>
+      <w:proofErr w:type="spellStart"/>
+      <w:r>
+        <w:rPr>
+          <w:highlight w:val="yellow"/>
+        </w:rPr>
+        <w:t>posedge</w:t>
+      </w:r>
+      <w:proofErr w:type="spellEnd"/>
+      <w:r>
+        <w:rPr>
+          <w:highlight w:val="yellow"/>
+        </w:rPr>
+        <w:t xml:space="preserve"> and negative edge of SDA signal and SCL signal</w:t>
       </w:r>
       <w:r>
         <w:t xml:space="preserve"> </w:t>
@@ -5600,7 +5815,35 @@
         <w:rPr>
           <w:highlight w:val="yellow"/>
         </w:rPr>
-        <w:t xml:space="preserve">Sel Device: module used to compare the device address sent by master and the local device address to determine if this slave device is selected or not and that’s also the determination of the type of operation (reading operation or writing operation). Result of this module is seint to the modules of Tran. Data Recv Data and the application level for the following operations </w:t>
+        <w:t xml:space="preserve">Sel Device: module used to compare the device address sent by master and the local device address to determine if this slave device is selected or not and that’s also the determination of the type of operation (reading operation or writing operation). Result of this module is </w:t>
+      </w:r>
+      <w:proofErr w:type="spellStart"/>
+      <w:r>
+        <w:rPr>
+          <w:highlight w:val="yellow"/>
+        </w:rPr>
+        <w:t>seint</w:t>
+      </w:r>
+      <w:proofErr w:type="spellEnd"/>
+      <w:r>
+        <w:rPr>
+          <w:highlight w:val="yellow"/>
+        </w:rPr>
+        <w:t xml:space="preserve"> to the modules of Tran. Data </w:t>
+      </w:r>
+      <w:proofErr w:type="spellStart"/>
+      <w:r>
+        <w:rPr>
+          <w:highlight w:val="yellow"/>
+        </w:rPr>
+        <w:t>Recv</w:t>
+      </w:r>
+      <w:proofErr w:type="spellEnd"/>
+      <w:r>
+        <w:rPr>
+          <w:highlight w:val="yellow"/>
+        </w:rPr>
+        <w:t xml:space="preserve"> Data and the application level for the following operations </w:t>
       </w:r>
     </w:p>
     <w:p>
@@ -5632,11 +5875,19 @@
           <w:highlight w:val="yellow"/>
         </w:rPr>
       </w:pPr>
-      <w:r>
-        <w:rPr>
-          <w:highlight w:val="yellow"/>
-        </w:rPr>
-        <w:t>Recv data: enabled with the writing operation enabled. This module receives the data sent by the master. When the transfer is completed, the module sends a completing signal to the application level. This last one would obtain the received byte</w:t>
+      <w:proofErr w:type="spellStart"/>
+      <w:r>
+        <w:rPr>
+          <w:highlight w:val="yellow"/>
+        </w:rPr>
+        <w:t>Recv</w:t>
+      </w:r>
+      <w:proofErr w:type="spellEnd"/>
+      <w:r>
+        <w:rPr>
+          <w:highlight w:val="yellow"/>
+        </w:rPr>
+        <w:t xml:space="preserve"> data: enabled with the writing operation enabled. This module receives the data sent by the master. When the transfer is completed, the module sends a completing signal to the application level. This last one would obtain the received byte</w:t>
       </w:r>
     </w:p>
     <w:p>
@@ -5654,7 +5905,21 @@
         <w:rPr>
           <w:highlight w:val="yellow"/>
         </w:rPr>
-        <w:t xml:space="preserve">Tran Data and Recv Data could be executed circularly until received stop signal </w:t>
+        <w:t xml:space="preserve">Tran Data and </w:t>
+      </w:r>
+      <w:proofErr w:type="spellStart"/>
+      <w:r>
+        <w:rPr>
+          <w:highlight w:val="yellow"/>
+        </w:rPr>
+        <w:t>Recv</w:t>
+      </w:r>
+      <w:proofErr w:type="spellEnd"/>
+      <w:r>
+        <w:rPr>
+          <w:highlight w:val="yellow"/>
+        </w:rPr>
+        <w:t xml:space="preserve"> Data could be executed circularly until received stop signal </w:t>
       </w:r>
     </w:p>
     <w:p>
@@ -5784,7 +6049,23 @@
         <w:t>Random sequential reading (RSR):</w:t>
       </w:r>
       <w:r>
-        <w:t xml:space="preserve"> read several bytes from the beginning of subaddress which is a 16 bits data. Subaddress is written by the master firstly, secondly the master will send the start signal and the local device address again. Then there’s the transfer of corresponding bytes one by one by the slave until it receives again the NACK and stop signals</w:t>
+        <w:t xml:space="preserve"> read several bytes from the beginning of </w:t>
+      </w:r>
+      <w:proofErr w:type="spellStart"/>
+      <w:r>
+        <w:t>subaddress</w:t>
+      </w:r>
+      <w:proofErr w:type="spellEnd"/>
+      <w:r>
+        <w:t xml:space="preserve"> which is a 16 bits data. </w:t>
+      </w:r>
+      <w:proofErr w:type="spellStart"/>
+      <w:r>
+        <w:t>Subaddress</w:t>
+      </w:r>
+      <w:proofErr w:type="spellEnd"/>
+      <w:r>
+        <w:t xml:space="preserve"> is written by the master firstly, secondly the master will send the start signal and the local device address again. Then there’s the transfer of corresponding bytes one by one by the slave until it receives again the NACK and stop signals</w:t>
       </w:r>
     </w:p>
     <w:p>
@@ -5799,7 +6080,21 @@
         <w:rPr>
           <w:highlight w:val="yellow"/>
         </w:rPr>
-        <w:t>Random sequential writing (RSW): master writes the data of one or several bytes from the beginning of subaddress to the slave</w:t>
+        <w:t xml:space="preserve">Random sequential writing (RSW): master writes the data of one or several bytes from the beginning of </w:t>
+      </w:r>
+      <w:proofErr w:type="spellStart"/>
+      <w:r>
+        <w:rPr>
+          <w:highlight w:val="yellow"/>
+        </w:rPr>
+        <w:t>subaddress</w:t>
+      </w:r>
+      <w:proofErr w:type="spellEnd"/>
+      <w:r>
+        <w:rPr>
+          <w:highlight w:val="yellow"/>
+        </w:rPr>
+        <w:t xml:space="preserve"> to the slave</w:t>
       </w:r>
       <w:r>
         <w:t xml:space="preserve"> device in this category. The master also writes </w:t>
@@ -5814,7 +6109,15 @@
         </w:numPr>
       </w:pPr>
       <w:r>
-        <w:t xml:space="preserve">the subaddress to slave device firstly. The slave would receive the corresponding bytes sent by master until the stop signal is received </w:t>
+        <w:t xml:space="preserve">the </w:t>
+      </w:r>
+      <w:proofErr w:type="spellStart"/>
+      <w:r>
+        <w:t>subaddress</w:t>
+      </w:r>
+      <w:proofErr w:type="spellEnd"/>
+      <w:r>
+        <w:t xml:space="preserve"> to slave device firstly. The slave would receive the corresponding bytes sent by master until the stop signal is received </w:t>
       </w:r>
     </w:p>
     <w:p>
@@ -5865,7 +6168,21 @@
         <w:rPr>
           <w:highlight w:val="yellow"/>
         </w:rPr>
-        <w:t>I2C: while this protocol defines uniquely the basic operations: start, stop, writing several bytes and reading several bytes, various applications can customize these operations in sort of combinations of basic operations. Different applications for this needs different architecture and a flexible hw architecture is urgently needed</w:t>
+        <w:t xml:space="preserve">I2C: while this protocol defines uniquely the basic operations: start, stop, writing several bytes and reading several bytes, various applications can customize these operations in sort of combinations of basic operations. Different applications for this needs different architecture and a flexible </w:t>
+      </w:r>
+      <w:proofErr w:type="spellStart"/>
+      <w:r>
+        <w:rPr>
+          <w:highlight w:val="yellow"/>
+        </w:rPr>
+        <w:t>hw</w:t>
+      </w:r>
+      <w:proofErr w:type="spellEnd"/>
+      <w:r>
+        <w:rPr>
+          <w:highlight w:val="yellow"/>
+        </w:rPr>
+        <w:t xml:space="preserve"> architecture is urgently needed</w:t>
       </w:r>
     </w:p>
     <w:p>
@@ -5987,7 +6304,15 @@
         </w:numPr>
       </w:pPr>
       <w:r>
-        <w:t>This table summarizes the prons and cons of the various protocols utilization:</w:t>
+        <w:t xml:space="preserve">This table summarizes the </w:t>
+      </w:r>
+      <w:proofErr w:type="spellStart"/>
+      <w:r>
+        <w:t>prons</w:t>
+      </w:r>
+      <w:proofErr w:type="spellEnd"/>
+      <w:r>
+        <w:t xml:space="preserve"> and cons of the various protocols utilization:</w:t>
       </w:r>
     </w:p>
     <w:p>
@@ -6251,8 +6576,13 @@
           <w:numId w:val="28"/>
         </w:numPr>
       </w:pPr>
-      <w:r>
-        <w:t>Prescale register: used to reduce high frequency electrical signal to lower frequency by integer division</w:t>
+      <w:proofErr w:type="spellStart"/>
+      <w:r>
+        <w:t>Prescale</w:t>
+      </w:r>
+      <w:proofErr w:type="spellEnd"/>
+      <w:r>
+        <w:t xml:space="preserve"> register: used to reduce high frequency electrical signal to lower frequency by integer division</w:t>
       </w:r>
     </w:p>
     <w:p>
@@ -6776,8 +7106,13 @@
           <w:numId w:val="30"/>
         </w:numPr>
       </w:pPr>
-      <w:r>
-        <w:t xml:space="preserve">Multimaster serial ended computer bus </w:t>
+      <w:proofErr w:type="spellStart"/>
+      <w:r>
+        <w:t>Multimaster</w:t>
+      </w:r>
+      <w:proofErr w:type="spellEnd"/>
+      <w:r>
+        <w:t xml:space="preserve"> serial ended computer bus </w:t>
       </w:r>
     </w:p>
     <w:p>
@@ -6850,8 +7185,13 @@
       </w:pPr>
       <w:r>
         <w:lastRenderedPageBreak/>
-        <w:t>Used for security sensitive applications like sensor connections, RFID, biometric devices etc</w:t>
-      </w:r>
+        <w:t xml:space="preserve">Used for security sensitive applications like sensor connections, RFID, biometric devices </w:t>
+      </w:r>
+      <w:proofErr w:type="spellStart"/>
+      <w:r>
+        <w:t>etc</w:t>
+      </w:r>
+      <w:proofErr w:type="spellEnd"/>
     </w:p>
     <w:p>
       <w:pPr>
@@ -6918,8 +7258,634 @@
         <w:pStyle w:val="Heading1"/>
       </w:pPr>
       <w:r>
-        <w:t>Some notes about SPI protocol (sparkfun references)</w:t>
-      </w:r>
+        <w:t xml:space="preserve">Design and implementation of a high speed serial peripheral interface </w:t>
+      </w:r>
+    </w:p>
+    <w:p>
+      <w:pPr>
+        <w:pStyle w:val="ListParagraph"/>
+        <w:numPr>
+          <w:ilvl w:val="0"/>
+          <w:numId w:val="31"/>
+        </w:numPr>
+      </w:pPr>
+      <w:r>
+        <w:t>SPI: designed for both inter-chip and intra-chip low/medium speed data-stream transfers</w:t>
+      </w:r>
+    </w:p>
+    <w:p>
+      <w:pPr>
+        <w:pStyle w:val="ListParagraph"/>
+        <w:numPr>
+          <w:ilvl w:val="0"/>
+          <w:numId w:val="31"/>
+        </w:numPr>
+      </w:pPr>
+      <w:r>
+        <w:t xml:space="preserve">SPI: used for communicate between a microcontroller and other devices like external EEPROMs, DACs ADCs </w:t>
+      </w:r>
+      <w:proofErr w:type="spellStart"/>
+      <w:r>
+        <w:t>etc</w:t>
+      </w:r>
+      <w:proofErr w:type="spellEnd"/>
+    </w:p>
+    <w:p>
+      <w:pPr>
+        <w:pStyle w:val="ListParagraph"/>
+        <w:numPr>
+          <w:ilvl w:val="0"/>
+          <w:numId w:val="31"/>
+        </w:numPr>
+      </w:pPr>
+      <w:r>
+        <w:t xml:space="preserve">Ethernet, USB and SATA are meant for “outside the box communications” and data exchanges between the whole systems </w:t>
+      </w:r>
+    </w:p>
+    <w:p>
+      <w:pPr>
+        <w:pStyle w:val="ListParagraph"/>
+        <w:numPr>
+          <w:ilvl w:val="0"/>
+          <w:numId w:val="31"/>
+        </w:numPr>
+      </w:pPr>
+      <w:r>
+        <w:t>SPI: aptly suited for communication between integrated circuits for low/medium data transfer speed with on-board peripherals</w:t>
+      </w:r>
+    </w:p>
+    <w:p>
+      <w:pPr>
+        <w:pStyle w:val="ListParagraph"/>
+        <w:numPr>
+          <w:ilvl w:val="0"/>
+          <w:numId w:val="31"/>
+        </w:numPr>
+      </w:pPr>
+      <w:r>
+        <w:t xml:space="preserve">SPI: master and slaves, the master provides a clock signal to attain synchronization </w:t>
+      </w:r>
+    </w:p>
+    <w:p>
+      <w:pPr>
+        <w:pStyle w:val="ListParagraph"/>
+        <w:numPr>
+          <w:ilvl w:val="0"/>
+          <w:numId w:val="31"/>
+        </w:numPr>
+      </w:pPr>
+      <w:r>
+        <w:t>SPI: data transfer happens only when there is a clock manipulation, incoming data must be read before an attempt to transmit again, the clock is the SCK line and the data exchange between the devices are controlled by SCK clock line</w:t>
+      </w:r>
+    </w:p>
+    <w:p>
+      <w:pPr>
+        <w:pStyle w:val="ListParagraph"/>
+        <w:numPr>
+          <w:ilvl w:val="0"/>
+          <w:numId w:val="31"/>
+        </w:numPr>
+      </w:pPr>
+      <w:r>
+        <w:t>SPI: a device cannot be just a transmitter only device or a receiver only device</w:t>
+      </w:r>
+    </w:p>
+    <w:p>
+      <w:pPr>
+        <w:pStyle w:val="ListParagraph"/>
+        <w:numPr>
+          <w:ilvl w:val="0"/>
+          <w:numId w:val="31"/>
+        </w:numPr>
+      </w:pPr>
+      <w:r>
+        <w:t xml:space="preserve">SPI: working is essentially based on the contents of an eight bit serial shift register present in both the master and slave </w:t>
+      </w:r>
+    </w:p>
+    <w:p>
+      <w:pPr>
+        <w:pStyle w:val="ListParagraph"/>
+        <w:numPr>
+          <w:ilvl w:val="0"/>
+          <w:numId w:val="31"/>
+        </w:numPr>
+      </w:pPr>
+      <w:r>
+        <w:t xml:space="preserve">SPI transmission: takes place based on clock signal which is generated by the master: data are placed in the shift register both by the master and the slave </w:t>
+      </w:r>
+    </w:p>
+    <w:p>
+      <w:pPr>
+        <w:pStyle w:val="ListParagraph"/>
+        <w:numPr>
+          <w:ilvl w:val="0"/>
+          <w:numId w:val="31"/>
+        </w:numPr>
+      </w:pPr>
+      <w:r>
+        <w:t xml:space="preserve">SPI: with 8 clock pulses generated, bits contained in the master’s shift register are transferred by means of the MOSI line to the Slave’s shift register, the slave transfers its shift register content by means of the MISO signal line back to the master, having the content of the 2 shift registers to be exchanged </w:t>
+      </w:r>
+    </w:p>
+    <w:p>
+      <w:pPr>
+        <w:pStyle w:val="ListParagraph"/>
+        <w:numPr>
+          <w:ilvl w:val="0"/>
+          <w:numId w:val="31"/>
+        </w:numPr>
+      </w:pPr>
+      <w:r>
+        <w:t xml:space="preserve">SPI: the following signals for transmissions across the interface are used </w:t>
+      </w:r>
+    </w:p>
+    <w:p>
+      <w:pPr>
+        <w:pStyle w:val="ListParagraph"/>
+        <w:numPr>
+          <w:ilvl w:val="1"/>
+          <w:numId w:val="31"/>
+        </w:numPr>
+      </w:pPr>
+      <w:r>
+        <w:t xml:space="preserve">SS: slave select line. When it goes high the corresponding slave device will be selected, slave selected line is used by master device to select which slave to initiate communication with the master </w:t>
+      </w:r>
+    </w:p>
+    <w:p>
+      <w:pPr>
+        <w:pStyle w:val="ListParagraph"/>
+        <w:numPr>
+          <w:ilvl w:val="1"/>
+          <w:numId w:val="31"/>
+        </w:numPr>
+      </w:pPr>
+      <w:r>
+        <w:t xml:space="preserve">SCK: stands for serial clock. This signal </w:t>
+      </w:r>
+      <w:proofErr w:type="spellStart"/>
+      <w:r>
+        <w:t>synchronises</w:t>
+      </w:r>
+      <w:proofErr w:type="spellEnd"/>
+      <w:r>
+        <w:t xml:space="preserve"> the transmissions taking place across the bus </w:t>
+      </w:r>
+    </w:p>
+    <w:p>
+      <w:pPr>
+        <w:pStyle w:val="ListParagraph"/>
+        <w:numPr>
+          <w:ilvl w:val="1"/>
+          <w:numId w:val="31"/>
+        </w:numPr>
+      </w:pPr>
+      <w:r>
+        <w:t>MOSI: serial single bit data line, it</w:t>
+      </w:r>
+      <w:r>
+        <w:t xml:space="preserve"> is generated by the master based on internally shifted value of the master data register </w:t>
+      </w:r>
+    </w:p>
+    <w:p>
+      <w:pPr>
+        <w:pStyle w:val="ListParagraph"/>
+        <w:numPr>
+          <w:ilvl w:val="1"/>
+          <w:numId w:val="31"/>
+        </w:numPr>
+      </w:pPr>
+      <w:r>
+        <w:t>MISO: serial single bit data line</w:t>
+      </w:r>
+      <w:r>
+        <w:t xml:space="preserve">, it is the line SPI slave communication with the master. It sends out the serially shifted out bits from the slave data register </w:t>
+      </w:r>
+    </w:p>
+    <w:p>
+      <w:pPr>
+        <w:pStyle w:val="ListParagraph"/>
+        <w:numPr>
+          <w:ilvl w:val="0"/>
+          <w:numId w:val="31"/>
+        </w:numPr>
+      </w:pPr>
+      <w:r>
+        <w:t>SPI functionalities of sub-block:</w:t>
+      </w:r>
+    </w:p>
+    <w:p>
+      <w:pPr>
+        <w:pStyle w:val="ListParagraph"/>
+        <w:numPr>
+          <w:ilvl w:val="1"/>
+          <w:numId w:val="31"/>
+        </w:numPr>
+      </w:pPr>
+      <w:r>
+        <w:lastRenderedPageBreak/>
+        <w:t xml:space="preserve">Data register and eight bit shift register: main part of the SPI system. When the SPI transfer takes place, a bit of data gets shifted out of the SPI master’s data register and subsequently the </w:t>
+      </w:r>
+      <w:proofErr w:type="spellStart"/>
+      <w:r>
+        <w:t>srial</w:t>
+      </w:r>
+      <w:proofErr w:type="spellEnd"/>
+      <w:r>
+        <w:t xml:space="preserve"> data which comes from the slave’s data register is serially shifted into the master’s data register</w:t>
+      </w:r>
+    </w:p>
+    <w:p>
+      <w:pPr>
+        <w:pStyle w:val="ListParagraph"/>
+        <w:numPr>
+          <w:ilvl w:val="1"/>
+          <w:numId w:val="31"/>
+        </w:numPr>
+      </w:pPr>
+      <w:r>
+        <w:t xml:space="preserve">Time one SPI transmission completes, 16 clock cycles are used, the contents of master and slave will have been exchanged </w:t>
+      </w:r>
+    </w:p>
+    <w:p>
+      <w:pPr>
+        <w:pStyle w:val="ListParagraph"/>
+        <w:numPr>
+          <w:ilvl w:val="0"/>
+          <w:numId w:val="31"/>
+        </w:numPr>
+      </w:pPr>
+      <w:r>
+        <w:t>SPI control register: the user is provided preliminary control over the SPI operation. This register will be used to control the data transfer of the SPI. It includes enabling the SPI, configuring the SPI in master or slave mode, setting the sampling of data, configuring clock polarity etc.</w:t>
+      </w:r>
+    </w:p>
+    <w:p>
+      <w:pPr>
+        <w:pStyle w:val="ListParagraph"/>
+        <w:numPr>
+          <w:ilvl w:val="0"/>
+          <w:numId w:val="31"/>
+        </w:numPr>
+      </w:pPr>
+      <w:r>
+        <w:t>SPI: based on clock polarity (</w:t>
+      </w:r>
+      <w:proofErr w:type="spellStart"/>
+      <w:r>
+        <w:t>cpol</w:t>
+      </w:r>
+      <w:proofErr w:type="spellEnd"/>
+      <w:r>
+        <w:t>) and clock phase (</w:t>
+      </w:r>
+      <w:proofErr w:type="spellStart"/>
+      <w:r>
+        <w:t>cpha</w:t>
+      </w:r>
+      <w:proofErr w:type="spellEnd"/>
+      <w:r>
+        <w:t>) values 4 different modes of operation are supported in the SPI:</w:t>
+      </w:r>
+    </w:p>
+    <w:p>
+      <w:pPr>
+        <w:pStyle w:val="ListParagraph"/>
+        <w:numPr>
+          <w:ilvl w:val="0"/>
+          <w:numId w:val="31"/>
+        </w:numPr>
+      </w:pPr>
+      <w:r>
+        <w:t>SPI Baud rate register: it consist of series of divider stages. Eight bits in the SPI baud rate register determine the value with which the bus clock is divided</w:t>
+      </w:r>
+    </w:p>
+    <w:p>
+      <w:pPr>
+        <w:pStyle w:val="ListParagraph"/>
+        <w:numPr>
+          <w:ilvl w:val="1"/>
+          <w:numId w:val="31"/>
+        </w:numPr>
+      </w:pPr>
+      <w:r>
+        <w:t>Provision of choices of end user ranged between 2 or 128 divisor.</w:t>
+      </w:r>
+    </w:p>
+    <w:p>
+      <w:pPr>
+        <w:pStyle w:val="ListParagraph"/>
+        <w:numPr>
+          <w:ilvl w:val="1"/>
+          <w:numId w:val="31"/>
+        </w:numPr>
+      </w:pPr>
+      <w:r>
+        <w:t xml:space="preserve">The baud rate generator is active only if the SPI is operating in the master mode </w:t>
+      </w:r>
+    </w:p>
+    <w:p>
+      <w:pPr>
+        <w:jc w:val="center"/>
+      </w:pPr>
+      <w:r>
+        <w:drawing>
+          <wp:inline distT="0" distB="0" distL="0" distR="0" wp14:anchorId="7D38EF07" wp14:editId="2AB6BC19">
+            <wp:extent cx="2337703" cy="3288632"/>
+            <wp:effectExtent l="0" t="0" r="5715" b="7620"/>
+            <wp:docPr id="1394951370" name="Picture 1" descr="A diagram of a computer program&#10;&#10;Description automatically generated"/>
+            <wp:cNvGraphicFramePr>
+              <a:graphicFrameLocks xmlns:a="http://schemas.openxmlformats.org/drawingml/2006/main" noChangeAspect="1"/>
+            </wp:cNvGraphicFramePr>
+            <a:graphic xmlns:a="http://schemas.openxmlformats.org/drawingml/2006/main">
+              <a:graphicData uri="http://schemas.openxmlformats.org/drawingml/2006/picture">
+                <pic:pic xmlns:pic="http://schemas.openxmlformats.org/drawingml/2006/picture">
+                  <pic:nvPicPr>
+                    <pic:cNvPr id="1394951370" name="Picture 1" descr="A diagram of a computer program&#10;&#10;Description automatically generated"/>
+                    <pic:cNvPicPr/>
+                  </pic:nvPicPr>
+                  <pic:blipFill>
+                    <a:blip r:embed="rId36"/>
+                    <a:stretch>
+                      <a:fillRect/>
+                    </a:stretch>
+                  </pic:blipFill>
+                  <pic:spPr>
+                    <a:xfrm>
+                      <a:off x="0" y="0"/>
+                      <a:ext cx="2341781" cy="3294369"/>
+                    </a:xfrm>
+                    <a:prstGeom prst="rect">
+                      <a:avLst/>
+                    </a:prstGeom>
+                  </pic:spPr>
+                </pic:pic>
+              </a:graphicData>
+            </a:graphic>
+          </wp:inline>
+        </w:drawing>
+      </w:r>
+    </w:p>
+    <w:p>
+      <w:pPr>
+        <w:pStyle w:val="ListParagraph"/>
+        <w:numPr>
+          <w:ilvl w:val="0"/>
+          <w:numId w:val="32"/>
+        </w:numPr>
+      </w:pPr>
+      <w:r>
+        <w:t>SPI: low or medium (n MHz to 10n MHz) data transfer rate depending on implementation</w:t>
+      </w:r>
+    </w:p>
+    <w:p>
+      <w:pPr>
+        <w:pStyle w:val="ListParagraph"/>
+        <w:numPr>
+          <w:ilvl w:val="0"/>
+          <w:numId w:val="32"/>
+        </w:numPr>
+      </w:pPr>
+      <w:r>
+        <w:t xml:space="preserve">SPI: offering of multiple transfer rates based on the SPI master baud rate </w:t>
+      </w:r>
+    </w:p>
+    <w:p>
+      <w:pPr>
+        <w:pStyle w:val="ListParagraph"/>
+        <w:numPr>
+          <w:ilvl w:val="1"/>
+          <w:numId w:val="32"/>
+        </w:numPr>
+      </w:pPr>
+      <w:r>
+        <w:t xml:space="preserve">This last one can be programmed by the user </w:t>
+      </w:r>
+    </w:p>
+    <w:p>
+      <w:pPr>
+        <w:pStyle w:val="ListParagraph"/>
+        <w:numPr>
+          <w:ilvl w:val="0"/>
+          <w:numId w:val="32"/>
+        </w:numPr>
+      </w:pPr>
+      <w:r>
+        <w:t xml:space="preserve">SPI can support multi slave operation </w:t>
+      </w:r>
+    </w:p>
+    <w:p>
+      <w:pPr>
+        <w:pStyle w:val="ListParagraph"/>
+        <w:numPr>
+          <w:ilvl w:val="1"/>
+          <w:numId w:val="32"/>
+        </w:numPr>
+      </w:pPr>
+      <w:r>
+        <w:t xml:space="preserve">Master and slave can be transmitter or receiver based on its mode of operation </w:t>
+      </w:r>
+    </w:p>
+    <w:p>
+      <w:pPr>
+        <w:pStyle w:val="ListParagraph"/>
+        <w:numPr>
+          <w:ilvl w:val="0"/>
+          <w:numId w:val="32"/>
+        </w:numPr>
+      </w:pPr>
+      <w:r>
+        <w:t xml:space="preserve">SPI: is capable of receiving and transmitting on both rising and falling edges of the clock </w:t>
+      </w:r>
+      <w:proofErr w:type="spellStart"/>
+      <w:r>
+        <w:t>idipendently</w:t>
+      </w:r>
+      <w:proofErr w:type="spellEnd"/>
+      <w:r>
+        <w:t xml:space="preserve"> </w:t>
+      </w:r>
+    </w:p>
+    <w:p>
+      <w:pPr>
+        <w:pStyle w:val="ListParagraph"/>
+        <w:numPr>
+          <w:ilvl w:val="0"/>
+          <w:numId w:val="32"/>
+        </w:numPr>
+      </w:pPr>
+      <w:r>
+        <w:t>SPI: also can be implemented in VHDL and using FPGA</w:t>
+      </w:r>
+    </w:p>
+    <w:p>
+      <w:pPr>
+        <w:pStyle w:val="Heading1"/>
+      </w:pPr>
+      <w:r>
+        <w:lastRenderedPageBreak/>
+        <w:t xml:space="preserve">Design and verification serial peripheral interface (SPI) protocol for low power applications </w:t>
+      </w:r>
+    </w:p>
+    <w:p>
+      <w:pPr>
+        <w:pStyle w:val="ListParagraph"/>
+        <w:numPr>
+          <w:ilvl w:val="0"/>
+          <w:numId w:val="33"/>
+        </w:numPr>
+      </w:pPr>
+      <w:r>
+        <w:t>Serial communication: the process of sending data one bit at a time, sequentially, over a link</w:t>
+      </w:r>
+    </w:p>
+    <w:p>
+      <w:pPr>
+        <w:pStyle w:val="ListParagraph"/>
+        <w:numPr>
+          <w:ilvl w:val="0"/>
+          <w:numId w:val="33"/>
+        </w:numPr>
+      </w:pPr>
+      <w:r>
+        <w:t>Serial communication: it requires fewer interconnecting cables (wires/fibers) and hence occupies less space</w:t>
+      </w:r>
+    </w:p>
+    <w:p>
+      <w:pPr>
+        <w:pStyle w:val="ListParagraph"/>
+        <w:numPr>
+          <w:ilvl w:val="0"/>
+          <w:numId w:val="33"/>
+        </w:numPr>
+      </w:pPr>
+      <w:r>
+        <w:t>FPGA (field programmable gate arrays): also uses SPI to interface as a slave to a host as master sensor</w:t>
+      </w:r>
+    </w:p>
+    <w:p>
+      <w:pPr>
+        <w:pStyle w:val="ListParagraph"/>
+        <w:numPr>
+          <w:ilvl w:val="0"/>
+          <w:numId w:val="33"/>
+        </w:numPr>
+      </w:pPr>
+      <w:r>
+        <w:t xml:space="preserve">SPI: designed to replace parallel interfaces so that we don’t have to route parallel bus around PCB and provides </w:t>
+      </w:r>
+      <w:proofErr w:type="spellStart"/>
+      <w:r>
+        <w:t>hgiht</w:t>
+      </w:r>
+      <w:proofErr w:type="spellEnd"/>
+      <w:r>
+        <w:t xml:space="preserve"> speed data transfer between the devices </w:t>
+      </w:r>
+    </w:p>
+    <w:p>
+      <w:pPr>
+        <w:pStyle w:val="ListParagraph"/>
+        <w:numPr>
+          <w:ilvl w:val="0"/>
+          <w:numId w:val="33"/>
+        </w:numPr>
+      </w:pPr>
+      <w:r>
+        <w:t>SPI: it is used also in MIC, power PC or ARM and microcontrollers such as PIC and AVR, this protocol can run both as master or slave mode on this chips</w:t>
+      </w:r>
+    </w:p>
+    <w:p>
+      <w:pPr>
+        <w:pStyle w:val="ListParagraph"/>
+        <w:numPr>
+          <w:ilvl w:val="0"/>
+          <w:numId w:val="33"/>
+        </w:numPr>
+      </w:pPr>
+      <w:r>
+        <w:t>SPI: implemented also in intel (low pin count) LPC bus, known as Enhanced Serial Peripheral Interface bus (</w:t>
+      </w:r>
+      <w:proofErr w:type="spellStart"/>
+      <w:r>
+        <w:t>eSPI</w:t>
+      </w:r>
+      <w:proofErr w:type="spellEnd"/>
+      <w:r>
+        <w:t>)</w:t>
+      </w:r>
+    </w:p>
+    <w:p>
+      <w:pPr>
+        <w:pStyle w:val="ListParagraph"/>
+        <w:numPr>
+          <w:ilvl w:val="0"/>
+          <w:numId w:val="33"/>
+        </w:numPr>
+      </w:pPr>
+      <w:r>
+        <w:t>SPI: in the enhanced version the aim is to allow reduction in the number of pins required on motherboard compared to systems using low pin count</w:t>
+      </w:r>
+    </w:p>
+    <w:p>
+      <w:pPr>
+        <w:pStyle w:val="ListParagraph"/>
+        <w:numPr>
+          <w:ilvl w:val="0"/>
+          <w:numId w:val="33"/>
+        </w:numPr>
+      </w:pPr>
+      <w:proofErr w:type="spellStart"/>
+      <w:r>
+        <w:t>eSPI</w:t>
+      </w:r>
+      <w:proofErr w:type="spellEnd"/>
+      <w:r>
+        <w:t xml:space="preserve">: more throughput than LPC reduce the working voltage to 1.8 volts to facilitate smaller chip manufacturing processes, allow enhanced SPI to share serial peripheral interface flash devices with the host </w:t>
+      </w:r>
+    </w:p>
+    <w:p>
+      <w:pPr>
+        <w:pStyle w:val="ListParagraph"/>
+        <w:numPr>
+          <w:ilvl w:val="1"/>
+          <w:numId w:val="33"/>
+        </w:numPr>
+      </w:pPr>
+      <w:r>
+        <w:t>whereas on the other hand low pin count (LPC) bus did not allow firmware hubs to be used by the LPC peripherals and enhanced serial peripheral interface also allow system designers to trade off cost and performance</w:t>
+      </w:r>
+    </w:p>
+    <w:p>
+      <w:pPr>
+        <w:pStyle w:val="ListParagraph"/>
+        <w:numPr>
+          <w:ilvl w:val="0"/>
+          <w:numId w:val="33"/>
+        </w:numPr>
+      </w:pPr>
+      <w:proofErr w:type="spellStart"/>
+      <w:r>
+        <w:t>eSPI</w:t>
+      </w:r>
+      <w:proofErr w:type="spellEnd"/>
+      <w:r>
+        <w:t xml:space="preserve">: saving pins is done either by sharing </w:t>
+      </w:r>
+      <w:proofErr w:type="spellStart"/>
+      <w:r>
+        <w:t>eSPI</w:t>
+      </w:r>
+      <w:proofErr w:type="spellEnd"/>
+      <w:r>
+        <w:t xml:space="preserve"> with SPI devices or be separate from the SPI bus to allow more performance </w:t>
+      </w:r>
+    </w:p>
+    <w:p>
+      <w:pPr>
+        <w:pStyle w:val="ListParagraph"/>
+        <w:numPr>
+          <w:ilvl w:val="0"/>
+          <w:numId w:val="33"/>
+        </w:numPr>
+      </w:pPr>
     </w:p>
     <w:p/>
     <w:p>
@@ -6979,7 +7945,7 @@
           <w:u w:val="none"/>
         </w:rPr>
       </w:pPr>
-      <w:hyperlink r:id="rId36">
+      <w:hyperlink r:id="rId37">
         <w:r>
           <w:rPr>
             <w:rStyle w:val="Hyperlink"/>
@@ -6996,7 +7962,7 @@
           <w:numId w:val="6"/>
         </w:numPr>
       </w:pPr>
-      <w:hyperlink r:id="rId37" w:history="1">
+      <w:hyperlink r:id="rId38" w:history="1">
         <w:r>
           <w:rPr>
             <w:rStyle w:val="Hyperlink"/>
@@ -7013,7 +7979,7 @@
           <w:numId w:val="6"/>
         </w:numPr>
       </w:pPr>
-      <w:hyperlink r:id="rId38" w:history="1">
+      <w:hyperlink r:id="rId39" w:history="1">
         <w:r>
           <w:rPr>
             <w:rStyle w:val="Hyperlink"/>
@@ -8530,6 +9496,119 @@
     </w:lvl>
   </w:abstractNum>
   <w:abstractNum w:abstractNumId="12" w15:restartNumberingAfterBreak="0">
+    <w:nsid w:val="2C950234"/>
+    <w:multiLevelType w:val="hybridMultilevel"/>
+    <w:tmpl w:val="4A52C0C0"/>
+    <w:lvl w:ilvl="0" w:tplc="04100001">
+      <w:start w:val="1"/>
+      <w:numFmt w:val="bullet"/>
+      <w:lvlText w:val=""/>
+      <w:lvlJc w:val="left"/>
+      <w:pPr>
+        <w:ind w:left="720" w:hanging="360"/>
+      </w:pPr>
+      <w:rPr>
+        <w:rFonts w:ascii="Symbol" w:hAnsi="Symbol" w:hint="default"/>
+      </w:rPr>
+    </w:lvl>
+    <w:lvl w:ilvl="1" w:tplc="04100003">
+      <w:start w:val="1"/>
+      <w:numFmt w:val="bullet"/>
+      <w:lvlText w:val="o"/>
+      <w:lvlJc w:val="left"/>
+      <w:pPr>
+        <w:ind w:left="1440" w:hanging="360"/>
+      </w:pPr>
+      <w:rPr>
+        <w:rFonts w:ascii="Courier New" w:hAnsi="Courier New" w:cs="Courier New" w:hint="default"/>
+      </w:rPr>
+    </w:lvl>
+    <w:lvl w:ilvl="2" w:tplc="04100005" w:tentative="1">
+      <w:start w:val="1"/>
+      <w:numFmt w:val="bullet"/>
+      <w:lvlText w:val=""/>
+      <w:lvlJc w:val="left"/>
+      <w:pPr>
+        <w:ind w:left="2160" w:hanging="360"/>
+      </w:pPr>
+      <w:rPr>
+        <w:rFonts w:ascii="Wingdings" w:hAnsi="Wingdings" w:hint="default"/>
+      </w:rPr>
+    </w:lvl>
+    <w:lvl w:ilvl="3" w:tplc="04100001" w:tentative="1">
+      <w:start w:val="1"/>
+      <w:numFmt w:val="bullet"/>
+      <w:lvlText w:val=""/>
+      <w:lvlJc w:val="left"/>
+      <w:pPr>
+        <w:ind w:left="2880" w:hanging="360"/>
+      </w:pPr>
+      <w:rPr>
+        <w:rFonts w:ascii="Symbol" w:hAnsi="Symbol" w:hint="default"/>
+      </w:rPr>
+    </w:lvl>
+    <w:lvl w:ilvl="4" w:tplc="04100003" w:tentative="1">
+      <w:start w:val="1"/>
+      <w:numFmt w:val="bullet"/>
+      <w:lvlText w:val="o"/>
+      <w:lvlJc w:val="left"/>
+      <w:pPr>
+        <w:ind w:left="3600" w:hanging="360"/>
+      </w:pPr>
+      <w:rPr>
+        <w:rFonts w:ascii="Courier New" w:hAnsi="Courier New" w:cs="Courier New" w:hint="default"/>
+      </w:rPr>
+    </w:lvl>
+    <w:lvl w:ilvl="5" w:tplc="04100005" w:tentative="1">
+      <w:start w:val="1"/>
+      <w:numFmt w:val="bullet"/>
+      <w:lvlText w:val=""/>
+      <w:lvlJc w:val="left"/>
+      <w:pPr>
+        <w:ind w:left="4320" w:hanging="360"/>
+      </w:pPr>
+      <w:rPr>
+        <w:rFonts w:ascii="Wingdings" w:hAnsi="Wingdings" w:hint="default"/>
+      </w:rPr>
+    </w:lvl>
+    <w:lvl w:ilvl="6" w:tplc="04100001" w:tentative="1">
+      <w:start w:val="1"/>
+      <w:numFmt w:val="bullet"/>
+      <w:lvlText w:val=""/>
+      <w:lvlJc w:val="left"/>
+      <w:pPr>
+        <w:ind w:left="5040" w:hanging="360"/>
+      </w:pPr>
+      <w:rPr>
+        <w:rFonts w:ascii="Symbol" w:hAnsi="Symbol" w:hint="default"/>
+      </w:rPr>
+    </w:lvl>
+    <w:lvl w:ilvl="7" w:tplc="04100003" w:tentative="1">
+      <w:start w:val="1"/>
+      <w:numFmt w:val="bullet"/>
+      <w:lvlText w:val="o"/>
+      <w:lvlJc w:val="left"/>
+      <w:pPr>
+        <w:ind w:left="5760" w:hanging="360"/>
+      </w:pPr>
+      <w:rPr>
+        <w:rFonts w:ascii="Courier New" w:hAnsi="Courier New" w:cs="Courier New" w:hint="default"/>
+      </w:rPr>
+    </w:lvl>
+    <w:lvl w:ilvl="8" w:tplc="04100005" w:tentative="1">
+      <w:start w:val="1"/>
+      <w:numFmt w:val="bullet"/>
+      <w:lvlText w:val=""/>
+      <w:lvlJc w:val="left"/>
+      <w:pPr>
+        <w:ind w:left="6480" w:hanging="360"/>
+      </w:pPr>
+      <w:rPr>
+        <w:rFonts w:ascii="Wingdings" w:hAnsi="Wingdings" w:hint="default"/>
+      </w:rPr>
+    </w:lvl>
+  </w:abstractNum>
+  <w:abstractNum w:abstractNumId="13" w15:restartNumberingAfterBreak="0">
     <w:nsid w:val="2E581932"/>
     <w:multiLevelType w:val="hybridMultilevel"/>
     <w:tmpl w:val="711CABF0"/>
@@ -8642,7 +9721,120 @@
       </w:rPr>
     </w:lvl>
   </w:abstractNum>
-  <w:abstractNum w:abstractNumId="13" w15:restartNumberingAfterBreak="0">
+  <w:abstractNum w:abstractNumId="14" w15:restartNumberingAfterBreak="0">
+    <w:nsid w:val="3E4470C1"/>
+    <w:multiLevelType w:val="hybridMultilevel"/>
+    <w:tmpl w:val="C9A2F9A0"/>
+    <w:lvl w:ilvl="0" w:tplc="04100001">
+      <w:start w:val="1"/>
+      <w:numFmt w:val="bullet"/>
+      <w:lvlText w:val=""/>
+      <w:lvlJc w:val="left"/>
+      <w:pPr>
+        <w:ind w:left="720" w:hanging="360"/>
+      </w:pPr>
+      <w:rPr>
+        <w:rFonts w:ascii="Symbol" w:hAnsi="Symbol" w:hint="default"/>
+      </w:rPr>
+    </w:lvl>
+    <w:lvl w:ilvl="1" w:tplc="04100003">
+      <w:start w:val="1"/>
+      <w:numFmt w:val="bullet"/>
+      <w:lvlText w:val="o"/>
+      <w:lvlJc w:val="left"/>
+      <w:pPr>
+        <w:ind w:left="1440" w:hanging="360"/>
+      </w:pPr>
+      <w:rPr>
+        <w:rFonts w:ascii="Courier New" w:hAnsi="Courier New" w:cs="Courier New" w:hint="default"/>
+      </w:rPr>
+    </w:lvl>
+    <w:lvl w:ilvl="2" w:tplc="04100005" w:tentative="1">
+      <w:start w:val="1"/>
+      <w:numFmt w:val="bullet"/>
+      <w:lvlText w:val=""/>
+      <w:lvlJc w:val="left"/>
+      <w:pPr>
+        <w:ind w:left="2160" w:hanging="360"/>
+      </w:pPr>
+      <w:rPr>
+        <w:rFonts w:ascii="Wingdings" w:hAnsi="Wingdings" w:hint="default"/>
+      </w:rPr>
+    </w:lvl>
+    <w:lvl w:ilvl="3" w:tplc="04100001" w:tentative="1">
+      <w:start w:val="1"/>
+      <w:numFmt w:val="bullet"/>
+      <w:lvlText w:val=""/>
+      <w:lvlJc w:val="left"/>
+      <w:pPr>
+        <w:ind w:left="2880" w:hanging="360"/>
+      </w:pPr>
+      <w:rPr>
+        <w:rFonts w:ascii="Symbol" w:hAnsi="Symbol" w:hint="default"/>
+      </w:rPr>
+    </w:lvl>
+    <w:lvl w:ilvl="4" w:tplc="04100003" w:tentative="1">
+      <w:start w:val="1"/>
+      <w:numFmt w:val="bullet"/>
+      <w:lvlText w:val="o"/>
+      <w:lvlJc w:val="left"/>
+      <w:pPr>
+        <w:ind w:left="3600" w:hanging="360"/>
+      </w:pPr>
+      <w:rPr>
+        <w:rFonts w:ascii="Courier New" w:hAnsi="Courier New" w:cs="Courier New" w:hint="default"/>
+      </w:rPr>
+    </w:lvl>
+    <w:lvl w:ilvl="5" w:tplc="04100005" w:tentative="1">
+      <w:start w:val="1"/>
+      <w:numFmt w:val="bullet"/>
+      <w:lvlText w:val=""/>
+      <w:lvlJc w:val="left"/>
+      <w:pPr>
+        <w:ind w:left="4320" w:hanging="360"/>
+      </w:pPr>
+      <w:rPr>
+        <w:rFonts w:ascii="Wingdings" w:hAnsi="Wingdings" w:hint="default"/>
+      </w:rPr>
+    </w:lvl>
+    <w:lvl w:ilvl="6" w:tplc="04100001" w:tentative="1">
+      <w:start w:val="1"/>
+      <w:numFmt w:val="bullet"/>
+      <w:lvlText w:val=""/>
+      <w:lvlJc w:val="left"/>
+      <w:pPr>
+        <w:ind w:left="5040" w:hanging="360"/>
+      </w:pPr>
+      <w:rPr>
+        <w:rFonts w:ascii="Symbol" w:hAnsi="Symbol" w:hint="default"/>
+      </w:rPr>
+    </w:lvl>
+    <w:lvl w:ilvl="7" w:tplc="04100003" w:tentative="1">
+      <w:start w:val="1"/>
+      <w:numFmt w:val="bullet"/>
+      <w:lvlText w:val="o"/>
+      <w:lvlJc w:val="left"/>
+      <w:pPr>
+        <w:ind w:left="5760" w:hanging="360"/>
+      </w:pPr>
+      <w:rPr>
+        <w:rFonts w:ascii="Courier New" w:hAnsi="Courier New" w:cs="Courier New" w:hint="default"/>
+      </w:rPr>
+    </w:lvl>
+    <w:lvl w:ilvl="8" w:tplc="04100005" w:tentative="1">
+      <w:start w:val="1"/>
+      <w:numFmt w:val="bullet"/>
+      <w:lvlText w:val=""/>
+      <w:lvlJc w:val="left"/>
+      <w:pPr>
+        <w:ind w:left="6480" w:hanging="360"/>
+      </w:pPr>
+      <w:rPr>
+        <w:rFonts w:ascii="Wingdings" w:hAnsi="Wingdings" w:hint="default"/>
+      </w:rPr>
+    </w:lvl>
+  </w:abstractNum>
+  <w:abstractNum w:abstractNumId="15" w15:restartNumberingAfterBreak="0">
     <w:nsid w:val="3F167BE9"/>
     <w:multiLevelType w:val="hybridMultilevel"/>
     <w:tmpl w:val="BED21EA0"/>
@@ -8755,7 +9947,7 @@
       </w:rPr>
     </w:lvl>
   </w:abstractNum>
-  <w:abstractNum w:abstractNumId="14" w15:restartNumberingAfterBreak="0">
+  <w:abstractNum w:abstractNumId="16" w15:restartNumberingAfterBreak="0">
     <w:nsid w:val="3FDF19B8"/>
     <w:multiLevelType w:val="multilevel"/>
     <w:tmpl w:val="DE5E485E"/>
@@ -8877,7 +10069,7 @@
       </w:pPr>
     </w:lvl>
   </w:abstractNum>
-  <w:abstractNum w:abstractNumId="15" w15:restartNumberingAfterBreak="0">
+  <w:abstractNum w:abstractNumId="17" w15:restartNumberingAfterBreak="0">
     <w:nsid w:val="46EC033C"/>
     <w:multiLevelType w:val="hybridMultilevel"/>
     <w:tmpl w:val="84CCEA90"/>
@@ -8990,7 +10182,7 @@
       </w:rPr>
     </w:lvl>
   </w:abstractNum>
-  <w:abstractNum w:abstractNumId="16" w15:restartNumberingAfterBreak="0">
+  <w:abstractNum w:abstractNumId="18" w15:restartNumberingAfterBreak="0">
     <w:nsid w:val="477E7139"/>
     <w:multiLevelType w:val="hybridMultilevel"/>
     <w:tmpl w:val="EE4C681C"/>
@@ -9103,7 +10295,7 @@
       </w:rPr>
     </w:lvl>
   </w:abstractNum>
-  <w:abstractNum w:abstractNumId="17" w15:restartNumberingAfterBreak="0">
+  <w:abstractNum w:abstractNumId="19" w15:restartNumberingAfterBreak="0">
     <w:nsid w:val="4A1E36FA"/>
     <w:multiLevelType w:val="hybridMultilevel"/>
     <w:tmpl w:val="AF6E95FE"/>
@@ -9216,7 +10408,120 @@
       </w:rPr>
     </w:lvl>
   </w:abstractNum>
-  <w:abstractNum w:abstractNumId="18" w15:restartNumberingAfterBreak="0">
+  <w:abstractNum w:abstractNumId="20" w15:restartNumberingAfterBreak="0">
+    <w:nsid w:val="4CFA657E"/>
+    <w:multiLevelType w:val="hybridMultilevel"/>
+    <w:tmpl w:val="CA721D7E"/>
+    <w:lvl w:ilvl="0" w:tplc="04100001">
+      <w:start w:val="1"/>
+      <w:numFmt w:val="bullet"/>
+      <w:lvlText w:val=""/>
+      <w:lvlJc w:val="left"/>
+      <w:pPr>
+        <w:ind w:left="720" w:hanging="360"/>
+      </w:pPr>
+      <w:rPr>
+        <w:rFonts w:ascii="Symbol" w:hAnsi="Symbol" w:hint="default"/>
+      </w:rPr>
+    </w:lvl>
+    <w:lvl w:ilvl="1" w:tplc="04100003">
+      <w:start w:val="1"/>
+      <w:numFmt w:val="bullet"/>
+      <w:lvlText w:val="o"/>
+      <w:lvlJc w:val="left"/>
+      <w:pPr>
+        <w:ind w:left="1440" w:hanging="360"/>
+      </w:pPr>
+      <w:rPr>
+        <w:rFonts w:ascii="Courier New" w:hAnsi="Courier New" w:cs="Courier New" w:hint="default"/>
+      </w:rPr>
+    </w:lvl>
+    <w:lvl w:ilvl="2" w:tplc="04100005" w:tentative="1">
+      <w:start w:val="1"/>
+      <w:numFmt w:val="bullet"/>
+      <w:lvlText w:val=""/>
+      <w:lvlJc w:val="left"/>
+      <w:pPr>
+        <w:ind w:left="2160" w:hanging="360"/>
+      </w:pPr>
+      <w:rPr>
+        <w:rFonts w:ascii="Wingdings" w:hAnsi="Wingdings" w:hint="default"/>
+      </w:rPr>
+    </w:lvl>
+    <w:lvl w:ilvl="3" w:tplc="04100001" w:tentative="1">
+      <w:start w:val="1"/>
+      <w:numFmt w:val="bullet"/>
+      <w:lvlText w:val=""/>
+      <w:lvlJc w:val="left"/>
+      <w:pPr>
+        <w:ind w:left="2880" w:hanging="360"/>
+      </w:pPr>
+      <w:rPr>
+        <w:rFonts w:ascii="Symbol" w:hAnsi="Symbol" w:hint="default"/>
+      </w:rPr>
+    </w:lvl>
+    <w:lvl w:ilvl="4" w:tplc="04100003" w:tentative="1">
+      <w:start w:val="1"/>
+      <w:numFmt w:val="bullet"/>
+      <w:lvlText w:val="o"/>
+      <w:lvlJc w:val="left"/>
+      <w:pPr>
+        <w:ind w:left="3600" w:hanging="360"/>
+      </w:pPr>
+      <w:rPr>
+        <w:rFonts w:ascii="Courier New" w:hAnsi="Courier New" w:cs="Courier New" w:hint="default"/>
+      </w:rPr>
+    </w:lvl>
+    <w:lvl w:ilvl="5" w:tplc="04100005" w:tentative="1">
+      <w:start w:val="1"/>
+      <w:numFmt w:val="bullet"/>
+      <w:lvlText w:val=""/>
+      <w:lvlJc w:val="left"/>
+      <w:pPr>
+        <w:ind w:left="4320" w:hanging="360"/>
+      </w:pPr>
+      <w:rPr>
+        <w:rFonts w:ascii="Wingdings" w:hAnsi="Wingdings" w:hint="default"/>
+      </w:rPr>
+    </w:lvl>
+    <w:lvl w:ilvl="6" w:tplc="04100001" w:tentative="1">
+      <w:start w:val="1"/>
+      <w:numFmt w:val="bullet"/>
+      <w:lvlText w:val=""/>
+      <w:lvlJc w:val="left"/>
+      <w:pPr>
+        <w:ind w:left="5040" w:hanging="360"/>
+      </w:pPr>
+      <w:rPr>
+        <w:rFonts w:ascii="Symbol" w:hAnsi="Symbol" w:hint="default"/>
+      </w:rPr>
+    </w:lvl>
+    <w:lvl w:ilvl="7" w:tplc="04100003" w:tentative="1">
+      <w:start w:val="1"/>
+      <w:numFmt w:val="bullet"/>
+      <w:lvlText w:val="o"/>
+      <w:lvlJc w:val="left"/>
+      <w:pPr>
+        <w:ind w:left="5760" w:hanging="360"/>
+      </w:pPr>
+      <w:rPr>
+        <w:rFonts w:ascii="Courier New" w:hAnsi="Courier New" w:cs="Courier New" w:hint="default"/>
+      </w:rPr>
+    </w:lvl>
+    <w:lvl w:ilvl="8" w:tplc="04100005" w:tentative="1">
+      <w:start w:val="1"/>
+      <w:numFmt w:val="bullet"/>
+      <w:lvlText w:val=""/>
+      <w:lvlJc w:val="left"/>
+      <w:pPr>
+        <w:ind w:left="6480" w:hanging="360"/>
+      </w:pPr>
+      <w:rPr>
+        <w:rFonts w:ascii="Wingdings" w:hAnsi="Wingdings" w:hint="default"/>
+      </w:rPr>
+    </w:lvl>
+  </w:abstractNum>
+  <w:abstractNum w:abstractNumId="21" w15:restartNumberingAfterBreak="0">
     <w:nsid w:val="56C934EA"/>
     <w:multiLevelType w:val="hybridMultilevel"/>
     <w:tmpl w:val="60EA64A4"/>
@@ -9329,7 +10634,7 @@
       </w:rPr>
     </w:lvl>
   </w:abstractNum>
-  <w:abstractNum w:abstractNumId="19" w15:restartNumberingAfterBreak="0">
+  <w:abstractNum w:abstractNumId="22" w15:restartNumberingAfterBreak="0">
     <w:nsid w:val="61676607"/>
     <w:multiLevelType w:val="multilevel"/>
     <w:tmpl w:val="D92C23C2"/>
@@ -9469,7 +10774,7 @@
       </w:rPr>
     </w:lvl>
   </w:abstractNum>
-  <w:abstractNum w:abstractNumId="20" w15:restartNumberingAfterBreak="0">
+  <w:abstractNum w:abstractNumId="23" w15:restartNumberingAfterBreak="0">
     <w:nsid w:val="620E7D1E"/>
     <w:multiLevelType w:val="hybridMultilevel"/>
     <w:tmpl w:val="8E98D5D6"/>
@@ -9582,7 +10887,7 @@
       </w:rPr>
     </w:lvl>
   </w:abstractNum>
-  <w:abstractNum w:abstractNumId="21" w15:restartNumberingAfterBreak="0">
+  <w:abstractNum w:abstractNumId="24" w15:restartNumberingAfterBreak="0">
     <w:nsid w:val="65123309"/>
     <w:multiLevelType w:val="multilevel"/>
     <w:tmpl w:val="417818D6"/>
@@ -9722,7 +11027,7 @@
       </w:rPr>
     </w:lvl>
   </w:abstractNum>
-  <w:abstractNum w:abstractNumId="22" w15:restartNumberingAfterBreak="0">
+  <w:abstractNum w:abstractNumId="25" w15:restartNumberingAfterBreak="0">
     <w:nsid w:val="68C060FF"/>
     <w:multiLevelType w:val="hybridMultilevel"/>
     <w:tmpl w:val="8110B1AC"/>
@@ -9835,7 +11140,7 @@
       </w:rPr>
     </w:lvl>
   </w:abstractNum>
-  <w:abstractNum w:abstractNumId="23" w15:restartNumberingAfterBreak="0">
+  <w:abstractNum w:abstractNumId="26" w15:restartNumberingAfterBreak="0">
     <w:nsid w:val="6C361288"/>
     <w:multiLevelType w:val="multilevel"/>
     <w:tmpl w:val="6420AEF0"/>
@@ -9975,7 +11280,7 @@
       </w:rPr>
     </w:lvl>
   </w:abstractNum>
-  <w:abstractNum w:abstractNumId="24" w15:restartNumberingAfterBreak="0">
+  <w:abstractNum w:abstractNumId="27" w15:restartNumberingAfterBreak="0">
     <w:nsid w:val="73997498"/>
     <w:multiLevelType w:val="hybridMultilevel"/>
     <w:tmpl w:val="76EA701E"/>
@@ -10088,7 +11393,7 @@
       </w:rPr>
     </w:lvl>
   </w:abstractNum>
-  <w:abstractNum w:abstractNumId="25" w15:restartNumberingAfterBreak="0">
+  <w:abstractNum w:abstractNumId="28" w15:restartNumberingAfterBreak="0">
     <w:nsid w:val="7647579F"/>
     <w:multiLevelType w:val="hybridMultilevel"/>
     <w:tmpl w:val="71344430"/>
@@ -10201,7 +11506,7 @@
       </w:rPr>
     </w:lvl>
   </w:abstractNum>
-  <w:abstractNum w:abstractNumId="26" w15:restartNumberingAfterBreak="0">
+  <w:abstractNum w:abstractNumId="29" w15:restartNumberingAfterBreak="0">
     <w:nsid w:val="79254DC5"/>
     <w:multiLevelType w:val="multilevel"/>
     <w:tmpl w:val="7862DF44"/>
@@ -10341,7 +11646,7 @@
       </w:rPr>
     </w:lvl>
   </w:abstractNum>
-  <w:abstractNum w:abstractNumId="27" w15:restartNumberingAfterBreak="0">
+  <w:abstractNum w:abstractNumId="30" w15:restartNumberingAfterBreak="0">
     <w:nsid w:val="7A31786A"/>
     <w:multiLevelType w:val="multilevel"/>
     <w:tmpl w:val="9AA2B914"/>
@@ -10481,7 +11786,7 @@
       </w:rPr>
     </w:lvl>
   </w:abstractNum>
-  <w:abstractNum w:abstractNumId="28" w15:restartNumberingAfterBreak="0">
+  <w:abstractNum w:abstractNumId="31" w15:restartNumberingAfterBreak="0">
     <w:nsid w:val="7DBD200B"/>
     <w:multiLevelType w:val="hybridMultilevel"/>
     <w:tmpl w:val="1ECCDB64"/>
@@ -10594,7 +11899,7 @@
       </w:rPr>
     </w:lvl>
   </w:abstractNum>
-  <w:abstractNum w:abstractNumId="29" w15:restartNumberingAfterBreak="0">
+  <w:abstractNum w:abstractNumId="32" w15:restartNumberingAfterBreak="0">
     <w:nsid w:val="7E2E6C41"/>
     <w:multiLevelType w:val="hybridMultilevel"/>
     <w:tmpl w:val="76809C4C"/>
@@ -10711,64 +12016,64 @@
     <w:abstractNumId w:val="0"/>
   </w:num>
   <w:num w:numId="2" w16cid:durableId="1757480451">
-    <w:abstractNumId w:val="27"/>
+    <w:abstractNumId w:val="30"/>
   </w:num>
   <w:num w:numId="3" w16cid:durableId="590820843">
     <w:abstractNumId w:val="1"/>
   </w:num>
   <w:num w:numId="4" w16cid:durableId="1869374027">
-    <w:abstractNumId w:val="19"/>
+    <w:abstractNumId w:val="22"/>
   </w:num>
   <w:num w:numId="5" w16cid:durableId="1146045404">
     <w:abstractNumId w:val="8"/>
   </w:num>
   <w:num w:numId="6" w16cid:durableId="369190561">
-    <w:abstractNumId w:val="23"/>
+    <w:abstractNumId w:val="26"/>
   </w:num>
   <w:num w:numId="7" w16cid:durableId="478350836">
     <w:abstractNumId w:val="11"/>
   </w:num>
   <w:num w:numId="8" w16cid:durableId="1636182998">
-    <w:abstractNumId w:val="26"/>
+    <w:abstractNumId w:val="29"/>
   </w:num>
   <w:num w:numId="9" w16cid:durableId="2015719589">
+    <w:abstractNumId w:val="24"/>
+  </w:num>
+  <w:num w:numId="10" w16cid:durableId="785200583">
+    <w:abstractNumId w:val="16"/>
+  </w:num>
+  <w:num w:numId="11" w16cid:durableId="288047710">
     <w:abstractNumId w:val="21"/>
   </w:num>
-  <w:num w:numId="10" w16cid:durableId="785200583">
-    <w:abstractNumId w:val="14"/>
-  </w:num>
-  <w:num w:numId="11" w16cid:durableId="288047710">
-    <w:abstractNumId w:val="18"/>
-  </w:num>
   <w:num w:numId="12" w16cid:durableId="1016542030">
-    <w:abstractNumId w:val="20"/>
+    <w:abstractNumId w:val="23"/>
   </w:num>
   <w:num w:numId="13" w16cid:durableId="1500392542">
-    <w:abstractNumId w:val="17"/>
+    <w:abstractNumId w:val="19"/>
   </w:num>
   <w:num w:numId="14" w16cid:durableId="2093548191">
-    <w:abstractNumId w:val="16"/>
+    <w:abstractNumId w:val="18"/>
   </w:num>
   <w:num w:numId="15" w16cid:durableId="383339201">
     <w:abstractNumId w:val="2"/>
   </w:num>
   <w:num w:numId="16" w16cid:durableId="1978493191">
-    <w:abstractNumId w:val="24"/>
+    <w:abstractNumId w:val="27"/>
   </w:num>
   <w:num w:numId="17" w16cid:durableId="1273126945">
     <w:abstractNumId w:val="5"/>
   </w:num>
   <w:num w:numId="18" w16cid:durableId="95057313">
-    <w:abstractNumId w:val="29"/>
+    <w:abstractNumId w:val="32"/>
   </w:num>
   <w:num w:numId="19" w16cid:durableId="547423399">
     <w:abstractNumId w:val="7"/>
   </w:num>
   <w:num w:numId="20" w16cid:durableId="2085880097">
-    <w:abstractNumId w:val="28"/>
+    <w:abstractNumId w:val="31"/>
   </w:num>
   <w:num w:numId="21" w16cid:durableId="1566716065">
-    <w:abstractNumId w:val="13"/>
+    <w:abstractNumId w:val="15"/>
   </w:num>
   <w:num w:numId="22" w16cid:durableId="1382555133">
     <w:abstractNumId w:val="9"/>
@@ -10777,16 +12082,16 @@
     <w:abstractNumId w:val="3"/>
   </w:num>
   <w:num w:numId="24" w16cid:durableId="954675624">
-    <w:abstractNumId w:val="15"/>
+    <w:abstractNumId w:val="17"/>
   </w:num>
   <w:num w:numId="25" w16cid:durableId="1131366225">
     <w:abstractNumId w:val="10"/>
   </w:num>
   <w:num w:numId="26" w16cid:durableId="9531048">
-    <w:abstractNumId w:val="25"/>
+    <w:abstractNumId w:val="28"/>
   </w:num>
   <w:num w:numId="27" w16cid:durableId="966471678">
-    <w:abstractNumId w:val="22"/>
+    <w:abstractNumId w:val="25"/>
   </w:num>
   <w:num w:numId="28" w16cid:durableId="1406298706">
     <w:abstractNumId w:val="4"/>
@@ -10795,7 +12100,16 @@
     <w:abstractNumId w:val="6"/>
   </w:num>
   <w:num w:numId="30" w16cid:durableId="13920530">
+    <w:abstractNumId w:val="13"/>
+  </w:num>
+  <w:num w:numId="31" w16cid:durableId="37748774">
+    <w:abstractNumId w:val="20"/>
+  </w:num>
+  <w:num w:numId="32" w16cid:durableId="630477419">
     <w:abstractNumId w:val="12"/>
+  </w:num>
+  <w:num w:numId="33" w16cid:durableId="473988385">
+    <w:abstractNumId w:val="14"/>
   </w:num>
 </w:numbering>
 </file>

</xml_diff>

<commit_message>
updating doc ref list
</commit_message>
<xml_diff>
--- a/Documents References/Articoli references notes.docx
+++ b/Documents References/Articoli references notes.docx
@@ -10319,6 +10319,1432 @@
         </w:rPr>
       </w:pPr>
     </w:p>
+    <w:p>
+      <w:pPr>
+        <w:pStyle w:val="Heading1"/>
+      </w:pPr>
+      <w:r>
+        <w:t xml:space="preserve">the FTT-CAN protocol: Why and How </w:t>
+      </w:r>
+    </w:p>
+    <w:p>
+      <w:pPr>
+        <w:pStyle w:val="ListParagraph"/>
+        <w:numPr>
+          <w:ilvl w:val="0"/>
+          <w:numId w:val="36"/>
+        </w:numPr>
+      </w:pPr>
+      <w:r>
+        <w:t xml:space="preserve">CAN protocol: supports the time-triggered communication in flexible way and being an efficient combination of both time and event-triggered traffic with temporal </w:t>
+      </w:r>
+      <w:proofErr w:type="gramStart"/>
+      <w:r>
+        <w:t>isolation</w:t>
+      </w:r>
+      <w:proofErr w:type="gramEnd"/>
+      <w:r>
+        <w:t xml:space="preserve"> </w:t>
+      </w:r>
+    </w:p>
+    <w:p>
+      <w:pPr>
+        <w:pStyle w:val="ListParagraph"/>
+        <w:numPr>
+          <w:ilvl w:val="0"/>
+          <w:numId w:val="36"/>
+        </w:numPr>
+      </w:pPr>
+      <w:r>
+        <w:t>CAN: two complementary subsystems: the Synchronous and the Asynchronous Messaging System, the protocol can convey real-time traffic of either type</w:t>
+      </w:r>
+    </w:p>
+    <w:p>
+      <w:pPr>
+        <w:pStyle w:val="ListParagraph"/>
+        <w:numPr>
+          <w:ilvl w:val="0"/>
+          <w:numId w:val="36"/>
+        </w:numPr>
+      </w:pPr>
+      <w:r>
+        <w:t xml:space="preserve">Flexibility on fieldbus systems: dynamic communication requirements with the online addition, removal and adaptation of message streams must be supported, sometimes stringent timing constraints arising from control and monitoring requirements are also needed… flexibility and timeliness have typically been considered separately and the most </w:t>
+      </w:r>
+      <w:proofErr w:type="spellStart"/>
+      <w:r>
+        <w:t>filedbuses</w:t>
+      </w:r>
+      <w:proofErr w:type="spellEnd"/>
+      <w:r>
+        <w:t xml:space="preserve"> available today favor either one aspect or the </w:t>
+      </w:r>
+      <w:proofErr w:type="gramStart"/>
+      <w:r>
+        <w:t>other</w:t>
+      </w:r>
+      <w:proofErr w:type="gramEnd"/>
+      <w:r>
+        <w:t xml:space="preserve"> </w:t>
+      </w:r>
+    </w:p>
+    <w:p>
+      <w:pPr>
+        <w:pStyle w:val="ListParagraph"/>
+        <w:numPr>
+          <w:ilvl w:val="0"/>
+          <w:numId w:val="36"/>
+        </w:numPr>
+      </w:pPr>
+      <w:r>
+        <w:t xml:space="preserve">Fieldbus systems: another requirement is the capacity to deliver both time and event trigger communication services under timing </w:t>
+      </w:r>
+      <w:proofErr w:type="gramStart"/>
+      <w:r>
+        <w:t>constraints</w:t>
+      </w:r>
+      <w:proofErr w:type="gramEnd"/>
+      <w:r>
+        <w:t xml:space="preserve"> </w:t>
+      </w:r>
+    </w:p>
+    <w:p>
+      <w:pPr>
+        <w:pStyle w:val="ListParagraph"/>
+        <w:numPr>
+          <w:ilvl w:val="1"/>
+          <w:numId w:val="36"/>
+        </w:numPr>
+      </w:pPr>
+      <w:r>
+        <w:t xml:space="preserve">Time communication: </w:t>
+      </w:r>
+      <w:proofErr w:type="gramStart"/>
+      <w:r>
+        <w:t>well</w:t>
+      </w:r>
+      <w:proofErr w:type="gramEnd"/>
+      <w:r>
+        <w:t xml:space="preserve"> suited for conveying periodic updates of state data </w:t>
+      </w:r>
+    </w:p>
+    <w:p>
+      <w:pPr>
+        <w:pStyle w:val="ListParagraph"/>
+        <w:numPr>
+          <w:ilvl w:val="1"/>
+          <w:numId w:val="36"/>
+        </w:numPr>
+      </w:pPr>
+      <w:r>
+        <w:t xml:space="preserve">Event trigger communication: </w:t>
+      </w:r>
+      <w:proofErr w:type="gramStart"/>
+      <w:r>
+        <w:t>well</w:t>
+      </w:r>
+      <w:proofErr w:type="gramEnd"/>
+      <w:r>
+        <w:t xml:space="preserve"> suited for conveying alarms and management data </w:t>
+      </w:r>
+    </w:p>
+    <w:p>
+      <w:pPr>
+        <w:pStyle w:val="ListParagraph"/>
+        <w:numPr>
+          <w:ilvl w:val="1"/>
+          <w:numId w:val="36"/>
+        </w:numPr>
+      </w:pPr>
+      <w:r>
+        <w:t xml:space="preserve">In every case one against to other is often privileged: In systems eminently time triggered, event triggered services are either non existing or handled inefficiently in terms of either response time or network utilization, on the other hand, in systems eminently event -triggered, interesting properties of time triggered services such as composability with respect to the temporal behavior are normally </w:t>
+      </w:r>
+      <w:proofErr w:type="gramStart"/>
+      <w:r>
+        <w:t>lost</w:t>
+      </w:r>
+      <w:proofErr w:type="gramEnd"/>
+      <w:r>
+        <w:t xml:space="preserve"> </w:t>
+      </w:r>
+    </w:p>
+    <w:p>
+      <w:pPr>
+        <w:pStyle w:val="ListParagraph"/>
+        <w:numPr>
+          <w:ilvl w:val="0"/>
+          <w:numId w:val="36"/>
+        </w:numPr>
+      </w:pPr>
+      <w:r>
+        <w:t xml:space="preserve">Paradigms aim to reach time and event triggered service in an efficient manner … this is done by the FTT-CAN protocol: the flexible time triggered communication on controller area </w:t>
+      </w:r>
+      <w:proofErr w:type="gramStart"/>
+      <w:r>
+        <w:t>network</w:t>
+      </w:r>
+      <w:proofErr w:type="gramEnd"/>
+      <w:r>
+        <w:t xml:space="preserve"> </w:t>
+      </w:r>
+    </w:p>
+    <w:p>
+      <w:pPr>
+        <w:pStyle w:val="ListParagraph"/>
+        <w:numPr>
+          <w:ilvl w:val="0"/>
+          <w:numId w:val="36"/>
+        </w:numPr>
+      </w:pPr>
+      <w:r>
+        <w:t xml:space="preserve">Static vs dynamic traffic scheduling </w:t>
+      </w:r>
+    </w:p>
+    <w:p>
+      <w:pPr>
+        <w:pStyle w:val="ListParagraph"/>
+        <w:numPr>
+          <w:ilvl w:val="1"/>
+          <w:numId w:val="36"/>
+        </w:numPr>
+      </w:pPr>
+      <w:r>
+        <w:t xml:space="preserve">Static scheduling: communication requirements are fixed throughout all the system </w:t>
+      </w:r>
+      <w:proofErr w:type="gramStart"/>
+      <w:r>
+        <w:t>operation</w:t>
+      </w:r>
+      <w:proofErr w:type="gramEnd"/>
+    </w:p>
+    <w:p>
+      <w:pPr>
+        <w:pStyle w:val="ListParagraph"/>
+        <w:numPr>
+          <w:ilvl w:val="2"/>
+          <w:numId w:val="36"/>
+        </w:numPr>
+      </w:pPr>
+      <w:r>
+        <w:t xml:space="preserve">Release and transmission times are known at pre-run </w:t>
+      </w:r>
+      <w:proofErr w:type="gramStart"/>
+      <w:r>
+        <w:t>time</w:t>
+      </w:r>
+      <w:proofErr w:type="gramEnd"/>
+      <w:r>
+        <w:t xml:space="preserve"> </w:t>
+      </w:r>
+    </w:p>
+    <w:p>
+      <w:pPr>
+        <w:pStyle w:val="ListParagraph"/>
+        <w:numPr>
+          <w:ilvl w:val="2"/>
+          <w:numId w:val="36"/>
+        </w:numPr>
+      </w:pPr>
+      <w:r>
+        <w:t xml:space="preserve">Timeliness is supported: complex offline </w:t>
+      </w:r>
+      <w:proofErr w:type="spellStart"/>
+      <w:r>
+        <w:t>schedulability</w:t>
+      </w:r>
+      <w:proofErr w:type="spellEnd"/>
+      <w:r>
+        <w:t xml:space="preserve"> analysis to be carried out are possible… but the level of flexibility is </w:t>
+      </w:r>
+      <w:proofErr w:type="gramStart"/>
+      <w:r>
+        <w:t>low</w:t>
+      </w:r>
+      <w:proofErr w:type="gramEnd"/>
+      <w:r>
+        <w:t xml:space="preserve"> </w:t>
+      </w:r>
+    </w:p>
+    <w:p>
+      <w:pPr>
+        <w:pStyle w:val="ListParagraph"/>
+        <w:numPr>
+          <w:ilvl w:val="1"/>
+          <w:numId w:val="36"/>
+        </w:numPr>
+      </w:pPr>
+      <w:r>
+        <w:t xml:space="preserve">Dynamic scheduling: the communication requirements may change at run </w:t>
+      </w:r>
+      <w:proofErr w:type="gramStart"/>
+      <w:r>
+        <w:t>time</w:t>
+      </w:r>
+      <w:proofErr w:type="gramEnd"/>
+      <w:r>
+        <w:t xml:space="preserve"> </w:t>
+      </w:r>
+    </w:p>
+    <w:p>
+      <w:pPr>
+        <w:pStyle w:val="ListParagraph"/>
+        <w:numPr>
+          <w:ilvl w:val="2"/>
+          <w:numId w:val="36"/>
+        </w:numPr>
+      </w:pPr>
+      <w:r>
+        <w:t xml:space="preserve">Flexibility is </w:t>
+      </w:r>
+      <w:proofErr w:type="gramStart"/>
+      <w:r>
+        <w:t>guaranteed</w:t>
+      </w:r>
+      <w:proofErr w:type="gramEnd"/>
+    </w:p>
+    <w:p>
+      <w:pPr>
+        <w:pStyle w:val="ListParagraph"/>
+        <w:numPr>
+          <w:ilvl w:val="2"/>
+          <w:numId w:val="36"/>
+        </w:numPr>
+      </w:pPr>
+      <w:r>
+        <w:t xml:space="preserve">But for timeliness guarantee an online admission control based on an adequate </w:t>
+      </w:r>
+      <w:proofErr w:type="spellStart"/>
+      <w:r>
+        <w:t>schedulability</w:t>
+      </w:r>
+      <w:proofErr w:type="spellEnd"/>
+      <w:r>
+        <w:t xml:space="preserve"> analysis must be used </w:t>
+      </w:r>
+    </w:p>
+    <w:p>
+      <w:pPr>
+        <w:pStyle w:val="ListParagraph"/>
+        <w:numPr>
+          <w:ilvl w:val="2"/>
+          <w:numId w:val="36"/>
+        </w:numPr>
+      </w:pPr>
+      <w:r>
+        <w:t>Timing constraints but with no timeliness guarantees</w:t>
+      </w:r>
+    </w:p>
+    <w:p>
+      <w:pPr>
+        <w:pStyle w:val="ListParagraph"/>
+        <w:numPr>
+          <w:ilvl w:val="1"/>
+          <w:numId w:val="36"/>
+        </w:numPr>
+      </w:pPr>
+      <w:r>
+        <w:t xml:space="preserve">In the rest of scratched section some other paradigms related to the static and dynamic scheduling are reported </w:t>
+      </w:r>
+    </w:p>
+    <w:p>
+      <w:pPr>
+        <w:pStyle w:val="ListParagraph"/>
+        <w:numPr>
+          <w:ilvl w:val="0"/>
+          <w:numId w:val="36"/>
+        </w:numPr>
+      </w:pPr>
+      <w:r>
+        <w:lastRenderedPageBreak/>
+        <w:t xml:space="preserve">FTT-CAN: dual phase elementary cycle concept in order to combine time and event triggered communication with temporal </w:t>
+      </w:r>
+      <w:proofErr w:type="gramStart"/>
+      <w:r>
+        <w:t>isolation</w:t>
+      </w:r>
+      <w:proofErr w:type="gramEnd"/>
+      <w:r>
+        <w:t xml:space="preserve"> </w:t>
+      </w:r>
+    </w:p>
+    <w:p>
+      <w:pPr>
+        <w:pStyle w:val="ListParagraph"/>
+        <w:numPr>
+          <w:ilvl w:val="0"/>
+          <w:numId w:val="36"/>
+        </w:numPr>
+      </w:pPr>
+      <w:r>
+        <w:t xml:space="preserve">FTT-CAN: a master node schedules online and centrally the time-triggered traffic: events are kept centrally in one local </w:t>
+      </w:r>
+      <w:proofErr w:type="gramStart"/>
+      <w:r>
+        <w:t>table</w:t>
+      </w:r>
+      <w:proofErr w:type="gramEnd"/>
+      <w:r>
+        <w:t xml:space="preserve"> </w:t>
+      </w:r>
+    </w:p>
+    <w:p>
+      <w:pPr>
+        <w:pStyle w:val="ListParagraph"/>
+        <w:numPr>
+          <w:ilvl w:val="0"/>
+          <w:numId w:val="36"/>
+        </w:numPr>
+      </w:pPr>
+      <w:r>
+        <w:t>FTT-CAN: with online admission control the protocol supports the time-triggered traffic in a flexible way under guaranteed time (dynamic planning-based scheduling algorithm)</w:t>
+      </w:r>
+    </w:p>
+    <w:p>
+      <w:pPr>
+        <w:pStyle w:val="ListParagraph"/>
+        <w:numPr>
+          <w:ilvl w:val="0"/>
+          <w:numId w:val="36"/>
+        </w:numPr>
+      </w:pPr>
+      <w:r>
+        <w:t xml:space="preserve">FTT-CAN: time triggered traffic is controlled without collisions either through master-slave transmission control or through control of transmission </w:t>
+      </w:r>
+      <w:proofErr w:type="gramStart"/>
+      <w:r>
+        <w:t>instants</w:t>
+      </w:r>
+      <w:proofErr w:type="gramEnd"/>
+      <w:r>
+        <w:t xml:space="preserve"> </w:t>
+      </w:r>
+    </w:p>
+    <w:p>
+      <w:pPr>
+        <w:pStyle w:val="Heading1"/>
+        <w:rPr>
+          <w:rFonts w:ascii="Cambria Math" w:hAnsi="Cambria Math" w:cs="Cambria Math"/>
+        </w:rPr>
+      </w:pPr>
+      <w:r>
+        <w:t>CAN+: A new backward-compatible Controller Area Network (CAN) protocol</w:t>
+      </w:r>
+      <w:r>
+        <w:t xml:space="preserve"> </w:t>
+      </w:r>
+      <w:r>
+        <w:t>with up to 16x higher data rates</w:t>
+      </w:r>
+      <w:r>
+        <w:rPr>
+          <w:rFonts w:ascii="Cambria Math" w:hAnsi="Cambria Math" w:cs="Cambria Math"/>
+        </w:rPr>
+        <w:t>∗</w:t>
+      </w:r>
+    </w:p>
+    <w:p>
+      <w:pPr>
+        <w:pStyle w:val="ListParagraph"/>
+        <w:numPr>
+          <w:ilvl w:val="0"/>
+          <w:numId w:val="37"/>
+        </w:numPr>
+        <w:rPr>
+          <w:highlight w:val="yellow"/>
+        </w:rPr>
+      </w:pPr>
+      <w:r>
+        <w:rPr>
+          <w:highlight w:val="yellow"/>
+        </w:rPr>
+        <w:t xml:space="preserve">CAN: the facto standard for </w:t>
+      </w:r>
+      <w:proofErr w:type="spellStart"/>
+      <w:r>
+        <w:rPr>
+          <w:highlight w:val="yellow"/>
+        </w:rPr>
+        <w:t>filedbuses</w:t>
+      </w:r>
+      <w:proofErr w:type="spellEnd"/>
+      <w:r>
+        <w:rPr>
+          <w:highlight w:val="yellow"/>
+        </w:rPr>
+        <w:t xml:space="preserve"> in many domains, especially automotive</w:t>
+      </w:r>
+    </w:p>
+    <w:p>
+      <w:pPr>
+        <w:pStyle w:val="ListParagraph"/>
+        <w:numPr>
+          <w:ilvl w:val="0"/>
+          <w:numId w:val="37"/>
+        </w:numPr>
+        <w:rPr>
+          <w:highlight w:val="yellow"/>
+        </w:rPr>
+      </w:pPr>
+      <w:r>
+        <w:rPr>
+          <w:highlight w:val="yellow"/>
+        </w:rPr>
+        <w:t xml:space="preserve">CAN physical setup: terminated 2 wired </w:t>
+      </w:r>
+      <w:proofErr w:type="gramStart"/>
+      <w:r>
+        <w:rPr>
+          <w:highlight w:val="yellow"/>
+        </w:rPr>
+        <w:t>bus</w:t>
+      </w:r>
+      <w:proofErr w:type="gramEnd"/>
+      <w:r>
+        <w:rPr>
+          <w:highlight w:val="yellow"/>
+        </w:rPr>
+        <w:t xml:space="preserve"> where nodes can be connected in any order </w:t>
+      </w:r>
+    </w:p>
+    <w:p>
+      <w:pPr>
+        <w:pStyle w:val="ListParagraph"/>
+        <w:numPr>
+          <w:ilvl w:val="0"/>
+          <w:numId w:val="37"/>
+        </w:numPr>
+      </w:pPr>
+      <w:r>
+        <w:t>CAN: bits are in the Non return to zero method logic</w:t>
+      </w:r>
+    </w:p>
+    <w:p>
+      <w:pPr>
+        <w:pStyle w:val="ListParagraph"/>
+        <w:numPr>
+          <w:ilvl w:val="1"/>
+          <w:numId w:val="37"/>
+        </w:numPr>
+        <w:rPr>
+          <w:highlight w:val="yellow"/>
+        </w:rPr>
+      </w:pPr>
+      <w:r>
+        <w:rPr>
+          <w:highlight w:val="yellow"/>
+        </w:rPr>
+        <w:t xml:space="preserve">Logical 0: represented by a voltage difference between the 2 wires. It is the dominant </w:t>
+      </w:r>
+      <w:proofErr w:type="gramStart"/>
+      <w:r>
+        <w:rPr>
+          <w:highlight w:val="yellow"/>
+        </w:rPr>
+        <w:t>logic</w:t>
+      </w:r>
+      <w:proofErr w:type="gramEnd"/>
+      <w:r>
+        <w:rPr>
+          <w:highlight w:val="yellow"/>
+        </w:rPr>
+        <w:t xml:space="preserve"> </w:t>
+      </w:r>
+    </w:p>
+    <w:p>
+      <w:pPr>
+        <w:pStyle w:val="ListParagraph"/>
+        <w:numPr>
+          <w:ilvl w:val="1"/>
+          <w:numId w:val="37"/>
+        </w:numPr>
+        <w:rPr>
+          <w:highlight w:val="yellow"/>
+        </w:rPr>
+      </w:pPr>
+      <w:r>
+        <w:rPr>
+          <w:highlight w:val="yellow"/>
+        </w:rPr>
+        <w:t xml:space="preserve">Logical 1: no difference in voltage. It is the recessive logic, applied when both bits are </w:t>
+      </w:r>
+      <w:proofErr w:type="gramStart"/>
+      <w:r>
+        <w:rPr>
+          <w:highlight w:val="yellow"/>
+        </w:rPr>
+        <w:t>pending</w:t>
+      </w:r>
+      <w:proofErr w:type="gramEnd"/>
+      <w:r>
+        <w:rPr>
+          <w:highlight w:val="yellow"/>
+        </w:rPr>
+        <w:t xml:space="preserve"> </w:t>
+      </w:r>
+    </w:p>
+    <w:p>
+      <w:pPr>
+        <w:pStyle w:val="ListParagraph"/>
+        <w:numPr>
+          <w:ilvl w:val="1"/>
+          <w:numId w:val="37"/>
+        </w:numPr>
+        <w:rPr>
+          <w:highlight w:val="yellow"/>
+        </w:rPr>
+      </w:pPr>
+      <w:r>
+        <w:rPr>
+          <w:highlight w:val="yellow"/>
+        </w:rPr>
+        <w:t xml:space="preserve">Size of this voltage difference depends on the environment of </w:t>
+      </w:r>
+      <w:proofErr w:type="gramStart"/>
+      <w:r>
+        <w:rPr>
+          <w:highlight w:val="yellow"/>
+        </w:rPr>
+        <w:t>application</w:t>
+      </w:r>
+      <w:proofErr w:type="gramEnd"/>
+      <w:r>
+        <w:rPr>
+          <w:highlight w:val="yellow"/>
+        </w:rPr>
+        <w:t xml:space="preserve"> </w:t>
+      </w:r>
+    </w:p>
+    <w:p>
+      <w:pPr>
+        <w:pStyle w:val="ListParagraph"/>
+        <w:numPr>
+          <w:ilvl w:val="1"/>
+          <w:numId w:val="37"/>
+        </w:numPr>
+        <w:rPr>
+          <w:highlight w:val="yellow"/>
+        </w:rPr>
+      </w:pPr>
+      <w:r>
+        <w:rPr>
+          <w:highlight w:val="yellow"/>
+        </w:rPr>
+        <w:t xml:space="preserve">It may </w:t>
+      </w:r>
+      <w:proofErr w:type="gramStart"/>
+      <w:r>
+        <w:rPr>
+          <w:highlight w:val="yellow"/>
+        </w:rPr>
+        <w:t>results</w:t>
+      </w:r>
+      <w:proofErr w:type="gramEnd"/>
+      <w:r>
+        <w:rPr>
+          <w:highlight w:val="yellow"/>
+        </w:rPr>
+        <w:t xml:space="preserve"> in long sequences of 1s or 0s where missing edges makes synchronization impossible </w:t>
+      </w:r>
+    </w:p>
+    <w:p>
+      <w:pPr>
+        <w:pStyle w:val="ListParagraph"/>
+        <w:numPr>
+          <w:ilvl w:val="1"/>
+          <w:numId w:val="37"/>
+        </w:numPr>
+        <w:rPr>
+          <w:highlight w:val="yellow"/>
+        </w:rPr>
+      </w:pPr>
+      <w:r>
+        <w:rPr>
+          <w:highlight w:val="yellow"/>
+        </w:rPr>
+        <w:t xml:space="preserve">Bit stuffing is hence used: bit inverted inserted between 5 consecutive similar bits, this additional bit is filtered by the </w:t>
+      </w:r>
+      <w:proofErr w:type="gramStart"/>
+      <w:r>
+        <w:rPr>
+          <w:highlight w:val="yellow"/>
+        </w:rPr>
+        <w:t>receiver</w:t>
+      </w:r>
+      <w:proofErr w:type="gramEnd"/>
+      <w:r>
+        <w:rPr>
+          <w:highlight w:val="yellow"/>
+        </w:rPr>
+        <w:t xml:space="preserve"> </w:t>
+      </w:r>
+    </w:p>
+    <w:p>
+      <w:pPr>
+        <w:pStyle w:val="ListParagraph"/>
+        <w:numPr>
+          <w:ilvl w:val="0"/>
+          <w:numId w:val="37"/>
+        </w:numPr>
+      </w:pPr>
+      <w:r>
+        <w:t xml:space="preserve"> </w:t>
+      </w:r>
+      <w:proofErr w:type="spellStart"/>
+      <w:r>
+        <w:t>Al</w:t>
+      </w:r>
+      <w:r>
+        <w:t>CAN</w:t>
+      </w:r>
+      <w:proofErr w:type="spellEnd"/>
+      <w:r>
+        <w:t>: length of a bit is depending on the bit rate used (</w:t>
+      </w:r>
+      <w:proofErr w:type="spellStart"/>
+      <w:proofErr w:type="gramStart"/>
+      <w:r>
+        <w:t>eg</w:t>
+      </w:r>
+      <w:proofErr w:type="spellEnd"/>
+      <w:proofErr w:type="gramEnd"/>
+      <w:r>
+        <w:t xml:space="preserve"> 1 microsecond at 1Mbit/s), the signal is not perfect and delay also needs to be considered </w:t>
+      </w:r>
+    </w:p>
+    <w:p>
+      <w:pPr>
+        <w:pStyle w:val="ListParagraph"/>
+        <w:numPr>
+          <w:ilvl w:val="1"/>
+          <w:numId w:val="37"/>
+        </w:numPr>
+        <w:rPr>
+          <w:highlight w:val="yellow"/>
+        </w:rPr>
+      </w:pPr>
+      <w:r>
+        <w:rPr>
+          <w:highlight w:val="yellow"/>
+        </w:rPr>
+        <w:t xml:space="preserve">A bit transmission interval is divided into </w:t>
+      </w:r>
+      <w:proofErr w:type="gramStart"/>
+      <w:r>
+        <w:rPr>
+          <w:highlight w:val="yellow"/>
+        </w:rPr>
+        <w:t>8 to 25 time</w:t>
+      </w:r>
+      <w:proofErr w:type="gramEnd"/>
+      <w:r>
+        <w:rPr>
+          <w:highlight w:val="yellow"/>
+        </w:rPr>
+        <w:t xml:space="preserve"> segments </w:t>
+      </w:r>
+    </w:p>
+    <w:p>
+      <w:pPr>
+        <w:pStyle w:val="ListParagraph"/>
+        <w:numPr>
+          <w:ilvl w:val="1"/>
+          <w:numId w:val="37"/>
+        </w:numPr>
+        <w:rPr>
+          <w:highlight w:val="yellow"/>
+        </w:rPr>
+      </w:pPr>
+      <w:r>
+        <w:rPr>
+          <w:highlight w:val="yellow"/>
+        </w:rPr>
+        <w:t xml:space="preserve">After about 2/3 (depending on settings) of the bit time, the signal is </w:t>
+      </w:r>
+      <w:proofErr w:type="gramStart"/>
+      <w:r>
+        <w:rPr>
+          <w:highlight w:val="yellow"/>
+        </w:rPr>
+        <w:t>sampled</w:t>
+      </w:r>
+      <w:proofErr w:type="gramEnd"/>
+      <w:r>
+        <w:rPr>
+          <w:highlight w:val="yellow"/>
+        </w:rPr>
+        <w:t xml:space="preserve"> </w:t>
+      </w:r>
+    </w:p>
+    <w:p>
+      <w:pPr>
+        <w:pStyle w:val="ListParagraph"/>
+        <w:numPr>
+          <w:ilvl w:val="0"/>
+          <w:numId w:val="37"/>
+        </w:numPr>
+      </w:pPr>
+      <w:r>
+        <w:t xml:space="preserve">CAN: synchronization is done </w:t>
+      </w:r>
+      <w:r>
+        <w:rPr>
+          <w:highlight w:val="yellow"/>
+        </w:rPr>
+        <w:t>after each edge by resetting the counter of the time segments</w:t>
+      </w:r>
+      <w:r>
+        <w:t xml:space="preserve">, the length of the </w:t>
+      </w:r>
+      <w:r>
+        <w:rPr>
+          <w:highlight w:val="yellow"/>
+        </w:rPr>
+        <w:t>bit time is adjusted if the detected edge is offset by more than the predefined</w:t>
+      </w:r>
+      <w:r>
+        <w:t xml:space="preserve"> </w:t>
+      </w:r>
+      <w:r>
+        <w:rPr>
+          <w:highlight w:val="yellow"/>
+        </w:rPr>
+        <w:t xml:space="preserve">resynchronization jump </w:t>
+      </w:r>
+      <w:proofErr w:type="spellStart"/>
+      <w:r>
+        <w:rPr>
+          <w:highlight w:val="yellow"/>
+        </w:rPr>
+        <w:t>witdth</w:t>
+      </w:r>
+      <w:proofErr w:type="spellEnd"/>
+      <w:r>
+        <w:t xml:space="preserve"> </w:t>
+      </w:r>
+    </w:p>
+    <w:p>
+      <w:pPr>
+        <w:pStyle w:val="ListParagraph"/>
+        <w:numPr>
+          <w:ilvl w:val="0"/>
+          <w:numId w:val="37"/>
+        </w:numPr>
+      </w:pPr>
+      <w:r>
+        <w:t xml:space="preserve">CAN: </w:t>
+      </w:r>
+      <w:proofErr w:type="gramStart"/>
+      <w:r>
+        <w:rPr>
+          <w:highlight w:val="yellow"/>
+        </w:rPr>
+        <w:t>message oriented</w:t>
+      </w:r>
+      <w:proofErr w:type="gramEnd"/>
+      <w:r>
+        <w:rPr>
+          <w:highlight w:val="yellow"/>
+        </w:rPr>
+        <w:t xml:space="preserve"> protocol where each node can read all the messages</w:t>
+      </w:r>
+      <w:r>
+        <w:t xml:space="preserve"> </w:t>
+      </w:r>
+    </w:p>
+    <w:p>
+      <w:pPr>
+        <w:pStyle w:val="ListParagraph"/>
+        <w:numPr>
+          <w:ilvl w:val="0"/>
+          <w:numId w:val="37"/>
+        </w:numPr>
+      </w:pPr>
+      <w:r>
+        <w:t>CAN and four types of messages:</w:t>
+      </w:r>
+    </w:p>
+    <w:p>
+      <w:pPr>
+        <w:pStyle w:val="ListParagraph"/>
+        <w:numPr>
+          <w:ilvl w:val="1"/>
+          <w:numId w:val="37"/>
+        </w:numPr>
+        <w:rPr>
+          <w:highlight w:val="green"/>
+        </w:rPr>
+      </w:pPr>
+      <w:r>
+        <w:rPr>
+          <w:highlight w:val="green"/>
+        </w:rPr>
+        <w:t xml:space="preserve">Data message is for the information </w:t>
+      </w:r>
+      <w:proofErr w:type="gramStart"/>
+      <w:r>
+        <w:rPr>
+          <w:highlight w:val="green"/>
+        </w:rPr>
+        <w:t>exchange</w:t>
+      </w:r>
+      <w:proofErr w:type="gramEnd"/>
+    </w:p>
+    <w:p>
+      <w:pPr>
+        <w:pStyle w:val="ListParagraph"/>
+        <w:numPr>
+          <w:ilvl w:val="2"/>
+          <w:numId w:val="37"/>
+        </w:numPr>
+      </w:pPr>
+      <w:r>
+        <w:t xml:space="preserve">Data variations are </w:t>
+      </w:r>
+      <w:proofErr w:type="gramStart"/>
+      <w:r>
+        <w:rPr>
+          <w:highlight w:val="green"/>
+        </w:rPr>
+        <w:t>form</w:t>
+      </w:r>
+      <w:proofErr w:type="gramEnd"/>
+      <w:r>
+        <w:rPr>
+          <w:highlight w:val="green"/>
+        </w:rPr>
+        <w:t xml:space="preserve"> 0 to 8 bytes</w:t>
+      </w:r>
+    </w:p>
+    <w:p>
+      <w:pPr>
+        <w:pStyle w:val="ListParagraph"/>
+        <w:numPr>
+          <w:ilvl w:val="2"/>
+          <w:numId w:val="37"/>
+        </w:numPr>
+      </w:pPr>
+      <w:r>
+        <w:t xml:space="preserve">The content is described </w:t>
+      </w:r>
+      <w:r>
+        <w:rPr>
+          <w:highlight w:val="green"/>
+        </w:rPr>
+        <w:t xml:space="preserve">by a unique </w:t>
+      </w:r>
+      <w:proofErr w:type="gramStart"/>
+      <w:r>
+        <w:rPr>
+          <w:highlight w:val="green"/>
+        </w:rPr>
+        <w:t>identifier</w:t>
+      </w:r>
+      <w:proofErr w:type="gramEnd"/>
+    </w:p>
+    <w:p>
+      <w:pPr>
+        <w:pStyle w:val="ListParagraph"/>
+        <w:numPr>
+          <w:ilvl w:val="3"/>
+          <w:numId w:val="37"/>
+        </w:numPr>
+        <w:rPr>
+          <w:highlight w:val="green"/>
+        </w:rPr>
+      </w:pPr>
+      <w:r>
+        <w:t xml:space="preserve">Besides the content description </w:t>
+      </w:r>
+      <w:r>
+        <w:rPr>
+          <w:highlight w:val="green"/>
+        </w:rPr>
+        <w:t xml:space="preserve">the identifier also defines the priority by which access to the bus is granted </w:t>
+      </w:r>
+    </w:p>
+    <w:p>
+      <w:pPr>
+        <w:pStyle w:val="ListParagraph"/>
+        <w:numPr>
+          <w:ilvl w:val="0"/>
+          <w:numId w:val="37"/>
+        </w:numPr>
+      </w:pPr>
+      <w:r>
+        <w:t xml:space="preserve">CAN: </w:t>
+      </w:r>
+      <w:r>
+        <w:rPr>
+          <w:highlight w:val="yellow"/>
+        </w:rPr>
+        <w:t>bus access is decided by CSMA/BA (Carrier sense multiple access with bitwise arbitration):</w:t>
+      </w:r>
+    </w:p>
+    <w:p>
+      <w:pPr>
+        <w:pStyle w:val="ListParagraph"/>
+        <w:numPr>
+          <w:ilvl w:val="1"/>
+          <w:numId w:val="37"/>
+        </w:numPr>
+      </w:pPr>
+      <w:r>
+        <w:t xml:space="preserve">Each node that wants </w:t>
+      </w:r>
+      <w:r>
+        <w:rPr>
+          <w:highlight w:val="yellow"/>
+        </w:rPr>
+        <w:t>to have access to the bus starts sending its message as soon as the</w:t>
+      </w:r>
+      <w:r>
+        <w:t xml:space="preserve"> bus is idle for </w:t>
+      </w:r>
+      <w:proofErr w:type="gramStart"/>
+      <w:r>
+        <w:t>3 bit</w:t>
+      </w:r>
+      <w:proofErr w:type="gramEnd"/>
+      <w:r>
+        <w:t xml:space="preserve"> times </w:t>
+      </w:r>
+    </w:p>
+    <w:p>
+      <w:pPr>
+        <w:pStyle w:val="ListParagraph"/>
+        <w:numPr>
+          <w:ilvl w:val="1"/>
+          <w:numId w:val="37"/>
+        </w:numPr>
+      </w:pPr>
+      <w:r>
+        <w:t xml:space="preserve">Every sent bit is also watched: when the sent bit differs from the watched, then a </w:t>
+      </w:r>
+      <w:r>
+        <w:rPr>
+          <w:highlight w:val="yellow"/>
+        </w:rPr>
+        <w:t>message with higher priority (lower identifier) also is pending and transmission is</w:t>
+      </w:r>
+      <w:r>
+        <w:t xml:space="preserve"> </w:t>
+      </w:r>
+      <w:proofErr w:type="gramStart"/>
+      <w:r>
+        <w:rPr>
+          <w:highlight w:val="yellow"/>
+        </w:rPr>
+        <w:t>stopped</w:t>
+      </w:r>
+      <w:proofErr w:type="gramEnd"/>
+    </w:p>
+    <w:p>
+      <w:pPr>
+        <w:pStyle w:val="ListParagraph"/>
+        <w:numPr>
+          <w:ilvl w:val="1"/>
+          <w:numId w:val="37"/>
+        </w:numPr>
+      </w:pPr>
+      <w:r>
+        <w:rPr>
+          <w:highlight w:val="yellow"/>
+        </w:rPr>
+        <w:lastRenderedPageBreak/>
+        <w:t xml:space="preserve">After sending the identifier, only the message with the highest priority is left and has exclusive bus </w:t>
+      </w:r>
+      <w:proofErr w:type="gramStart"/>
+      <w:r>
+        <w:rPr>
+          <w:highlight w:val="yellow"/>
+        </w:rPr>
+        <w:t>access</w:t>
+      </w:r>
+      <w:proofErr w:type="gramEnd"/>
+    </w:p>
+    <w:p>
+      <w:pPr>
+        <w:pStyle w:val="ListParagraph"/>
+        <w:numPr>
+          <w:ilvl w:val="0"/>
+          <w:numId w:val="37"/>
+        </w:numPr>
+      </w:pPr>
+      <w:r>
+        <w:t xml:space="preserve">CAN: </w:t>
+      </w:r>
+      <w:proofErr w:type="gramStart"/>
+      <w:r>
+        <w:t>non destructive</w:t>
+      </w:r>
+      <w:proofErr w:type="gramEnd"/>
+      <w:r>
+        <w:t xml:space="preserve"> priority based access with up to 2032 priorities is guaranteed</w:t>
+      </w:r>
+    </w:p>
+    <w:p>
+      <w:pPr>
+        <w:pStyle w:val="ListParagraph"/>
+        <w:numPr>
+          <w:ilvl w:val="0"/>
+          <w:numId w:val="37"/>
+        </w:numPr>
+        <w:rPr>
+          <w:highlight w:val="yellow"/>
+        </w:rPr>
+      </w:pPr>
+      <w:r>
+        <w:rPr>
+          <w:highlight w:val="yellow"/>
+        </w:rPr>
+        <w:t xml:space="preserve">CAN and error handling: one of the most </w:t>
+      </w:r>
+      <w:proofErr w:type="gramStart"/>
+      <w:r>
+        <w:rPr>
+          <w:highlight w:val="yellow"/>
+        </w:rPr>
+        <w:t>reason</w:t>
+      </w:r>
+      <w:proofErr w:type="gramEnd"/>
+      <w:r>
+        <w:rPr>
+          <w:highlight w:val="yellow"/>
+        </w:rPr>
+        <w:t xml:space="preserve"> why it is successful</w:t>
+      </w:r>
+    </w:p>
+    <w:p>
+      <w:pPr>
+        <w:pStyle w:val="ListParagraph"/>
+        <w:numPr>
+          <w:ilvl w:val="0"/>
+          <w:numId w:val="37"/>
+        </w:numPr>
+      </w:pPr>
+      <w:r>
+        <w:t>CAN and error handling</w:t>
+      </w:r>
+      <w:r>
+        <w:rPr>
+          <w:highlight w:val="yellow"/>
+        </w:rPr>
+        <w:t>: as soon as any node detects an error</w:t>
+      </w:r>
+      <w:r>
+        <w:t xml:space="preserve">, it sends an error message which consists of six consecutive dominant bits, the sequence is unique and can be immediately </w:t>
+      </w:r>
+      <w:proofErr w:type="gramStart"/>
+      <w:r>
+        <w:t>detected</w:t>
+      </w:r>
+      <w:proofErr w:type="gramEnd"/>
+      <w:r>
+        <w:t xml:space="preserve"> </w:t>
+      </w:r>
+    </w:p>
+    <w:p>
+      <w:pPr>
+        <w:pStyle w:val="ListParagraph"/>
+        <w:numPr>
+          <w:ilvl w:val="1"/>
+          <w:numId w:val="37"/>
+        </w:numPr>
+      </w:pPr>
+      <w:r>
+        <w:t xml:space="preserve">There are 3 states in which a node can be depending on number of </w:t>
+      </w:r>
+      <w:proofErr w:type="gramStart"/>
+      <w:r>
+        <w:t>error</w:t>
+      </w:r>
+      <w:proofErr w:type="gramEnd"/>
+      <w:r>
+        <w:t xml:space="preserve"> counted: </w:t>
+      </w:r>
+    </w:p>
+    <w:p>
+      <w:pPr>
+        <w:pStyle w:val="ListParagraph"/>
+        <w:numPr>
+          <w:ilvl w:val="2"/>
+          <w:numId w:val="37"/>
+        </w:numPr>
+        <w:rPr>
+          <w:highlight w:val="yellow"/>
+        </w:rPr>
+      </w:pPr>
+      <w:r>
+        <w:rPr>
+          <w:highlight w:val="yellow"/>
+        </w:rPr>
+        <w:t xml:space="preserve">Error active: the node is working as </w:t>
+      </w:r>
+      <w:proofErr w:type="gramStart"/>
+      <w:r>
+        <w:rPr>
+          <w:highlight w:val="yellow"/>
+        </w:rPr>
+        <w:t>intended</w:t>
+      </w:r>
+      <w:proofErr w:type="gramEnd"/>
+      <w:r>
+        <w:rPr>
+          <w:highlight w:val="yellow"/>
+        </w:rPr>
+        <w:t xml:space="preserve"> </w:t>
+      </w:r>
+    </w:p>
+    <w:p>
+      <w:pPr>
+        <w:pStyle w:val="ListParagraph"/>
+        <w:numPr>
+          <w:ilvl w:val="2"/>
+          <w:numId w:val="37"/>
+        </w:numPr>
+      </w:pPr>
+      <w:r>
+        <w:t xml:space="preserve">Error passive: the node is still monitoring bus traffic, but don’t send error messages and defer to error active </w:t>
+      </w:r>
+      <w:proofErr w:type="gramStart"/>
+      <w:r>
+        <w:t>nodes</w:t>
+      </w:r>
+      <w:proofErr w:type="gramEnd"/>
+      <w:r>
+        <w:t xml:space="preserve"> </w:t>
+      </w:r>
+    </w:p>
+    <w:p>
+      <w:pPr>
+        <w:pStyle w:val="ListParagraph"/>
+        <w:numPr>
+          <w:ilvl w:val="2"/>
+          <w:numId w:val="37"/>
+        </w:numPr>
+      </w:pPr>
+      <w:r>
+        <w:t xml:space="preserve">Bus off: not allowed to have any influence on the </w:t>
+      </w:r>
+      <w:proofErr w:type="gramStart"/>
+      <w:r>
+        <w:t>bus</w:t>
+      </w:r>
+      <w:proofErr w:type="gramEnd"/>
+      <w:r>
+        <w:t xml:space="preserve"> </w:t>
+      </w:r>
+    </w:p>
+    <w:p>
+      <w:pPr>
+        <w:pStyle w:val="ListParagraph"/>
+        <w:numPr>
+          <w:ilvl w:val="0"/>
+          <w:numId w:val="37"/>
+        </w:numPr>
+        <w:rPr>
+          <w:highlight w:val="yellow"/>
+        </w:rPr>
+      </w:pPr>
+      <w:r>
+        <w:t xml:space="preserve">CAN and main reasons of speed limit: </w:t>
+      </w:r>
+      <w:r>
+        <w:rPr>
+          <w:highlight w:val="yellow"/>
+        </w:rPr>
+        <w:t xml:space="preserve">output resistance, propagation delay and oscillator inaccuracy </w:t>
+      </w:r>
+    </w:p>
+    <w:p>
+      <w:pPr>
+        <w:pStyle w:val="ListParagraph"/>
+        <w:numPr>
+          <w:ilvl w:val="1"/>
+          <w:numId w:val="37"/>
+        </w:numPr>
+      </w:pPr>
+      <w:r>
+        <w:rPr>
+          <w:highlight w:val="yellow"/>
+        </w:rPr>
+        <w:t>Output resistance</w:t>
+      </w:r>
+      <w:r>
+        <w:t xml:space="preserve">: it only limits the length of the bus depending on the power </w:t>
+      </w:r>
+      <w:proofErr w:type="gramStart"/>
+      <w:r>
+        <w:t>used</w:t>
+      </w:r>
+      <w:proofErr w:type="gramEnd"/>
+      <w:r>
+        <w:t xml:space="preserve"> </w:t>
+      </w:r>
+    </w:p>
+    <w:p>
+      <w:pPr>
+        <w:pStyle w:val="ListParagraph"/>
+        <w:numPr>
+          <w:ilvl w:val="1"/>
+          <w:numId w:val="37"/>
+        </w:numPr>
+      </w:pPr>
+      <w:r>
+        <w:rPr>
+          <w:highlight w:val="yellow"/>
+        </w:rPr>
+        <w:t>Oscillator inaccuracy:</w:t>
+      </w:r>
+      <w:r>
+        <w:t xml:space="preserve"> overcome when more expensive HW is used, can be </w:t>
+      </w:r>
+      <w:proofErr w:type="gramStart"/>
+      <w:r>
+        <w:t>expensive</w:t>
+      </w:r>
+      <w:proofErr w:type="gramEnd"/>
+      <w:r>
+        <w:t xml:space="preserve"> </w:t>
+      </w:r>
+    </w:p>
+    <w:p>
+      <w:pPr>
+        <w:pStyle w:val="ListParagraph"/>
+        <w:numPr>
+          <w:ilvl w:val="1"/>
+          <w:numId w:val="37"/>
+        </w:numPr>
+      </w:pPr>
+      <w:r>
+        <w:rPr>
+          <w:highlight w:val="yellow"/>
+        </w:rPr>
+        <w:t>Propagation delay</w:t>
+      </w:r>
+      <w:r>
+        <w:t xml:space="preserve">: 2 components </w:t>
+      </w:r>
+    </w:p>
+    <w:p>
+      <w:pPr>
+        <w:pStyle w:val="ListParagraph"/>
+        <w:numPr>
+          <w:ilvl w:val="2"/>
+          <w:numId w:val="37"/>
+        </w:numPr>
+        <w:rPr>
+          <w:highlight w:val="yellow"/>
+        </w:rPr>
+      </w:pPr>
+      <w:r>
+        <w:rPr>
+          <w:highlight w:val="yellow"/>
+        </w:rPr>
+        <w:t xml:space="preserve">Signal delay on cable </w:t>
+      </w:r>
+    </w:p>
+    <w:p>
+      <w:pPr>
+        <w:pStyle w:val="ListParagraph"/>
+        <w:numPr>
+          <w:ilvl w:val="2"/>
+          <w:numId w:val="37"/>
+        </w:numPr>
+        <w:rPr>
+          <w:highlight w:val="yellow"/>
+        </w:rPr>
+      </w:pPr>
+      <w:r>
+        <w:rPr>
+          <w:highlight w:val="yellow"/>
+        </w:rPr>
+        <w:t xml:space="preserve">Delay within the controller and transceiver </w:t>
+      </w:r>
+    </w:p>
+    <w:p>
+      <w:pPr>
+        <w:pStyle w:val="ListParagraph"/>
+        <w:numPr>
+          <w:ilvl w:val="2"/>
+          <w:numId w:val="37"/>
+        </w:numPr>
+      </w:pPr>
+      <w:r>
+        <w:rPr>
+          <w:highlight w:val="yellow"/>
+        </w:rPr>
+        <w:t>Propagation delay: reason</w:t>
+      </w:r>
+      <w:r>
+        <w:t xml:space="preserve"> why CAN has bit rate limitations depending on the length of the </w:t>
+      </w:r>
+      <w:proofErr w:type="gramStart"/>
+      <w:r>
+        <w:t>bus</w:t>
+      </w:r>
+      <w:proofErr w:type="gramEnd"/>
+      <w:r>
+        <w:t xml:space="preserve"> </w:t>
+      </w:r>
+    </w:p>
+    <w:p>
+      <w:pPr>
+        <w:pStyle w:val="ListParagraph"/>
+        <w:numPr>
+          <w:ilvl w:val="3"/>
+          <w:numId w:val="37"/>
+        </w:numPr>
+      </w:pPr>
+      <w:r>
+        <w:t xml:space="preserve">In this fashion error occurs if during the arbitration phase a sending </w:t>
+      </w:r>
+      <w:r>
+        <w:rPr>
+          <w:highlight w:val="yellow"/>
+        </w:rPr>
+        <w:t>node cannot observe if it is overwritten until the end of the bit time</w:t>
+      </w:r>
+      <w:r>
+        <w:t xml:space="preserve"> (time interval from the beginning of transmission of a single bit to the end)</w:t>
+      </w:r>
+    </w:p>
+    <w:p>
+      <w:pPr>
+        <w:pStyle w:val="ListParagraph"/>
+        <w:numPr>
+          <w:ilvl w:val="3"/>
+          <w:numId w:val="37"/>
+        </w:numPr>
+        <w:rPr>
+          <w:highlight w:val="yellow"/>
+        </w:rPr>
+      </w:pPr>
+      <w:r>
+        <w:rPr>
+          <w:highlight w:val="yellow"/>
+        </w:rPr>
+        <w:t xml:space="preserve">Propagation delay is not allowed to be longer than the time from the beginning of the bit time to the sampling point </w:t>
+      </w:r>
+      <w:r>
+        <w:t xml:space="preserve">Wikipedia – </w:t>
+      </w:r>
+      <w:proofErr w:type="spellStart"/>
+      <w:r>
+        <w:t>cotroller</w:t>
+      </w:r>
+      <w:proofErr w:type="spellEnd"/>
+      <w:r>
+        <w:t xml:space="preserve"> area </w:t>
+      </w:r>
+      <w:proofErr w:type="gramStart"/>
+      <w:r>
+        <w:t>network</w:t>
+      </w:r>
+      <w:proofErr w:type="gramEnd"/>
+      <w:r>
+        <w:t xml:space="preserve"> </w:t>
+      </w:r>
+    </w:p>
     <w:p/>
     <w:p>
       <w:pPr>
@@ -10448,6 +11874,23 @@
             <w:rStyle w:val="Hyperlink"/>
           </w:rPr>
           <w:t>https://medium.com/@sarakadam18/the-most-popular-serial-communication-protocols-c191e34be8ac</w:t>
+        </w:r>
+      </w:hyperlink>
+    </w:p>
+    <w:p>
+      <w:pPr>
+        <w:pStyle w:val="ListParagraph"/>
+        <w:numPr>
+          <w:ilvl w:val="0"/>
+          <w:numId w:val="35"/>
+        </w:numPr>
+      </w:pPr>
+      <w:hyperlink r:id="rId41" w:history="1">
+        <w:r>
+          <w:rPr>
+            <w:rStyle w:val="Hyperlink"/>
+          </w:rPr>
+          <w:t>https://en.wikipedia.org/wiki/CAN_bus</w:t>
         </w:r>
       </w:hyperlink>
     </w:p>
@@ -11339,6 +12782,119 @@
     </w:lvl>
   </w:abstractNum>
   <w:abstractNum w:abstractNumId="7" w15:restartNumberingAfterBreak="0">
+    <w:nsid w:val="1988259F"/>
+    <w:multiLevelType w:val="hybridMultilevel"/>
+    <w:tmpl w:val="E7DA223A"/>
+    <w:lvl w:ilvl="0" w:tplc="04100001">
+      <w:start w:val="1"/>
+      <w:numFmt w:val="bullet"/>
+      <w:lvlText w:val=""/>
+      <w:lvlJc w:val="left"/>
+      <w:pPr>
+        <w:ind w:left="720" w:hanging="360"/>
+      </w:pPr>
+      <w:rPr>
+        <w:rFonts w:ascii="Symbol" w:hAnsi="Symbol" w:hint="default"/>
+      </w:rPr>
+    </w:lvl>
+    <w:lvl w:ilvl="1" w:tplc="04100003">
+      <w:start w:val="1"/>
+      <w:numFmt w:val="bullet"/>
+      <w:lvlText w:val="o"/>
+      <w:lvlJc w:val="left"/>
+      <w:pPr>
+        <w:ind w:left="1440" w:hanging="360"/>
+      </w:pPr>
+      <w:rPr>
+        <w:rFonts w:ascii="Courier New" w:hAnsi="Courier New" w:cs="Courier New" w:hint="default"/>
+      </w:rPr>
+    </w:lvl>
+    <w:lvl w:ilvl="2" w:tplc="04100005">
+      <w:start w:val="1"/>
+      <w:numFmt w:val="bullet"/>
+      <w:lvlText w:val=""/>
+      <w:lvlJc w:val="left"/>
+      <w:pPr>
+        <w:ind w:left="2160" w:hanging="360"/>
+      </w:pPr>
+      <w:rPr>
+        <w:rFonts w:ascii="Wingdings" w:hAnsi="Wingdings" w:hint="default"/>
+      </w:rPr>
+    </w:lvl>
+    <w:lvl w:ilvl="3" w:tplc="04100001">
+      <w:start w:val="1"/>
+      <w:numFmt w:val="bullet"/>
+      <w:lvlText w:val=""/>
+      <w:lvlJc w:val="left"/>
+      <w:pPr>
+        <w:ind w:left="2880" w:hanging="360"/>
+      </w:pPr>
+      <w:rPr>
+        <w:rFonts w:ascii="Symbol" w:hAnsi="Symbol" w:hint="default"/>
+      </w:rPr>
+    </w:lvl>
+    <w:lvl w:ilvl="4" w:tplc="04100003" w:tentative="1">
+      <w:start w:val="1"/>
+      <w:numFmt w:val="bullet"/>
+      <w:lvlText w:val="o"/>
+      <w:lvlJc w:val="left"/>
+      <w:pPr>
+        <w:ind w:left="3600" w:hanging="360"/>
+      </w:pPr>
+      <w:rPr>
+        <w:rFonts w:ascii="Courier New" w:hAnsi="Courier New" w:cs="Courier New" w:hint="default"/>
+      </w:rPr>
+    </w:lvl>
+    <w:lvl w:ilvl="5" w:tplc="04100005" w:tentative="1">
+      <w:start w:val="1"/>
+      <w:numFmt w:val="bullet"/>
+      <w:lvlText w:val=""/>
+      <w:lvlJc w:val="left"/>
+      <w:pPr>
+        <w:ind w:left="4320" w:hanging="360"/>
+      </w:pPr>
+      <w:rPr>
+        <w:rFonts w:ascii="Wingdings" w:hAnsi="Wingdings" w:hint="default"/>
+      </w:rPr>
+    </w:lvl>
+    <w:lvl w:ilvl="6" w:tplc="04100001" w:tentative="1">
+      <w:start w:val="1"/>
+      <w:numFmt w:val="bullet"/>
+      <w:lvlText w:val=""/>
+      <w:lvlJc w:val="left"/>
+      <w:pPr>
+        <w:ind w:left="5040" w:hanging="360"/>
+      </w:pPr>
+      <w:rPr>
+        <w:rFonts w:ascii="Symbol" w:hAnsi="Symbol" w:hint="default"/>
+      </w:rPr>
+    </w:lvl>
+    <w:lvl w:ilvl="7" w:tplc="04100003" w:tentative="1">
+      <w:start w:val="1"/>
+      <w:numFmt w:val="bullet"/>
+      <w:lvlText w:val="o"/>
+      <w:lvlJc w:val="left"/>
+      <w:pPr>
+        <w:ind w:left="5760" w:hanging="360"/>
+      </w:pPr>
+      <w:rPr>
+        <w:rFonts w:ascii="Courier New" w:hAnsi="Courier New" w:cs="Courier New" w:hint="default"/>
+      </w:rPr>
+    </w:lvl>
+    <w:lvl w:ilvl="8" w:tplc="04100005" w:tentative="1">
+      <w:start w:val="1"/>
+      <w:numFmt w:val="bullet"/>
+      <w:lvlText w:val=""/>
+      <w:lvlJc w:val="left"/>
+      <w:pPr>
+        <w:ind w:left="6480" w:hanging="360"/>
+      </w:pPr>
+      <w:rPr>
+        <w:rFonts w:ascii="Wingdings" w:hAnsi="Wingdings" w:hint="default"/>
+      </w:rPr>
+    </w:lvl>
+  </w:abstractNum>
+  <w:abstractNum w:abstractNumId="8" w15:restartNumberingAfterBreak="0">
     <w:nsid w:val="1B646FBA"/>
     <w:multiLevelType w:val="hybridMultilevel"/>
     <w:tmpl w:val="FBE64228"/>
@@ -11451,7 +13007,7 @@
       </w:rPr>
     </w:lvl>
   </w:abstractNum>
-  <w:abstractNum w:abstractNumId="8" w15:restartNumberingAfterBreak="0">
+  <w:abstractNum w:abstractNumId="9" w15:restartNumberingAfterBreak="0">
     <w:nsid w:val="1CA228CB"/>
     <w:multiLevelType w:val="hybridMultilevel"/>
     <w:tmpl w:val="927C4240"/>
@@ -11564,7 +13120,7 @@
       </w:rPr>
     </w:lvl>
   </w:abstractNum>
-  <w:abstractNum w:abstractNumId="9" w15:restartNumberingAfterBreak="0">
+  <w:abstractNum w:abstractNumId="10" w15:restartNumberingAfterBreak="0">
     <w:nsid w:val="1EF303BE"/>
     <w:multiLevelType w:val="multilevel"/>
     <w:tmpl w:val="9AB6CC2C"/>
@@ -11704,7 +13260,7 @@
       </w:rPr>
     </w:lvl>
   </w:abstractNum>
-  <w:abstractNum w:abstractNumId="10" w15:restartNumberingAfterBreak="0">
+  <w:abstractNum w:abstractNumId="11" w15:restartNumberingAfterBreak="0">
     <w:nsid w:val="251A12B6"/>
     <w:multiLevelType w:val="hybridMultilevel"/>
     <w:tmpl w:val="FF761204"/>
@@ -11817,7 +13373,7 @@
       </w:rPr>
     </w:lvl>
   </w:abstractNum>
-  <w:abstractNum w:abstractNumId="11" w15:restartNumberingAfterBreak="0">
+  <w:abstractNum w:abstractNumId="12" w15:restartNumberingAfterBreak="0">
     <w:nsid w:val="257A7010"/>
     <w:multiLevelType w:val="hybridMultilevel"/>
     <w:tmpl w:val="B80AD7CA"/>
@@ -11930,7 +13486,7 @@
       </w:rPr>
     </w:lvl>
   </w:abstractNum>
-  <w:abstractNum w:abstractNumId="12" w15:restartNumberingAfterBreak="0">
+  <w:abstractNum w:abstractNumId="13" w15:restartNumberingAfterBreak="0">
     <w:nsid w:val="2A220B06"/>
     <w:multiLevelType w:val="hybridMultilevel"/>
     <w:tmpl w:val="2C2053C2"/>
@@ -12043,7 +13599,7 @@
       </w:rPr>
     </w:lvl>
   </w:abstractNum>
-  <w:abstractNum w:abstractNumId="13" w15:restartNumberingAfterBreak="0">
+  <w:abstractNum w:abstractNumId="14" w15:restartNumberingAfterBreak="0">
     <w:nsid w:val="2A345916"/>
     <w:multiLevelType w:val="multilevel"/>
     <w:tmpl w:val="CC60FF5A"/>
@@ -12183,7 +13739,7 @@
       </w:rPr>
     </w:lvl>
   </w:abstractNum>
-  <w:abstractNum w:abstractNumId="14" w15:restartNumberingAfterBreak="0">
+  <w:abstractNum w:abstractNumId="15" w15:restartNumberingAfterBreak="0">
     <w:nsid w:val="2C950234"/>
     <w:multiLevelType w:val="hybridMultilevel"/>
     <w:tmpl w:val="4A52C0C0"/>
@@ -12296,7 +13852,7 @@
       </w:rPr>
     </w:lvl>
   </w:abstractNum>
-  <w:abstractNum w:abstractNumId="15" w15:restartNumberingAfterBreak="0">
+  <w:abstractNum w:abstractNumId="16" w15:restartNumberingAfterBreak="0">
     <w:nsid w:val="2E581932"/>
     <w:multiLevelType w:val="hybridMultilevel"/>
     <w:tmpl w:val="711CABF0"/>
@@ -12409,7 +13965,7 @@
       </w:rPr>
     </w:lvl>
   </w:abstractNum>
-  <w:abstractNum w:abstractNumId="16" w15:restartNumberingAfterBreak="0">
+  <w:abstractNum w:abstractNumId="17" w15:restartNumberingAfterBreak="0">
     <w:nsid w:val="3E4470C1"/>
     <w:multiLevelType w:val="hybridMultilevel"/>
     <w:tmpl w:val="C9A2F9A0"/>
@@ -12522,7 +14078,7 @@
       </w:rPr>
     </w:lvl>
   </w:abstractNum>
-  <w:abstractNum w:abstractNumId="17" w15:restartNumberingAfterBreak="0">
+  <w:abstractNum w:abstractNumId="18" w15:restartNumberingAfterBreak="0">
     <w:nsid w:val="3F167BE9"/>
     <w:multiLevelType w:val="hybridMultilevel"/>
     <w:tmpl w:val="BED21EA0"/>
@@ -12635,7 +14191,7 @@
       </w:rPr>
     </w:lvl>
   </w:abstractNum>
-  <w:abstractNum w:abstractNumId="18" w15:restartNumberingAfterBreak="0">
+  <w:abstractNum w:abstractNumId="19" w15:restartNumberingAfterBreak="0">
     <w:nsid w:val="3FDF19B8"/>
     <w:multiLevelType w:val="multilevel"/>
     <w:tmpl w:val="DE5E485E"/>
@@ -12757,7 +14313,7 @@
       </w:pPr>
     </w:lvl>
   </w:abstractNum>
-  <w:abstractNum w:abstractNumId="19" w15:restartNumberingAfterBreak="0">
+  <w:abstractNum w:abstractNumId="20" w15:restartNumberingAfterBreak="0">
     <w:nsid w:val="46EC033C"/>
     <w:multiLevelType w:val="hybridMultilevel"/>
     <w:tmpl w:val="84CCEA90"/>
@@ -12870,7 +14426,7 @@
       </w:rPr>
     </w:lvl>
   </w:abstractNum>
-  <w:abstractNum w:abstractNumId="20" w15:restartNumberingAfterBreak="0">
+  <w:abstractNum w:abstractNumId="21" w15:restartNumberingAfterBreak="0">
     <w:nsid w:val="477E7139"/>
     <w:multiLevelType w:val="hybridMultilevel"/>
     <w:tmpl w:val="EE4C681C"/>
@@ -12983,7 +14539,7 @@
       </w:rPr>
     </w:lvl>
   </w:abstractNum>
-  <w:abstractNum w:abstractNumId="21" w15:restartNumberingAfterBreak="0">
+  <w:abstractNum w:abstractNumId="22" w15:restartNumberingAfterBreak="0">
     <w:nsid w:val="4A1E36FA"/>
     <w:multiLevelType w:val="hybridMultilevel"/>
     <w:tmpl w:val="AF6E95FE"/>
@@ -13096,7 +14652,7 @@
       </w:rPr>
     </w:lvl>
   </w:abstractNum>
-  <w:abstractNum w:abstractNumId="22" w15:restartNumberingAfterBreak="0">
+  <w:abstractNum w:abstractNumId="23" w15:restartNumberingAfterBreak="0">
     <w:nsid w:val="4CFA657E"/>
     <w:multiLevelType w:val="hybridMultilevel"/>
     <w:tmpl w:val="CA721D7E"/>
@@ -13209,7 +14765,120 @@
       </w:rPr>
     </w:lvl>
   </w:abstractNum>
-  <w:abstractNum w:abstractNumId="23" w15:restartNumberingAfterBreak="0">
+  <w:abstractNum w:abstractNumId="24" w15:restartNumberingAfterBreak="0">
+    <w:nsid w:val="56972B78"/>
+    <w:multiLevelType w:val="hybridMultilevel"/>
+    <w:tmpl w:val="D1B8F974"/>
+    <w:lvl w:ilvl="0" w:tplc="04100001">
+      <w:start w:val="1"/>
+      <w:numFmt w:val="bullet"/>
+      <w:lvlText w:val=""/>
+      <w:lvlJc w:val="left"/>
+      <w:pPr>
+        <w:ind w:left="720" w:hanging="360"/>
+      </w:pPr>
+      <w:rPr>
+        <w:rFonts w:ascii="Symbol" w:hAnsi="Symbol" w:hint="default"/>
+      </w:rPr>
+    </w:lvl>
+    <w:lvl w:ilvl="1" w:tplc="04100003">
+      <w:start w:val="1"/>
+      <w:numFmt w:val="bullet"/>
+      <w:lvlText w:val="o"/>
+      <w:lvlJc w:val="left"/>
+      <w:pPr>
+        <w:ind w:left="1440" w:hanging="360"/>
+      </w:pPr>
+      <w:rPr>
+        <w:rFonts w:ascii="Courier New" w:hAnsi="Courier New" w:cs="Courier New" w:hint="default"/>
+      </w:rPr>
+    </w:lvl>
+    <w:lvl w:ilvl="2" w:tplc="04100005">
+      <w:start w:val="1"/>
+      <w:numFmt w:val="bullet"/>
+      <w:lvlText w:val=""/>
+      <w:lvlJc w:val="left"/>
+      <w:pPr>
+        <w:ind w:left="2160" w:hanging="360"/>
+      </w:pPr>
+      <w:rPr>
+        <w:rFonts w:ascii="Wingdings" w:hAnsi="Wingdings" w:hint="default"/>
+      </w:rPr>
+    </w:lvl>
+    <w:lvl w:ilvl="3" w:tplc="04100001" w:tentative="1">
+      <w:start w:val="1"/>
+      <w:numFmt w:val="bullet"/>
+      <w:lvlText w:val=""/>
+      <w:lvlJc w:val="left"/>
+      <w:pPr>
+        <w:ind w:left="2880" w:hanging="360"/>
+      </w:pPr>
+      <w:rPr>
+        <w:rFonts w:ascii="Symbol" w:hAnsi="Symbol" w:hint="default"/>
+      </w:rPr>
+    </w:lvl>
+    <w:lvl w:ilvl="4" w:tplc="04100003" w:tentative="1">
+      <w:start w:val="1"/>
+      <w:numFmt w:val="bullet"/>
+      <w:lvlText w:val="o"/>
+      <w:lvlJc w:val="left"/>
+      <w:pPr>
+        <w:ind w:left="3600" w:hanging="360"/>
+      </w:pPr>
+      <w:rPr>
+        <w:rFonts w:ascii="Courier New" w:hAnsi="Courier New" w:cs="Courier New" w:hint="default"/>
+      </w:rPr>
+    </w:lvl>
+    <w:lvl w:ilvl="5" w:tplc="04100005" w:tentative="1">
+      <w:start w:val="1"/>
+      <w:numFmt w:val="bullet"/>
+      <w:lvlText w:val=""/>
+      <w:lvlJc w:val="left"/>
+      <w:pPr>
+        <w:ind w:left="4320" w:hanging="360"/>
+      </w:pPr>
+      <w:rPr>
+        <w:rFonts w:ascii="Wingdings" w:hAnsi="Wingdings" w:hint="default"/>
+      </w:rPr>
+    </w:lvl>
+    <w:lvl w:ilvl="6" w:tplc="04100001" w:tentative="1">
+      <w:start w:val="1"/>
+      <w:numFmt w:val="bullet"/>
+      <w:lvlText w:val=""/>
+      <w:lvlJc w:val="left"/>
+      <w:pPr>
+        <w:ind w:left="5040" w:hanging="360"/>
+      </w:pPr>
+      <w:rPr>
+        <w:rFonts w:ascii="Symbol" w:hAnsi="Symbol" w:hint="default"/>
+      </w:rPr>
+    </w:lvl>
+    <w:lvl w:ilvl="7" w:tplc="04100003" w:tentative="1">
+      <w:start w:val="1"/>
+      <w:numFmt w:val="bullet"/>
+      <w:lvlText w:val="o"/>
+      <w:lvlJc w:val="left"/>
+      <w:pPr>
+        <w:ind w:left="5760" w:hanging="360"/>
+      </w:pPr>
+      <w:rPr>
+        <w:rFonts w:ascii="Courier New" w:hAnsi="Courier New" w:cs="Courier New" w:hint="default"/>
+      </w:rPr>
+    </w:lvl>
+    <w:lvl w:ilvl="8" w:tplc="04100005" w:tentative="1">
+      <w:start w:val="1"/>
+      <w:numFmt w:val="bullet"/>
+      <w:lvlText w:val=""/>
+      <w:lvlJc w:val="left"/>
+      <w:pPr>
+        <w:ind w:left="6480" w:hanging="360"/>
+      </w:pPr>
+      <w:rPr>
+        <w:rFonts w:ascii="Wingdings" w:hAnsi="Wingdings" w:hint="default"/>
+      </w:rPr>
+    </w:lvl>
+  </w:abstractNum>
+  <w:abstractNum w:abstractNumId="25" w15:restartNumberingAfterBreak="0">
     <w:nsid w:val="56C934EA"/>
     <w:multiLevelType w:val="hybridMultilevel"/>
     <w:tmpl w:val="60EA64A4"/>
@@ -13322,7 +14991,7 @@
       </w:rPr>
     </w:lvl>
   </w:abstractNum>
-  <w:abstractNum w:abstractNumId="24" w15:restartNumberingAfterBreak="0">
+  <w:abstractNum w:abstractNumId="26" w15:restartNumberingAfterBreak="0">
     <w:nsid w:val="61676607"/>
     <w:multiLevelType w:val="multilevel"/>
     <w:tmpl w:val="D92C23C2"/>
@@ -13462,7 +15131,7 @@
       </w:rPr>
     </w:lvl>
   </w:abstractNum>
-  <w:abstractNum w:abstractNumId="25" w15:restartNumberingAfterBreak="0">
+  <w:abstractNum w:abstractNumId="27" w15:restartNumberingAfterBreak="0">
     <w:nsid w:val="620E7D1E"/>
     <w:multiLevelType w:val="hybridMultilevel"/>
     <w:tmpl w:val="8E98D5D6"/>
@@ -13575,7 +15244,7 @@
       </w:rPr>
     </w:lvl>
   </w:abstractNum>
-  <w:abstractNum w:abstractNumId="26" w15:restartNumberingAfterBreak="0">
+  <w:abstractNum w:abstractNumId="28" w15:restartNumberingAfterBreak="0">
     <w:nsid w:val="65123309"/>
     <w:multiLevelType w:val="multilevel"/>
     <w:tmpl w:val="417818D6"/>
@@ -13715,7 +15384,7 @@
       </w:rPr>
     </w:lvl>
   </w:abstractNum>
-  <w:abstractNum w:abstractNumId="27" w15:restartNumberingAfterBreak="0">
+  <w:abstractNum w:abstractNumId="29" w15:restartNumberingAfterBreak="0">
     <w:nsid w:val="68C060FF"/>
     <w:multiLevelType w:val="hybridMultilevel"/>
     <w:tmpl w:val="8110B1AC"/>
@@ -13828,7 +15497,7 @@
       </w:rPr>
     </w:lvl>
   </w:abstractNum>
-  <w:abstractNum w:abstractNumId="28" w15:restartNumberingAfterBreak="0">
+  <w:abstractNum w:abstractNumId="30" w15:restartNumberingAfterBreak="0">
     <w:nsid w:val="6C361288"/>
     <w:multiLevelType w:val="multilevel"/>
     <w:tmpl w:val="6420AEF0"/>
@@ -13968,7 +15637,7 @@
       </w:rPr>
     </w:lvl>
   </w:abstractNum>
-  <w:abstractNum w:abstractNumId="29" w15:restartNumberingAfterBreak="0">
+  <w:abstractNum w:abstractNumId="31" w15:restartNumberingAfterBreak="0">
     <w:nsid w:val="73997498"/>
     <w:multiLevelType w:val="hybridMultilevel"/>
     <w:tmpl w:val="76EA701E"/>
@@ -14081,7 +15750,7 @@
       </w:rPr>
     </w:lvl>
   </w:abstractNum>
-  <w:abstractNum w:abstractNumId="30" w15:restartNumberingAfterBreak="0">
+  <w:abstractNum w:abstractNumId="32" w15:restartNumberingAfterBreak="0">
     <w:nsid w:val="7647579F"/>
     <w:multiLevelType w:val="hybridMultilevel"/>
     <w:tmpl w:val="71344430"/>
@@ -14194,7 +15863,7 @@
       </w:rPr>
     </w:lvl>
   </w:abstractNum>
-  <w:abstractNum w:abstractNumId="31" w15:restartNumberingAfterBreak="0">
+  <w:abstractNum w:abstractNumId="33" w15:restartNumberingAfterBreak="0">
     <w:nsid w:val="79254DC5"/>
     <w:multiLevelType w:val="multilevel"/>
     <w:tmpl w:val="7862DF44"/>
@@ -14334,7 +16003,7 @@
       </w:rPr>
     </w:lvl>
   </w:abstractNum>
-  <w:abstractNum w:abstractNumId="32" w15:restartNumberingAfterBreak="0">
+  <w:abstractNum w:abstractNumId="34" w15:restartNumberingAfterBreak="0">
     <w:nsid w:val="7A31786A"/>
     <w:multiLevelType w:val="multilevel"/>
     <w:tmpl w:val="9AA2B914"/>
@@ -14474,7 +16143,7 @@
       </w:rPr>
     </w:lvl>
   </w:abstractNum>
-  <w:abstractNum w:abstractNumId="33" w15:restartNumberingAfterBreak="0">
+  <w:abstractNum w:abstractNumId="35" w15:restartNumberingAfterBreak="0">
     <w:nsid w:val="7DBD200B"/>
     <w:multiLevelType w:val="hybridMultilevel"/>
     <w:tmpl w:val="1ECCDB64"/>
@@ -14587,7 +16256,7 @@
       </w:rPr>
     </w:lvl>
   </w:abstractNum>
-  <w:abstractNum w:abstractNumId="34" w15:restartNumberingAfterBreak="0">
+  <w:abstractNum w:abstractNumId="36" w15:restartNumberingAfterBreak="0">
     <w:nsid w:val="7E2E6C41"/>
     <w:multiLevelType w:val="hybridMultilevel"/>
     <w:tmpl w:val="76809C4C"/>
@@ -14704,106 +16373,112 @@
     <w:abstractNumId w:val="0"/>
   </w:num>
   <w:num w:numId="2" w16cid:durableId="1757480451">
-    <w:abstractNumId w:val="32"/>
+    <w:abstractNumId w:val="34"/>
   </w:num>
   <w:num w:numId="3" w16cid:durableId="590820843">
     <w:abstractNumId w:val="1"/>
   </w:num>
   <w:num w:numId="4" w16cid:durableId="1869374027">
-    <w:abstractNumId w:val="24"/>
+    <w:abstractNumId w:val="26"/>
   </w:num>
   <w:num w:numId="5" w16cid:durableId="1146045404">
-    <w:abstractNumId w:val="9"/>
+    <w:abstractNumId w:val="10"/>
   </w:num>
   <w:num w:numId="6" w16cid:durableId="369190561">
+    <w:abstractNumId w:val="30"/>
+  </w:num>
+  <w:num w:numId="7" w16cid:durableId="478350836">
+    <w:abstractNumId w:val="14"/>
+  </w:num>
+  <w:num w:numId="8" w16cid:durableId="1636182998">
+    <w:abstractNumId w:val="33"/>
+  </w:num>
+  <w:num w:numId="9" w16cid:durableId="2015719589">
     <w:abstractNumId w:val="28"/>
   </w:num>
-  <w:num w:numId="7" w16cid:durableId="478350836">
-    <w:abstractNumId w:val="13"/>
-  </w:num>
-  <w:num w:numId="8" w16cid:durableId="1636182998">
-    <w:abstractNumId w:val="31"/>
-  </w:num>
-  <w:num w:numId="9" w16cid:durableId="2015719589">
-    <w:abstractNumId w:val="26"/>
-  </w:num>
   <w:num w:numId="10" w16cid:durableId="785200583">
-    <w:abstractNumId w:val="18"/>
+    <w:abstractNumId w:val="19"/>
   </w:num>
   <w:num w:numId="11" w16cid:durableId="288047710">
-    <w:abstractNumId w:val="23"/>
+    <w:abstractNumId w:val="25"/>
   </w:num>
   <w:num w:numId="12" w16cid:durableId="1016542030">
-    <w:abstractNumId w:val="25"/>
+    <w:abstractNumId w:val="27"/>
   </w:num>
   <w:num w:numId="13" w16cid:durableId="1500392542">
-    <w:abstractNumId w:val="21"/>
+    <w:abstractNumId w:val="22"/>
   </w:num>
   <w:num w:numId="14" w16cid:durableId="2093548191">
-    <w:abstractNumId w:val="20"/>
+    <w:abstractNumId w:val="21"/>
   </w:num>
   <w:num w:numId="15" w16cid:durableId="383339201">
     <w:abstractNumId w:val="2"/>
   </w:num>
   <w:num w:numId="16" w16cid:durableId="1978493191">
-    <w:abstractNumId w:val="29"/>
+    <w:abstractNumId w:val="31"/>
   </w:num>
   <w:num w:numId="17" w16cid:durableId="1273126945">
     <w:abstractNumId w:val="6"/>
   </w:num>
   <w:num w:numId="18" w16cid:durableId="95057313">
-    <w:abstractNumId w:val="34"/>
+    <w:abstractNumId w:val="36"/>
   </w:num>
   <w:num w:numId="19" w16cid:durableId="547423399">
-    <w:abstractNumId w:val="8"/>
+    <w:abstractNumId w:val="9"/>
   </w:num>
   <w:num w:numId="20" w16cid:durableId="2085880097">
-    <w:abstractNumId w:val="33"/>
+    <w:abstractNumId w:val="35"/>
   </w:num>
   <w:num w:numId="21" w16cid:durableId="1566716065">
-    <w:abstractNumId w:val="17"/>
+    <w:abstractNumId w:val="18"/>
   </w:num>
   <w:num w:numId="22" w16cid:durableId="1382555133">
-    <w:abstractNumId w:val="11"/>
+    <w:abstractNumId w:val="12"/>
   </w:num>
   <w:num w:numId="23" w16cid:durableId="750003022">
     <w:abstractNumId w:val="3"/>
   </w:num>
   <w:num w:numId="24" w16cid:durableId="954675624">
-    <w:abstractNumId w:val="19"/>
+    <w:abstractNumId w:val="20"/>
   </w:num>
   <w:num w:numId="25" w16cid:durableId="1131366225">
-    <w:abstractNumId w:val="12"/>
+    <w:abstractNumId w:val="13"/>
   </w:num>
   <w:num w:numId="26" w16cid:durableId="9531048">
-    <w:abstractNumId w:val="30"/>
+    <w:abstractNumId w:val="32"/>
   </w:num>
   <w:num w:numId="27" w16cid:durableId="966471678">
-    <w:abstractNumId w:val="27"/>
+    <w:abstractNumId w:val="29"/>
   </w:num>
   <w:num w:numId="28" w16cid:durableId="1406298706">
     <w:abstractNumId w:val="4"/>
   </w:num>
   <w:num w:numId="29" w16cid:durableId="1255043727">
-    <w:abstractNumId w:val="7"/>
+    <w:abstractNumId w:val="8"/>
   </w:num>
   <w:num w:numId="30" w16cid:durableId="13920530">
+    <w:abstractNumId w:val="16"/>
+  </w:num>
+  <w:num w:numId="31" w16cid:durableId="37748774">
+    <w:abstractNumId w:val="23"/>
+  </w:num>
+  <w:num w:numId="32" w16cid:durableId="630477419">
     <w:abstractNumId w:val="15"/>
   </w:num>
-  <w:num w:numId="31" w16cid:durableId="37748774">
-    <w:abstractNumId w:val="22"/>
-  </w:num>
-  <w:num w:numId="32" w16cid:durableId="630477419">
-    <w:abstractNumId w:val="14"/>
-  </w:num>
   <w:num w:numId="33" w16cid:durableId="473988385">
-    <w:abstractNumId w:val="16"/>
+    <w:abstractNumId w:val="17"/>
   </w:num>
   <w:num w:numId="34" w16cid:durableId="984163437">
     <w:abstractNumId w:val="5"/>
   </w:num>
   <w:num w:numId="35" w16cid:durableId="892077760">
-    <w:abstractNumId w:val="10"/>
+    <w:abstractNumId w:val="11"/>
+  </w:num>
+  <w:num w:numId="36" w16cid:durableId="1797945951">
+    <w:abstractNumId w:val="24"/>
+  </w:num>
+  <w:num w:numId="37" w16cid:durableId="1091244777">
+    <w:abstractNumId w:val="7"/>
   </w:num>
 </w:numbering>
 </file>

</xml_diff>